<commit_message>
Các nhân sự tham gia dự án
</commit_message>
<xml_diff>
--- a/KEEPERHOUSE.docx
+++ b/KEEPERHOUSE.docx
@@ -1,6 +1,6 @@
 
 <file path=word/document.xml><?xml version="1.0" encoding="utf-8"?>
-<w:document xmlns:wpc="http://schemas.microsoft.com/office/word/2010/wordprocessingCanvas" xmlns:mc="http://schemas.openxmlformats.org/markup-compatibility/2006" xmlns:o="urn:schemas-microsoft-com:office:office" xmlns:r="http://schemas.openxmlformats.org/officeDocument/2006/relationships" xmlns:m="http://schemas.openxmlformats.org/officeDocument/2006/math" xmlns:v="urn:schemas-microsoft-com:vml" xmlns:wp14="http://schemas.microsoft.com/office/word/2010/wordprocessingDrawing" xmlns:wp="http://schemas.openxmlformats.org/drawingml/2006/wordprocessingDrawing" xmlns:w10="urn:schemas-microsoft-com:office:word" xmlns:w="http://schemas.openxmlformats.org/wordprocessingml/2006/main" xmlns:w14="http://schemas.microsoft.com/office/word/2010/wordml" xmlns:wpg="http://schemas.microsoft.com/office/word/2010/wordprocessingGroup" xmlns:wpi="http://schemas.microsoft.com/office/word/2010/wordprocessingInk" xmlns:wne="http://schemas.microsoft.com/office/word/2006/wordml" xmlns:wps="http://schemas.microsoft.com/office/word/2010/wordprocessingShape" mc:Ignorable="w14 wp14">
+<w:document xmlns:wpc="http://schemas.microsoft.com/office/word/2010/wordprocessingCanvas" xmlns:mc="http://schemas.openxmlformats.org/markup-compatibility/2006" xmlns:o="urn:schemas-microsoft-com:office:office" xmlns:r="http://schemas.openxmlformats.org/officeDocument/2006/relationships" xmlns:m="http://schemas.openxmlformats.org/officeDocument/2006/math" xmlns:v="urn:schemas-microsoft-com:vml" xmlns:wp14="http://schemas.microsoft.com/office/word/2010/wordprocessingDrawing" xmlns:wp="http://schemas.openxmlformats.org/drawingml/2006/wordprocessingDrawing" xmlns:w10="urn:schemas-microsoft-com:office:word" xmlns:w="http://schemas.openxmlformats.org/wordprocessingml/2006/main" xmlns:w14="http://schemas.microsoft.com/office/word/2010/wordml" xmlns:w15="http://schemas.microsoft.com/office/word/2012/wordml" xmlns:wpg="http://schemas.microsoft.com/office/word/2010/wordprocessingGroup" xmlns:wpi="http://schemas.microsoft.com/office/word/2010/wordprocessingInk" xmlns:wne="http://schemas.microsoft.com/office/word/2006/wordml" xmlns:wps="http://schemas.microsoft.com/office/word/2010/wordprocessingShape" mc:Ignorable="w14 w15 wp14">
   <w:body>
     <w:p>
       <w:pPr>
@@ -3746,7 +3746,7 @@
     </w:p>
     <w:tbl>
       <w:tblPr>
-        <w:tblStyle w:val="GridTable1LightAccent2"/>
+        <w:tblStyle w:val="GridTable1Light-Accent21"/>
         <w:tblW w:w="8730" w:type="dxa"/>
         <w:tblLayout w:type="fixed"/>
         <w:tblLook w:val="00A0" w:firstRow="1" w:lastRow="0" w:firstColumn="1" w:lastColumn="0" w:noHBand="0" w:noVBand="0"/>
@@ -5198,7 +5198,21 @@
           <w:sz w:val="24"/>
           <w:szCs w:val="24"/>
         </w:rPr>
-        <w:t>Số điện thoại: 987654321</w:t>
+        <w:t xml:space="preserve">Số điện thoại: </w:t>
+      </w:r>
+      <w:r>
+        <w:rPr>
+          <w:sz w:val="24"/>
+          <w:szCs w:val="24"/>
+        </w:rPr>
+        <w:t>0</w:t>
+      </w:r>
+      <w:r>
+        <w:rPr>
+          <w:sz w:val="24"/>
+          <w:szCs w:val="24"/>
+        </w:rPr>
+        <w:t>987654321</w:t>
       </w:r>
     </w:p>
     <w:p>
@@ -5253,7 +5267,21 @@
           <w:sz w:val="24"/>
           <w:szCs w:val="24"/>
         </w:rPr>
-        <w:t>Số điện thoại 123456789</w:t>
+        <w:t xml:space="preserve">Số điện thoại </w:t>
+      </w:r>
+      <w:r>
+        <w:rPr>
+          <w:sz w:val="24"/>
+          <w:szCs w:val="24"/>
+        </w:rPr>
+        <w:t>0</w:t>
+      </w:r>
+      <w:r>
+        <w:rPr>
+          <w:sz w:val="24"/>
+          <w:szCs w:val="24"/>
+        </w:rPr>
+        <w:t>123456789</w:t>
       </w:r>
     </w:p>
     <w:p>
@@ -5270,7 +5298,14 @@
           <w:sz w:val="24"/>
           <w:szCs w:val="24"/>
         </w:rPr>
-        <w:t>Email: luongnt@sis.hust.edu.vn</w:t>
+        <w:t>Email: luongnt@soict</w:t>
+      </w:r>
+      <w:r>
+        <w:rPr>
+          <w:sz w:val="24"/>
+          <w:szCs w:val="24"/>
+        </w:rPr>
+        <w:t>.hust.edu.vn</w:t>
       </w:r>
     </w:p>
     <w:p>
@@ -5344,9 +5379,17 @@
             <w:sz w:val="24"/>
             <w:szCs w:val="24"/>
           </w:rPr>
-          <w:t>lannt@student.hust.edu.vn</w:t>
+          <w:t>lannt@</w:t>
         </w:r>
       </w:hyperlink>
+      <w:r>
+        <w:rPr>
+          <w:rStyle w:val="Hyperlink"/>
+          <w:sz w:val="24"/>
+          <w:szCs w:val="24"/>
+        </w:rPr>
+        <w:t>keeperhouse.com</w:t>
+      </w:r>
     </w:p>
     <w:p>
       <w:pPr>
@@ -5408,9 +5451,17 @@
             <w:sz w:val="24"/>
             <w:szCs w:val="24"/>
           </w:rPr>
-          <w:t>lamnv@student.hust.edu.vn</w:t>
+          <w:t>lamnv@</w:t>
         </w:r>
       </w:hyperlink>
+      <w:r>
+        <w:rPr>
+          <w:rStyle w:val="Hyperlink"/>
+          <w:sz w:val="24"/>
+          <w:szCs w:val="24"/>
+        </w:rPr>
+        <w:t>keeperhouse.com</w:t>
+      </w:r>
     </w:p>
     <w:p>
       <w:pPr>
@@ -5513,7 +5564,35 @@
           <w:sz w:val="24"/>
           <w:szCs w:val="24"/>
         </w:rPr>
-        <w:t>Vai trò: quản lý ngân sách trả tiền dự án</w:t>
+        <w:t xml:space="preserve">Vai trò: quản lý ngân sách </w:t>
+      </w:r>
+      <w:r>
+        <w:rPr>
+          <w:sz w:val="24"/>
+          <w:szCs w:val="24"/>
+        </w:rPr>
+        <w:t xml:space="preserve">chi </w:t>
+      </w:r>
+      <w:r>
+        <w:rPr>
+          <w:sz w:val="24"/>
+          <w:szCs w:val="24"/>
+        </w:rPr>
+        <w:t>trả</w:t>
+      </w:r>
+      <w:r>
+        <w:rPr>
+          <w:sz w:val="24"/>
+          <w:szCs w:val="24"/>
+        </w:rPr>
+        <w:t xml:space="preserve"> cho</w:t>
+      </w:r>
+      <w:r>
+        <w:rPr>
+          <w:sz w:val="24"/>
+          <w:szCs w:val="24"/>
+        </w:rPr>
+        <w:t xml:space="preserve"> dự án</w:t>
       </w:r>
     </w:p>
     <w:p>
@@ -5681,28 +5760,44 @@
           <w:sz w:val="24"/>
           <w:szCs w:val="24"/>
         </w:rPr>
-        <w:t>Vai trò:tester, lập trình viên</w:t>
+        <w:t>Vai trò:</w:t>
+      </w:r>
+      <w:r>
+        <w:rPr>
+          <w:sz w:val="24"/>
+          <w:szCs w:val="24"/>
+        </w:rPr>
+        <w:t xml:space="preserve"> </w:t>
+      </w:r>
+      <w:bookmarkStart w:id="5" w:name="_GoBack"/>
+      <w:bookmarkEnd w:id="5"/>
+      <w:r>
+        <w:rPr>
+          <w:sz w:val="24"/>
+          <w:szCs w:val="24"/>
+        </w:rPr>
+        <w:t>tester, lập trình viên</w:t>
       </w:r>
     </w:p>
     <w:p>
       <w:pPr>
         <w:pStyle w:val="Heading1"/>
       </w:pPr>
-      <w:bookmarkStart w:id="5" w:name="_Toc527975130"/>
+      <w:bookmarkStart w:id="6" w:name="_Toc527975130"/>
       <w:r>
         <w:t>Khảo sát dự án</w:t>
       </w:r>
-      <w:bookmarkEnd w:id="5"/>
+      <w:bookmarkEnd w:id="6"/>
     </w:p>
     <w:p>
       <w:pPr>
         <w:pStyle w:val="Heading2"/>
       </w:pPr>
-      <w:bookmarkStart w:id="6" w:name="_Toc527975131"/>
+      <w:bookmarkStart w:id="7" w:name="_Toc527975131"/>
       <w:r>
         <w:t>Yêu cầu khách hàng</w:t>
       </w:r>
-      <w:bookmarkEnd w:id="6"/>
+      <w:bookmarkEnd w:id="7"/>
     </w:p>
     <w:p>
       <w:pPr>
@@ -5756,11 +5851,11 @@
       <w:pPr>
         <w:pStyle w:val="Heading2"/>
       </w:pPr>
-      <w:bookmarkStart w:id="7" w:name="_Toc527975132"/>
+      <w:bookmarkStart w:id="8" w:name="_Toc527975132"/>
       <w:r>
         <w:t>Mô hình hoạt động hiện thời – nghiệp vụ</w:t>
       </w:r>
-      <w:bookmarkEnd w:id="7"/>
+      <w:bookmarkEnd w:id="8"/>
     </w:p>
     <w:p>
       <w:pPr>
@@ -5820,12 +5915,12 @@
       <w:pPr>
         <w:pStyle w:val="Heading2"/>
       </w:pPr>
-      <w:bookmarkStart w:id="8" w:name="_Toc527975133"/>
+      <w:bookmarkStart w:id="9" w:name="_Toc527975133"/>
       <w:r>
         <w:lastRenderedPageBreak/>
         <w:t>Mô hình hoạt động dự kiến sau khi áp dụng sản phẩm mới</w:t>
       </w:r>
-      <w:bookmarkEnd w:id="8"/>
+      <w:bookmarkEnd w:id="9"/>
     </w:p>
     <w:p>
       <w:pPr>
@@ -5975,11 +6070,11 @@
       <w:pPr>
         <w:pStyle w:val="Heading2"/>
       </w:pPr>
-      <w:bookmarkStart w:id="9" w:name="_Toc527975134"/>
+      <w:bookmarkStart w:id="10" w:name="_Toc527975134"/>
       <w:r>
         <w:t>Phân tích ưu điểm/nhược điểm/lợi ích khách hàng</w:t>
       </w:r>
-      <w:bookmarkEnd w:id="9"/>
+      <w:bookmarkEnd w:id="10"/>
     </w:p>
     <w:p>
       <w:pPr>
@@ -6178,21 +6273,21 @@
       <w:pPr>
         <w:pStyle w:val="Heading1"/>
       </w:pPr>
-      <w:bookmarkStart w:id="10" w:name="_Toc527975135"/>
+      <w:bookmarkStart w:id="11" w:name="_Toc527975135"/>
       <w:r>
         <w:t>Ước lượng</w:t>
       </w:r>
-      <w:bookmarkEnd w:id="10"/>
+      <w:bookmarkEnd w:id="11"/>
     </w:p>
     <w:p>
       <w:pPr>
         <w:pStyle w:val="Heading2"/>
       </w:pPr>
-      <w:bookmarkStart w:id="11" w:name="_Toc527975136"/>
+      <w:bookmarkStart w:id="12" w:name="_Toc527975136"/>
       <w:r>
         <w:t>Ước lượng tính năng</w:t>
       </w:r>
-      <w:bookmarkEnd w:id="11"/>
+      <w:bookmarkEnd w:id="12"/>
     </w:p>
     <w:p>
       <w:pPr>
@@ -6438,11 +6533,11 @@
       <w:pPr>
         <w:pStyle w:val="Heading2"/>
       </w:pPr>
-      <w:bookmarkStart w:id="12" w:name="_Toc527975138"/>
+      <w:bookmarkStart w:id="13" w:name="_Toc527975138"/>
       <w:r>
         <w:t>Ước lượng thời gian</w:t>
       </w:r>
-      <w:bookmarkEnd w:id="12"/>
+      <w:bookmarkEnd w:id="13"/>
     </w:p>
     <w:tbl>
       <w:tblPr>
@@ -6816,11 +6911,11 @@
       <w:pPr>
         <w:pStyle w:val="Heading2"/>
       </w:pPr>
-      <w:bookmarkStart w:id="13" w:name="_Toc527975139"/>
+      <w:bookmarkStart w:id="14" w:name="_Toc527975139"/>
       <w:r>
         <w:t>Ước lượng rủi ro</w:t>
       </w:r>
-      <w:bookmarkEnd w:id="13"/>
+      <w:bookmarkEnd w:id="14"/>
     </w:p>
     <w:p>
       <w:pPr>
@@ -6875,11 +6970,11 @@
       <w:pPr>
         <w:pStyle w:val="Heading2"/>
       </w:pPr>
-      <w:bookmarkStart w:id="14" w:name="_Toc527975140"/>
+      <w:bookmarkStart w:id="15" w:name="_Toc527975140"/>
       <w:r>
         <w:t>Xác định các hạng mục kiểm thử</w:t>
       </w:r>
-      <w:bookmarkEnd w:id="14"/>
+      <w:bookmarkEnd w:id="15"/>
     </w:p>
     <w:p>
       <w:pPr>
@@ -6933,11 +7028,11 @@
       <w:pPr>
         <w:pStyle w:val="Heading2"/>
       </w:pPr>
-      <w:bookmarkStart w:id="15" w:name="_Toc527975141"/>
+      <w:bookmarkStart w:id="16" w:name="_Toc527975141"/>
       <w:r>
         <w:t>Ước lượng cách thức triển khai/cài đặt</w:t>
       </w:r>
-      <w:bookmarkEnd w:id="15"/>
+      <w:bookmarkEnd w:id="16"/>
     </w:p>
     <w:tbl>
       <w:tblPr>
@@ -7298,11 +7393,11 @@
       <w:pPr>
         <w:pStyle w:val="Heading1"/>
       </w:pPr>
-      <w:bookmarkStart w:id="16" w:name="_Toc527975142"/>
+      <w:bookmarkStart w:id="17" w:name="_Toc527975142"/>
       <w:r>
         <w:t>Ước lượng giá thành</w:t>
       </w:r>
-      <w:bookmarkEnd w:id="16"/>
+      <w:bookmarkEnd w:id="17"/>
     </w:p>
     <w:tbl>
       <w:tblPr>
@@ -7900,11 +7995,11 @@
       <w:pPr>
         <w:pStyle w:val="Heading1"/>
       </w:pPr>
-      <w:bookmarkStart w:id="17" w:name="_Toc527975143"/>
+      <w:bookmarkStart w:id="18" w:name="_Toc527975143"/>
       <w:r>
         <w:t>Phân chia các giai đoạn chính</w:t>
       </w:r>
-      <w:bookmarkEnd w:id="17"/>
+      <w:bookmarkEnd w:id="18"/>
     </w:p>
     <w:p>
       <w:pPr>
@@ -8761,12 +8856,12 @@
       <w:pPr>
         <w:pStyle w:val="Heading1"/>
       </w:pPr>
-      <w:bookmarkStart w:id="18" w:name="_Toc527975144"/>
+      <w:bookmarkStart w:id="19" w:name="_Toc527975144"/>
       <w:r>
         <w:lastRenderedPageBreak/>
         <w:t>Phân tích thiết kế</w:t>
       </w:r>
-      <w:bookmarkEnd w:id="18"/>
+      <w:bookmarkEnd w:id="19"/>
       <w:r>
         <w:t xml:space="preserve"> </w:t>
       </w:r>
@@ -8782,7 +8877,7 @@
           <w:lang w:eastAsia="en-US" w:bidi="ar-SA"/>
         </w:rPr>
       </w:pPr>
-      <w:bookmarkStart w:id="19" w:name="_Toc527975145"/>
+      <w:bookmarkStart w:id="20" w:name="_Toc527975145"/>
     </w:p>
     <w:p>
       <w:pPr>
@@ -9048,7 +9143,7 @@
         </w:rPr>
       </w:pPr>
     </w:p>
-    <w:bookmarkEnd w:id="19"/>
+    <w:bookmarkEnd w:id="20"/>
     <w:p>
       <w:pPr>
         <w:keepNext/>
@@ -9149,7 +9244,7 @@
           </mc:Choice>
           <mc:Fallback>
             <w:pict>
-              <v:oval id="Oval 19" o:spid="_x0000_s1027" style="position:absolute;left:0;text-align:left;margin-left:269.65pt;margin-top:28.45pt;width:1in;height:71.25pt;z-index:251674624;visibility:visible;mso-wrap-style:square;mso-height-percent:0;mso-wrap-distance-left:9pt;mso-wrap-distance-top:0;mso-wrap-distance-right:9pt;mso-wrap-distance-bottom:0;mso-position-horizontal:absolute;mso-position-horizontal-relative:text;mso-position-vertical:absolute;mso-position-vertical-relative:text;mso-height-percent:0;mso-height-relative:margin;v-text-anchor:middle" o:gfxdata="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" fillcolor="#4f81bd" strokecolor="#385d8a" strokeweight="2pt">
+              <v:oval w14:anchorId="602CB9C7" id="Oval 19" o:spid="_x0000_s1027" style="position:absolute;left:0;text-align:left;margin-left:269.65pt;margin-top:28.45pt;width:1in;height:71.25pt;z-index:251674624;visibility:visible;mso-wrap-style:square;mso-height-percent:0;mso-wrap-distance-left:9pt;mso-wrap-distance-top:0;mso-wrap-distance-right:9pt;mso-wrap-distance-bottom:0;mso-position-horizontal:absolute;mso-position-horizontal-relative:text;mso-position-vertical:absolute;mso-position-vertical-relative:text;mso-height-percent:0;mso-height-relative:margin;v-text-anchor:middle" o:gfxdata="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" fillcolor="#4f81bd" strokecolor="#385d8a" strokeweight="2pt">
                 <v:textbox>
                   <w:txbxContent>
                     <w:p>
@@ -9244,7 +9339,7 @@
           </mc:Choice>
           <mc:Fallback>
             <w:pict>
-              <v:oval id="Oval 20" o:spid="_x0000_s1028" style="position:absolute;left:0;text-align:left;margin-left:373.15pt;margin-top:28.5pt;width:1in;height:1in;z-index:251675648;visibility:visible;mso-wrap-style:square;mso-wrap-distance-left:9pt;mso-wrap-distance-top:0;mso-wrap-distance-right:9pt;mso-wrap-distance-bottom:0;mso-position-horizontal:absolute;mso-position-horizontal-relative:text;mso-position-vertical:absolute;mso-position-vertical-relative:text;v-text-anchor:middle" o:gfxdata="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" fillcolor="#4f81bd" strokecolor="#385d8a" strokeweight="2pt">
+              <v:oval w14:anchorId="60B245A8" id="Oval 20" o:spid="_x0000_s1028" style="position:absolute;left:0;text-align:left;margin-left:373.15pt;margin-top:28.5pt;width:1in;height:1in;z-index:251675648;visibility:visible;mso-wrap-style:square;mso-wrap-distance-left:9pt;mso-wrap-distance-top:0;mso-wrap-distance-right:9pt;mso-wrap-distance-bottom:0;mso-position-horizontal:absolute;mso-position-horizontal-relative:text;mso-position-vertical:absolute;mso-position-vertical-relative:text;v-text-anchor:middle" o:gfxdata="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" fillcolor="#4f81bd" strokecolor="#385d8a" strokeweight="2pt">
                 <v:textbox>
                   <w:txbxContent>
                     <w:p>
@@ -9352,7 +9447,7 @@
           </mc:Choice>
           <mc:Fallback>
             <w:pict>
-              <v:shapetype id="_x0000_t109" coordsize="21600,21600" o:spt="109" path="m,l,21600r21600,l21600,xe">
+              <v:shapetype w14:anchorId="29CC3435" id="_x0000_t109" coordsize="21600,21600" o:spt="109" path="m,l,21600r21600,l21600,xe">
                 <v:stroke joinstyle="miter"/>
                 <v:path gradientshapeok="t" o:connecttype="rect"/>
               </v:shapetype>
@@ -9441,7 +9536,7 @@
           </mc:Choice>
           <mc:Fallback>
             <w:pict>
-              <v:shapetype id="_x0000_t13" coordsize="21600,21600" o:spt="13" adj="16200,5400" path="m@0,l@0@1,0@1,0@2@0@2@0,21600,21600,10800xe">
+              <v:shapetype w14:anchorId="13CC4F9B" id="_x0000_t13" coordsize="21600,21600" o:spt="13" adj="16200,5400" path="m@0,l@0@1,0@1,0@2@0@2@0,21600,21600,10800xe">
                 <v:stroke joinstyle="miter"/>
                 <v:formulas>
                   <v:f eqn="val #0"/>
@@ -9522,7 +9617,7 @@
           </mc:Choice>
           <mc:Fallback>
             <w:pict>
-              <v:shape id="Right Arrow 21" o:spid="_x0000_s1026" type="#_x0000_t13" style="position:absolute;margin-left:234.4pt;margin-top:7.05pt;width:35.25pt;height:3.6pt;z-index:251676672;visibility:visible;mso-wrap-style:square;mso-wrap-distance-left:9pt;mso-wrap-distance-top:0;mso-wrap-distance-right:9pt;mso-wrap-distance-bottom:0;mso-position-horizontal:absolute;mso-position-horizontal-relative:text;mso-position-vertical:absolute;mso-position-vertical-relative:text;v-text-anchor:middle" o:gfxdata="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" adj="20497" fillcolor="#4f81bd" strokecolor="#385d8a" strokeweight="2pt"/>
+              <v:shape w14:anchorId="2B036913" id="Right Arrow 21" o:spid="_x0000_s1026" type="#_x0000_t13" style="position:absolute;margin-left:234.4pt;margin-top:7.05pt;width:35.25pt;height:3.6pt;z-index:251676672;visibility:visible;mso-wrap-style:square;mso-wrap-distance-left:9pt;mso-wrap-distance-top:0;mso-wrap-distance-right:9pt;mso-wrap-distance-bottom:0;mso-position-horizontal:absolute;mso-position-horizontal-relative:text;mso-position-vertical:absolute;mso-position-vertical-relative:text;v-text-anchor:middle" o:gfxdata="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" adj="20497" fillcolor="#4f81bd" strokecolor="#385d8a" strokeweight="2pt"/>
             </w:pict>
           </mc:Fallback>
         </mc:AlternateContent>
@@ -9594,7 +9689,7 @@
           </mc:Choice>
           <mc:Fallback>
             <w:pict>
-              <v:shapetype id="_x0000_t68" coordsize="21600,21600" o:spt="68" adj="5400,5400" path="m0@0l@1@0@1,21600@2,21600@2@0,21600@0,10800,xe">
+              <v:shapetype w14:anchorId="7D708411" id="_x0000_t68" coordsize="21600,21600" o:spt="68" adj="5400,5400" path="m0@0l@1@0@1,21600@2,21600@2@0,21600@0,10800,xe">
                 <v:stroke joinstyle="miter"/>
                 <v:formulas>
                   <v:f eqn="val #0"/>
@@ -9699,7 +9794,7 @@
           </mc:Choice>
           <mc:Fallback>
             <w:pict>
-              <v:oval id="Oval 15" o:spid="_x0000_s1030" style="position:absolute;left:0;text-align:left;margin-left:157.15pt;margin-top:11.15pt;width:1in;height:1in;z-index:251670528;visibility:visible;mso-wrap-style:square;mso-wrap-distance-left:9pt;mso-wrap-distance-top:0;mso-wrap-distance-right:9pt;mso-wrap-distance-bottom:0;mso-position-horizontal:absolute;mso-position-horizontal-relative:text;mso-position-vertical:absolute;mso-position-vertical-relative:text;v-text-anchor:middle" o:gfxdata="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" fillcolor="#4f81bd" strokecolor="#385d8a" strokeweight="2pt">
+              <v:oval w14:anchorId="4B74921D" id="Oval 15" o:spid="_x0000_s1030" style="position:absolute;left:0;text-align:left;margin-left:157.15pt;margin-top:11.15pt;width:1in;height:1in;z-index:251670528;visibility:visible;mso-wrap-style:square;mso-wrap-distance-left:9pt;mso-wrap-distance-top:0;mso-wrap-distance-right:9pt;mso-wrap-distance-bottom:0;mso-position-horizontal:absolute;mso-position-horizontal-relative:text;mso-position-vertical:absolute;mso-position-vertical-relative:text;v-text-anchor:middle" o:gfxdata="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" fillcolor="#4f81bd" strokecolor="#385d8a" strokeweight="2pt">
                 <v:textbox>
                   <w:txbxContent>
                     <w:p>
@@ -9805,7 +9900,7 @@
           </mc:Choice>
           <mc:Fallback>
             <w:pict>
-              <v:shape id="Up Arrow 16" o:spid="_x0000_s1026" type="#_x0000_t68" style="position:absolute;margin-left:189.4pt;margin-top:3.65pt;width:3.6pt;height:42pt;z-index:251671552;visibility:visible;mso-wrap-style:square;mso-wrap-distance-left:9pt;mso-wrap-distance-top:0;mso-wrap-distance-right:9pt;mso-wrap-distance-bottom:0;mso-position-horizontal:absolute;mso-position-horizontal-relative:text;mso-position-vertical:absolute;mso-position-vertical-relative:text;v-text-anchor:middle" o:gfxdata="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" adj="926" fillcolor="#4f81bd" strokecolor="#385d8a" strokeweight="2pt"/>
+              <v:shape w14:anchorId="363FF7F6" id="Up Arrow 16" o:spid="_x0000_s1026" type="#_x0000_t68" style="position:absolute;margin-left:189.4pt;margin-top:3.65pt;width:3.6pt;height:42pt;z-index:251671552;visibility:visible;mso-wrap-style:square;mso-wrap-distance-left:9pt;mso-wrap-distance-top:0;mso-wrap-distance-right:9pt;mso-wrap-distance-bottom:0;mso-position-horizontal:absolute;mso-position-horizontal-relative:text;mso-position-vertical:absolute;mso-position-vertical-relative:text;v-text-anchor:middle" o:gfxdata="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" adj="926" fillcolor="#4f81bd" strokecolor="#385d8a" strokeweight="2pt"/>
             </w:pict>
           </mc:Fallback>
         </mc:AlternateContent>
@@ -9899,7 +9994,7 @@
           </mc:Choice>
           <mc:Fallback>
             <w:pict>
-              <v:oval id="Oval 8" o:spid="_x0000_s1031" style="position:absolute;left:0;text-align:left;margin-left:356.65pt;margin-top:8.9pt;width:88.5pt;height:1in;z-index:251666432;visibility:visible;mso-wrap-style:square;mso-width-percent:0;mso-wrap-distance-left:9pt;mso-wrap-distance-top:0;mso-wrap-distance-right:9pt;mso-wrap-distance-bottom:0;mso-position-horizontal:absolute;mso-position-horizontal-relative:text;mso-position-vertical:absolute;mso-position-vertical-relative:text;mso-width-percent:0;mso-width-relative:margin;v-text-anchor:middle" o:gfxdata="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" fillcolor="#4f81bd" strokecolor="#385d8a" strokeweight="2pt">
+              <v:oval w14:anchorId="36636B23" id="Oval 8" o:spid="_x0000_s1031" style="position:absolute;left:0;text-align:left;margin-left:356.65pt;margin-top:8.9pt;width:88.5pt;height:1in;z-index:251666432;visibility:visible;mso-wrap-style:square;mso-width-percent:0;mso-wrap-distance-left:9pt;mso-wrap-distance-top:0;mso-wrap-distance-right:9pt;mso-wrap-distance-bottom:0;mso-position-horizontal:absolute;mso-position-horizontal-relative:text;mso-position-vertical:absolute;mso-position-vertical-relative:text;mso-width-percent:0;mso-width-relative:margin;v-text-anchor:middle" o:gfxdata="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" fillcolor="#4f81bd" strokecolor="#385d8a" strokeweight="2pt">
                 <v:textbox>
                   <w:txbxContent>
                     <w:p>
@@ -9992,7 +10087,7 @@
           </mc:Choice>
           <mc:Fallback>
             <w:pict>
-              <v:oval id="Oval 9" o:spid="_x0000_s1032" style="position:absolute;left:0;text-align:left;margin-left:-37.1pt;margin-top:5.9pt;width:84pt;height:1in;z-index:251662336;visibility:visible;mso-wrap-style:square;mso-width-percent:0;mso-wrap-distance-left:9pt;mso-wrap-distance-top:0;mso-wrap-distance-right:9pt;mso-wrap-distance-bottom:0;mso-position-horizontal:absolute;mso-position-horizontal-relative:text;mso-position-vertical:absolute;mso-position-vertical-relative:text;mso-width-percent:0;mso-width-relative:margin;v-text-anchor:middle" o:gfxdata="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" fillcolor="#4f81bd" strokecolor="#385d8a" strokeweight="2pt">
+              <v:oval w14:anchorId="0BD7BC5A" id="Oval 9" o:spid="_x0000_s1032" style="position:absolute;left:0;text-align:left;margin-left:-37.1pt;margin-top:5.9pt;width:84pt;height:1in;z-index:251662336;visibility:visible;mso-wrap-style:square;mso-width-percent:0;mso-wrap-distance-left:9pt;mso-wrap-distance-top:0;mso-wrap-distance-right:9pt;mso-wrap-distance-bottom:0;mso-position-horizontal:absolute;mso-position-horizontal-relative:text;mso-position-vertical:absolute;mso-position-vertical-relative:text;mso-width-percent:0;mso-width-relative:margin;v-text-anchor:middle" o:gfxdata="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" fillcolor="#4f81bd" strokecolor="#385d8a" strokeweight="2pt">
                 <v:textbox>
                   <w:txbxContent>
                     <w:p>
@@ -10082,7 +10177,7 @@
           </mc:Choice>
           <mc:Fallback>
             <w:pict>
-              <v:shape id="Flowchart: Process 10" o:spid="_x0000_s1033" type="#_x0000_t109" style="position:absolute;left:0;text-align:left;margin-left:123.4pt;margin-top:5.9pt;width:136.5pt;height:73.5pt;z-index:251661312;visibility:visible;mso-wrap-style:square;mso-wrap-distance-left:9pt;mso-wrap-distance-top:0;mso-wrap-distance-right:9pt;mso-wrap-distance-bottom:0;mso-position-horizontal:absolute;mso-position-horizontal-relative:text;mso-position-vertical:absolute;mso-position-vertical-relative:text;v-text-anchor:middle" o:gfxdata="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" fillcolor="#4f81bd" strokecolor="#385d8a" strokeweight="2pt">
+              <v:shape w14:anchorId="2E8EE284" id="Flowchart: Process 10" o:spid="_x0000_s1033" type="#_x0000_t109" style="position:absolute;left:0;text-align:left;margin-left:123.4pt;margin-top:5.9pt;width:136.5pt;height:73.5pt;z-index:251661312;visibility:visible;mso-wrap-style:square;mso-wrap-distance-left:9pt;mso-wrap-distance-top:0;mso-wrap-distance-right:9pt;mso-wrap-distance-bottom:0;mso-position-horizontal:absolute;mso-position-horizontal-relative:text;mso-position-vertical:absolute;mso-position-vertical-relative:text;v-text-anchor:middle" o:gfxdata="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" fillcolor="#4f81bd" strokecolor="#385d8a" strokeweight="2pt">
                 <v:textbox>
                   <w:txbxContent>
                     <w:p>
@@ -10167,7 +10262,7 @@
           </mc:Choice>
           <mc:Fallback>
             <w:pict>
-              <v:shape id="Right Arrow 12" o:spid="_x0000_s1026" type="#_x0000_t13" style="position:absolute;margin-left:259.9pt;margin-top:16.75pt;width:96.75pt;height:7.5pt;z-index:251667456;visibility:visible;mso-wrap-style:square;mso-wrap-distance-left:9pt;mso-wrap-distance-top:0;mso-wrap-distance-right:9pt;mso-wrap-distance-bottom:0;mso-position-horizontal:absolute;mso-position-horizontal-relative:text;mso-position-vertical:absolute;mso-position-vertical-relative:text;v-text-anchor:middle" o:gfxdata="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" adj="20763" fillcolor="#4f81bd" strokecolor="#385d8a" strokeweight="2pt"/>
+              <v:shape w14:anchorId="56403F96" id="Right Arrow 12" o:spid="_x0000_s1026" type="#_x0000_t13" style="position:absolute;margin-left:259.9pt;margin-top:16.75pt;width:96.75pt;height:7.5pt;z-index:251667456;visibility:visible;mso-wrap-style:square;mso-wrap-distance-left:9pt;mso-wrap-distance-top:0;mso-wrap-distance-right:9pt;mso-wrap-distance-bottom:0;mso-position-horizontal:absolute;mso-position-horizontal-relative:text;mso-position-vertical:absolute;mso-position-vertical-relative:text;v-text-anchor:middle" o:gfxdata="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" adj="20763" fillcolor="#4f81bd" strokecolor="#385d8a" strokeweight="2pt"/>
             </w:pict>
           </mc:Fallback>
         </mc:AlternateContent>
@@ -10235,7 +10330,7 @@
           </mc:Choice>
           <mc:Fallback>
             <w:pict>
-              <v:shape id="Right Arrow 13" o:spid="_x0000_s1026" type="#_x0000_t13" style="position:absolute;margin-left:46.9pt;margin-top:16.7pt;width:72.75pt;height:3.6pt;z-index:251663360;visibility:visible;mso-wrap-style:square;mso-width-percent:0;mso-wrap-distance-left:9pt;mso-wrap-distance-top:0;mso-wrap-distance-right:9pt;mso-wrap-distance-bottom:0;mso-position-horizontal:absolute;mso-position-horizontal-relative:text;mso-position-vertical:absolute;mso-position-vertical-relative:text;mso-width-percent:0;mso-width-relative:margin;v-text-anchor:middle" o:gfxdata="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" adj="21066" fillcolor="#4f81bd" strokecolor="#385d8a" strokeweight="2pt"/>
+              <v:shape w14:anchorId="651EA4F2" id="Right Arrow 13" o:spid="_x0000_s1026" type="#_x0000_t13" style="position:absolute;margin-left:46.9pt;margin-top:16.7pt;width:72.75pt;height:3.6pt;z-index:251663360;visibility:visible;mso-wrap-style:square;mso-width-percent:0;mso-wrap-distance-left:9pt;mso-wrap-distance-top:0;mso-wrap-distance-right:9pt;mso-wrap-distance-bottom:0;mso-position-horizontal:absolute;mso-position-horizontal-relative:text;mso-position-vertical:absolute;mso-position-vertical-relative:text;mso-width-percent:0;mso-width-relative:margin;v-text-anchor:middle" o:gfxdata="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" adj="21066" fillcolor="#4f81bd" strokecolor="#385d8a" strokeweight="2pt"/>
             </w:pict>
           </mc:Fallback>
         </mc:AlternateContent>
@@ -10314,7 +10409,7 @@
           </mc:Choice>
           <mc:Fallback>
             <w:pict>
-              <v:shape id="Up Arrow 14" o:spid="_x0000_s1026" type="#_x0000_t68" style="position:absolute;margin-left:.4pt;margin-top:19pt;width:3.6pt;height:71.25pt;z-index:251665408;visibility:visible;mso-wrap-style:square;mso-wrap-distance-left:9pt;mso-wrap-distance-top:0;mso-wrap-distance-right:9pt;mso-wrap-distance-bottom:0;mso-position-horizontal:absolute;mso-position-horizontal-relative:text;mso-position-vertical:absolute;mso-position-vertical-relative:text;v-text-anchor:middle" o:gfxdata="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" adj="546" fillcolor="#4f81bd" strokecolor="#385d8a" strokeweight="2pt"/>
+              <v:shape w14:anchorId="7AD3AEEA" id="Up Arrow 14" o:spid="_x0000_s1026" type="#_x0000_t68" style="position:absolute;margin-left:.4pt;margin-top:19pt;width:3.6pt;height:71.25pt;z-index:251665408;visibility:visible;mso-wrap-style:square;mso-wrap-distance-left:9pt;mso-wrap-distance-top:0;mso-wrap-distance-right:9pt;mso-wrap-distance-bottom:0;mso-position-horizontal:absolute;mso-position-horizontal-relative:text;mso-position-vertical:absolute;mso-position-vertical-relative:text;v-text-anchor:middle" o:gfxdata="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" adj="546" fillcolor="#4f81bd" strokecolor="#385d8a" strokeweight="2pt"/>
             </w:pict>
           </mc:Fallback>
         </mc:AlternateContent>
@@ -10386,7 +10481,7 @@
           </mc:Choice>
           <mc:Fallback>
             <w:pict>
-              <v:shape id="Up Arrow 23" o:spid="_x0000_s1026" type="#_x0000_t68" style="position:absolute;margin-left:394.9pt;margin-top:1.35pt;width:3.75pt;height:69pt;z-index:251669504;visibility:visible;mso-wrap-style:square;mso-wrap-distance-left:9pt;mso-wrap-distance-top:0;mso-wrap-distance-right:9pt;mso-wrap-distance-bottom:0;mso-position-horizontal:absolute;mso-position-horizontal-relative:text;mso-position-vertical:absolute;mso-position-vertical-relative:text;v-text-anchor:middle" o:gfxdata="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" adj="587" fillcolor="#4f81bd" strokecolor="#385d8a" strokeweight="2pt"/>
+              <v:shape w14:anchorId="4D1BC8E2" id="Up Arrow 23" o:spid="_x0000_s1026" type="#_x0000_t68" style="position:absolute;margin-left:394.9pt;margin-top:1.35pt;width:3.75pt;height:69pt;z-index:251669504;visibility:visible;mso-wrap-style:square;mso-wrap-distance-left:9pt;mso-wrap-distance-top:0;mso-wrap-distance-right:9pt;mso-wrap-distance-bottom:0;mso-position-horizontal:absolute;mso-position-horizontal-relative:text;mso-position-vertical:absolute;mso-position-vertical-relative:text;v-text-anchor:middle" o:gfxdata="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" adj="587" fillcolor="#4f81bd" strokecolor="#385d8a" strokeweight="2pt"/>
             </w:pict>
           </mc:Fallback>
         </mc:AlternateContent>
@@ -10477,7 +10572,7 @@
           </mc:Choice>
           <mc:Fallback>
             <w:pict>
-              <v:oval id="Oval 24" o:spid="_x0000_s1034" style="position:absolute;left:0;text-align:left;margin-left:356.65pt;margin-top:30.6pt;width:1in;height:1in;z-index:251668480;visibility:visible;mso-wrap-style:square;mso-wrap-distance-left:9pt;mso-wrap-distance-top:0;mso-wrap-distance-right:9pt;mso-wrap-distance-bottom:0;mso-position-horizontal:absolute;mso-position-horizontal-relative:text;mso-position-vertical:absolute;mso-position-vertical-relative:text;v-text-anchor:middle" o:gfxdata="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" fillcolor="#4f81bd" strokecolor="#385d8a" strokeweight="2pt">
+              <v:oval w14:anchorId="6CCEF5F9" id="Oval 24" o:spid="_x0000_s1034" style="position:absolute;left:0;text-align:left;margin-left:356.65pt;margin-top:30.6pt;width:1in;height:1in;z-index:251668480;visibility:visible;mso-wrap-style:square;mso-wrap-distance-left:9pt;mso-wrap-distance-top:0;mso-wrap-distance-right:9pt;mso-wrap-distance-bottom:0;mso-position-horizontal:absolute;mso-position-horizontal-relative:text;mso-position-vertical:absolute;mso-position-vertical-relative:text;v-text-anchor:middle" o:gfxdata="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" fillcolor="#4f81bd" strokecolor="#385d8a" strokeweight="2pt">
                 <v:textbox>
                   <w:txbxContent>
                     <w:p>
@@ -10567,7 +10662,7 @@
           </mc:Choice>
           <mc:Fallback>
             <w:pict>
-              <v:oval id="Oval 25" o:spid="_x0000_s1035" style="position:absolute;left:0;text-align:left;margin-left:-37pt;margin-top:30.6pt;width:1in;height:1in;z-index:251664384;visibility:visible;mso-wrap-style:square;mso-wrap-distance-left:9pt;mso-wrap-distance-top:0;mso-wrap-distance-right:9pt;mso-wrap-distance-bottom:0;mso-position-horizontal:absolute;mso-position-horizontal-relative:text;mso-position-vertical:absolute;mso-position-vertical-relative:text;v-text-anchor:middle" o:gfxdata="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" fillcolor="#4f81bd" strokecolor="#385d8a" strokeweight="2pt">
+              <v:oval w14:anchorId="74A1C0B2" id="Oval 25" o:spid="_x0000_s1035" style="position:absolute;left:0;text-align:left;margin-left:-37pt;margin-top:30.6pt;width:1in;height:1in;z-index:251664384;visibility:visible;mso-wrap-style:square;mso-wrap-distance-left:9pt;mso-wrap-distance-top:0;mso-wrap-distance-right:9pt;mso-wrap-distance-bottom:0;mso-position-horizontal:absolute;mso-position-horizontal-relative:text;mso-position-vertical:absolute;mso-position-vertical-relative:text;v-text-anchor:middle" o:gfxdata="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" fillcolor="#4f81bd" strokecolor="#385d8a" strokeweight="2pt">
                 <v:textbox>
                   <w:txbxContent>
                     <w:p>
@@ -10642,14 +10737,14 @@
           <w:lang w:eastAsia="en-US" w:bidi="ar-SA"/>
         </w:rPr>
       </w:pPr>
-      <w:bookmarkStart w:id="20" w:name="_Toc527975146"/>
+      <w:bookmarkStart w:id="21" w:name="_Toc527975146"/>
       <w:r>
         <w:rPr>
           <w:lang w:eastAsia="en-US" w:bidi="ar-SA"/>
         </w:rPr>
         <w:t>Giao diện</w:t>
       </w:r>
-      <w:bookmarkEnd w:id="20"/>
+      <w:bookmarkEnd w:id="21"/>
     </w:p>
     <w:p>
       <w:pPr>
@@ -11034,7 +11129,7 @@
           <w:lang w:eastAsia="en-US" w:bidi="ar-SA"/>
         </w:rPr>
       </w:pPr>
-      <w:bookmarkStart w:id="21" w:name="_Toc527975147"/>
+      <w:bookmarkStart w:id="22" w:name="_Toc527975147"/>
       <w:r>
         <w:rPr>
           <w:lang w:eastAsia="en-US" w:bidi="ar-SA"/>
@@ -11042,7 +11137,7 @@
         <w:lastRenderedPageBreak/>
         <w:t>Cơ sở dữ liệu</w:t>
       </w:r>
-      <w:bookmarkEnd w:id="21"/>
+      <w:bookmarkEnd w:id="22"/>
     </w:p>
     <w:p>
       <w:pPr>
@@ -11132,7 +11227,7 @@
           </mc:Choice>
           <mc:Fallback>
             <w:pict>
-              <v:oval id="Oval 42" o:spid="_x0000_s1036" style="position:absolute;left:0;text-align:left;margin-left:283.25pt;margin-top:19.15pt;width:57pt;height:48pt;z-index:251691008;visibility:visible;mso-wrap-style:square;mso-width-percent:0;mso-height-percent:0;mso-wrap-distance-left:9pt;mso-wrap-distance-top:0;mso-wrap-distance-right:9pt;mso-wrap-distance-bottom:0;mso-position-horizontal:absolute;mso-position-horizontal-relative:text;mso-position-vertical:absolute;mso-position-vertical-relative:text;mso-width-percent:0;mso-height-percent:0;mso-width-relative:margin;mso-height-relative:margin;v-text-anchor:middle" o:gfxdata="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" fillcolor="#4472c4 [3204]" strokecolor="#1f3763 [1604]" strokeweight="1pt">
+              <v:oval w14:anchorId="6304BB22" id="Oval 42" o:spid="_x0000_s1036" style="position:absolute;left:0;text-align:left;margin-left:283.25pt;margin-top:19.15pt;width:57pt;height:48pt;z-index:251691008;visibility:visible;mso-wrap-style:square;mso-width-percent:0;mso-height-percent:0;mso-wrap-distance-left:9pt;mso-wrap-distance-top:0;mso-wrap-distance-right:9pt;mso-wrap-distance-bottom:0;mso-position-horizontal:absolute;mso-position-horizontal-relative:text;mso-position-vertical:absolute;mso-position-vertical-relative:text;mso-width-percent:0;mso-height-percent:0;mso-width-relative:margin;mso-height-relative:margin;v-text-anchor:middle" o:gfxdata="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" fillcolor="#4472c4 [3204]" strokecolor="#1f3763 [1604]" strokeweight="1pt">
                 <v:stroke joinstyle="miter"/>
                 <v:textbox>
                   <w:txbxContent>
@@ -11241,7 +11336,7 @@
           </mc:Choice>
           <mc:Fallback>
             <w:pict>
-              <v:oval id="Oval 26" o:spid="_x0000_s1037" style="position:absolute;left:0;text-align:left;margin-left:42.4pt;margin-top:7.85pt;width:76.5pt;height:68.25pt;z-index:251681792;visibility:visible;mso-wrap-style:square;mso-width-percent:0;mso-height-percent:0;mso-wrap-distance-left:9pt;mso-wrap-distance-top:0;mso-wrap-distance-right:9pt;mso-wrap-distance-bottom:0;mso-position-horizontal:absolute;mso-position-horizontal-relative:text;mso-position-vertical:absolute;mso-position-vertical-relative:text;mso-width-percent:0;mso-height-percent:0;mso-width-relative:margin;mso-height-relative:margin;v-text-anchor:middle" o:gfxdata="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" fillcolor="#4472c4 [3204]" strokecolor="#1f3763 [1604]" strokeweight="1pt">
+              <v:oval w14:anchorId="60F0F0EE" id="Oval 26" o:spid="_x0000_s1037" style="position:absolute;left:0;text-align:left;margin-left:42.4pt;margin-top:7.85pt;width:76.5pt;height:68.25pt;z-index:251681792;visibility:visible;mso-wrap-style:square;mso-width-percent:0;mso-height-percent:0;mso-wrap-distance-left:9pt;mso-wrap-distance-top:0;mso-wrap-distance-right:9pt;mso-wrap-distance-bottom:0;mso-position-horizontal:absolute;mso-position-horizontal-relative:text;mso-position-vertical:absolute;mso-position-vertical-relative:text;mso-width-percent:0;mso-height-percent:0;mso-width-relative:margin;mso-height-relative:margin;v-text-anchor:middle" o:gfxdata="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" fillcolor="#4472c4 [3204]" strokecolor="#1f3763 [1604]" strokeweight="1pt">
                 <v:stroke joinstyle="miter"/>
                 <v:textbox>
                   <w:txbxContent>
@@ -11357,7 +11452,7 @@
           </mc:Choice>
           <mc:Fallback>
             <w:pict>
-              <v:oval id="Oval 33" o:spid="_x0000_s1038" style="position:absolute;left:0;text-align:left;margin-left:188.75pt;margin-top:15.05pt;width:57pt;height:48pt;z-index:251689984;visibility:visible;mso-wrap-style:square;mso-width-percent:0;mso-height-percent:0;mso-wrap-distance-left:9pt;mso-wrap-distance-top:0;mso-wrap-distance-right:9pt;mso-wrap-distance-bottom:0;mso-position-horizontal:absolute;mso-position-horizontal-relative:text;mso-position-vertical:absolute;mso-position-vertical-relative:text;mso-width-percent:0;mso-height-percent:0;mso-width-relative:margin;mso-height-relative:margin;v-text-anchor:middle" o:gfxdata="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" fillcolor="#4472c4 [3204]" strokecolor="#1f3763 [1604]" strokeweight="1pt">
+              <v:oval w14:anchorId="40A39D81" id="Oval 33" o:spid="_x0000_s1038" style="position:absolute;left:0;text-align:left;margin-left:188.75pt;margin-top:15.05pt;width:57pt;height:48pt;z-index:251689984;visibility:visible;mso-wrap-style:square;mso-width-percent:0;mso-height-percent:0;mso-wrap-distance-left:9pt;mso-wrap-distance-top:0;mso-wrap-distance-right:9pt;mso-wrap-distance-bottom:0;mso-position-horizontal:absolute;mso-position-horizontal-relative:text;mso-position-vertical:absolute;mso-position-vertical-relative:text;mso-width-percent:0;mso-height-percent:0;mso-width-relative:margin;mso-height-relative:margin;v-text-anchor:middle" o:gfxdata="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" fillcolor="#4472c4 [3204]" strokecolor="#1f3763 [1604]" strokeweight="1pt">
                 <v:stroke joinstyle="miter"/>
                 <v:textbox>
                   <w:txbxContent>
@@ -11465,7 +11560,7 @@
           </mc:Choice>
           <mc:Fallback>
             <w:pict>
-              <v:oval id="Oval 31" o:spid="_x0000_s1039" style="position:absolute;left:0;text-align:left;margin-left:364.85pt;margin-top:7.9pt;width:68.25pt;height:48pt;z-index:251687936;visibility:visible;mso-wrap-style:square;mso-width-percent:0;mso-height-percent:0;mso-wrap-distance-left:9pt;mso-wrap-distance-top:0;mso-wrap-distance-right:9pt;mso-wrap-distance-bottom:0;mso-position-horizontal:absolute;mso-position-horizontal-relative:text;mso-position-vertical:absolute;mso-position-vertical-relative:text;mso-width-percent:0;mso-height-percent:0;mso-width-relative:margin;mso-height-relative:margin;v-text-anchor:middle" o:gfxdata="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" fillcolor="#4472c4 [3204]" strokecolor="#1f3763 [1604]" strokeweight="1pt">
+              <v:oval w14:anchorId="68E99EA2" id="Oval 31" o:spid="_x0000_s1039" style="position:absolute;left:0;text-align:left;margin-left:364.85pt;margin-top:7.9pt;width:68.25pt;height:48pt;z-index:251687936;visibility:visible;mso-wrap-style:square;mso-width-percent:0;mso-height-percent:0;mso-wrap-distance-left:9pt;mso-wrap-distance-top:0;mso-wrap-distance-right:9pt;mso-wrap-distance-bottom:0;mso-position-horizontal:absolute;mso-position-horizontal-relative:text;mso-position-vertical:absolute;mso-position-vertical-relative:text;mso-width-percent:0;mso-height-percent:0;mso-width-relative:margin;mso-height-relative:margin;v-text-anchor:middle" o:gfxdata="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" fillcolor="#4472c4 [3204]" strokecolor="#1f3763 [1604]" strokeweight="1pt">
                 <v:stroke joinstyle="miter"/>
                 <v:textbox>
                   <w:txbxContent>
@@ -11566,7 +11661,7 @@
           </mc:Choice>
           <mc:Fallback>
             <w:pict>
-              <v:oval id="Oval 27" o:spid="_x0000_s1040" style="position:absolute;left:0;text-align:left;margin-left:-46pt;margin-top:.4pt;width:57pt;height:48pt;z-index:251680768;visibility:visible;mso-wrap-style:square;mso-width-percent:0;mso-height-percent:0;mso-wrap-distance-left:9pt;mso-wrap-distance-top:0;mso-wrap-distance-right:9pt;mso-wrap-distance-bottom:0;mso-position-horizontal:absolute;mso-position-horizontal-relative:text;mso-position-vertical:absolute;mso-position-vertical-relative:text;mso-width-percent:0;mso-height-percent:0;mso-width-relative:margin;mso-height-relative:margin;v-text-anchor:middle" o:gfxdata="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" fillcolor="#4472c4 [3204]" strokecolor="#1f3763 [1604]" strokeweight="1pt">
+              <v:oval w14:anchorId="37C16B97" id="Oval 27" o:spid="_x0000_s1040" style="position:absolute;left:0;text-align:left;margin-left:-46pt;margin-top:.4pt;width:57pt;height:48pt;z-index:251680768;visibility:visible;mso-wrap-style:square;mso-width-percent:0;mso-height-percent:0;mso-wrap-distance-left:9pt;mso-wrap-distance-top:0;mso-wrap-distance-right:9pt;mso-wrap-distance-bottom:0;mso-position-horizontal:absolute;mso-position-horizontal-relative:text;mso-position-vertical:absolute;mso-position-vertical-relative:text;mso-width-percent:0;mso-height-percent:0;mso-width-relative:margin;mso-height-relative:margin;v-text-anchor:middle" o:gfxdata="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" fillcolor="#4472c4 [3204]" strokecolor="#1f3763 [1604]" strokeweight="1pt">
                 <v:stroke joinstyle="miter"/>
                 <v:textbox>
                   <w:txbxContent>
@@ -11667,7 +11762,7 @@
           </mc:Choice>
           <mc:Fallback>
             <w:pict>
-              <v:oval id="Oval 28" o:spid="_x0000_s1041" style="position:absolute;left:0;text-align:left;margin-left:-64pt;margin-top:67.9pt;width:57pt;height:48pt;z-index:251682816;visibility:visible;mso-wrap-style:square;mso-width-percent:0;mso-height-percent:0;mso-wrap-distance-left:9pt;mso-wrap-distance-top:0;mso-wrap-distance-right:9pt;mso-wrap-distance-bottom:0;mso-position-horizontal:absolute;mso-position-horizontal-relative:text;mso-position-vertical:absolute;mso-position-vertical-relative:text;mso-width-percent:0;mso-height-percent:0;mso-width-relative:margin;mso-height-relative:margin;v-text-anchor:middle" o:gfxdata="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" fillcolor="#4472c4 [3204]" strokecolor="#1f3763 [1604]" strokeweight="1pt">
+              <v:oval w14:anchorId="23700E6C" id="Oval 28" o:spid="_x0000_s1041" style="position:absolute;left:0;text-align:left;margin-left:-64pt;margin-top:67.9pt;width:57pt;height:48pt;z-index:251682816;visibility:visible;mso-wrap-style:square;mso-width-percent:0;mso-height-percent:0;mso-wrap-distance-left:9pt;mso-wrap-distance-top:0;mso-wrap-distance-right:9pt;mso-wrap-distance-bottom:0;mso-position-horizontal:absolute;mso-position-horizontal-relative:text;mso-position-vertical:absolute;mso-position-vertical-relative:text;mso-width-percent:0;mso-height-percent:0;mso-width-relative:margin;mso-height-relative:margin;v-text-anchor:middle" o:gfxdata="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" fillcolor="#4472c4 [3204]" strokecolor="#1f3763 [1604]" strokeweight="1pt">
                 <v:stroke joinstyle="miter"/>
                 <v:textbox>
                   <w:txbxContent>
@@ -11750,7 +11845,7 @@
           </mc:Choice>
           <mc:Fallback>
             <w:pict>
-              <v:line id="Straight Connector 66" o:spid="_x0000_s1026" style="position:absolute;flip:x;z-index:251707392;visibility:visible;mso-wrap-style:square;mso-wrap-distance-left:9pt;mso-wrap-distance-top:0;mso-wrap-distance-right:9pt;mso-wrap-distance-bottom:0;mso-position-horizontal:absolute;mso-position-horizontal-relative:text;mso-position-vertical:absolute;mso-position-vertical-relative:text" from="313.9pt,7.55pt" to="314.65pt,36.05pt" o:gfxdata="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" strokecolor="black [3200]" strokeweight=".5pt">
+              <v:line w14:anchorId="049697D0" id="Straight Connector 66" o:spid="_x0000_s1026" style="position:absolute;flip:x;z-index:251707392;visibility:visible;mso-wrap-style:square;mso-wrap-distance-left:9pt;mso-wrap-distance-top:0;mso-wrap-distance-right:9pt;mso-wrap-distance-bottom:0;mso-position-horizontal:absolute;mso-position-horizontal-relative:text;mso-position-vertical:absolute;mso-position-vertical-relative:text" from="313.9pt,7.55pt" to="314.65pt,36.05pt" o:gfxdata="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" strokecolor="black [3200]" strokeweight=".5pt">
                 <v:stroke joinstyle="miter"/>
               </v:line>
             </w:pict>
@@ -11814,7 +11909,7 @@
           </mc:Choice>
           <mc:Fallback>
             <w:pict>
-              <v:line id="Straight Connector 65" o:spid="_x0000_s1026" style="position:absolute;z-index:251706368;visibility:visible;mso-wrap-style:square;mso-wrap-distance-left:9pt;mso-wrap-distance-top:0;mso-wrap-distance-right:9pt;mso-wrap-distance-bottom:0;mso-position-horizontal:absolute;mso-position-horizontal-relative:text;mso-position-vertical:absolute;mso-position-vertical-relative:text" from="240.4pt,16.55pt" to="266.65pt,36.05pt" o:gfxdata="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" strokecolor="black [3200]" strokeweight=".5pt">
+              <v:line w14:anchorId="42235E30" id="Straight Connector 65" o:spid="_x0000_s1026" style="position:absolute;z-index:251706368;visibility:visible;mso-wrap-style:square;mso-wrap-distance-left:9pt;mso-wrap-distance-top:0;mso-wrap-distance-right:9pt;mso-wrap-distance-bottom:0;mso-position-horizontal:absolute;mso-position-horizontal-relative:text;mso-position-vertical:absolute;mso-position-vertical-relative:text" from="240.4pt,16.55pt" to="266.65pt,36.05pt" o:gfxdata="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" strokecolor="black [3200]" strokeweight=".5pt">
                 <v:stroke joinstyle="miter"/>
               </v:line>
             </w:pict>
@@ -11878,7 +11973,7 @@
           </mc:Choice>
           <mc:Fallback>
             <w:pict>
-              <v:line id="Straight Connector 29" o:spid="_x0000_s1026" style="position:absolute;z-index:251683840;visibility:visible;mso-wrap-style:square;mso-wrap-distance-left:9pt;mso-wrap-distance-top:0;mso-wrap-distance-right:9pt;mso-wrap-distance-bottom:0;mso-position-horizontal:absolute;mso-position-horizontal-relative:text;mso-position-vertical:absolute;mso-position-vertical-relative:text" from="79.9pt,16.55pt" to="80.65pt,40.55pt" o:gfxdata="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" strokecolor="black [3200]" strokeweight=".5pt">
+              <v:line w14:anchorId="2A606FF8" id="Straight Connector 29" o:spid="_x0000_s1026" style="position:absolute;z-index:251683840;visibility:visible;mso-wrap-style:square;mso-wrap-distance-left:9pt;mso-wrap-distance-top:0;mso-wrap-distance-right:9pt;mso-wrap-distance-bottom:0;mso-position-horizontal:absolute;mso-position-horizontal-relative:text;mso-position-vertical:absolute;mso-position-vertical-relative:text" from="79.9pt,16.55pt" to="80.65pt,40.55pt" o:gfxdata="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" strokecolor="black [3200]" strokeweight=".5pt">
                 <v:stroke joinstyle="miter"/>
               </v:line>
             </w:pict>
@@ -11949,7 +12044,7 @@
           </mc:Choice>
           <mc:Fallback>
             <w:pict>
-              <v:line id="Straight Connector 67" o:spid="_x0000_s1026" style="position:absolute;flip:x;z-index:251708416;visibility:visible;mso-wrap-style:square;mso-wrap-distance-left:9pt;mso-wrap-distance-top:0;mso-wrap-distance-right:9pt;mso-wrap-distance-bottom:0;mso-position-horizontal:absolute;mso-position-horizontal-relative:text;mso-position-vertical:absolute;mso-position-vertical-relative:text" from="364.9pt,8.65pt" to="377.65pt,20.65pt" o:gfxdata="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" strokecolor="black [3200]" strokeweight=".5pt">
+              <v:line w14:anchorId="5B61A606" id="Straight Connector 67" o:spid="_x0000_s1026" style="position:absolute;flip:x;z-index:251708416;visibility:visible;mso-wrap-style:square;mso-wrap-distance-left:9pt;mso-wrap-distance-top:0;mso-wrap-distance-right:9pt;mso-wrap-distance-bottom:0;mso-position-horizontal:absolute;mso-position-horizontal-relative:text;mso-position-vertical:absolute;mso-position-vertical-relative:text" from="364.9pt,8.65pt" to="377.65pt,20.65pt" o:gfxdata="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" strokecolor="black [3200]" strokeweight=".5pt">
                 <v:stroke joinstyle="miter"/>
               </v:line>
             </w:pict>
@@ -12038,7 +12133,7 @@
           </mc:Choice>
           <mc:Fallback>
             <w:pict>
-              <v:rect id="Rectangle 30" o:spid="_x0000_s1042" style="position:absolute;left:0;text-align:left;margin-left:266.75pt;margin-top:16.15pt;width:98.25pt;height:55.5pt;z-index:251686912;visibility:visible;mso-wrap-style:square;mso-width-percent:0;mso-height-percent:0;mso-wrap-distance-left:9pt;mso-wrap-distance-top:0;mso-wrap-distance-right:9pt;mso-wrap-distance-bottom:0;mso-position-horizontal:absolute;mso-position-horizontal-relative:text;mso-position-vertical:absolute;mso-position-vertical-relative:text;mso-width-percent:0;mso-height-percent:0;mso-width-relative:margin;mso-height-relative:margin;v-text-anchor:middle" o:gfxdata="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" fillcolor="#4472c4 [3204]" strokecolor="#1f3763 [1604]" strokeweight="1pt">
+              <v:rect w14:anchorId="010FDC07" id="Rectangle 30" o:spid="_x0000_s1042" style="position:absolute;left:0;text-align:left;margin-left:266.75pt;margin-top:16.15pt;width:98.25pt;height:55.5pt;z-index:251686912;visibility:visible;mso-wrap-style:square;mso-width-percent:0;mso-height-percent:0;mso-wrap-distance-left:9pt;mso-wrap-distance-top:0;mso-wrap-distance-right:9pt;mso-wrap-distance-bottom:0;mso-position-horizontal:absolute;mso-position-horizontal-relative:text;mso-position-vertical:absolute;mso-position-vertical-relative:text;mso-width-percent:0;mso-height-percent:0;mso-width-relative:margin;mso-height-relative:margin;v-text-anchor:middle" o:gfxdata="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" fillcolor="#4472c4 [3204]" strokecolor="#1f3763 [1604]" strokeweight="1pt">
                 <v:textbox>
                   <w:txbxContent>
                     <w:p>
@@ -12113,7 +12208,7 @@
           </mc:Choice>
           <mc:Fallback>
             <w:pict>
-              <v:line id="Straight Connector 32" o:spid="_x0000_s1026" style="position:absolute;flip:x y;z-index:251684864;visibility:visible;mso-wrap-style:square;mso-wrap-distance-left:9pt;mso-wrap-distance-top:0;mso-wrap-distance-right:9pt;mso-wrap-distance-bottom:0;mso-position-horizontal:absolute;mso-position-horizontal-relative:text;mso-position-vertical:absolute;mso-position-vertical-relative:text" from="1.9pt,3.4pt" to="16.9pt,20.65pt" o:gfxdata="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" strokecolor="black [3200]" strokeweight=".5pt">
+              <v:line w14:anchorId="49FE244D" id="Straight Connector 32" o:spid="_x0000_s1026" style="position:absolute;flip:x y;z-index:251684864;visibility:visible;mso-wrap-style:square;mso-wrap-distance-left:9pt;mso-wrap-distance-top:0;mso-wrap-distance-right:9pt;mso-wrap-distance-bottom:0;mso-position-horizontal:absolute;mso-position-horizontal-relative:text;mso-position-vertical:absolute;mso-position-vertical-relative:text" from="1.9pt,3.4pt" to="16.9pt,20.65pt" o:gfxdata="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" strokecolor="black [3200]" strokeweight=".5pt">
                 <v:stroke joinstyle="miter"/>
               </v:line>
             </w:pict>
@@ -12206,7 +12301,7 @@
           </mc:Choice>
           <mc:Fallback>
             <w:pict>
-              <v:shapetype id="_x0000_t110" coordsize="21600,21600" o:spt="110" path="m10800,l,10800,10800,21600,21600,10800xe">
+              <v:shapetype w14:anchorId="7BB28D8C" id="_x0000_t110" coordsize="21600,21600" o:spt="110" path="m10800,l,10800,10800,21600,21600,10800xe">
                 <v:stroke joinstyle="miter"/>
                 <v:path gradientshapeok="t" o:connecttype="rect" textboxrect="5400,5400,16200,16200"/>
               </v:shapetype>
@@ -12315,7 +12410,7 @@
           </mc:Choice>
           <mc:Fallback>
             <w:pict>
-              <v:oval id="Oval 34" o:spid="_x0000_s1044" style="position:absolute;left:0;text-align:left;margin-left:395.65pt;margin-top:8.2pt;width:76.5pt;height:68.25pt;z-index:251688960;visibility:visible;mso-wrap-style:square;mso-width-percent:0;mso-height-percent:0;mso-wrap-distance-left:9pt;mso-wrap-distance-top:0;mso-wrap-distance-right:9pt;mso-wrap-distance-bottom:0;mso-position-horizontal:absolute;mso-position-horizontal-relative:text;mso-position-vertical:absolute;mso-position-vertical-relative:text;mso-width-percent:0;mso-height-percent:0;mso-width-relative:margin;mso-height-relative:margin;v-text-anchor:middle" o:gfxdata="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" fillcolor="#4472c4 [3204]" strokecolor="#1f3763 [1604]" strokeweight="1pt">
+              <v:oval w14:anchorId="27298D98" id="Oval 34" o:spid="_x0000_s1044" style="position:absolute;left:0;text-align:left;margin-left:395.65pt;margin-top:8.2pt;width:76.5pt;height:68.25pt;z-index:251688960;visibility:visible;mso-wrap-style:square;mso-width-percent:0;mso-height-percent:0;mso-wrap-distance-left:9pt;mso-wrap-distance-top:0;mso-wrap-distance-right:9pt;mso-wrap-distance-bottom:0;mso-position-horizontal:absolute;mso-position-horizontal-relative:text;mso-position-vertical:absolute;mso-position-vertical-relative:text;mso-width-percent:0;mso-height-percent:0;mso-width-relative:margin;mso-height-relative:margin;v-text-anchor:middle" o:gfxdata="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" fillcolor="#4472c4 [3204]" strokecolor="#1f3763 [1604]" strokeweight="1pt">
                 <v:stroke joinstyle="miter"/>
                 <v:textbox>
                   <w:txbxContent>
@@ -12424,7 +12519,7 @@
           </mc:Choice>
           <mc:Fallback>
             <w:pict>
-              <v:rect id="Rectangle 35" o:spid="_x0000_s1045" style="position:absolute;left:0;text-align:left;margin-left:17pt;margin-top:.75pt;width:98.25pt;height:55.5pt;z-index:251679744;visibility:visible;mso-wrap-style:square;mso-width-percent:0;mso-height-percent:0;mso-wrap-distance-left:9pt;mso-wrap-distance-top:0;mso-wrap-distance-right:9pt;mso-wrap-distance-bottom:0;mso-position-horizontal:absolute;mso-position-horizontal-relative:text;mso-position-vertical:absolute;mso-position-vertical-relative:text;mso-width-percent:0;mso-height-percent:0;mso-width-relative:margin;mso-height-relative:margin;v-text-anchor:middle" o:gfxdata="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" fillcolor="#4472c4 [3204]" strokecolor="#1f3763 [1604]" strokeweight="1pt">
+              <v:rect w14:anchorId="5E23FFB3" id="Rectangle 35" o:spid="_x0000_s1045" style="position:absolute;left:0;text-align:left;margin-left:17pt;margin-top:.75pt;width:98.25pt;height:55.5pt;z-index:251679744;visibility:visible;mso-wrap-style:square;mso-width-percent:0;mso-height-percent:0;mso-wrap-distance-left:9pt;mso-wrap-distance-top:0;mso-wrap-distance-right:9pt;mso-wrap-distance-bottom:0;mso-position-horizontal:absolute;mso-position-horizontal-relative:text;mso-position-vertical:absolute;mso-position-vertical-relative:text;mso-width-percent:0;mso-height-percent:0;mso-width-relative:margin;mso-height-relative:margin;v-text-anchor:middle" o:gfxdata="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" fillcolor="#4472c4 [3204]" strokecolor="#1f3763 [1604]" strokeweight="1pt">
                 <v:textbox>
                   <w:txbxContent>
                     <w:p>
@@ -12513,7 +12608,7 @@
           </mc:Choice>
           <mc:Fallback>
             <w:pict>
-              <v:line id="Straight Connector 80" o:spid="_x0000_s1026" style="position:absolute;z-index:251719680;visibility:visible;mso-wrap-style:square;mso-width-percent:0;mso-wrap-distance-left:9pt;mso-wrap-distance-top:0;mso-wrap-distance-right:9pt;mso-wrap-distance-bottom:0;mso-position-horizontal:absolute;mso-position-horizontal-relative:text;mso-position-vertical:absolute;mso-position-vertical-relative:text;mso-width-percent:0;mso-width-relative:margin" from="218.65pt,13.9pt" to="266.65pt,13.9pt" o:gfxdata="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" strokecolor="#4472c4 [3204]" strokeweight=".5pt">
+              <v:line w14:anchorId="06A40826" id="Straight Connector 80" o:spid="_x0000_s1026" style="position:absolute;z-index:251719680;visibility:visible;mso-wrap-style:square;mso-width-percent:0;mso-wrap-distance-left:9pt;mso-wrap-distance-top:0;mso-wrap-distance-right:9pt;mso-wrap-distance-bottom:0;mso-position-horizontal:absolute;mso-position-horizontal-relative:text;mso-position-vertical:absolute;mso-position-vertical-relative:text;mso-width-percent:0;mso-width-relative:margin" from="218.65pt,13.9pt" to="266.65pt,13.9pt" o:gfxdata="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" strokecolor="#4472c4 [3204]" strokeweight=".5pt">
                 <v:stroke joinstyle="miter"/>
               </v:line>
             </w:pict>
@@ -12580,7 +12675,7 @@
           </mc:Choice>
           <mc:Fallback>
             <w:pict>
-              <v:line id="Straight Connector 79" o:spid="_x0000_s1026" style="position:absolute;z-index:251718656;visibility:visible;mso-wrap-style:square;mso-width-percent:0;mso-wrap-distance-left:9pt;mso-wrap-distance-top:0;mso-wrap-distance-right:9pt;mso-wrap-distance-bottom:0;mso-position-horizontal:absolute;mso-position-horizontal-relative:text;mso-position-vertical:absolute;mso-position-vertical-relative:text;mso-width-percent:0;mso-width-relative:margin" from="118.9pt,13.9pt" to="166.9pt,13.9pt" o:gfxdata="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" strokecolor="#4472c4 [3204]" strokeweight=".5pt">
+              <v:line w14:anchorId="3788588F" id="Straight Connector 79" o:spid="_x0000_s1026" style="position:absolute;z-index:251718656;visibility:visible;mso-wrap-style:square;mso-width-percent:0;mso-wrap-distance-left:9pt;mso-wrap-distance-top:0;mso-wrap-distance-right:9pt;mso-wrap-distance-bottom:0;mso-position-horizontal:absolute;mso-position-horizontal-relative:text;mso-position-vertical:absolute;mso-position-vertical-relative:text;mso-width-percent:0;mso-width-relative:margin" from="118.9pt,13.9pt" to="166.9pt,13.9pt" o:gfxdata="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" strokecolor="#4472c4 [3204]" strokeweight=".5pt">
                 <v:stroke joinstyle="miter"/>
               </v:line>
             </w:pict>
@@ -12644,7 +12739,7 @@
           </mc:Choice>
           <mc:Fallback>
             <w:pict>
-              <v:line id="Straight Connector 68" o:spid="_x0000_s1026" style="position:absolute;flip:x y;z-index:251709440;visibility:visible;mso-wrap-style:square;mso-wrap-distance-left:9pt;mso-wrap-distance-top:0;mso-wrap-distance-right:9pt;mso-wrap-distance-bottom:0;mso-position-horizontal:absolute;mso-position-horizontal-relative:text;mso-position-vertical:absolute;mso-position-vertical-relative:text" from="364.9pt,3.4pt" to="397.15pt,26.65pt" o:gfxdata="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" strokecolor="black [3200]" strokeweight=".5pt">
+              <v:line w14:anchorId="1A427C53" id="Straight Connector 68" o:spid="_x0000_s1026" style="position:absolute;flip:x y;z-index:251709440;visibility:visible;mso-wrap-style:square;mso-wrap-distance-left:9pt;mso-wrap-distance-top:0;mso-wrap-distance-right:9pt;mso-wrap-distance-bottom:0;mso-position-horizontal:absolute;mso-position-horizontal-relative:text;mso-position-vertical:absolute;mso-position-vertical-relative:text" from="364.9pt,3.4pt" to="397.15pt,26.65pt" o:gfxdata="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" strokecolor="black [3200]" strokeweight=".5pt">
                 <v:stroke joinstyle="miter"/>
               </v:line>
             </w:pict>
@@ -12708,7 +12803,7 @@
           </mc:Choice>
           <mc:Fallback>
             <w:pict>
-              <v:line id="Straight Connector 36" o:spid="_x0000_s1026" style="position:absolute;z-index:251685888;visibility:visible;mso-wrap-style:square;mso-wrap-distance-left:9pt;mso-wrap-distance-top:0;mso-wrap-distance-right:9pt;mso-wrap-distance-bottom:0;mso-position-horizontal:absolute;mso-position-horizontal-relative:text;mso-position-vertical:absolute;mso-position-vertical-relative:text" from="-7pt,9.4pt" to="16.9pt,9.4pt" o:gfxdata="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" strokecolor="black [3200]" strokeweight=".5pt">
+              <v:line w14:anchorId="6CE1B673" id="Straight Connector 36" o:spid="_x0000_s1026" style="position:absolute;z-index:251685888;visibility:visible;mso-wrap-style:square;mso-wrap-distance-left:9pt;mso-wrap-distance-top:0;mso-wrap-distance-right:9pt;mso-wrap-distance-bottom:0;mso-position-horizontal:absolute;mso-position-horizontal-relative:text;mso-position-vertical:absolute;mso-position-vertical-relative:text" from="-7pt,9.4pt" to="16.9pt,9.4pt" o:gfxdata="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" strokecolor="black [3200]" strokeweight=".5pt">
                 <v:stroke joinstyle="miter"/>
               </v:line>
             </w:pict>
@@ -12786,7 +12881,7 @@
           </mc:Choice>
           <mc:Fallback>
             <w:pict>
-              <v:line id="Straight Connector 92" o:spid="_x0000_s1026" style="position:absolute;flip:y;z-index:251725824;visibility:visible;mso-wrap-style:square;mso-wrap-distance-left:9pt;mso-wrap-distance-top:0;mso-wrap-distance-right:9pt;mso-wrap-distance-bottom:0;mso-position-horizontal:absolute;mso-position-horizontal-relative:text;mso-position-vertical:absolute;mso-position-vertical-relative:text" from="193.9pt,12pt" to="266.65pt,49.5pt" o:gfxdata="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" strokecolor="#4472c4 [3204]" strokeweight=".5pt">
+              <v:line w14:anchorId="3F3059D1" id="Straight Connector 92" o:spid="_x0000_s1026" style="position:absolute;flip:y;z-index:251725824;visibility:visible;mso-wrap-style:square;mso-wrap-distance-left:9pt;mso-wrap-distance-top:0;mso-wrap-distance-right:9pt;mso-wrap-distance-bottom:0;mso-position-horizontal:absolute;mso-position-horizontal-relative:text;mso-position-vertical:absolute;mso-position-vertical-relative:text" from="193.9pt,12pt" to="266.65pt,49.5pt" o:gfxdata="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" strokecolor="#4472c4 [3204]" strokeweight=".5pt">
                 <v:stroke joinstyle="miter"/>
               </v:line>
             </w:pict>
@@ -12850,7 +12945,7 @@
           </mc:Choice>
           <mc:Fallback>
             <w:pict>
-              <v:line id="Straight Connector 89" o:spid="_x0000_s1026" style="position:absolute;flip:y;z-index:251722752;visibility:visible;mso-wrap-style:square;mso-wrap-distance-left:9pt;mso-wrap-distance-top:0;mso-wrap-distance-right:9pt;mso-wrap-distance-bottom:0;mso-position-horizontal:absolute;mso-position-horizontal-relative:text;mso-position-vertical:absolute;mso-position-vertical-relative:text" from="68.65pt,16.5pt" to="69.4pt,49.5pt" o:gfxdata="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" strokecolor="#4472c4 [3204]" strokeweight=".5pt">
+              <v:line w14:anchorId="20D4890C" id="Straight Connector 89" o:spid="_x0000_s1026" style="position:absolute;flip:y;z-index:251722752;visibility:visible;mso-wrap-style:square;mso-wrap-distance-left:9pt;mso-wrap-distance-top:0;mso-wrap-distance-right:9pt;mso-wrap-distance-bottom:0;mso-position-horizontal:absolute;mso-position-horizontal-relative:text;mso-position-vertical:absolute;mso-position-vertical-relative:text" from="68.65pt,16.5pt" to="69.4pt,49.5pt" o:gfxdata="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" strokecolor="#4472c4 [3204]" strokeweight=".5pt">
                 <v:stroke joinstyle="miter"/>
               </v:line>
             </w:pict>
@@ -12914,7 +13009,7 @@
           </mc:Choice>
           <mc:Fallback>
             <w:pict>
-              <v:line id="Straight Connector 86" o:spid="_x0000_s1026" style="position:absolute;flip:y;z-index:251720704;visibility:visible;mso-wrap-style:square;mso-wrap-distance-left:9pt;mso-wrap-distance-top:0;mso-wrap-distance-right:9pt;mso-wrap-distance-bottom:0;mso-position-horizontal:absolute;mso-position-horizontal-relative:text;mso-position-vertical:absolute;mso-position-vertical-relative:text" from="313.9pt,12pt" to="313.9pt,46.5pt" o:gfxdata="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" strokecolor="#4472c4 [3204]" strokeweight=".5pt">
+              <v:line w14:anchorId="43CCA940" id="Straight Connector 86" o:spid="_x0000_s1026" style="position:absolute;flip:y;z-index:251720704;visibility:visible;mso-wrap-style:square;mso-wrap-distance-left:9pt;mso-wrap-distance-top:0;mso-wrap-distance-right:9pt;mso-wrap-distance-bottom:0;mso-position-horizontal:absolute;mso-position-horizontal-relative:text;mso-position-vertical:absolute;mso-position-vertical-relative:text" from="313.9pt,12pt" to="313.9pt,46.5pt" o:gfxdata="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" strokecolor="#4472c4 [3204]" strokeweight=".5pt">
                 <v:stroke joinstyle="miter"/>
               </v:line>
             </w:pict>
@@ -13010,7 +13105,7 @@
           </mc:Choice>
           <mc:Fallback>
             <w:pict>
-              <v:shape id="Flowchart: Decision 75" o:spid="_x0000_s1046" type="#_x0000_t110" style="position:absolute;left:0;text-align:left;margin-left:136.75pt;margin-top:16.6pt;width:93.8pt;height:53.1pt;rotation:-2423823fd;z-index:251715584;visibility:visible;mso-wrap-style:square;mso-width-percent:0;mso-height-percent:0;mso-wrap-distance-left:9pt;mso-wrap-distance-top:0;mso-wrap-distance-right:9pt;mso-wrap-distance-bottom:0;mso-position-horizontal:absolute;mso-position-horizontal-relative:text;mso-position-vertical:absolute;mso-position-vertical-relative:text;mso-width-percent:0;mso-height-percent:0;mso-width-relative:margin;mso-height-relative:margin;v-text-anchor:middle" o:gfxdata="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" fillcolor="#4472c4 [3204]" strokecolor="#1f3763 [1604]" strokeweight="1pt">
+              <v:shape w14:anchorId="6FB9D0C6" id="Flowchart: Decision 75" o:spid="_x0000_s1046" type="#_x0000_t110" style="position:absolute;left:0;text-align:left;margin-left:136.75pt;margin-top:16.6pt;width:93.8pt;height:53.1pt;rotation:-2423823fd;z-index:251715584;visibility:visible;mso-wrap-style:square;mso-width-percent:0;mso-height-percent:0;mso-wrap-distance-left:9pt;mso-wrap-distance-top:0;mso-wrap-distance-right:9pt;mso-wrap-distance-bottom:0;mso-position-horizontal:absolute;mso-position-horizontal-relative:text;mso-position-vertical:absolute;mso-position-vertical-relative:text;mso-width-percent:0;mso-height-percent:0;mso-width-relative:margin;mso-height-relative:margin;v-text-anchor:middle" o:gfxdata="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" fillcolor="#4472c4 [3204]" strokecolor="#1f3763 [1604]" strokeweight="1pt">
                 <v:textbox>
                   <w:txbxContent>
                     <w:p>
@@ -13110,7 +13205,7 @@
           </mc:Choice>
           <mc:Fallback>
             <w:pict>
-              <v:rect id="Rectangle 55" o:spid="_x0000_s1047" style="position:absolute;left:0;text-align:left;margin-left:263pt;margin-top:100.15pt;width:98.25pt;height:55.5pt;z-index:251697152;visibility:visible;mso-wrap-style:square;mso-width-percent:0;mso-height-percent:0;mso-wrap-distance-left:9pt;mso-wrap-distance-top:0;mso-wrap-distance-right:9pt;mso-wrap-distance-bottom:0;mso-position-horizontal:absolute;mso-position-horizontal-relative:text;mso-position-vertical:absolute;mso-position-vertical-relative:text;mso-width-percent:0;mso-height-percent:0;mso-width-relative:margin;mso-height-relative:margin;v-text-anchor:middle" o:gfxdata="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" fillcolor="#4472c4 [3204]" strokecolor="#1f3763 [1604]" strokeweight="1pt">
+              <v:rect w14:anchorId="669D1560" id="Rectangle 55" o:spid="_x0000_s1047" style="position:absolute;left:0;text-align:left;margin-left:263pt;margin-top:100.15pt;width:98.25pt;height:55.5pt;z-index:251697152;visibility:visible;mso-wrap-style:square;mso-width-percent:0;mso-height-percent:0;mso-wrap-distance-left:9pt;mso-wrap-distance-top:0;mso-wrap-distance-right:9pt;mso-wrap-distance-bottom:0;mso-position-horizontal:absolute;mso-position-horizontal-relative:text;mso-position-vertical:absolute;mso-position-vertical-relative:text;mso-width-percent:0;mso-height-percent:0;mso-width-relative:margin;mso-height-relative:margin;v-text-anchor:middle" o:gfxdata="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" fillcolor="#4472c4 [3204]" strokecolor="#1f3763 [1604]" strokeweight="1pt">
                 <v:textbox>
                   <w:txbxContent>
                     <w:p>
@@ -13226,7 +13321,7 @@
           </mc:Choice>
           <mc:Fallback>
             <w:pict>
-              <v:shape id="Flowchart: Decision 76" o:spid="_x0000_s1048" type="#_x0000_t110" style="position:absolute;left:0;text-align:left;margin-left:249.4pt;margin-top:5.25pt;width:124.5pt;height:39pt;z-index:251716608;visibility:visible;mso-wrap-style:square;mso-width-percent:0;mso-height-percent:0;mso-wrap-distance-left:9pt;mso-wrap-distance-top:0;mso-wrap-distance-right:9pt;mso-wrap-distance-bottom:0;mso-position-horizontal:absolute;mso-position-horizontal-relative:text;mso-position-vertical:absolute;mso-position-vertical-relative:text;mso-width-percent:0;mso-height-percent:0;mso-width-relative:margin;mso-height-relative:margin;v-text-anchor:middle" o:gfxdata="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" fillcolor="#4472c4 [3204]" strokecolor="#1f3763 [1604]" strokeweight="1pt">
+              <v:shape w14:anchorId="36638947" id="Flowchart: Decision 76" o:spid="_x0000_s1048" type="#_x0000_t110" style="position:absolute;left:0;text-align:left;margin-left:249.4pt;margin-top:5.25pt;width:124.5pt;height:39pt;z-index:251716608;visibility:visible;mso-wrap-style:square;mso-width-percent:0;mso-height-percent:0;mso-wrap-distance-left:9pt;mso-wrap-distance-top:0;mso-wrap-distance-right:9pt;mso-wrap-distance-bottom:0;mso-position-horizontal:absolute;mso-position-horizontal-relative:text;mso-position-vertical:absolute;mso-position-vertical-relative:text;mso-width-percent:0;mso-height-percent:0;mso-width-relative:margin;mso-height-relative:margin;v-text-anchor:middle" o:gfxdata="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" fillcolor="#4472c4 [3204]" strokecolor="#1f3763 [1604]" strokeweight="1pt">
                 <v:textbox>
                   <w:txbxContent>
                     <w:p>
@@ -13326,7 +13421,7 @@
           </mc:Choice>
           <mc:Fallback>
             <w:pict>
-              <v:shape id="Flowchart: Decision 74" o:spid="_x0000_s1049" type="#_x0000_t110" style="position:absolute;left:0;text-align:left;margin-left:-7pt;margin-top:5.25pt;width:153pt;height:39pt;z-index:251714560;visibility:visible;mso-wrap-style:square;mso-width-percent:0;mso-height-percent:0;mso-wrap-distance-left:9pt;mso-wrap-distance-top:0;mso-wrap-distance-right:9pt;mso-wrap-distance-bottom:0;mso-position-horizontal:absolute;mso-position-horizontal-relative:text;mso-position-vertical:absolute;mso-position-vertical-relative:text;mso-width-percent:0;mso-height-percent:0;mso-width-relative:margin;mso-height-relative:margin;v-text-anchor:middle" o:gfxdata="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" fillcolor="#4472c4 [3204]" strokecolor="#1f3763 [1604]" strokeweight="1pt">
+              <v:shape w14:anchorId="5786E703" id="Flowchart: Decision 74" o:spid="_x0000_s1049" type="#_x0000_t110" style="position:absolute;left:0;text-align:left;margin-left:-7pt;margin-top:5.25pt;width:153pt;height:39pt;z-index:251714560;visibility:visible;mso-wrap-style:square;mso-width-percent:0;mso-height-percent:0;mso-wrap-distance-left:9pt;mso-wrap-distance-top:0;mso-wrap-distance-right:9pt;mso-wrap-distance-bottom:0;mso-position-horizontal:absolute;mso-position-horizontal-relative:text;mso-position-vertical:absolute;mso-position-vertical-relative:text;mso-width-percent:0;mso-height-percent:0;mso-width-relative:margin;mso-height-relative:margin;v-text-anchor:middle" o:gfxdata="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" fillcolor="#4472c4 [3204]" strokecolor="#1f3763 [1604]" strokeweight="1pt">
                 <v:textbox>
                   <w:txbxContent>
                     <w:p>
@@ -13417,7 +13512,7 @@
           </mc:Choice>
           <mc:Fallback>
             <w:pict>
-              <v:line id="Straight Connector 90" o:spid="_x0000_s1026" style="position:absolute;z-index:251723776;visibility:visible;mso-wrap-style:square;mso-wrap-distance-left:9pt;mso-wrap-distance-top:0;mso-wrap-distance-right:9pt;mso-wrap-distance-bottom:0;mso-position-horizontal:absolute;mso-position-horizontal-relative:text;mso-position-vertical:absolute;mso-position-vertical-relative:text" from="68.65pt,16.1pt" to="68.65pt,62.6pt" o:gfxdata="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" strokecolor="#4472c4 [3204]" strokeweight=".5pt">
+              <v:line w14:anchorId="61571E0B" id="Straight Connector 90" o:spid="_x0000_s1026" style="position:absolute;z-index:251723776;visibility:visible;mso-wrap-style:square;mso-wrap-distance-left:9pt;mso-wrap-distance-top:0;mso-wrap-distance-right:9pt;mso-wrap-distance-bottom:0;mso-position-horizontal:absolute;mso-position-horizontal-relative:text;mso-position-vertical:absolute;mso-position-vertical-relative:text" from="68.65pt,16.1pt" to="68.65pt,62.6pt" o:gfxdata="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" strokecolor="#4472c4 [3204]" strokeweight=".5pt">
                 <v:stroke joinstyle="miter"/>
               </v:line>
             </w:pict>
@@ -13481,7 +13576,7 @@
           </mc:Choice>
           <mc:Fallback>
             <w:pict>
-              <v:line id="Straight Connector 87" o:spid="_x0000_s1026" style="position:absolute;z-index:251721728;visibility:visible;mso-wrap-style:square;mso-wrap-distance-left:9pt;mso-wrap-distance-top:0;mso-wrap-distance-right:9pt;mso-wrap-distance-bottom:0;mso-position-horizontal:absolute;mso-position-horizontal-relative:text;mso-position-vertical:absolute;mso-position-vertical-relative:text" from="313.9pt,14.6pt" to="313.9pt,62.6pt" o:gfxdata="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" strokecolor="#4472c4 [3204]" strokeweight=".5pt">
+              <v:line w14:anchorId="35DA2E92" id="Straight Connector 87" o:spid="_x0000_s1026" style="position:absolute;z-index:251721728;visibility:visible;mso-wrap-style:square;mso-wrap-distance-left:9pt;mso-wrap-distance-top:0;mso-wrap-distance-right:9pt;mso-wrap-distance-bottom:0;mso-position-horizontal:absolute;mso-position-horizontal-relative:text;mso-position-vertical:absolute;mso-position-vertical-relative:text" from="313.9pt,14.6pt" to="313.9pt,62.6pt" o:gfxdata="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" strokecolor="#4472c4 [3204]" strokeweight=".5pt">
                 <v:stroke joinstyle="miter"/>
               </v:line>
             </w:pict>
@@ -13578,7 +13673,7 @@
           </mc:Choice>
           <mc:Fallback>
             <w:pict>
-              <v:oval id="Oval 57" o:spid="_x0000_s1050" style="position:absolute;left:0;text-align:left;margin-left:377.65pt;margin-top:16.05pt;width:76.5pt;height:68.25pt;z-index:251699200;visibility:visible;mso-wrap-style:square;mso-width-percent:0;mso-height-percent:0;mso-wrap-distance-left:9pt;mso-wrap-distance-top:0;mso-wrap-distance-right:9pt;mso-wrap-distance-bottom:0;mso-position-horizontal:absolute;mso-position-horizontal-relative:text;mso-position-vertical:absolute;mso-position-vertical-relative:text;mso-width-percent:0;mso-height-percent:0;mso-width-relative:margin;mso-height-relative:margin;v-text-anchor:middle" o:gfxdata="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" fillcolor="#4472c4 [3204]" strokecolor="#1f3763 [1604]" strokeweight="1pt">
+              <v:oval w14:anchorId="0293110F" id="Oval 57" o:spid="_x0000_s1050" style="position:absolute;left:0;text-align:left;margin-left:377.65pt;margin-top:16.05pt;width:76.5pt;height:68.25pt;z-index:251699200;visibility:visible;mso-wrap-style:square;mso-width-percent:0;mso-height-percent:0;mso-wrap-distance-left:9pt;mso-wrap-distance-top:0;mso-wrap-distance-right:9pt;mso-wrap-distance-bottom:0;mso-position-horizontal:absolute;mso-position-horizontal-relative:text;mso-position-vertical:absolute;mso-position-vertical-relative:text;mso-width-percent:0;mso-height-percent:0;mso-width-relative:margin;mso-height-relative:margin;v-text-anchor:middle" o:gfxdata="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" fillcolor="#4472c4 [3204]" strokecolor="#1f3763 [1604]" strokeweight="1pt">
                 <v:stroke joinstyle="miter"/>
                 <v:textbox>
                   <w:txbxContent>
@@ -13687,7 +13782,7 @@
           </mc:Choice>
           <mc:Fallback>
             <w:pict>
-              <v:rect id="Rectangle 50" o:spid="_x0000_s1051" style="position:absolute;left:0;text-align:left;margin-left:6.5pt;margin-top:60.35pt;width:98.25pt;height:55.5pt;z-index:251692032;visibility:visible;mso-wrap-style:square;mso-width-percent:0;mso-height-percent:0;mso-wrap-distance-left:9pt;mso-wrap-distance-top:0;mso-wrap-distance-right:9pt;mso-wrap-distance-bottom:0;mso-position-horizontal:absolute;mso-position-horizontal-relative:text;mso-position-vertical:absolute;mso-position-vertical-relative:text;mso-width-percent:0;mso-height-percent:0;mso-width-relative:margin;mso-height-relative:margin;v-text-anchor:middle" o:gfxdata="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" fillcolor="#4472c4 [3204]" strokecolor="#1f3763 [1604]" strokeweight="1pt">
+              <v:rect w14:anchorId="6E5366FF" id="Rectangle 50" o:spid="_x0000_s1051" style="position:absolute;left:0;text-align:left;margin-left:6.5pt;margin-top:60.35pt;width:98.25pt;height:55.5pt;z-index:251692032;visibility:visible;mso-wrap-style:square;mso-width-percent:0;mso-height-percent:0;mso-wrap-distance-left:9pt;mso-wrap-distance-top:0;mso-wrap-distance-right:9pt;mso-wrap-distance-bottom:0;mso-position-horizontal:absolute;mso-position-horizontal-relative:text;mso-position-vertical:absolute;mso-position-vertical-relative:text;mso-width-percent:0;mso-height-percent:0;mso-width-relative:margin;mso-height-relative:margin;v-text-anchor:middle" o:gfxdata="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" fillcolor="#4472c4 [3204]" strokecolor="#1f3763 [1604]" strokeweight="1pt">
                 <v:textbox>
                   <w:txbxContent>
                     <w:p>
@@ -13787,7 +13882,7 @@
           </mc:Choice>
           <mc:Fallback>
             <w:pict>
-              <v:oval id="Oval 53" o:spid="_x0000_s1052" style="position:absolute;left:0;text-align:left;margin-left:-64pt;margin-top:14.6pt;width:57pt;height:48pt;z-index:251695104;visibility:visible;mso-wrap-style:square;mso-width-percent:0;mso-height-percent:0;mso-wrap-distance-left:9pt;mso-wrap-distance-top:0;mso-wrap-distance-right:9pt;mso-wrap-distance-bottom:0;mso-position-horizontal:absolute;mso-position-horizontal-relative:text;mso-position-vertical:absolute;mso-position-vertical-relative:text;mso-width-percent:0;mso-height-percent:0;mso-width-relative:margin;mso-height-relative:margin;v-text-anchor:middle" o:gfxdata="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" fillcolor="#4472c4 [3204]" strokecolor="#1f3763 [1604]" strokeweight="1pt">
+              <v:oval w14:anchorId="5F28055F" id="Oval 53" o:spid="_x0000_s1052" style="position:absolute;left:0;text-align:left;margin-left:-64pt;margin-top:14.6pt;width:57pt;height:48pt;z-index:251695104;visibility:visible;mso-wrap-style:square;mso-width-percent:0;mso-height-percent:0;mso-wrap-distance-left:9pt;mso-wrap-distance-top:0;mso-wrap-distance-right:9pt;mso-wrap-distance-bottom:0;mso-position-horizontal:absolute;mso-position-horizontal-relative:text;mso-position-vertical:absolute;mso-position-vertical-relative:text;mso-width-percent:0;mso-height-percent:0;mso-width-relative:margin;mso-height-relative:margin;v-text-anchor:middle" o:gfxdata="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" fillcolor="#4472c4 [3204]" strokecolor="#1f3763 [1604]" strokeweight="1pt">
                 <v:stroke joinstyle="miter"/>
                 <v:textbox>
                   <w:txbxContent>
@@ -13873,7 +13968,7 @@
           </mc:Choice>
           <mc:Fallback>
             <w:pict>
-              <v:line id="Straight Connector 91" o:spid="_x0000_s1026" style="position:absolute;flip:x;z-index:251724800;visibility:visible;mso-wrap-style:square;mso-wrap-distance-left:9pt;mso-wrap-distance-top:0;mso-wrap-distance-right:9pt;mso-wrap-distance-bottom:0;mso-position-horizontal:absolute;mso-position-horizontal-relative:text;mso-position-vertical:absolute;mso-position-vertical-relative:text" from="104.65pt,4.5pt" to="154.9pt,40.5pt" o:gfxdata="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" strokecolor="#4472c4 [3204]" strokeweight=".5pt">
+              <v:line w14:anchorId="3E1940EE" id="Straight Connector 91" o:spid="_x0000_s1026" style="position:absolute;flip:x;z-index:251724800;visibility:visible;mso-wrap-style:square;mso-wrap-distance-left:9pt;mso-wrap-distance-top:0;mso-wrap-distance-right:9pt;mso-wrap-distance-bottom:0;mso-position-horizontal:absolute;mso-position-horizontal-relative:text;mso-position-vertical:absolute;mso-position-vertical-relative:text" from="104.65pt,4.5pt" to="154.9pt,40.5pt" o:gfxdata="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" strokecolor="#4472c4 [3204]" strokeweight=".5pt">
                 <v:stroke joinstyle="miter"/>
               </v:line>
             </w:pict>
@@ -13947,7 +14042,7 @@
           </mc:Choice>
           <mc:Fallback>
             <w:pict>
-              <v:line id="Straight Connector 60" o:spid="_x0000_s1026" style="position:absolute;z-index:251702272;visibility:visible;mso-wrap-style:square;mso-wrap-distance-left:9pt;mso-wrap-distance-top:0;mso-wrap-distance-right:9pt;mso-wrap-distance-bottom:0;mso-position-horizontal:absolute;mso-position-horizontal-relative:text;mso-position-vertical:absolute;mso-position-vertical-relative:text" from="-7.1pt,13.1pt" to="6.4pt,31.1pt" o:gfxdata="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" strokecolor="black [3200]" strokeweight=".5pt">
+              <v:line w14:anchorId="34D569DB" id="Straight Connector 60" o:spid="_x0000_s1026" style="position:absolute;z-index:251702272;visibility:visible;mso-wrap-style:square;mso-wrap-distance-left:9pt;mso-wrap-distance-top:0;mso-wrap-distance-right:9pt;mso-wrap-distance-bottom:0;mso-position-horizontal:absolute;mso-position-horizontal-relative:text;mso-position-vertical:absolute;mso-position-vertical-relative:text" from="-7.1pt,13.1pt" to="6.4pt,31.1pt" o:gfxdata="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" strokecolor="black [3200]" strokeweight=".5pt">
                 <v:stroke joinstyle="miter"/>
               </v:line>
             </w:pict>
@@ -14027,7 +14122,7 @@
           </mc:Choice>
           <mc:Fallback>
             <w:pict>
-              <v:line id="Straight Connector 72" o:spid="_x0000_s1026" style="position:absolute;flip:x;z-index:251713536;visibility:visible;mso-wrap-style:square;mso-wrap-distance-left:9pt;mso-wrap-distance-top:0;mso-wrap-distance-right:9pt;mso-wrap-distance-bottom:0;mso-position-horizontal:absolute;mso-position-horizontal-relative:text;mso-position-vertical:absolute;mso-position-vertical-relative:text" from="361.15pt,2.95pt" to="382.15pt,24.7pt" o:gfxdata="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" strokecolor="black [3200]" strokeweight=".5pt">
+              <v:line w14:anchorId="4DED7F49" id="Straight Connector 72" o:spid="_x0000_s1026" style="position:absolute;flip:x;z-index:251713536;visibility:visible;mso-wrap-style:square;mso-wrap-distance-left:9pt;mso-wrap-distance-top:0;mso-wrap-distance-right:9pt;mso-wrap-distance-bottom:0;mso-position-horizontal:absolute;mso-position-horizontal-relative:text;mso-position-vertical:absolute;mso-position-vertical-relative:text" from="361.15pt,2.95pt" to="382.15pt,24.7pt" o:gfxdata="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" strokecolor="black [3200]" strokeweight=".5pt">
                 <v:stroke joinstyle="miter"/>
               </v:line>
             </w:pict>
@@ -14101,7 +14196,7 @@
           </mc:Choice>
           <mc:Fallback>
             <w:pict>
-              <v:line id="Straight Connector 71" o:spid="_x0000_s1026" style="position:absolute;flip:x y;z-index:251712512;visibility:visible;mso-wrap-style:square;mso-wrap-distance-left:9pt;mso-wrap-distance-top:0;mso-wrap-distance-right:9pt;mso-wrap-distance-bottom:0;mso-position-horizontal:absolute;mso-position-horizontal-relative:text;mso-position-vertical:absolute;mso-position-vertical-relative:text" from="361.15pt,19.1pt" to="406.15pt,36.35pt" o:gfxdata="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" strokecolor="black [3200]" strokeweight=".5pt">
+              <v:line w14:anchorId="4E61B2B2" id="Straight Connector 71" o:spid="_x0000_s1026" style="position:absolute;flip:x y;z-index:251712512;visibility:visible;mso-wrap-style:square;mso-wrap-distance-left:9pt;mso-wrap-distance-top:0;mso-wrap-distance-right:9pt;mso-wrap-distance-bottom:0;mso-position-horizontal:absolute;mso-position-horizontal-relative:text;mso-position-vertical:absolute;mso-position-vertical-relative:text" from="361.15pt,19.1pt" to="406.15pt,36.35pt" o:gfxdata="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" strokecolor="black [3200]" strokeweight=".5pt">
                 <v:stroke joinstyle="miter"/>
               </v:line>
             </w:pict>
@@ -14165,7 +14260,7 @@
           </mc:Choice>
           <mc:Fallback>
             <w:pict>
-              <v:line id="Straight Connector 61" o:spid="_x0000_s1026" style="position:absolute;flip:y;z-index:251703296;visibility:visible;mso-wrap-style:square;mso-wrap-distance-left:9pt;mso-wrap-distance-top:0;mso-wrap-distance-right:9pt;mso-wrap-distance-bottom:0;mso-position-horizontal:absolute;mso-position-horizontal-relative:text;mso-position-vertical:absolute;mso-position-vertical-relative:text" from="-20.6pt,11.6pt" to="6.4pt,19.1pt" o:gfxdata="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" strokecolor="black [3200]" strokeweight=".5pt">
+              <v:line w14:anchorId="5D986374" id="Straight Connector 61" o:spid="_x0000_s1026" style="position:absolute;flip:y;z-index:251703296;visibility:visible;mso-wrap-style:square;mso-wrap-distance-left:9pt;mso-wrap-distance-top:0;mso-wrap-distance-right:9pt;mso-wrap-distance-bottom:0;mso-position-horizontal:absolute;mso-position-horizontal-relative:text;mso-position-vertical:absolute;mso-position-vertical-relative:text" from="-20.6pt,11.6pt" to="6.4pt,19.1pt" o:gfxdata="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" strokecolor="black [3200]" strokeweight=".5pt">
                 <v:stroke joinstyle="miter"/>
               </v:line>
             </w:pict>
@@ -14262,7 +14357,7 @@
           </mc:Choice>
           <mc:Fallback>
             <w:pict>
-              <v:oval id="Oval 59" o:spid="_x0000_s1053" style="position:absolute;left:0;text-align:left;margin-left:400.9pt;margin-top:19.05pt;width:76.5pt;height:68.25pt;z-index:251701248;visibility:visible;mso-wrap-style:square;mso-width-percent:0;mso-height-percent:0;mso-wrap-distance-left:9pt;mso-wrap-distance-top:0;mso-wrap-distance-right:9pt;mso-wrap-distance-bottom:0;mso-position-horizontal:absolute;mso-position-horizontal-relative:text;mso-position-vertical:absolute;mso-position-vertical-relative:text;mso-width-percent:0;mso-height-percent:0;mso-width-relative:margin;mso-height-relative:margin;v-text-anchor:middle" o:gfxdata="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" fillcolor="#4472c4 [3204]" strokecolor="#1f3763 [1604]" strokeweight="1pt">
+              <v:oval w14:anchorId="5627E980" id="Oval 59" o:spid="_x0000_s1053" style="position:absolute;left:0;text-align:left;margin-left:400.9pt;margin-top:19.05pt;width:76.5pt;height:68.25pt;z-index:251701248;visibility:visible;mso-wrap-style:square;mso-width-percent:0;mso-height-percent:0;mso-wrap-distance-left:9pt;mso-wrap-distance-top:0;mso-wrap-distance-right:9pt;mso-wrap-distance-bottom:0;mso-position-horizontal:absolute;mso-position-horizontal-relative:text;mso-position-vertical:absolute;mso-position-vertical-relative:text;mso-width-percent:0;mso-height-percent:0;mso-width-relative:margin;mso-height-relative:margin;v-text-anchor:middle" o:gfxdata="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" fillcolor="#4472c4 [3204]" strokecolor="#1f3763 [1604]" strokeweight="1pt">
                 <v:stroke joinstyle="miter"/>
                 <v:textbox>
                   <w:txbxContent>
@@ -14371,7 +14466,7 @@
           </mc:Choice>
           <mc:Fallback>
             <w:pict>
-              <v:oval id="Oval 54" o:spid="_x0000_s1054" style="position:absolute;left:0;text-align:left;margin-left:-77.5pt;margin-top:4.85pt;width:57pt;height:48pt;z-index:251696128;visibility:visible;mso-wrap-style:square;mso-width-percent:0;mso-height-percent:0;mso-wrap-distance-left:9pt;mso-wrap-distance-top:0;mso-wrap-distance-right:9pt;mso-wrap-distance-bottom:0;mso-position-horizontal:absolute;mso-position-horizontal-relative:text;mso-position-vertical:absolute;mso-position-vertical-relative:text;mso-width-percent:0;mso-height-percent:0;mso-width-relative:margin;mso-height-relative:margin;v-text-anchor:middle" o:gfxdata="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" fillcolor="#4472c4 [3204]" strokecolor="#1f3763 [1604]" strokeweight="1pt">
+              <v:oval w14:anchorId="2E21A7EC" id="Oval 54" o:spid="_x0000_s1054" style="position:absolute;left:0;text-align:left;margin-left:-77.5pt;margin-top:4.85pt;width:57pt;height:48pt;z-index:251696128;visibility:visible;mso-wrap-style:square;mso-width-percent:0;mso-height-percent:0;mso-wrap-distance-left:9pt;mso-wrap-distance-top:0;mso-wrap-distance-right:9pt;mso-wrap-distance-bottom:0;mso-position-horizontal:absolute;mso-position-horizontal-relative:text;mso-position-vertical:absolute;mso-position-vertical-relative:text;mso-width-percent:0;mso-height-percent:0;mso-width-relative:margin;mso-height-relative:margin;v-text-anchor:middle" o:gfxdata="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" fillcolor="#4472c4 [3204]" strokecolor="#1f3763 [1604]" strokeweight="1pt">
                 <v:stroke joinstyle="miter"/>
                 <v:textbox>
                   <w:txbxContent>
@@ -14457,7 +14552,7 @@
           </mc:Choice>
           <mc:Fallback>
             <w:pict>
-              <v:line id="Straight Connector 70" o:spid="_x0000_s1026" style="position:absolute;flip:x y;z-index:251711488;visibility:visible;mso-wrap-style:square;mso-wrap-distance-left:9pt;mso-wrap-distance-top:0;mso-wrap-distance-right:9pt;mso-wrap-distance-bottom:0;mso-position-horizontal:absolute;mso-position-horizontal-relative:text;mso-position-vertical:absolute;mso-position-vertical-relative:text" from="329.65pt,16.45pt" to="361.15pt,36.7pt" o:gfxdata="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" strokecolor="black [3200]" strokeweight=".5pt">
+              <v:line w14:anchorId="0038C0A6" id="Straight Connector 70" o:spid="_x0000_s1026" style="position:absolute;flip:x y;z-index:251711488;visibility:visible;mso-wrap-style:square;mso-wrap-distance-left:9pt;mso-wrap-distance-top:0;mso-wrap-distance-right:9pt;mso-wrap-distance-bottom:0;mso-position-horizontal:absolute;mso-position-horizontal-relative:text;mso-position-vertical:absolute;mso-position-vertical-relative:text" from="329.65pt,16.45pt" to="361.15pt,36.7pt" o:gfxdata="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" strokecolor="black [3200]" strokeweight=".5pt">
                 <v:stroke joinstyle="miter"/>
               </v:line>
             </w:pict>
@@ -14521,7 +14616,7 @@
           </mc:Choice>
           <mc:Fallback>
             <w:pict>
-              <v:line id="Straight Connector 69" o:spid="_x0000_s1026" style="position:absolute;flip:x y;z-index:251710464;visibility:visible;mso-wrap-style:square;mso-wrap-distance-left:9pt;mso-wrap-distance-top:0;mso-wrap-distance-right:9pt;mso-wrap-distance-bottom:0;mso-position-horizontal:absolute;mso-position-horizontal-relative:text;mso-position-vertical:absolute;mso-position-vertical-relative:text" from="292.9pt,16.45pt" to="293.65pt,36.7pt" o:gfxdata="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" strokecolor="black [3200]" strokeweight=".5pt">
+              <v:line w14:anchorId="1DF5C172" id="Straight Connector 69" o:spid="_x0000_s1026" style="position:absolute;flip:x y;z-index:251710464;visibility:visible;mso-wrap-style:square;mso-wrap-distance-left:9pt;mso-wrap-distance-top:0;mso-wrap-distance-right:9pt;mso-wrap-distance-bottom:0;mso-position-horizontal:absolute;mso-position-horizontal-relative:text;mso-position-vertical:absolute;mso-position-vertical-relative:text" from="292.9pt,16.45pt" to="293.65pt,36.7pt" o:gfxdata="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" strokecolor="black [3200]" strokeweight=".5pt">
                 <v:stroke joinstyle="miter"/>
               </v:line>
             </w:pict>
@@ -14585,7 +14680,7 @@
           </mc:Choice>
           <mc:Fallback>
             <w:pict>
-              <v:line id="Straight Connector 63" o:spid="_x0000_s1026" style="position:absolute;flip:x y;z-index:251705344;visibility:visible;mso-wrap-style:square;mso-wrap-distance-left:9pt;mso-wrap-distance-top:0;mso-wrap-distance-right:9pt;mso-wrap-distance-bottom:0;mso-position-horizontal:absolute;mso-position-horizontal-relative:text;mso-position-vertical:absolute;mso-position-vertical-relative:text" from="61.15pt,16.45pt" to="94.15pt,36.7pt" o:gfxdata="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" strokecolor="black [3200]" strokeweight=".5pt">
+              <v:line w14:anchorId="67E7E360" id="Straight Connector 63" o:spid="_x0000_s1026" style="position:absolute;flip:x y;z-index:251705344;visibility:visible;mso-wrap-style:square;mso-wrap-distance-left:9pt;mso-wrap-distance-top:0;mso-wrap-distance-right:9pt;mso-wrap-distance-bottom:0;mso-position-horizontal:absolute;mso-position-horizontal-relative:text;mso-position-vertical:absolute;mso-position-vertical-relative:text" from="61.15pt,16.45pt" to="94.15pt,36.7pt" o:gfxdata="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" strokecolor="black [3200]" strokeweight=".5pt">
                 <v:stroke joinstyle="miter"/>
               </v:line>
             </w:pict>
@@ -14649,7 +14744,7 @@
           </mc:Choice>
           <mc:Fallback>
             <w:pict>
-              <v:line id="Straight Connector 62" o:spid="_x0000_s1026" style="position:absolute;flip:y;z-index:251704320;visibility:visible;mso-wrap-style:square;mso-wrap-distance-left:9pt;mso-wrap-distance-top:0;mso-wrap-distance-right:9pt;mso-wrap-distance-bottom:0;mso-position-horizontal:absolute;mso-position-horizontal-relative:text;mso-position-vertical:absolute;mso-position-vertical-relative:text" from="22.9pt,16.45pt" to="34.15pt,32.95pt" o:gfxdata="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" strokecolor="black [3200]" strokeweight=".5pt">
+              <v:line w14:anchorId="6EF7B912" id="Straight Connector 62" o:spid="_x0000_s1026" style="position:absolute;flip:y;z-index:251704320;visibility:visible;mso-wrap-style:square;mso-wrap-distance-left:9pt;mso-wrap-distance-top:0;mso-wrap-distance-right:9pt;mso-wrap-distance-bottom:0;mso-position-horizontal:absolute;mso-position-horizontal-relative:text;mso-position-vertical:absolute;mso-position-vertical-relative:text" from="22.9pt,16.45pt" to="34.15pt,32.95pt" o:gfxdata="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" strokecolor="black [3200]" strokeweight=".5pt">
                 <v:stroke joinstyle="miter"/>
               </v:line>
             </w:pict>
@@ -14748,7 +14843,7 @@
           </mc:Choice>
           <mc:Fallback>
             <w:pict>
-              <v:oval id="Oval 56" o:spid="_x0000_s1055" style="position:absolute;left:0;text-align:left;margin-left:340.25pt;margin-top:16.85pt;width:57pt;height:48pt;z-index:251698176;visibility:visible;mso-wrap-style:square;mso-width-percent:0;mso-height-percent:0;mso-wrap-distance-left:9pt;mso-wrap-distance-top:0;mso-wrap-distance-right:9pt;mso-wrap-distance-bottom:0;mso-position-horizontal:absolute;mso-position-horizontal-relative:text;mso-position-vertical:absolute;mso-position-vertical-relative:text;mso-width-percent:0;mso-height-percent:0;mso-width-relative:margin;mso-height-relative:margin;v-text-anchor:middle" o:gfxdata="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" fillcolor="#4472c4 [3204]" strokecolor="#1f3763 [1604]" strokeweight="1pt">
+              <v:oval w14:anchorId="462D6D87" id="Oval 56" o:spid="_x0000_s1055" style="position:absolute;left:0;text-align:left;margin-left:340.25pt;margin-top:16.85pt;width:57pt;height:48pt;z-index:251698176;visibility:visible;mso-wrap-style:square;mso-width-percent:0;mso-height-percent:0;mso-wrap-distance-left:9pt;mso-wrap-distance-top:0;mso-wrap-distance-right:9pt;mso-wrap-distance-bottom:0;mso-position-horizontal:absolute;mso-position-horizontal-relative:text;mso-position-vertical:absolute;mso-position-vertical-relative:text;mso-width-percent:0;mso-height-percent:0;mso-width-relative:margin;mso-height-relative:margin;v-text-anchor:middle" o:gfxdata="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" fillcolor="#4472c4 [3204]" strokecolor="#1f3763 [1604]" strokeweight="1pt">
                 <v:stroke joinstyle="miter"/>
                 <v:textbox>
                   <w:txbxContent>
@@ -14846,7 +14941,7 @@
           </mc:Choice>
           <mc:Fallback>
             <w:pict>
-              <v:oval id="Oval 58" o:spid="_x0000_s1056" style="position:absolute;left:0;text-align:left;margin-left:263pt;margin-top:16.85pt;width:57pt;height:48pt;z-index:251700224;visibility:visible;mso-wrap-style:square;mso-width-percent:0;mso-height-percent:0;mso-wrap-distance-left:9pt;mso-wrap-distance-top:0;mso-wrap-distance-right:9pt;mso-wrap-distance-bottom:0;mso-position-horizontal:absolute;mso-position-horizontal-relative:text;mso-position-vertical:absolute;mso-position-vertical-relative:text;mso-width-percent:0;mso-height-percent:0;mso-width-relative:margin;mso-height-relative:margin;v-text-anchor:middle" o:gfxdata="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" fillcolor="#4472c4 [3204]" strokecolor="#1f3763 [1604]" strokeweight="1pt">
+              <v:oval w14:anchorId="5828A7EC" id="Oval 58" o:spid="_x0000_s1056" style="position:absolute;left:0;text-align:left;margin-left:263pt;margin-top:16.85pt;width:57pt;height:48pt;z-index:251700224;visibility:visible;mso-wrap-style:square;mso-width-percent:0;mso-height-percent:0;mso-wrap-distance-left:9pt;mso-wrap-distance-top:0;mso-wrap-distance-right:9pt;mso-wrap-distance-bottom:0;mso-position-horizontal:absolute;mso-position-horizontal-relative:text;mso-position-vertical:absolute;mso-position-vertical-relative:text;mso-width-percent:0;mso-height-percent:0;mso-width-relative:margin;mso-height-relative:margin;v-text-anchor:middle" o:gfxdata="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" fillcolor="#4472c4 [3204]" strokecolor="#1f3763 [1604]" strokeweight="1pt">
                 <v:stroke joinstyle="miter"/>
                 <v:textbox>
                   <w:txbxContent>
@@ -14944,7 +15039,7 @@
           </mc:Choice>
           <mc:Fallback>
             <w:pict>
-              <v:oval id="Oval 51" o:spid="_x0000_s1057" style="position:absolute;left:0;text-align:left;margin-left:-25.9pt;margin-top:13.1pt;width:68.25pt;height:48pt;z-index:251693056;visibility:visible;mso-wrap-style:square;mso-width-percent:0;mso-height-percent:0;mso-wrap-distance-left:9pt;mso-wrap-distance-top:0;mso-wrap-distance-right:9pt;mso-wrap-distance-bottom:0;mso-position-horizontal:absolute;mso-position-horizontal-relative:text;mso-position-vertical:absolute;mso-position-vertical-relative:text;mso-width-percent:0;mso-height-percent:0;mso-width-relative:margin;mso-height-relative:margin;v-text-anchor:middle" o:gfxdata="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" fillcolor="#4472c4 [3204]" strokecolor="#1f3763 [1604]" strokeweight="1pt">
+              <v:oval w14:anchorId="7C11C483" id="Oval 51" o:spid="_x0000_s1057" style="position:absolute;left:0;text-align:left;margin-left:-25.9pt;margin-top:13.1pt;width:68.25pt;height:48pt;z-index:251693056;visibility:visible;mso-wrap-style:square;mso-width-percent:0;mso-height-percent:0;mso-wrap-distance-left:9pt;mso-wrap-distance-top:0;mso-wrap-distance-right:9pt;mso-wrap-distance-bottom:0;mso-position-horizontal:absolute;mso-position-horizontal-relative:text;mso-position-vertical:absolute;mso-position-vertical-relative:text;mso-width-percent:0;mso-height-percent:0;mso-width-relative:margin;mso-height-relative:margin;v-text-anchor:middle" o:gfxdata="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" fillcolor="#4472c4 [3204]" strokecolor="#1f3763 [1604]" strokeweight="1pt">
                 <v:stroke joinstyle="miter"/>
                 <v:textbox>
                   <w:txbxContent>
@@ -15053,7 +15148,7 @@
           </mc:Choice>
           <mc:Fallback>
             <w:pict>
-              <v:oval id="Oval 52" o:spid="_x0000_s1058" style="position:absolute;left:0;text-align:left;margin-left:73.15pt;margin-top:13.05pt;width:76.5pt;height:68.25pt;z-index:251694080;visibility:visible;mso-wrap-style:square;mso-width-percent:0;mso-height-percent:0;mso-wrap-distance-left:9pt;mso-wrap-distance-top:0;mso-wrap-distance-right:9pt;mso-wrap-distance-bottom:0;mso-position-horizontal:absolute;mso-position-horizontal-relative:text;mso-position-vertical:absolute;mso-position-vertical-relative:text;mso-width-percent:0;mso-height-percent:0;mso-width-relative:margin;mso-height-relative:margin;v-text-anchor:middle" o:gfxdata="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" fillcolor="#4472c4 [3204]" strokecolor="#1f3763 [1604]" strokeweight="1pt">
+              <v:oval w14:anchorId="1364498C" id="Oval 52" o:spid="_x0000_s1058" style="position:absolute;left:0;text-align:left;margin-left:73.15pt;margin-top:13.05pt;width:76.5pt;height:68.25pt;z-index:251694080;visibility:visible;mso-wrap-style:square;mso-width-percent:0;mso-height-percent:0;mso-wrap-distance-left:9pt;mso-wrap-distance-top:0;mso-wrap-distance-right:9pt;mso-wrap-distance-bottom:0;mso-position-horizontal:absolute;mso-position-horizontal-relative:text;mso-position-vertical:absolute;mso-position-vertical-relative:text;mso-width-percent:0;mso-height-percent:0;mso-width-relative:margin;mso-height-relative:margin;v-text-anchor:middle" o:gfxdata="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" fillcolor="#4472c4 [3204]" strokecolor="#1f3763 [1604]" strokeweight="1pt">
                 <v:stroke joinstyle="miter"/>
                 <v:textbox>
                   <w:txbxContent>
@@ -15107,8 +15202,6 @@
           <w:lang w:eastAsia="en-US" w:bidi="ar-SA"/>
         </w:rPr>
       </w:pPr>
-      <w:bookmarkStart w:id="22" w:name="_GoBack"/>
-      <w:bookmarkEnd w:id="22"/>
     </w:p>
     <w:p>
       <w:pPr>
@@ -15371,7 +15464,7 @@
 </file>
 
 <file path=word/numbering.xml><?xml version="1.0" encoding="utf-8"?>
-<w:numbering xmlns:wpc="http://schemas.microsoft.com/office/word/2010/wordprocessingCanvas" xmlns:mc="http://schemas.openxmlformats.org/markup-compatibility/2006" xmlns:o="urn:schemas-microsoft-com:office:office" xmlns:r="http://schemas.openxmlformats.org/officeDocument/2006/relationships" xmlns:m="http://schemas.openxmlformats.org/officeDocument/2006/math" xmlns:v="urn:schemas-microsoft-com:vml" xmlns:wp14="http://schemas.microsoft.com/office/word/2010/wordprocessingDrawing" xmlns:wp="http://schemas.openxmlformats.org/drawingml/2006/wordprocessingDrawing" xmlns:w10="urn:schemas-microsoft-com:office:word" xmlns:w="http://schemas.openxmlformats.org/wordprocessingml/2006/main" xmlns:w14="http://schemas.microsoft.com/office/word/2010/wordml" xmlns:wpg="http://schemas.microsoft.com/office/word/2010/wordprocessingGroup" xmlns:wpi="http://schemas.microsoft.com/office/word/2010/wordprocessingInk" xmlns:wne="http://schemas.microsoft.com/office/word/2006/wordml" xmlns:wps="http://schemas.microsoft.com/office/word/2010/wordprocessingShape" mc:Ignorable="w14 wp14">
+<w:numbering xmlns:wpc="http://schemas.microsoft.com/office/word/2010/wordprocessingCanvas" xmlns:mc="http://schemas.openxmlformats.org/markup-compatibility/2006" xmlns:o="urn:schemas-microsoft-com:office:office" xmlns:r="http://schemas.openxmlformats.org/officeDocument/2006/relationships" xmlns:m="http://schemas.openxmlformats.org/officeDocument/2006/math" xmlns:v="urn:schemas-microsoft-com:vml" xmlns:wp14="http://schemas.microsoft.com/office/word/2010/wordprocessingDrawing" xmlns:wp="http://schemas.openxmlformats.org/drawingml/2006/wordprocessingDrawing" xmlns:w10="urn:schemas-microsoft-com:office:word" xmlns:w="http://schemas.openxmlformats.org/wordprocessingml/2006/main" xmlns:w14="http://schemas.microsoft.com/office/word/2010/wordml" xmlns:w15="http://schemas.microsoft.com/office/word/2012/wordml" xmlns:wpg="http://schemas.microsoft.com/office/word/2010/wordprocessingGroup" xmlns:wpi="http://schemas.microsoft.com/office/word/2010/wordprocessingInk" xmlns:wne="http://schemas.microsoft.com/office/word/2006/wordml" xmlns:wps="http://schemas.microsoft.com/office/word/2010/wordprocessingShape" mc:Ignorable="w14 w15 wp14">
   <w:abstractNum w:abstractNumId="0">
     <w:nsid w:val="00000001"/>
     <w:multiLevelType w:val="multilevel"/>
@@ -16571,7 +16664,7 @@
 </file>
 
 <file path=word/styles.xml><?xml version="1.0" encoding="utf-8"?>
-<w:styles xmlns:mc="http://schemas.openxmlformats.org/markup-compatibility/2006" xmlns:r="http://schemas.openxmlformats.org/officeDocument/2006/relationships" xmlns:w="http://schemas.openxmlformats.org/wordprocessingml/2006/main" xmlns:w14="http://schemas.microsoft.com/office/word/2010/wordml" mc:Ignorable="w14">
+<w:styles xmlns:mc="http://schemas.openxmlformats.org/markup-compatibility/2006" xmlns:r="http://schemas.openxmlformats.org/officeDocument/2006/relationships" xmlns:w="http://schemas.openxmlformats.org/wordprocessingml/2006/main" xmlns:w14="http://schemas.microsoft.com/office/word/2010/wordml" xmlns:w15="http://schemas.microsoft.com/office/word/2012/wordml" mc:Ignorable="w14 w15">
   <w:docDefaults>
     <w:rPrDefault>
       <w:rPr>
@@ -16587,144 +16680,378 @@
       </w:pPr>
     </w:pPrDefault>
   </w:docDefaults>
-  <w:latentStyles w:defLockedState="0" w:defUIPriority="99" w:defSemiHidden="1" w:defUnhideWhenUsed="1" w:defQFormat="0" w:count="267">
-    <w:lsdException w:name="Normal" w:semiHidden="0" w:uiPriority="0" w:unhideWhenUsed="0" w:qFormat="1"/>
-    <w:lsdException w:name="heading 1" w:semiHidden="0" w:uiPriority="0" w:unhideWhenUsed="0" w:qFormat="1"/>
-    <w:lsdException w:name="heading 2" w:uiPriority="0" w:qFormat="1"/>
-    <w:lsdException w:name="heading 3" w:uiPriority="0" w:qFormat="1"/>
-    <w:lsdException w:name="heading 4" w:uiPriority="9" w:qFormat="1"/>
-    <w:lsdException w:name="heading 5" w:uiPriority="9" w:qFormat="1"/>
-    <w:lsdException w:name="heading 6" w:uiPriority="9" w:qFormat="1"/>
-    <w:lsdException w:name="heading 7" w:uiPriority="9" w:qFormat="1"/>
-    <w:lsdException w:name="heading 8" w:uiPriority="9" w:qFormat="1"/>
-    <w:lsdException w:name="heading 9" w:uiPriority="9" w:qFormat="1"/>
-    <w:lsdException w:name="toc 1" w:uiPriority="39"/>
-    <w:lsdException w:name="toc 2" w:uiPriority="39"/>
-    <w:lsdException w:name="toc 3" w:uiPriority="39"/>
-    <w:lsdException w:name="toc 4" w:uiPriority="39"/>
-    <w:lsdException w:name="toc 5" w:uiPriority="39"/>
-    <w:lsdException w:name="toc 6" w:uiPriority="39"/>
-    <w:lsdException w:name="toc 7" w:uiPriority="39"/>
-    <w:lsdException w:name="toc 8" w:uiPriority="39"/>
-    <w:lsdException w:name="toc 9" w:uiPriority="39"/>
-    <w:lsdException w:name="caption" w:uiPriority="35" w:qFormat="1"/>
-    <w:lsdException w:name="Title" w:semiHidden="0" w:uiPriority="10" w:unhideWhenUsed="0" w:qFormat="1"/>
-    <w:lsdException w:name="Default Paragraph Font" w:uiPriority="1"/>
-    <w:lsdException w:name="Subtitle" w:semiHidden="0" w:uiPriority="11" w:unhideWhenUsed="0" w:qFormat="1"/>
-    <w:lsdException w:name="Strong" w:semiHidden="0" w:uiPriority="22" w:unhideWhenUsed="0" w:qFormat="1"/>
-    <w:lsdException w:name="Emphasis" w:semiHidden="0" w:uiPriority="20" w:unhideWhenUsed="0" w:qFormat="1"/>
-    <w:lsdException w:name="Table Grid" w:semiHidden="0" w:uiPriority="0" w:unhideWhenUsed="0"/>
-    <w:lsdException w:name="Placeholder Text" w:unhideWhenUsed="0"/>
-    <w:lsdException w:name="No Spacing" w:semiHidden="0" w:uiPriority="1" w:unhideWhenUsed="0" w:qFormat="1"/>
-    <w:lsdException w:name="Light Shading" w:semiHidden="0" w:uiPriority="60" w:unhideWhenUsed="0"/>
-    <w:lsdException w:name="Light List" w:semiHidden="0" w:uiPriority="61" w:unhideWhenUsed="0"/>
-    <w:lsdException w:name="Light Grid" w:semiHidden="0" w:uiPriority="62" w:unhideWhenUsed="0"/>
-    <w:lsdException w:name="Medium Shading 1" w:semiHidden="0" w:uiPriority="63" w:unhideWhenUsed="0"/>
-    <w:lsdException w:name="Medium Shading 2" w:semiHidden="0" w:uiPriority="64" w:unhideWhenUsed="0"/>
-    <w:lsdException w:name="Medium List 1" w:semiHidden="0" w:uiPriority="65" w:unhideWhenUsed="0"/>
-    <w:lsdException w:name="Medium List 2" w:semiHidden="0" w:uiPriority="66" w:unhideWhenUsed="0"/>
-    <w:lsdException w:name="Medium Grid 1" w:semiHidden="0" w:uiPriority="67" w:unhideWhenUsed="0"/>
-    <w:lsdException w:name="Medium Grid 2" w:semiHidden="0" w:uiPriority="68" w:unhideWhenUsed="0"/>
-    <w:lsdException w:name="Medium Grid 3" w:semiHidden="0" w:uiPriority="69" w:unhideWhenUsed="0"/>
-    <w:lsdException w:name="Dark List" w:semiHidden="0" w:uiPriority="70" w:unhideWhenUsed="0"/>
-    <w:lsdException w:name="Colorful Shading" w:semiHidden="0" w:uiPriority="71" w:unhideWhenUsed="0"/>
-    <w:lsdException w:name="Colorful List" w:semiHidden="0" w:uiPriority="72" w:unhideWhenUsed="0"/>
-    <w:lsdException w:name="Colorful Grid" w:semiHidden="0" w:uiPriority="73" w:unhideWhenUsed="0"/>
-    <w:lsdException w:name="Light Shading Accent 1" w:semiHidden="0" w:uiPriority="60" w:unhideWhenUsed="0"/>
-    <w:lsdException w:name="Light List Accent 1" w:semiHidden="0" w:uiPriority="61" w:unhideWhenUsed="0"/>
-    <w:lsdException w:name="Light Grid Accent 1" w:semiHidden="0" w:uiPriority="62" w:unhideWhenUsed="0"/>
-    <w:lsdException w:name="Medium Shading 1 Accent 1" w:semiHidden="0" w:uiPriority="63" w:unhideWhenUsed="0"/>
-    <w:lsdException w:name="Medium Shading 2 Accent 1" w:semiHidden="0" w:uiPriority="64" w:unhideWhenUsed="0"/>
-    <w:lsdException w:name="Medium List 1 Accent 1" w:semiHidden="0" w:uiPriority="65" w:unhideWhenUsed="0"/>
-    <w:lsdException w:name="Revision" w:unhideWhenUsed="0"/>
-    <w:lsdException w:name="List Paragraph" w:semiHidden="0" w:uiPriority="0" w:unhideWhenUsed="0" w:qFormat="1"/>
-    <w:lsdException w:name="Quote" w:semiHidden="0" w:uiPriority="29" w:unhideWhenUsed="0" w:qFormat="1"/>
-    <w:lsdException w:name="Intense Quote" w:semiHidden="0" w:uiPriority="30" w:unhideWhenUsed="0" w:qFormat="1"/>
-    <w:lsdException w:name="Medium List 2 Accent 1" w:semiHidden="0" w:uiPriority="66" w:unhideWhenUsed="0"/>
-    <w:lsdException w:name="Medium Grid 1 Accent 1" w:semiHidden="0" w:uiPriority="67" w:unhideWhenUsed="0"/>
-    <w:lsdException w:name="Medium Grid 2 Accent 1" w:semiHidden="0" w:uiPriority="68" w:unhideWhenUsed="0"/>
-    <w:lsdException w:name="Medium Grid 3 Accent 1" w:semiHidden="0" w:uiPriority="69" w:unhideWhenUsed="0"/>
-    <w:lsdException w:name="Dark List Accent 1" w:semiHidden="0" w:uiPriority="70" w:unhideWhenUsed="0"/>
-    <w:lsdException w:name="Colorful Shading Accent 1" w:semiHidden="0" w:uiPriority="71" w:unhideWhenUsed="0"/>
-    <w:lsdException w:name="Colorful List Accent 1" w:semiHidden="0" w:uiPriority="72" w:unhideWhenUsed="0"/>
-    <w:lsdException w:name="Colorful Grid Accent 1" w:semiHidden="0" w:uiPriority="73" w:unhideWhenUsed="0"/>
-    <w:lsdException w:name="Light Shading Accent 2" w:semiHidden="0" w:uiPriority="60" w:unhideWhenUsed="0"/>
-    <w:lsdException w:name="Light List Accent 2" w:semiHidden="0" w:uiPriority="61" w:unhideWhenUsed="0"/>
-    <w:lsdException w:name="Light Grid Accent 2" w:semiHidden="0" w:uiPriority="62" w:unhideWhenUsed="0"/>
-    <w:lsdException w:name="Medium Shading 1 Accent 2" w:semiHidden="0" w:uiPriority="63" w:unhideWhenUsed="0"/>
-    <w:lsdException w:name="Medium Shading 2 Accent 2" w:semiHidden="0" w:uiPriority="64" w:unhideWhenUsed="0"/>
-    <w:lsdException w:name="Medium List 1 Accent 2" w:semiHidden="0" w:uiPriority="65" w:unhideWhenUsed="0"/>
-    <w:lsdException w:name="Medium List 2 Accent 2" w:semiHidden="0" w:uiPriority="66" w:unhideWhenUsed="0"/>
-    <w:lsdException w:name="Medium Grid 1 Accent 2" w:semiHidden="0" w:uiPriority="67" w:unhideWhenUsed="0"/>
-    <w:lsdException w:name="Medium Grid 2 Accent 2" w:semiHidden="0" w:uiPriority="68" w:unhideWhenUsed="0"/>
-    <w:lsdException w:name="Medium Grid 3 Accent 2" w:semiHidden="0" w:uiPriority="69" w:unhideWhenUsed="0"/>
-    <w:lsdException w:name="Dark List Accent 2" w:semiHidden="0" w:uiPriority="70" w:unhideWhenUsed="0"/>
-    <w:lsdException w:name="Colorful Shading Accent 2" w:semiHidden="0" w:uiPriority="71" w:unhideWhenUsed="0"/>
-    <w:lsdException w:name="Colorful List Accent 2" w:semiHidden="0" w:uiPriority="72" w:unhideWhenUsed="0"/>
-    <w:lsdException w:name="Colorful Grid Accent 2" w:semiHidden="0" w:uiPriority="73" w:unhideWhenUsed="0"/>
-    <w:lsdException w:name="Light Shading Accent 3" w:semiHidden="0" w:uiPriority="60" w:unhideWhenUsed="0"/>
-    <w:lsdException w:name="Light List Accent 3" w:semiHidden="0" w:uiPriority="61" w:unhideWhenUsed="0"/>
-    <w:lsdException w:name="Light Grid Accent 3" w:semiHidden="0" w:uiPriority="62" w:unhideWhenUsed="0"/>
-    <w:lsdException w:name="Medium Shading 1 Accent 3" w:semiHidden="0" w:uiPriority="63" w:unhideWhenUsed="0"/>
-    <w:lsdException w:name="Medium Shading 2 Accent 3" w:semiHidden="0" w:uiPriority="64" w:unhideWhenUsed="0"/>
-    <w:lsdException w:name="Medium List 1 Accent 3" w:semiHidden="0" w:uiPriority="65" w:unhideWhenUsed="0"/>
-    <w:lsdException w:name="Medium List 2 Accent 3" w:semiHidden="0" w:uiPriority="66" w:unhideWhenUsed="0"/>
-    <w:lsdException w:name="Medium Grid 1 Accent 3" w:semiHidden="0" w:uiPriority="67" w:unhideWhenUsed="0"/>
-    <w:lsdException w:name="Medium Grid 2 Accent 3" w:semiHidden="0" w:uiPriority="68" w:unhideWhenUsed="0"/>
-    <w:lsdException w:name="Medium Grid 3 Accent 3" w:semiHidden="0" w:uiPriority="69" w:unhideWhenUsed="0"/>
-    <w:lsdException w:name="Dark List Accent 3" w:semiHidden="0" w:uiPriority="70" w:unhideWhenUsed="0"/>
-    <w:lsdException w:name="Colorful Shading Accent 3" w:semiHidden="0" w:uiPriority="71" w:unhideWhenUsed="0"/>
-    <w:lsdException w:name="Colorful List Accent 3" w:semiHidden="0" w:uiPriority="72" w:unhideWhenUsed="0"/>
-    <w:lsdException w:name="Colorful Grid Accent 3" w:semiHidden="0" w:uiPriority="73" w:unhideWhenUsed="0"/>
-    <w:lsdException w:name="Light Shading Accent 4" w:semiHidden="0" w:uiPriority="60" w:unhideWhenUsed="0"/>
-    <w:lsdException w:name="Light List Accent 4" w:semiHidden="0" w:uiPriority="61" w:unhideWhenUsed="0"/>
-    <w:lsdException w:name="Light Grid Accent 4" w:semiHidden="0" w:uiPriority="62" w:unhideWhenUsed="0"/>
-    <w:lsdException w:name="Medium Shading 1 Accent 4" w:semiHidden="0" w:uiPriority="63" w:unhideWhenUsed="0"/>
-    <w:lsdException w:name="Medium Shading 2 Accent 4" w:semiHidden="0" w:uiPriority="64" w:unhideWhenUsed="0"/>
-    <w:lsdException w:name="Medium List 1 Accent 4" w:semiHidden="0" w:uiPriority="65" w:unhideWhenUsed="0"/>
-    <w:lsdException w:name="Medium List 2 Accent 4" w:semiHidden="0" w:uiPriority="66" w:unhideWhenUsed="0"/>
-    <w:lsdException w:name="Medium Grid 1 Accent 4" w:semiHidden="0" w:uiPriority="67" w:unhideWhenUsed="0"/>
-    <w:lsdException w:name="Medium Grid 2 Accent 4" w:semiHidden="0" w:uiPriority="68" w:unhideWhenUsed="0"/>
-    <w:lsdException w:name="Medium Grid 3 Accent 4" w:semiHidden="0" w:uiPriority="69" w:unhideWhenUsed="0"/>
-    <w:lsdException w:name="Dark List Accent 4" w:semiHidden="0" w:uiPriority="70" w:unhideWhenUsed="0"/>
-    <w:lsdException w:name="Colorful Shading Accent 4" w:semiHidden="0" w:uiPriority="71" w:unhideWhenUsed="0"/>
-    <w:lsdException w:name="Colorful List Accent 4" w:semiHidden="0" w:uiPriority="72" w:unhideWhenUsed="0"/>
-    <w:lsdException w:name="Colorful Grid Accent 4" w:semiHidden="0" w:uiPriority="73" w:unhideWhenUsed="0"/>
-    <w:lsdException w:name="Light Shading Accent 5" w:semiHidden="0" w:uiPriority="60" w:unhideWhenUsed="0"/>
-    <w:lsdException w:name="Light List Accent 5" w:semiHidden="0" w:uiPriority="61" w:unhideWhenUsed="0"/>
-    <w:lsdException w:name="Light Grid Accent 5" w:semiHidden="0" w:uiPriority="62" w:unhideWhenUsed="0"/>
-    <w:lsdException w:name="Medium Shading 1 Accent 5" w:semiHidden="0" w:uiPriority="63" w:unhideWhenUsed="0"/>
-    <w:lsdException w:name="Medium Shading 2 Accent 5" w:semiHidden="0" w:uiPriority="64" w:unhideWhenUsed="0"/>
-    <w:lsdException w:name="Medium List 1 Accent 5" w:semiHidden="0" w:uiPriority="65" w:unhideWhenUsed="0"/>
-    <w:lsdException w:name="Medium List 2 Accent 5" w:semiHidden="0" w:uiPriority="66" w:unhideWhenUsed="0"/>
-    <w:lsdException w:name="Medium Grid 1 Accent 5" w:semiHidden="0" w:uiPriority="67" w:unhideWhenUsed="0"/>
-    <w:lsdException w:name="Medium Grid 2 Accent 5" w:semiHidden="0" w:uiPriority="68" w:unhideWhenUsed="0"/>
-    <w:lsdException w:name="Medium Grid 3 Accent 5" w:semiHidden="0" w:uiPriority="69" w:unhideWhenUsed="0"/>
-    <w:lsdException w:name="Dark List Accent 5" w:semiHidden="0" w:uiPriority="70" w:unhideWhenUsed="0"/>
-    <w:lsdException w:name="Colorful Shading Accent 5" w:semiHidden="0" w:uiPriority="71" w:unhideWhenUsed="0"/>
-    <w:lsdException w:name="Colorful List Accent 5" w:semiHidden="0" w:uiPriority="72" w:unhideWhenUsed="0"/>
-    <w:lsdException w:name="Colorful Grid Accent 5" w:semiHidden="0" w:uiPriority="73" w:unhideWhenUsed="0"/>
-    <w:lsdException w:name="Light Shading Accent 6" w:semiHidden="0" w:uiPriority="60" w:unhideWhenUsed="0"/>
-    <w:lsdException w:name="Light List Accent 6" w:semiHidden="0" w:uiPriority="61" w:unhideWhenUsed="0"/>
-    <w:lsdException w:name="Light Grid Accent 6" w:semiHidden="0" w:uiPriority="62" w:unhideWhenUsed="0"/>
-    <w:lsdException w:name="Medium Shading 1 Accent 6" w:semiHidden="0" w:uiPriority="63" w:unhideWhenUsed="0"/>
-    <w:lsdException w:name="Medium Shading 2 Accent 6" w:semiHidden="0" w:uiPriority="64" w:unhideWhenUsed="0"/>
-    <w:lsdException w:name="Medium List 1 Accent 6" w:semiHidden="0" w:uiPriority="65" w:unhideWhenUsed="0"/>
-    <w:lsdException w:name="Medium List 2 Accent 6" w:semiHidden="0" w:uiPriority="66" w:unhideWhenUsed="0"/>
-    <w:lsdException w:name="Medium Grid 1 Accent 6" w:semiHidden="0" w:uiPriority="67" w:unhideWhenUsed="0"/>
-    <w:lsdException w:name="Medium Grid 2 Accent 6" w:semiHidden="0" w:uiPriority="68" w:unhideWhenUsed="0"/>
-    <w:lsdException w:name="Medium Grid 3 Accent 6" w:semiHidden="0" w:uiPriority="69" w:unhideWhenUsed="0"/>
-    <w:lsdException w:name="Dark List Accent 6" w:semiHidden="0" w:uiPriority="70" w:unhideWhenUsed="0"/>
-    <w:lsdException w:name="Colorful Shading Accent 6" w:semiHidden="0" w:uiPriority="71" w:unhideWhenUsed="0"/>
-    <w:lsdException w:name="Colorful List Accent 6" w:semiHidden="0" w:uiPriority="72" w:unhideWhenUsed="0"/>
-    <w:lsdException w:name="Colorful Grid Accent 6" w:semiHidden="0" w:uiPriority="73" w:unhideWhenUsed="0"/>
-    <w:lsdException w:name="Subtle Emphasis" w:semiHidden="0" w:uiPriority="19" w:unhideWhenUsed="0" w:qFormat="1"/>
-    <w:lsdException w:name="Intense Emphasis" w:semiHidden="0" w:uiPriority="21" w:unhideWhenUsed="0" w:qFormat="1"/>
-    <w:lsdException w:name="Subtle Reference" w:semiHidden="0" w:uiPriority="31" w:unhideWhenUsed="0" w:qFormat="1"/>
-    <w:lsdException w:name="Intense Reference" w:semiHidden="0" w:uiPriority="32" w:unhideWhenUsed="0" w:qFormat="1"/>
-    <w:lsdException w:name="Book Title" w:semiHidden="0" w:uiPriority="33" w:unhideWhenUsed="0" w:qFormat="1"/>
-    <w:lsdException w:name="Bibliography" w:uiPriority="37"/>
-    <w:lsdException w:name="TOC Heading" w:uiPriority="39" w:qFormat="1"/>
+  <w:latentStyles w:defLockedState="0" w:defUIPriority="99" w:defSemiHidden="0" w:defUnhideWhenUsed="0" w:defQFormat="0" w:count="371">
+    <w:lsdException w:name="Normal" w:uiPriority="0" w:qFormat="1"/>
+    <w:lsdException w:name="heading 1" w:uiPriority="0" w:qFormat="1"/>
+    <w:lsdException w:name="heading 2" w:semiHidden="1" w:uiPriority="0" w:unhideWhenUsed="1" w:qFormat="1"/>
+    <w:lsdException w:name="heading 3" w:semiHidden="1" w:uiPriority="0" w:unhideWhenUsed="1" w:qFormat="1"/>
+    <w:lsdException w:name="heading 4" w:semiHidden="1" w:uiPriority="9" w:unhideWhenUsed="1" w:qFormat="1"/>
+    <w:lsdException w:name="heading 5" w:semiHidden="1" w:uiPriority="9" w:unhideWhenUsed="1" w:qFormat="1"/>
+    <w:lsdException w:name="heading 6" w:semiHidden="1" w:uiPriority="9" w:unhideWhenUsed="1" w:qFormat="1"/>
+    <w:lsdException w:name="heading 7" w:semiHidden="1" w:uiPriority="9" w:unhideWhenUsed="1" w:qFormat="1"/>
+    <w:lsdException w:name="heading 8" w:semiHidden="1" w:uiPriority="9" w:unhideWhenUsed="1" w:qFormat="1"/>
+    <w:lsdException w:name="heading 9" w:semiHidden="1" w:uiPriority="9" w:unhideWhenUsed="1" w:qFormat="1"/>
+    <w:lsdException w:name="index 1" w:semiHidden="1" w:unhideWhenUsed="1"/>
+    <w:lsdException w:name="index 2" w:semiHidden="1" w:unhideWhenUsed="1"/>
+    <w:lsdException w:name="index 3" w:semiHidden="1" w:unhideWhenUsed="1"/>
+    <w:lsdException w:name="index 4" w:semiHidden="1" w:unhideWhenUsed="1"/>
+    <w:lsdException w:name="index 5" w:semiHidden="1" w:unhideWhenUsed="1"/>
+    <w:lsdException w:name="index 6" w:semiHidden="1" w:unhideWhenUsed="1"/>
+    <w:lsdException w:name="index 7" w:semiHidden="1" w:unhideWhenUsed="1"/>
+    <w:lsdException w:name="index 8" w:semiHidden="1" w:unhideWhenUsed="1"/>
+    <w:lsdException w:name="index 9" w:semiHidden="1" w:unhideWhenUsed="1"/>
+    <w:lsdException w:name="toc 1" w:semiHidden="1" w:uiPriority="39" w:unhideWhenUsed="1"/>
+    <w:lsdException w:name="toc 2" w:semiHidden="1" w:uiPriority="39" w:unhideWhenUsed="1"/>
+    <w:lsdException w:name="toc 3" w:semiHidden="1" w:uiPriority="39" w:unhideWhenUsed="1"/>
+    <w:lsdException w:name="toc 4" w:semiHidden="1" w:uiPriority="39" w:unhideWhenUsed="1"/>
+    <w:lsdException w:name="toc 5" w:semiHidden="1" w:uiPriority="39" w:unhideWhenUsed="1"/>
+    <w:lsdException w:name="toc 6" w:semiHidden="1" w:uiPriority="39" w:unhideWhenUsed="1"/>
+    <w:lsdException w:name="toc 7" w:semiHidden="1" w:uiPriority="39" w:unhideWhenUsed="1"/>
+    <w:lsdException w:name="toc 8" w:semiHidden="1" w:uiPriority="39" w:unhideWhenUsed="1"/>
+    <w:lsdException w:name="toc 9" w:semiHidden="1" w:uiPriority="39" w:unhideWhenUsed="1"/>
+    <w:lsdException w:name="Normal Indent" w:semiHidden="1" w:unhideWhenUsed="1"/>
+    <w:lsdException w:name="footnote text" w:semiHidden="1" w:unhideWhenUsed="1"/>
+    <w:lsdException w:name="annotation text" w:semiHidden="1" w:unhideWhenUsed="1"/>
+    <w:lsdException w:name="header" w:semiHidden="1" w:unhideWhenUsed="1"/>
+    <w:lsdException w:name="footer" w:semiHidden="1" w:unhideWhenUsed="1"/>
+    <w:lsdException w:name="index heading" w:semiHidden="1" w:unhideWhenUsed="1"/>
+    <w:lsdException w:name="caption" w:semiHidden="1" w:uiPriority="35" w:unhideWhenUsed="1" w:qFormat="1"/>
+    <w:lsdException w:name="table of figures" w:semiHidden="1" w:unhideWhenUsed="1"/>
+    <w:lsdException w:name="envelope address" w:semiHidden="1" w:unhideWhenUsed="1"/>
+    <w:lsdException w:name="envelope return" w:semiHidden="1" w:unhideWhenUsed="1"/>
+    <w:lsdException w:name="footnote reference" w:semiHidden="1" w:unhideWhenUsed="1"/>
+    <w:lsdException w:name="annotation reference" w:semiHidden="1" w:unhideWhenUsed="1"/>
+    <w:lsdException w:name="line number" w:semiHidden="1" w:unhideWhenUsed="1"/>
+    <w:lsdException w:name="page number" w:semiHidden="1" w:unhideWhenUsed="1"/>
+    <w:lsdException w:name="endnote reference" w:semiHidden="1" w:unhideWhenUsed="1"/>
+    <w:lsdException w:name="endnote text" w:semiHidden="1" w:unhideWhenUsed="1"/>
+    <w:lsdException w:name="table of authorities" w:semiHidden="1" w:unhideWhenUsed="1"/>
+    <w:lsdException w:name="macro" w:semiHidden="1" w:unhideWhenUsed="1"/>
+    <w:lsdException w:name="toa heading" w:semiHidden="1" w:unhideWhenUsed="1"/>
+    <w:lsdException w:name="List" w:semiHidden="1" w:unhideWhenUsed="1"/>
+    <w:lsdException w:name="List Bullet" w:semiHidden="1" w:unhideWhenUsed="1"/>
+    <w:lsdException w:name="List Number" w:semiHidden="1" w:unhideWhenUsed="1"/>
+    <w:lsdException w:name="List 2" w:semiHidden="1" w:unhideWhenUsed="1"/>
+    <w:lsdException w:name="List 3" w:semiHidden="1" w:unhideWhenUsed="1"/>
+    <w:lsdException w:name="List 4" w:semiHidden="1" w:unhideWhenUsed="1"/>
+    <w:lsdException w:name="List 5" w:semiHidden="1" w:unhideWhenUsed="1"/>
+    <w:lsdException w:name="List Bullet 2" w:semiHidden="1" w:unhideWhenUsed="1"/>
+    <w:lsdException w:name="List Bullet 3" w:semiHidden="1" w:unhideWhenUsed="1"/>
+    <w:lsdException w:name="List Bullet 4" w:semiHidden="1" w:unhideWhenUsed="1"/>
+    <w:lsdException w:name="List Bullet 5" w:semiHidden="1" w:unhideWhenUsed="1"/>
+    <w:lsdException w:name="List Number 2" w:semiHidden="1" w:unhideWhenUsed="1"/>
+    <w:lsdException w:name="List Number 3" w:semiHidden="1" w:unhideWhenUsed="1"/>
+    <w:lsdException w:name="List Number 4" w:semiHidden="1" w:unhideWhenUsed="1"/>
+    <w:lsdException w:name="List Number 5" w:semiHidden="1" w:unhideWhenUsed="1"/>
+    <w:lsdException w:name="Title" w:uiPriority="10" w:qFormat="1"/>
+    <w:lsdException w:name="Closing" w:semiHidden="1" w:unhideWhenUsed="1"/>
+    <w:lsdException w:name="Signature" w:semiHidden="1" w:unhideWhenUsed="1"/>
+    <w:lsdException w:name="Default Paragraph Font" w:semiHidden="1" w:uiPriority="1" w:unhideWhenUsed="1"/>
+    <w:lsdException w:name="Body Text" w:semiHidden="1" w:unhideWhenUsed="1"/>
+    <w:lsdException w:name="Body Text Indent" w:semiHidden="1" w:unhideWhenUsed="1"/>
+    <w:lsdException w:name="List Continue" w:semiHidden="1" w:unhideWhenUsed="1"/>
+    <w:lsdException w:name="List Continue 2" w:semiHidden="1" w:unhideWhenUsed="1"/>
+    <w:lsdException w:name="List Continue 3" w:semiHidden="1" w:unhideWhenUsed="1"/>
+    <w:lsdException w:name="List Continue 4" w:semiHidden="1" w:unhideWhenUsed="1"/>
+    <w:lsdException w:name="List Continue 5" w:semiHidden="1" w:unhideWhenUsed="1"/>
+    <w:lsdException w:name="Message Header" w:semiHidden="1" w:unhideWhenUsed="1"/>
+    <w:lsdException w:name="Subtitle" w:uiPriority="11" w:qFormat="1"/>
+    <w:lsdException w:name="Salutation" w:semiHidden="1" w:unhideWhenUsed="1"/>
+    <w:lsdException w:name="Date" w:semiHidden="1" w:unhideWhenUsed="1"/>
+    <w:lsdException w:name="Body Text First Indent" w:semiHidden="1" w:unhideWhenUsed="1"/>
+    <w:lsdException w:name="Body Text First Indent 2" w:semiHidden="1" w:unhideWhenUsed="1"/>
+    <w:lsdException w:name="Note Heading" w:semiHidden="1" w:unhideWhenUsed="1"/>
+    <w:lsdException w:name="Body Text 2" w:semiHidden="1" w:unhideWhenUsed="1"/>
+    <w:lsdException w:name="Body Text 3" w:semiHidden="1" w:unhideWhenUsed="1"/>
+    <w:lsdException w:name="Body Text Indent 2" w:semiHidden="1" w:unhideWhenUsed="1"/>
+    <w:lsdException w:name="Body Text Indent 3" w:semiHidden="1" w:unhideWhenUsed="1"/>
+    <w:lsdException w:name="Block Text" w:semiHidden="1" w:unhideWhenUsed="1"/>
+    <w:lsdException w:name="Hyperlink" w:semiHidden="1" w:unhideWhenUsed="1"/>
+    <w:lsdException w:name="FollowedHyperlink" w:semiHidden="1" w:unhideWhenUsed="1"/>
+    <w:lsdException w:name="Strong" w:uiPriority="22" w:qFormat="1"/>
+    <w:lsdException w:name="Emphasis" w:uiPriority="20" w:qFormat="1"/>
+    <w:lsdException w:name="Document Map" w:semiHidden="1" w:unhideWhenUsed="1"/>
+    <w:lsdException w:name="Plain Text" w:semiHidden="1" w:unhideWhenUsed="1"/>
+    <w:lsdException w:name="E-mail Signature" w:semiHidden="1" w:unhideWhenUsed="1"/>
+    <w:lsdException w:name="HTML Top of Form" w:semiHidden="1" w:unhideWhenUsed="1"/>
+    <w:lsdException w:name="HTML Bottom of Form" w:semiHidden="1" w:unhideWhenUsed="1"/>
+    <w:lsdException w:name="Normal (Web)" w:semiHidden="1" w:unhideWhenUsed="1"/>
+    <w:lsdException w:name="HTML Acronym" w:semiHidden="1" w:unhideWhenUsed="1"/>
+    <w:lsdException w:name="HTML Address" w:semiHidden="1" w:unhideWhenUsed="1"/>
+    <w:lsdException w:name="HTML Cite" w:semiHidden="1" w:unhideWhenUsed="1"/>
+    <w:lsdException w:name="HTML Code" w:semiHidden="1" w:unhideWhenUsed="1"/>
+    <w:lsdException w:name="HTML Definition" w:semiHidden="1" w:unhideWhenUsed="1"/>
+    <w:lsdException w:name="HTML Keyboard" w:semiHidden="1" w:unhideWhenUsed="1"/>
+    <w:lsdException w:name="HTML Preformatted" w:semiHidden="1" w:unhideWhenUsed="1"/>
+    <w:lsdException w:name="HTML Sample" w:semiHidden="1" w:unhideWhenUsed="1"/>
+    <w:lsdException w:name="HTML Typewriter" w:semiHidden="1" w:unhideWhenUsed="1"/>
+    <w:lsdException w:name="HTML Variable" w:semiHidden="1" w:unhideWhenUsed="1"/>
+    <w:lsdException w:name="Normal Table" w:semiHidden="1" w:unhideWhenUsed="1"/>
+    <w:lsdException w:name="annotation subject" w:semiHidden="1" w:unhideWhenUsed="1"/>
+    <w:lsdException w:name="No List" w:semiHidden="1" w:unhideWhenUsed="1"/>
+    <w:lsdException w:name="Outline List 1" w:semiHidden="1" w:unhideWhenUsed="1"/>
+    <w:lsdException w:name="Outline List 2" w:semiHidden="1" w:unhideWhenUsed="1"/>
+    <w:lsdException w:name="Outline List 3" w:semiHidden="1" w:unhideWhenUsed="1"/>
+    <w:lsdException w:name="Table Simple 1" w:semiHidden="1" w:unhideWhenUsed="1"/>
+    <w:lsdException w:name="Table Simple 2" w:semiHidden="1" w:unhideWhenUsed="1"/>
+    <w:lsdException w:name="Table Simple 3" w:semiHidden="1" w:unhideWhenUsed="1"/>
+    <w:lsdException w:name="Table Classic 1" w:semiHidden="1" w:unhideWhenUsed="1"/>
+    <w:lsdException w:name="Table Classic 2" w:semiHidden="1" w:unhideWhenUsed="1"/>
+    <w:lsdException w:name="Table Classic 3" w:semiHidden="1" w:unhideWhenUsed="1"/>
+    <w:lsdException w:name="Table Classic 4" w:semiHidden="1" w:unhideWhenUsed="1"/>
+    <w:lsdException w:name="Table Colorful 1" w:semiHidden="1" w:unhideWhenUsed="1"/>
+    <w:lsdException w:name="Table Colorful 2" w:semiHidden="1" w:unhideWhenUsed="1"/>
+    <w:lsdException w:name="Table Colorful 3" w:semiHidden="1" w:unhideWhenUsed="1"/>
+    <w:lsdException w:name="Table Columns 1" w:semiHidden="1" w:unhideWhenUsed="1"/>
+    <w:lsdException w:name="Table Columns 2" w:semiHidden="1" w:unhideWhenUsed="1"/>
+    <w:lsdException w:name="Table Columns 3" w:semiHidden="1" w:unhideWhenUsed="1"/>
+    <w:lsdException w:name="Table Columns 4" w:semiHidden="1" w:unhideWhenUsed="1"/>
+    <w:lsdException w:name="Table Columns 5" w:semiHidden="1" w:unhideWhenUsed="1"/>
+    <w:lsdException w:name="Table Grid 1" w:semiHidden="1" w:unhideWhenUsed="1"/>
+    <w:lsdException w:name="Table Grid 2" w:semiHidden="1" w:unhideWhenUsed="1"/>
+    <w:lsdException w:name="Table Grid 3" w:semiHidden="1" w:unhideWhenUsed="1"/>
+    <w:lsdException w:name="Table Grid 4" w:semiHidden="1" w:unhideWhenUsed="1"/>
+    <w:lsdException w:name="Table Grid 5" w:semiHidden="1" w:unhideWhenUsed="1"/>
+    <w:lsdException w:name="Table Grid 6" w:semiHidden="1" w:unhideWhenUsed="1"/>
+    <w:lsdException w:name="Table Grid 7" w:semiHidden="1" w:unhideWhenUsed="1"/>
+    <w:lsdException w:name="Table Grid 8" w:semiHidden="1" w:unhideWhenUsed="1"/>
+    <w:lsdException w:name="Table List 1" w:semiHidden="1" w:unhideWhenUsed="1"/>
+    <w:lsdException w:name="Table List 2" w:semiHidden="1" w:unhideWhenUsed="1"/>
+    <w:lsdException w:name="Table List 3" w:semiHidden="1" w:unhideWhenUsed="1"/>
+    <w:lsdException w:name="Table List 4" w:semiHidden="1" w:unhideWhenUsed="1"/>
+    <w:lsdException w:name="Table List 5" w:semiHidden="1" w:unhideWhenUsed="1"/>
+    <w:lsdException w:name="Table List 6" w:semiHidden="1" w:unhideWhenUsed="1"/>
+    <w:lsdException w:name="Table List 7" w:semiHidden="1" w:unhideWhenUsed="1"/>
+    <w:lsdException w:name="Table List 8" w:semiHidden="1" w:unhideWhenUsed="1"/>
+    <w:lsdException w:name="Table 3D effects 1" w:semiHidden="1" w:unhideWhenUsed="1"/>
+    <w:lsdException w:name="Table 3D effects 2" w:semiHidden="1" w:unhideWhenUsed="1"/>
+    <w:lsdException w:name="Table 3D effects 3" w:semiHidden="1" w:unhideWhenUsed="1"/>
+    <w:lsdException w:name="Table Contemporary" w:semiHidden="1" w:unhideWhenUsed="1"/>
+    <w:lsdException w:name="Table Elegant" w:semiHidden="1" w:unhideWhenUsed="1"/>
+    <w:lsdException w:name="Table Professional" w:semiHidden="1" w:unhideWhenUsed="1"/>
+    <w:lsdException w:name="Table Subtle 1" w:semiHidden="1" w:unhideWhenUsed="1"/>
+    <w:lsdException w:name="Table Subtle 2" w:semiHidden="1" w:unhideWhenUsed="1"/>
+    <w:lsdException w:name="Table Web 1" w:semiHidden="1" w:unhideWhenUsed="1"/>
+    <w:lsdException w:name="Table Web 2" w:semiHidden="1" w:unhideWhenUsed="1"/>
+    <w:lsdException w:name="Table Web 3" w:semiHidden="1" w:unhideWhenUsed="1"/>
+    <w:lsdException w:name="Balloon Text" w:semiHidden="1" w:unhideWhenUsed="1"/>
+    <w:lsdException w:name="Table Grid" w:uiPriority="0"/>
+    <w:lsdException w:name="Table Theme" w:semiHidden="1" w:unhideWhenUsed="1"/>
+    <w:lsdException w:name="Placeholder Text" w:semiHidden="1"/>
+    <w:lsdException w:name="No Spacing" w:uiPriority="1" w:qFormat="1"/>
+    <w:lsdException w:name="Light Shading" w:uiPriority="60"/>
+    <w:lsdException w:name="Light List" w:uiPriority="61"/>
+    <w:lsdException w:name="Light Grid" w:uiPriority="62"/>
+    <w:lsdException w:name="Medium Shading 1" w:uiPriority="63"/>
+    <w:lsdException w:name="Medium Shading 2" w:uiPriority="64"/>
+    <w:lsdException w:name="Medium List 1" w:uiPriority="65"/>
+    <w:lsdException w:name="Medium List 2" w:uiPriority="66"/>
+    <w:lsdException w:name="Medium Grid 1" w:uiPriority="67"/>
+    <w:lsdException w:name="Medium Grid 2" w:uiPriority="68"/>
+    <w:lsdException w:name="Medium Grid 3" w:uiPriority="69"/>
+    <w:lsdException w:name="Dark List" w:uiPriority="70"/>
+    <w:lsdException w:name="Colorful Shading" w:uiPriority="71"/>
+    <w:lsdException w:name="Colorful List" w:uiPriority="72"/>
+    <w:lsdException w:name="Colorful Grid" w:uiPriority="73"/>
+    <w:lsdException w:name="Light Shading Accent 1" w:uiPriority="60"/>
+    <w:lsdException w:name="Light List Accent 1" w:uiPriority="61"/>
+    <w:lsdException w:name="Light Grid Accent 1" w:uiPriority="62"/>
+    <w:lsdException w:name="Medium Shading 1 Accent 1" w:uiPriority="63"/>
+    <w:lsdException w:name="Medium Shading 2 Accent 1" w:uiPriority="64"/>
+    <w:lsdException w:name="Medium List 1 Accent 1" w:uiPriority="65"/>
+    <w:lsdException w:name="Revision" w:semiHidden="1"/>
+    <w:lsdException w:name="List Paragraph" w:uiPriority="0" w:qFormat="1"/>
+    <w:lsdException w:name="Quote" w:uiPriority="29" w:qFormat="1"/>
+    <w:lsdException w:name="Intense Quote" w:uiPriority="30" w:qFormat="1"/>
+    <w:lsdException w:name="Medium List 2 Accent 1" w:uiPriority="66"/>
+    <w:lsdException w:name="Medium Grid 1 Accent 1" w:uiPriority="67"/>
+    <w:lsdException w:name="Medium Grid 2 Accent 1" w:uiPriority="68"/>
+    <w:lsdException w:name="Medium Grid 3 Accent 1" w:uiPriority="69"/>
+    <w:lsdException w:name="Dark List Accent 1" w:uiPriority="70"/>
+    <w:lsdException w:name="Colorful Shading Accent 1" w:uiPriority="71"/>
+    <w:lsdException w:name="Colorful List Accent 1" w:uiPriority="72"/>
+    <w:lsdException w:name="Colorful Grid Accent 1" w:uiPriority="73"/>
+    <w:lsdException w:name="Light Shading Accent 2" w:uiPriority="60"/>
+    <w:lsdException w:name="Light List Accent 2" w:uiPriority="61"/>
+    <w:lsdException w:name="Light Grid Accent 2" w:uiPriority="62"/>
+    <w:lsdException w:name="Medium Shading 1 Accent 2" w:uiPriority="63"/>
+    <w:lsdException w:name="Medium Shading 2 Accent 2" w:uiPriority="64"/>
+    <w:lsdException w:name="Medium List 1 Accent 2" w:uiPriority="65"/>
+    <w:lsdException w:name="Medium List 2 Accent 2" w:uiPriority="66"/>
+    <w:lsdException w:name="Medium Grid 1 Accent 2" w:uiPriority="67"/>
+    <w:lsdException w:name="Medium Grid 2 Accent 2" w:uiPriority="68"/>
+    <w:lsdException w:name="Medium Grid 3 Accent 2" w:uiPriority="69"/>
+    <w:lsdException w:name="Dark List Accent 2" w:uiPriority="70"/>
+    <w:lsdException w:name="Colorful Shading Accent 2" w:uiPriority="71"/>
+    <w:lsdException w:name="Colorful List Accent 2" w:uiPriority="72"/>
+    <w:lsdException w:name="Colorful Grid Accent 2" w:uiPriority="73"/>
+    <w:lsdException w:name="Light Shading Accent 3" w:uiPriority="60"/>
+    <w:lsdException w:name="Light List Accent 3" w:uiPriority="61"/>
+    <w:lsdException w:name="Light Grid Accent 3" w:uiPriority="62"/>
+    <w:lsdException w:name="Medium Shading 1 Accent 3" w:uiPriority="63"/>
+    <w:lsdException w:name="Medium Shading 2 Accent 3" w:uiPriority="64"/>
+    <w:lsdException w:name="Medium List 1 Accent 3" w:uiPriority="65"/>
+    <w:lsdException w:name="Medium List 2 Accent 3" w:uiPriority="66"/>
+    <w:lsdException w:name="Medium Grid 1 Accent 3" w:uiPriority="67"/>
+    <w:lsdException w:name="Medium Grid 2 Accent 3" w:uiPriority="68"/>
+    <w:lsdException w:name="Medium Grid 3 Accent 3" w:uiPriority="69"/>
+    <w:lsdException w:name="Dark List Accent 3" w:uiPriority="70"/>
+    <w:lsdException w:name="Colorful Shading Accent 3" w:uiPriority="71"/>
+    <w:lsdException w:name="Colorful List Accent 3" w:uiPriority="72"/>
+    <w:lsdException w:name="Colorful Grid Accent 3" w:uiPriority="73"/>
+    <w:lsdException w:name="Light Shading Accent 4" w:uiPriority="60"/>
+    <w:lsdException w:name="Light List Accent 4" w:uiPriority="61"/>
+    <w:lsdException w:name="Light Grid Accent 4" w:uiPriority="62"/>
+    <w:lsdException w:name="Medium Shading 1 Accent 4" w:uiPriority="63"/>
+    <w:lsdException w:name="Medium Shading 2 Accent 4" w:uiPriority="64"/>
+    <w:lsdException w:name="Medium List 1 Accent 4" w:uiPriority="65"/>
+    <w:lsdException w:name="Medium List 2 Accent 4" w:uiPriority="66"/>
+    <w:lsdException w:name="Medium Grid 1 Accent 4" w:uiPriority="67"/>
+    <w:lsdException w:name="Medium Grid 2 Accent 4" w:uiPriority="68"/>
+    <w:lsdException w:name="Medium Grid 3 Accent 4" w:uiPriority="69"/>
+    <w:lsdException w:name="Dark List Accent 4" w:uiPriority="70"/>
+    <w:lsdException w:name="Colorful Shading Accent 4" w:uiPriority="71"/>
+    <w:lsdException w:name="Colorful List Accent 4" w:uiPriority="72"/>
+    <w:lsdException w:name="Colorful Grid Accent 4" w:uiPriority="73"/>
+    <w:lsdException w:name="Light Shading Accent 5" w:uiPriority="60"/>
+    <w:lsdException w:name="Light List Accent 5" w:uiPriority="61"/>
+    <w:lsdException w:name="Light Grid Accent 5" w:uiPriority="62"/>
+    <w:lsdException w:name="Medium Shading 1 Accent 5" w:uiPriority="63"/>
+    <w:lsdException w:name="Medium Shading 2 Accent 5" w:uiPriority="64"/>
+    <w:lsdException w:name="Medium List 1 Accent 5" w:uiPriority="65"/>
+    <w:lsdException w:name="Medium List 2 Accent 5" w:uiPriority="66"/>
+    <w:lsdException w:name="Medium Grid 1 Accent 5" w:uiPriority="67"/>
+    <w:lsdException w:name="Medium Grid 2 Accent 5" w:uiPriority="68"/>
+    <w:lsdException w:name="Medium Grid 3 Accent 5" w:uiPriority="69"/>
+    <w:lsdException w:name="Dark List Accent 5" w:uiPriority="70"/>
+    <w:lsdException w:name="Colorful Shading Accent 5" w:uiPriority="71"/>
+    <w:lsdException w:name="Colorful List Accent 5" w:uiPriority="72"/>
+    <w:lsdException w:name="Colorful Grid Accent 5" w:uiPriority="73"/>
+    <w:lsdException w:name="Light Shading Accent 6" w:uiPriority="60"/>
+    <w:lsdException w:name="Light List Accent 6" w:uiPriority="61"/>
+    <w:lsdException w:name="Light Grid Accent 6" w:uiPriority="62"/>
+    <w:lsdException w:name="Medium Shading 1 Accent 6" w:uiPriority="63"/>
+    <w:lsdException w:name="Medium Shading 2 Accent 6" w:uiPriority="64"/>
+    <w:lsdException w:name="Medium List 1 Accent 6" w:uiPriority="65"/>
+    <w:lsdException w:name="Medium List 2 Accent 6" w:uiPriority="66"/>
+    <w:lsdException w:name="Medium Grid 1 Accent 6" w:uiPriority="67"/>
+    <w:lsdException w:name="Medium Grid 2 Accent 6" w:uiPriority="68"/>
+    <w:lsdException w:name="Medium Grid 3 Accent 6" w:uiPriority="69"/>
+    <w:lsdException w:name="Dark List Accent 6" w:uiPriority="70"/>
+    <w:lsdException w:name="Colorful Shading Accent 6" w:uiPriority="71"/>
+    <w:lsdException w:name="Colorful List Accent 6" w:uiPriority="72"/>
+    <w:lsdException w:name="Colorful Grid Accent 6" w:uiPriority="73"/>
+    <w:lsdException w:name="Subtle Emphasis" w:uiPriority="19" w:qFormat="1"/>
+    <w:lsdException w:name="Intense Emphasis" w:uiPriority="21" w:qFormat="1"/>
+    <w:lsdException w:name="Subtle Reference" w:uiPriority="31" w:qFormat="1"/>
+    <w:lsdException w:name="Intense Reference" w:uiPriority="32" w:qFormat="1"/>
+    <w:lsdException w:name="Book Title" w:uiPriority="33" w:qFormat="1"/>
+    <w:lsdException w:name="Bibliography" w:semiHidden="1" w:uiPriority="37" w:unhideWhenUsed="1"/>
+    <w:lsdException w:name="TOC Heading" w:semiHidden="1" w:uiPriority="39" w:unhideWhenUsed="1" w:qFormat="1"/>
+    <w:lsdException w:name="Plain Table 1" w:uiPriority="41"/>
+    <w:lsdException w:name="Plain Table 2" w:uiPriority="42"/>
+    <w:lsdException w:name="Plain Table 3" w:uiPriority="43"/>
+    <w:lsdException w:name="Plain Table 4" w:uiPriority="44"/>
+    <w:lsdException w:name="Plain Table 5" w:uiPriority="45"/>
+    <w:lsdException w:name="Grid Table Light" w:uiPriority="40"/>
+    <w:lsdException w:name="Grid Table 1 Light" w:uiPriority="46"/>
+    <w:lsdException w:name="Grid Table 2" w:uiPriority="47"/>
+    <w:lsdException w:name="Grid Table 3" w:uiPriority="48"/>
+    <w:lsdException w:name="Grid Table 4" w:uiPriority="49"/>
+    <w:lsdException w:name="Grid Table 5 Dark" w:uiPriority="50"/>
+    <w:lsdException w:name="Grid Table 6 Colorful" w:uiPriority="51"/>
+    <w:lsdException w:name="Grid Table 7 Colorful" w:uiPriority="52"/>
+    <w:lsdException w:name="Grid Table 1 Light Accent 1" w:uiPriority="46"/>
+    <w:lsdException w:name="Grid Table 2 Accent 1" w:uiPriority="47"/>
+    <w:lsdException w:name="Grid Table 3 Accent 1" w:uiPriority="48"/>
+    <w:lsdException w:name="Grid Table 4 Accent 1" w:uiPriority="49"/>
+    <w:lsdException w:name="Grid Table 5 Dark Accent 1" w:uiPriority="50"/>
+    <w:lsdException w:name="Grid Table 6 Colorful Accent 1" w:uiPriority="51"/>
+    <w:lsdException w:name="Grid Table 7 Colorful Accent 1" w:uiPriority="52"/>
+    <w:lsdException w:name="Grid Table 1 Light Accent 2" w:uiPriority="46"/>
+    <w:lsdException w:name="Grid Table 2 Accent 2" w:uiPriority="47"/>
+    <w:lsdException w:name="Grid Table 3 Accent 2" w:uiPriority="48"/>
+    <w:lsdException w:name="Grid Table 4 Accent 2" w:uiPriority="49"/>
+    <w:lsdException w:name="Grid Table 5 Dark Accent 2" w:uiPriority="50"/>
+    <w:lsdException w:name="Grid Table 6 Colorful Accent 2" w:uiPriority="51"/>
+    <w:lsdException w:name="Grid Table 7 Colorful Accent 2" w:uiPriority="52"/>
+    <w:lsdException w:name="Grid Table 1 Light Accent 3" w:uiPriority="46"/>
+    <w:lsdException w:name="Grid Table 2 Accent 3" w:uiPriority="47"/>
+    <w:lsdException w:name="Grid Table 3 Accent 3" w:uiPriority="48"/>
+    <w:lsdException w:name="Grid Table 4 Accent 3" w:uiPriority="49"/>
+    <w:lsdException w:name="Grid Table 5 Dark Accent 3" w:uiPriority="50"/>
+    <w:lsdException w:name="Grid Table 6 Colorful Accent 3" w:uiPriority="51"/>
+    <w:lsdException w:name="Grid Table 7 Colorful Accent 3" w:uiPriority="52"/>
+    <w:lsdException w:name="Grid Table 1 Light Accent 4" w:uiPriority="46"/>
+    <w:lsdException w:name="Grid Table 2 Accent 4" w:uiPriority="47"/>
+    <w:lsdException w:name="Grid Table 3 Accent 4" w:uiPriority="48"/>
+    <w:lsdException w:name="Grid Table 4 Accent 4" w:uiPriority="49"/>
+    <w:lsdException w:name="Grid Table 5 Dark Accent 4" w:uiPriority="50"/>
+    <w:lsdException w:name="Grid Table 6 Colorful Accent 4" w:uiPriority="51"/>
+    <w:lsdException w:name="Grid Table 7 Colorful Accent 4" w:uiPriority="52"/>
+    <w:lsdException w:name="Grid Table 1 Light Accent 5" w:uiPriority="46"/>
+    <w:lsdException w:name="Grid Table 2 Accent 5" w:uiPriority="47"/>
+    <w:lsdException w:name="Grid Table 3 Accent 5" w:uiPriority="48"/>
+    <w:lsdException w:name="Grid Table 4 Accent 5" w:uiPriority="49"/>
+    <w:lsdException w:name="Grid Table 5 Dark Accent 5" w:uiPriority="50"/>
+    <w:lsdException w:name="Grid Table 6 Colorful Accent 5" w:uiPriority="51"/>
+    <w:lsdException w:name="Grid Table 7 Colorful Accent 5" w:uiPriority="52"/>
+    <w:lsdException w:name="Grid Table 1 Light Accent 6" w:uiPriority="46"/>
+    <w:lsdException w:name="Grid Table 2 Accent 6" w:uiPriority="47"/>
+    <w:lsdException w:name="Grid Table 3 Accent 6" w:uiPriority="48"/>
+    <w:lsdException w:name="Grid Table 4 Accent 6" w:uiPriority="49"/>
+    <w:lsdException w:name="Grid Table 5 Dark Accent 6" w:uiPriority="50"/>
+    <w:lsdException w:name="Grid Table 6 Colorful Accent 6" w:uiPriority="51"/>
+    <w:lsdException w:name="Grid Table 7 Colorful Accent 6" w:uiPriority="52"/>
+    <w:lsdException w:name="List Table 1 Light" w:uiPriority="46"/>
+    <w:lsdException w:name="List Table 2" w:uiPriority="47"/>
+    <w:lsdException w:name="List Table 3" w:uiPriority="48"/>
+    <w:lsdException w:name="List Table 4" w:uiPriority="49"/>
+    <w:lsdException w:name="List Table 5 Dark" w:uiPriority="50"/>
+    <w:lsdException w:name="List Table 6 Colorful" w:uiPriority="51"/>
+    <w:lsdException w:name="List Table 7 Colorful" w:uiPriority="52"/>
+    <w:lsdException w:name="List Table 1 Light Accent 1" w:uiPriority="46"/>
+    <w:lsdException w:name="List Table 2 Accent 1" w:uiPriority="47"/>
+    <w:lsdException w:name="List Table 3 Accent 1" w:uiPriority="48"/>
+    <w:lsdException w:name="List Table 4 Accent 1" w:uiPriority="49"/>
+    <w:lsdException w:name="List Table 5 Dark Accent 1" w:uiPriority="50"/>
+    <w:lsdException w:name="List Table 6 Colorful Accent 1" w:uiPriority="51"/>
+    <w:lsdException w:name="List Table 7 Colorful Accent 1" w:uiPriority="52"/>
+    <w:lsdException w:name="List Table 1 Light Accent 2" w:uiPriority="46"/>
+    <w:lsdException w:name="List Table 2 Accent 2" w:uiPriority="47"/>
+    <w:lsdException w:name="List Table 3 Accent 2" w:uiPriority="48"/>
+    <w:lsdException w:name="List Table 4 Accent 2" w:uiPriority="49"/>
+    <w:lsdException w:name="List Table 5 Dark Accent 2" w:uiPriority="50"/>
+    <w:lsdException w:name="List Table 6 Colorful Accent 2" w:uiPriority="51"/>
+    <w:lsdException w:name="List Table 7 Colorful Accent 2" w:uiPriority="52"/>
+    <w:lsdException w:name="List Table 1 Light Accent 3" w:uiPriority="46"/>
+    <w:lsdException w:name="List Table 2 Accent 3" w:uiPriority="47"/>
+    <w:lsdException w:name="List Table 3 Accent 3" w:uiPriority="48"/>
+    <w:lsdException w:name="List Table 4 Accent 3" w:uiPriority="49"/>
+    <w:lsdException w:name="List Table 5 Dark Accent 3" w:uiPriority="50"/>
+    <w:lsdException w:name="List Table 6 Colorful Accent 3" w:uiPriority="51"/>
+    <w:lsdException w:name="List Table 7 Colorful Accent 3" w:uiPriority="52"/>
+    <w:lsdException w:name="List Table 1 Light Accent 4" w:uiPriority="46"/>
+    <w:lsdException w:name="List Table 2 Accent 4" w:uiPriority="47"/>
+    <w:lsdException w:name="List Table 3 Accent 4" w:uiPriority="48"/>
+    <w:lsdException w:name="List Table 4 Accent 4" w:uiPriority="49"/>
+    <w:lsdException w:name="List Table 5 Dark Accent 4" w:uiPriority="50"/>
+    <w:lsdException w:name="List Table 6 Colorful Accent 4" w:uiPriority="51"/>
+    <w:lsdException w:name="List Table 7 Colorful Accent 4" w:uiPriority="52"/>
+    <w:lsdException w:name="List Table 1 Light Accent 5" w:uiPriority="46"/>
+    <w:lsdException w:name="List Table 2 Accent 5" w:uiPriority="47"/>
+    <w:lsdException w:name="List Table 3 Accent 5" w:uiPriority="48"/>
+    <w:lsdException w:name="List Table 4 Accent 5" w:uiPriority="49"/>
+    <w:lsdException w:name="List Table 5 Dark Accent 5" w:uiPriority="50"/>
+    <w:lsdException w:name="List Table 6 Colorful Accent 5" w:uiPriority="51"/>
+    <w:lsdException w:name="List Table 7 Colorful Accent 5" w:uiPriority="52"/>
+    <w:lsdException w:name="List Table 1 Light Accent 6" w:uiPriority="46"/>
+    <w:lsdException w:name="List Table 2 Accent 6" w:uiPriority="47"/>
+    <w:lsdException w:name="List Table 3 Accent 6" w:uiPriority="48"/>
+    <w:lsdException w:name="List Table 4 Accent 6" w:uiPriority="49"/>
+    <w:lsdException w:name="List Table 5 Dark Accent 6" w:uiPriority="50"/>
+    <w:lsdException w:name="List Table 6 Colorful Accent 6" w:uiPriority="51"/>
+    <w:lsdException w:name="List Table 7 Colorful Accent 6" w:uiPriority="52"/>
   </w:latentStyles>
   <w:style w:type="paragraph" w:default="1" w:styleId="Normal">
     <w:name w:val="Normal"/>
@@ -16949,573 +17276,8 @@
       <w:lang w:eastAsia="ar-SA" w:bidi="ar-SA"/>
     </w:rPr>
   </w:style>
-  <w:style w:type="table" w:customStyle="1" w:styleId="GridTable1LightAccent2">
-    <w:name w:val="Grid Table 1 Light Accent 2"/>
-    <w:basedOn w:val="TableNormal"/>
-    <w:uiPriority w:val="46"/>
-    <w:rsid w:val="00325698"/>
-    <w:pPr>
-      <w:spacing w:after="0" w:line="240" w:lineRule="auto"/>
-    </w:pPr>
-    <w:rPr>
-      <w:rFonts w:ascii="Times New Roman" w:eastAsia="Times New Roman" w:hAnsi="Times New Roman" w:cs="Times New Roman"/>
-      <w:sz w:val="20"/>
-      <w:szCs w:val="20"/>
-    </w:rPr>
-    <w:tblPr>
-      <w:tblStyleRowBandSize w:val="1"/>
-      <w:tblStyleColBandSize w:val="1"/>
-      <w:tblInd w:w="0" w:type="dxa"/>
-      <w:tblBorders>
-        <w:top w:val="single" w:sz="4" w:space="0" w:color="F7CAAC" w:themeColor="accent2" w:themeTint="66"/>
-        <w:left w:val="single" w:sz="4" w:space="0" w:color="F7CAAC" w:themeColor="accent2" w:themeTint="66"/>
-        <w:bottom w:val="single" w:sz="4" w:space="0" w:color="F7CAAC" w:themeColor="accent2" w:themeTint="66"/>
-        <w:right w:val="single" w:sz="4" w:space="0" w:color="F7CAAC" w:themeColor="accent2" w:themeTint="66"/>
-        <w:insideH w:val="single" w:sz="4" w:space="0" w:color="F7CAAC" w:themeColor="accent2" w:themeTint="66"/>
-        <w:insideV w:val="single" w:sz="4" w:space="0" w:color="F7CAAC" w:themeColor="accent2" w:themeTint="66"/>
-      </w:tblBorders>
-      <w:tblCellMar>
-        <w:top w:w="0" w:type="dxa"/>
-        <w:left w:w="108" w:type="dxa"/>
-        <w:bottom w:w="0" w:type="dxa"/>
-        <w:right w:w="108" w:type="dxa"/>
-      </w:tblCellMar>
-    </w:tblPr>
-    <w:tblStylePr w:type="firstRow">
-      <w:rPr>
-        <w:b/>
-        <w:bCs/>
-      </w:rPr>
-      <w:tblPr/>
-      <w:tcPr>
-        <w:tcBorders>
-          <w:bottom w:val="single" w:sz="12" w:space="0" w:color="F4B083" w:themeColor="accent2" w:themeTint="99"/>
-        </w:tcBorders>
-      </w:tcPr>
-    </w:tblStylePr>
-    <w:tblStylePr w:type="lastRow">
-      <w:rPr>
-        <w:b/>
-        <w:bCs/>
-      </w:rPr>
-      <w:tblPr/>
-      <w:tcPr>
-        <w:tcBorders>
-          <w:top w:val="double" w:sz="2" w:space="0" w:color="F4B083" w:themeColor="accent2" w:themeTint="99"/>
-        </w:tcBorders>
-      </w:tcPr>
-    </w:tblStylePr>
-    <w:tblStylePr w:type="firstCol">
-      <w:rPr>
-        <w:b/>
-        <w:bCs/>
-      </w:rPr>
-    </w:tblStylePr>
-    <w:tblStylePr w:type="lastCol">
-      <w:rPr>
-        <w:b/>
-        <w:bCs/>
-      </w:rPr>
-    </w:tblStylePr>
-  </w:style>
-  <w:style w:type="character" w:customStyle="1" w:styleId="Heading1Char">
-    <w:name w:val="Heading 1 Char"/>
-    <w:basedOn w:val="DefaultParagraphFont"/>
-    <w:link w:val="Heading1"/>
-    <w:rsid w:val="00F17418"/>
-    <w:rPr>
-      <w:rFonts w:ascii="Tahoma" w:eastAsia="MS Gothic" w:hAnsi="Tahoma" w:cs="Mangal"/>
-      <w:b/>
-      <w:color w:val="951B13"/>
-      <w:sz w:val="36"/>
-      <w:szCs w:val="36"/>
-      <w:lang w:eastAsia="hi-IN" w:bidi="hi-IN"/>
-    </w:rPr>
-  </w:style>
-  <w:style w:type="character" w:customStyle="1" w:styleId="Heading2Char">
-    <w:name w:val="Heading 2 Char"/>
-    <w:basedOn w:val="DefaultParagraphFont"/>
-    <w:link w:val="Heading2"/>
-    <w:semiHidden/>
-    <w:rsid w:val="00F17418"/>
-    <w:rPr>
-      <w:rFonts w:ascii="Tahoma" w:eastAsia="MS Gothic" w:hAnsi="Tahoma" w:cs="Mangal"/>
-      <w:b/>
-      <w:color w:val="951B13"/>
-      <w:sz w:val="26"/>
-      <w:szCs w:val="26"/>
-      <w:lang w:eastAsia="hi-IN" w:bidi="hi-IN"/>
-    </w:rPr>
-  </w:style>
-  <w:style w:type="character" w:customStyle="1" w:styleId="Heading3Char">
-    <w:name w:val="Heading 3 Char"/>
-    <w:basedOn w:val="DefaultParagraphFont"/>
-    <w:link w:val="Heading3"/>
-    <w:semiHidden/>
-    <w:rsid w:val="00F17418"/>
-    <w:rPr>
-      <w:rFonts w:ascii="Tahoma" w:eastAsia="MS Gothic" w:hAnsi="Tahoma" w:cs="Times New Roman"/>
-      <w:b/>
-      <w:color w:val="951B13"/>
-      <w:sz w:val="24"/>
-      <w:szCs w:val="24"/>
-      <w:lang w:eastAsia="hi-IN" w:bidi="hi-IN"/>
-    </w:rPr>
-  </w:style>
-  <w:style w:type="paragraph" w:styleId="ListParagraph">
-    <w:name w:val="List Paragraph"/>
-    <w:basedOn w:val="Normal"/>
-    <w:qFormat/>
-    <w:rsid w:val="00F17418"/>
-    <w:pPr>
-      <w:ind w:left="840"/>
-    </w:pPr>
-  </w:style>
-  <w:style w:type="table" w:styleId="TableGrid">
-    <w:name w:val="Table Grid"/>
-    <w:basedOn w:val="TableNormal"/>
-    <w:rsid w:val="00F17418"/>
-    <w:pPr>
-      <w:spacing w:after="0" w:line="240" w:lineRule="auto"/>
-    </w:pPr>
-    <w:rPr>
-      <w:rFonts w:ascii="Times New Roman" w:eastAsia="Times New Roman" w:hAnsi="Times New Roman" w:cs="Times New Roman"/>
-      <w:sz w:val="20"/>
-      <w:szCs w:val="20"/>
-    </w:rPr>
-    <w:tblPr>
-      <w:tblInd w:w="0" w:type="dxa"/>
-      <w:tblBorders>
-        <w:top w:val="single" w:sz="4" w:space="0" w:color="auto"/>
-        <w:left w:val="single" w:sz="4" w:space="0" w:color="auto"/>
-        <w:bottom w:val="single" w:sz="4" w:space="0" w:color="auto"/>
-        <w:right w:val="single" w:sz="4" w:space="0" w:color="auto"/>
-        <w:insideH w:val="single" w:sz="4" w:space="0" w:color="auto"/>
-        <w:insideV w:val="single" w:sz="4" w:space="0" w:color="auto"/>
-      </w:tblBorders>
-      <w:tblCellMar>
-        <w:top w:w="0" w:type="dxa"/>
-        <w:left w:w="108" w:type="dxa"/>
-        <w:bottom w:w="0" w:type="dxa"/>
-        <w:right w:w="108" w:type="dxa"/>
-      </w:tblCellMar>
-    </w:tblPr>
-  </w:style>
-  <w:style w:type="paragraph" w:styleId="BalloonText">
-    <w:name w:val="Balloon Text"/>
-    <w:basedOn w:val="Normal"/>
-    <w:link w:val="BalloonTextChar"/>
-    <w:uiPriority w:val="99"/>
-    <w:semiHidden/>
-    <w:unhideWhenUsed/>
-    <w:rsid w:val="002F000D"/>
-    <w:pPr>
-      <w:spacing w:after="0" w:line="240" w:lineRule="auto"/>
-    </w:pPr>
-    <w:rPr>
-      <w:rFonts w:cs="Mangal"/>
-      <w:sz w:val="16"/>
-      <w:szCs w:val="14"/>
-    </w:rPr>
-  </w:style>
-  <w:style w:type="character" w:customStyle="1" w:styleId="BalloonTextChar">
-    <w:name w:val="Balloon Text Char"/>
-    <w:basedOn w:val="DefaultParagraphFont"/>
-    <w:link w:val="BalloonText"/>
-    <w:uiPriority w:val="99"/>
-    <w:semiHidden/>
-    <w:rsid w:val="002F000D"/>
-    <w:rPr>
-      <w:rFonts w:ascii="Tahoma" w:eastAsia="MS Mincho" w:hAnsi="Tahoma" w:cs="Mangal"/>
-      <w:sz w:val="16"/>
-      <w:szCs w:val="14"/>
-      <w:lang w:eastAsia="hi-IN" w:bidi="hi-IN"/>
-    </w:rPr>
-  </w:style>
-</w:styles>
-</file>
-
-<file path=word/stylesWithEffects.xml><?xml version="1.0" encoding="utf-8"?>
-<w:styles xmlns:wpc="http://schemas.microsoft.com/office/word/2010/wordprocessingCanvas" xmlns:mc="http://schemas.openxmlformats.org/markup-compatibility/2006" xmlns:o="urn:schemas-microsoft-com:office:office" xmlns:r="http://schemas.openxmlformats.org/officeDocument/2006/relationships" xmlns:m="http://schemas.openxmlformats.org/officeDocument/2006/math" xmlns:v="urn:schemas-microsoft-com:vml" xmlns:wp14="http://schemas.microsoft.com/office/word/2010/wordprocessingDrawing" xmlns:wp="http://schemas.openxmlformats.org/drawingml/2006/wordprocessingDrawing" xmlns:w10="urn:schemas-microsoft-com:office:word" xmlns:w="http://schemas.openxmlformats.org/wordprocessingml/2006/main" xmlns:w14="http://schemas.microsoft.com/office/word/2010/wordml" xmlns:wpg="http://schemas.microsoft.com/office/word/2010/wordprocessingGroup" xmlns:wpi="http://schemas.microsoft.com/office/word/2010/wordprocessingInk" xmlns:wne="http://schemas.microsoft.com/office/word/2006/wordml" xmlns:wps="http://schemas.microsoft.com/office/word/2010/wordprocessingShape" mc:Ignorable="w14 wp14">
-  <w:docDefaults>
-    <w:rPrDefault>
-      <w:rPr>
-        <w:rFonts w:asciiTheme="minorHAnsi" w:eastAsiaTheme="minorHAnsi" w:hAnsiTheme="minorHAnsi" w:cstheme="minorBidi"/>
-        <w:sz w:val="22"/>
-        <w:szCs w:val="22"/>
-        <w:lang w:val="en-US" w:eastAsia="en-US" w:bidi="ar-SA"/>
-      </w:rPr>
-    </w:rPrDefault>
-    <w:pPrDefault>
-      <w:pPr>
-        <w:spacing w:after="160" w:line="259" w:lineRule="auto"/>
-      </w:pPr>
-    </w:pPrDefault>
-  </w:docDefaults>
-  <w:latentStyles w:defLockedState="0" w:defUIPriority="99" w:defSemiHidden="1" w:defUnhideWhenUsed="1" w:defQFormat="0" w:count="267">
-    <w:lsdException w:name="Normal" w:semiHidden="0" w:uiPriority="0" w:unhideWhenUsed="0" w:qFormat="1"/>
-    <w:lsdException w:name="heading 1" w:semiHidden="0" w:uiPriority="0" w:unhideWhenUsed="0" w:qFormat="1"/>
-    <w:lsdException w:name="heading 2" w:uiPriority="0" w:qFormat="1"/>
-    <w:lsdException w:name="heading 3" w:uiPriority="0" w:qFormat="1"/>
-    <w:lsdException w:name="heading 4" w:uiPriority="9" w:qFormat="1"/>
-    <w:lsdException w:name="heading 5" w:uiPriority="9" w:qFormat="1"/>
-    <w:lsdException w:name="heading 6" w:uiPriority="9" w:qFormat="1"/>
-    <w:lsdException w:name="heading 7" w:uiPriority="9" w:qFormat="1"/>
-    <w:lsdException w:name="heading 8" w:uiPriority="9" w:qFormat="1"/>
-    <w:lsdException w:name="heading 9" w:uiPriority="9" w:qFormat="1"/>
-    <w:lsdException w:name="toc 1" w:uiPriority="39"/>
-    <w:lsdException w:name="toc 2" w:uiPriority="39"/>
-    <w:lsdException w:name="toc 3" w:uiPriority="39"/>
-    <w:lsdException w:name="toc 4" w:uiPriority="39"/>
-    <w:lsdException w:name="toc 5" w:uiPriority="39"/>
-    <w:lsdException w:name="toc 6" w:uiPriority="39"/>
-    <w:lsdException w:name="toc 7" w:uiPriority="39"/>
-    <w:lsdException w:name="toc 8" w:uiPriority="39"/>
-    <w:lsdException w:name="toc 9" w:uiPriority="39"/>
-    <w:lsdException w:name="caption" w:uiPriority="35" w:qFormat="1"/>
-    <w:lsdException w:name="Title" w:semiHidden="0" w:uiPriority="10" w:unhideWhenUsed="0" w:qFormat="1"/>
-    <w:lsdException w:name="Default Paragraph Font" w:uiPriority="1"/>
-    <w:lsdException w:name="Subtitle" w:semiHidden="0" w:uiPriority="11" w:unhideWhenUsed="0" w:qFormat="1"/>
-    <w:lsdException w:name="Strong" w:semiHidden="0" w:uiPriority="22" w:unhideWhenUsed="0" w:qFormat="1"/>
-    <w:lsdException w:name="Emphasis" w:semiHidden="0" w:uiPriority="20" w:unhideWhenUsed="0" w:qFormat="1"/>
-    <w:lsdException w:name="Table Grid" w:semiHidden="0" w:uiPriority="0" w:unhideWhenUsed="0"/>
-    <w:lsdException w:name="Placeholder Text" w:unhideWhenUsed="0"/>
-    <w:lsdException w:name="No Spacing" w:semiHidden="0" w:uiPriority="1" w:unhideWhenUsed="0" w:qFormat="1"/>
-    <w:lsdException w:name="Light Shading" w:semiHidden="0" w:uiPriority="60" w:unhideWhenUsed="0"/>
-    <w:lsdException w:name="Light List" w:semiHidden="0" w:uiPriority="61" w:unhideWhenUsed="0"/>
-    <w:lsdException w:name="Light Grid" w:semiHidden="0" w:uiPriority="62" w:unhideWhenUsed="0"/>
-    <w:lsdException w:name="Medium Shading 1" w:semiHidden="0" w:uiPriority="63" w:unhideWhenUsed="0"/>
-    <w:lsdException w:name="Medium Shading 2" w:semiHidden="0" w:uiPriority="64" w:unhideWhenUsed="0"/>
-    <w:lsdException w:name="Medium List 1" w:semiHidden="0" w:uiPriority="65" w:unhideWhenUsed="0"/>
-    <w:lsdException w:name="Medium List 2" w:semiHidden="0" w:uiPriority="66" w:unhideWhenUsed="0"/>
-    <w:lsdException w:name="Medium Grid 1" w:semiHidden="0" w:uiPriority="67" w:unhideWhenUsed="0"/>
-    <w:lsdException w:name="Medium Grid 2" w:semiHidden="0" w:uiPriority="68" w:unhideWhenUsed="0"/>
-    <w:lsdException w:name="Medium Grid 3" w:semiHidden="0" w:uiPriority="69" w:unhideWhenUsed="0"/>
-    <w:lsdException w:name="Dark List" w:semiHidden="0" w:uiPriority="70" w:unhideWhenUsed="0"/>
-    <w:lsdException w:name="Colorful Shading" w:semiHidden="0" w:uiPriority="71" w:unhideWhenUsed="0"/>
-    <w:lsdException w:name="Colorful List" w:semiHidden="0" w:uiPriority="72" w:unhideWhenUsed="0"/>
-    <w:lsdException w:name="Colorful Grid" w:semiHidden="0" w:uiPriority="73" w:unhideWhenUsed="0"/>
-    <w:lsdException w:name="Light Shading Accent 1" w:semiHidden="0" w:uiPriority="60" w:unhideWhenUsed="0"/>
-    <w:lsdException w:name="Light List Accent 1" w:semiHidden="0" w:uiPriority="61" w:unhideWhenUsed="0"/>
-    <w:lsdException w:name="Light Grid Accent 1" w:semiHidden="0" w:uiPriority="62" w:unhideWhenUsed="0"/>
-    <w:lsdException w:name="Medium Shading 1 Accent 1" w:semiHidden="0" w:uiPriority="63" w:unhideWhenUsed="0"/>
-    <w:lsdException w:name="Medium Shading 2 Accent 1" w:semiHidden="0" w:uiPriority="64" w:unhideWhenUsed="0"/>
-    <w:lsdException w:name="Medium List 1 Accent 1" w:semiHidden="0" w:uiPriority="65" w:unhideWhenUsed="0"/>
-    <w:lsdException w:name="Revision" w:unhideWhenUsed="0"/>
-    <w:lsdException w:name="List Paragraph" w:semiHidden="0" w:uiPriority="0" w:unhideWhenUsed="0" w:qFormat="1"/>
-    <w:lsdException w:name="Quote" w:semiHidden="0" w:uiPriority="29" w:unhideWhenUsed="0" w:qFormat="1"/>
-    <w:lsdException w:name="Intense Quote" w:semiHidden="0" w:uiPriority="30" w:unhideWhenUsed="0" w:qFormat="1"/>
-    <w:lsdException w:name="Medium List 2 Accent 1" w:semiHidden="0" w:uiPriority="66" w:unhideWhenUsed="0"/>
-    <w:lsdException w:name="Medium Grid 1 Accent 1" w:semiHidden="0" w:uiPriority="67" w:unhideWhenUsed="0"/>
-    <w:lsdException w:name="Medium Grid 2 Accent 1" w:semiHidden="0" w:uiPriority="68" w:unhideWhenUsed="0"/>
-    <w:lsdException w:name="Medium Grid 3 Accent 1" w:semiHidden="0" w:uiPriority="69" w:unhideWhenUsed="0"/>
-    <w:lsdException w:name="Dark List Accent 1" w:semiHidden="0" w:uiPriority="70" w:unhideWhenUsed="0"/>
-    <w:lsdException w:name="Colorful Shading Accent 1" w:semiHidden="0" w:uiPriority="71" w:unhideWhenUsed="0"/>
-    <w:lsdException w:name="Colorful List Accent 1" w:semiHidden="0" w:uiPriority="72" w:unhideWhenUsed="0"/>
-    <w:lsdException w:name="Colorful Grid Accent 1" w:semiHidden="0" w:uiPriority="73" w:unhideWhenUsed="0"/>
-    <w:lsdException w:name="Light Shading Accent 2" w:semiHidden="0" w:uiPriority="60" w:unhideWhenUsed="0"/>
-    <w:lsdException w:name="Light List Accent 2" w:semiHidden="0" w:uiPriority="61" w:unhideWhenUsed="0"/>
-    <w:lsdException w:name="Light Grid Accent 2" w:semiHidden="0" w:uiPriority="62" w:unhideWhenUsed="0"/>
-    <w:lsdException w:name="Medium Shading 1 Accent 2" w:semiHidden="0" w:uiPriority="63" w:unhideWhenUsed="0"/>
-    <w:lsdException w:name="Medium Shading 2 Accent 2" w:semiHidden="0" w:uiPriority="64" w:unhideWhenUsed="0"/>
-    <w:lsdException w:name="Medium List 1 Accent 2" w:semiHidden="0" w:uiPriority="65" w:unhideWhenUsed="0"/>
-    <w:lsdException w:name="Medium List 2 Accent 2" w:semiHidden="0" w:uiPriority="66" w:unhideWhenUsed="0"/>
-    <w:lsdException w:name="Medium Grid 1 Accent 2" w:semiHidden="0" w:uiPriority="67" w:unhideWhenUsed="0"/>
-    <w:lsdException w:name="Medium Grid 2 Accent 2" w:semiHidden="0" w:uiPriority="68" w:unhideWhenUsed="0"/>
-    <w:lsdException w:name="Medium Grid 3 Accent 2" w:semiHidden="0" w:uiPriority="69" w:unhideWhenUsed="0"/>
-    <w:lsdException w:name="Dark List Accent 2" w:semiHidden="0" w:uiPriority="70" w:unhideWhenUsed="0"/>
-    <w:lsdException w:name="Colorful Shading Accent 2" w:semiHidden="0" w:uiPriority="71" w:unhideWhenUsed="0"/>
-    <w:lsdException w:name="Colorful List Accent 2" w:semiHidden="0" w:uiPriority="72" w:unhideWhenUsed="0"/>
-    <w:lsdException w:name="Colorful Grid Accent 2" w:semiHidden="0" w:uiPriority="73" w:unhideWhenUsed="0"/>
-    <w:lsdException w:name="Light Shading Accent 3" w:semiHidden="0" w:uiPriority="60" w:unhideWhenUsed="0"/>
-    <w:lsdException w:name="Light List Accent 3" w:semiHidden="0" w:uiPriority="61" w:unhideWhenUsed="0"/>
-    <w:lsdException w:name="Light Grid Accent 3" w:semiHidden="0" w:uiPriority="62" w:unhideWhenUsed="0"/>
-    <w:lsdException w:name="Medium Shading 1 Accent 3" w:semiHidden="0" w:uiPriority="63" w:unhideWhenUsed="0"/>
-    <w:lsdException w:name="Medium Shading 2 Accent 3" w:semiHidden="0" w:uiPriority="64" w:unhideWhenUsed="0"/>
-    <w:lsdException w:name="Medium List 1 Accent 3" w:semiHidden="0" w:uiPriority="65" w:unhideWhenUsed="0"/>
-    <w:lsdException w:name="Medium List 2 Accent 3" w:semiHidden="0" w:uiPriority="66" w:unhideWhenUsed="0"/>
-    <w:lsdException w:name="Medium Grid 1 Accent 3" w:semiHidden="0" w:uiPriority="67" w:unhideWhenUsed="0"/>
-    <w:lsdException w:name="Medium Grid 2 Accent 3" w:semiHidden="0" w:uiPriority="68" w:unhideWhenUsed="0"/>
-    <w:lsdException w:name="Medium Grid 3 Accent 3" w:semiHidden="0" w:uiPriority="69" w:unhideWhenUsed="0"/>
-    <w:lsdException w:name="Dark List Accent 3" w:semiHidden="0" w:uiPriority="70" w:unhideWhenUsed="0"/>
-    <w:lsdException w:name="Colorful Shading Accent 3" w:semiHidden="0" w:uiPriority="71" w:unhideWhenUsed="0"/>
-    <w:lsdException w:name="Colorful List Accent 3" w:semiHidden="0" w:uiPriority="72" w:unhideWhenUsed="0"/>
-    <w:lsdException w:name="Colorful Grid Accent 3" w:semiHidden="0" w:uiPriority="73" w:unhideWhenUsed="0"/>
-    <w:lsdException w:name="Light Shading Accent 4" w:semiHidden="0" w:uiPriority="60" w:unhideWhenUsed="0"/>
-    <w:lsdException w:name="Light List Accent 4" w:semiHidden="0" w:uiPriority="61" w:unhideWhenUsed="0"/>
-    <w:lsdException w:name="Light Grid Accent 4" w:semiHidden="0" w:uiPriority="62" w:unhideWhenUsed="0"/>
-    <w:lsdException w:name="Medium Shading 1 Accent 4" w:semiHidden="0" w:uiPriority="63" w:unhideWhenUsed="0"/>
-    <w:lsdException w:name="Medium Shading 2 Accent 4" w:semiHidden="0" w:uiPriority="64" w:unhideWhenUsed="0"/>
-    <w:lsdException w:name="Medium List 1 Accent 4" w:semiHidden="0" w:uiPriority="65" w:unhideWhenUsed="0"/>
-    <w:lsdException w:name="Medium List 2 Accent 4" w:semiHidden="0" w:uiPriority="66" w:unhideWhenUsed="0"/>
-    <w:lsdException w:name="Medium Grid 1 Accent 4" w:semiHidden="0" w:uiPriority="67" w:unhideWhenUsed="0"/>
-    <w:lsdException w:name="Medium Grid 2 Accent 4" w:semiHidden="0" w:uiPriority="68" w:unhideWhenUsed="0"/>
-    <w:lsdException w:name="Medium Grid 3 Accent 4" w:semiHidden="0" w:uiPriority="69" w:unhideWhenUsed="0"/>
-    <w:lsdException w:name="Dark List Accent 4" w:semiHidden="0" w:uiPriority="70" w:unhideWhenUsed="0"/>
-    <w:lsdException w:name="Colorful Shading Accent 4" w:semiHidden="0" w:uiPriority="71" w:unhideWhenUsed="0"/>
-    <w:lsdException w:name="Colorful List Accent 4" w:semiHidden="0" w:uiPriority="72" w:unhideWhenUsed="0"/>
-    <w:lsdException w:name="Colorful Grid Accent 4" w:semiHidden="0" w:uiPriority="73" w:unhideWhenUsed="0"/>
-    <w:lsdException w:name="Light Shading Accent 5" w:semiHidden="0" w:uiPriority="60" w:unhideWhenUsed="0"/>
-    <w:lsdException w:name="Light List Accent 5" w:semiHidden="0" w:uiPriority="61" w:unhideWhenUsed="0"/>
-    <w:lsdException w:name="Light Grid Accent 5" w:semiHidden="0" w:uiPriority="62" w:unhideWhenUsed="0"/>
-    <w:lsdException w:name="Medium Shading 1 Accent 5" w:semiHidden="0" w:uiPriority="63" w:unhideWhenUsed="0"/>
-    <w:lsdException w:name="Medium Shading 2 Accent 5" w:semiHidden="0" w:uiPriority="64" w:unhideWhenUsed="0"/>
-    <w:lsdException w:name="Medium List 1 Accent 5" w:semiHidden="0" w:uiPriority="65" w:unhideWhenUsed="0"/>
-    <w:lsdException w:name="Medium List 2 Accent 5" w:semiHidden="0" w:uiPriority="66" w:unhideWhenUsed="0"/>
-    <w:lsdException w:name="Medium Grid 1 Accent 5" w:semiHidden="0" w:uiPriority="67" w:unhideWhenUsed="0"/>
-    <w:lsdException w:name="Medium Grid 2 Accent 5" w:semiHidden="0" w:uiPriority="68" w:unhideWhenUsed="0"/>
-    <w:lsdException w:name="Medium Grid 3 Accent 5" w:semiHidden="0" w:uiPriority="69" w:unhideWhenUsed="0"/>
-    <w:lsdException w:name="Dark List Accent 5" w:semiHidden="0" w:uiPriority="70" w:unhideWhenUsed="0"/>
-    <w:lsdException w:name="Colorful Shading Accent 5" w:semiHidden="0" w:uiPriority="71" w:unhideWhenUsed="0"/>
-    <w:lsdException w:name="Colorful List Accent 5" w:semiHidden="0" w:uiPriority="72" w:unhideWhenUsed="0"/>
-    <w:lsdException w:name="Colorful Grid Accent 5" w:semiHidden="0" w:uiPriority="73" w:unhideWhenUsed="0"/>
-    <w:lsdException w:name="Light Shading Accent 6" w:semiHidden="0" w:uiPriority="60" w:unhideWhenUsed="0"/>
-    <w:lsdException w:name="Light List Accent 6" w:semiHidden="0" w:uiPriority="61" w:unhideWhenUsed="0"/>
-    <w:lsdException w:name="Light Grid Accent 6" w:semiHidden="0" w:uiPriority="62" w:unhideWhenUsed="0"/>
-    <w:lsdException w:name="Medium Shading 1 Accent 6" w:semiHidden="0" w:uiPriority="63" w:unhideWhenUsed="0"/>
-    <w:lsdException w:name="Medium Shading 2 Accent 6" w:semiHidden="0" w:uiPriority="64" w:unhideWhenUsed="0"/>
-    <w:lsdException w:name="Medium List 1 Accent 6" w:semiHidden="0" w:uiPriority="65" w:unhideWhenUsed="0"/>
-    <w:lsdException w:name="Medium List 2 Accent 6" w:semiHidden="0" w:uiPriority="66" w:unhideWhenUsed="0"/>
-    <w:lsdException w:name="Medium Grid 1 Accent 6" w:semiHidden="0" w:uiPriority="67" w:unhideWhenUsed="0"/>
-    <w:lsdException w:name="Medium Grid 2 Accent 6" w:semiHidden="0" w:uiPriority="68" w:unhideWhenUsed="0"/>
-    <w:lsdException w:name="Medium Grid 3 Accent 6" w:semiHidden="0" w:uiPriority="69" w:unhideWhenUsed="0"/>
-    <w:lsdException w:name="Dark List Accent 6" w:semiHidden="0" w:uiPriority="70" w:unhideWhenUsed="0"/>
-    <w:lsdException w:name="Colorful Shading Accent 6" w:semiHidden="0" w:uiPriority="71" w:unhideWhenUsed="0"/>
-    <w:lsdException w:name="Colorful List Accent 6" w:semiHidden="0" w:uiPriority="72" w:unhideWhenUsed="0"/>
-    <w:lsdException w:name="Colorful Grid Accent 6" w:semiHidden="0" w:uiPriority="73" w:unhideWhenUsed="0"/>
-    <w:lsdException w:name="Subtle Emphasis" w:semiHidden="0" w:uiPriority="19" w:unhideWhenUsed="0" w:qFormat="1"/>
-    <w:lsdException w:name="Intense Emphasis" w:semiHidden="0" w:uiPriority="21" w:unhideWhenUsed="0" w:qFormat="1"/>
-    <w:lsdException w:name="Subtle Reference" w:semiHidden="0" w:uiPriority="31" w:unhideWhenUsed="0" w:qFormat="1"/>
-    <w:lsdException w:name="Intense Reference" w:semiHidden="0" w:uiPriority="32" w:unhideWhenUsed="0" w:qFormat="1"/>
-    <w:lsdException w:name="Book Title" w:semiHidden="0" w:uiPriority="33" w:unhideWhenUsed="0" w:qFormat="1"/>
-    <w:lsdException w:name="Bibliography" w:uiPriority="37"/>
-    <w:lsdException w:name="TOC Heading" w:uiPriority="39" w:qFormat="1"/>
-  </w:latentStyles>
-  <w:style w:type="paragraph" w:default="1" w:styleId="Normal">
-    <w:name w:val="Normal"/>
-    <w:qFormat/>
-    <w:rsid w:val="00325698"/>
-    <w:pPr>
-      <w:widowControl w:val="0"/>
-      <w:suppressAutoHyphens/>
-      <w:spacing w:after="120" w:line="276" w:lineRule="auto"/>
-      <w:jc w:val="both"/>
-    </w:pPr>
-    <w:rPr>
-      <w:rFonts w:ascii="Tahoma" w:eastAsia="MS Mincho" w:hAnsi="Tahoma" w:cs="Calibri"/>
-      <w:sz w:val="20"/>
-      <w:szCs w:val="20"/>
-      <w:lang w:eastAsia="hi-IN" w:bidi="hi-IN"/>
-    </w:rPr>
-  </w:style>
-  <w:style w:type="paragraph" w:styleId="Heading1">
-    <w:name w:val="heading 1"/>
-    <w:basedOn w:val="Normal"/>
-    <w:next w:val="Normal"/>
-    <w:link w:val="Heading1Char"/>
-    <w:qFormat/>
-    <w:rsid w:val="00F17418"/>
-    <w:pPr>
-      <w:keepNext/>
-      <w:numPr>
-        <w:numId w:val="1"/>
-      </w:numPr>
-      <w:pBdr>
-        <w:bottom w:val="single" w:sz="4" w:space="1" w:color="auto"/>
-      </w:pBdr>
-      <w:spacing w:before="240"/>
-      <w:jc w:val="left"/>
-      <w:outlineLvl w:val="0"/>
-    </w:pPr>
-    <w:rPr>
-      <w:rFonts w:eastAsia="MS Gothic" w:cs="Mangal"/>
-      <w:b/>
-      <w:color w:val="951B13"/>
-      <w:sz w:val="36"/>
-      <w:szCs w:val="36"/>
-    </w:rPr>
-  </w:style>
-  <w:style w:type="paragraph" w:styleId="Heading2">
-    <w:name w:val="heading 2"/>
-    <w:basedOn w:val="Normal"/>
-    <w:next w:val="Normal"/>
-    <w:link w:val="Heading2Char"/>
-    <w:unhideWhenUsed/>
-    <w:qFormat/>
-    <w:rsid w:val="00F17418"/>
-    <w:pPr>
-      <w:keepNext/>
-      <w:numPr>
-        <w:ilvl w:val="1"/>
-        <w:numId w:val="1"/>
-      </w:numPr>
-      <w:spacing w:before="240"/>
-      <w:jc w:val="left"/>
-      <w:outlineLvl w:val="1"/>
-    </w:pPr>
-    <w:rPr>
-      <w:rFonts w:eastAsia="MS Gothic" w:cs="Mangal"/>
-      <w:b/>
-      <w:color w:val="951B13"/>
-      <w:sz w:val="26"/>
-      <w:szCs w:val="26"/>
-    </w:rPr>
-  </w:style>
-  <w:style w:type="paragraph" w:styleId="Heading3">
-    <w:name w:val="heading 3"/>
-    <w:basedOn w:val="Normal"/>
-    <w:next w:val="Normal"/>
-    <w:link w:val="Heading3Char"/>
-    <w:unhideWhenUsed/>
-    <w:qFormat/>
-    <w:rsid w:val="00F17418"/>
-    <w:pPr>
-      <w:keepNext/>
-      <w:numPr>
-        <w:ilvl w:val="2"/>
-        <w:numId w:val="1"/>
-      </w:numPr>
-      <w:spacing w:before="240"/>
-      <w:ind w:left="0" w:firstLine="0"/>
-      <w:jc w:val="left"/>
-      <w:outlineLvl w:val="2"/>
-    </w:pPr>
-    <w:rPr>
-      <w:rFonts w:eastAsia="MS Gothic" w:cs="Times New Roman"/>
-      <w:b/>
-      <w:color w:val="951B13"/>
-      <w:sz w:val="24"/>
-      <w:szCs w:val="24"/>
-    </w:rPr>
-  </w:style>
-  <w:style w:type="character" w:default="1" w:styleId="DefaultParagraphFont">
-    <w:name w:val="Default Paragraph Font"/>
-    <w:uiPriority w:val="1"/>
-    <w:semiHidden/>
-    <w:unhideWhenUsed/>
-  </w:style>
-  <w:style w:type="table" w:default="1" w:styleId="TableNormal">
-    <w:name w:val="Normal Table"/>
-    <w:uiPriority w:val="99"/>
-    <w:semiHidden/>
-    <w:unhideWhenUsed/>
-    <w:tblPr>
-      <w:tblInd w:w="0" w:type="dxa"/>
-      <w:tblCellMar>
-        <w:top w:w="0" w:type="dxa"/>
-        <w:left w:w="108" w:type="dxa"/>
-        <w:bottom w:w="0" w:type="dxa"/>
-        <w:right w:w="108" w:type="dxa"/>
-      </w:tblCellMar>
-    </w:tblPr>
-  </w:style>
-  <w:style w:type="numbering" w:default="1" w:styleId="NoList">
-    <w:name w:val="No List"/>
-    <w:uiPriority w:val="99"/>
-    <w:semiHidden/>
-    <w:unhideWhenUsed/>
-  </w:style>
-  <w:style w:type="character" w:styleId="Hyperlink">
-    <w:name w:val="Hyperlink"/>
-    <w:basedOn w:val="DefaultParagraphFont"/>
-    <w:uiPriority w:val="99"/>
-    <w:semiHidden/>
-    <w:unhideWhenUsed/>
-    <w:rsid w:val="00325698"/>
-    <w:rPr>
-      <w:color w:val="0000FF"/>
-      <w:u w:val="single"/>
-    </w:rPr>
-  </w:style>
-  <w:style w:type="paragraph" w:styleId="TOC1">
-    <w:name w:val="toc 1"/>
-    <w:basedOn w:val="Normal"/>
-    <w:next w:val="Normal"/>
-    <w:autoRedefine/>
-    <w:uiPriority w:val="39"/>
-    <w:semiHidden/>
-    <w:unhideWhenUsed/>
-    <w:rsid w:val="00325698"/>
-    <w:pPr>
-      <w:tabs>
-        <w:tab w:val="left" w:pos="432"/>
-        <w:tab w:val="right" w:leader="underscore" w:pos="8827"/>
-      </w:tabs>
-      <w:spacing w:before="120"/>
-    </w:pPr>
-    <w:rPr>
-      <w:rFonts w:eastAsia="Tahoma" w:cs="Tahoma"/>
-      <w:b/>
-      <w:bCs/>
-      <w:caps/>
-    </w:rPr>
-  </w:style>
-  <w:style w:type="paragraph" w:styleId="TOC2">
-    <w:name w:val="toc 2"/>
-    <w:basedOn w:val="Normal"/>
-    <w:next w:val="Normal"/>
-    <w:autoRedefine/>
-    <w:uiPriority w:val="39"/>
-    <w:semiHidden/>
-    <w:unhideWhenUsed/>
-    <w:rsid w:val="00325698"/>
-    <w:pPr>
-      <w:tabs>
-        <w:tab w:val="left" w:pos="1540"/>
-        <w:tab w:val="right" w:leader="dot" w:pos="8827"/>
-      </w:tabs>
-      <w:spacing w:after="0"/>
-      <w:ind w:left="1540" w:hanging="550"/>
-    </w:pPr>
-  </w:style>
-  <w:style w:type="paragraph" w:styleId="TOC3">
-    <w:name w:val="toc 3"/>
-    <w:basedOn w:val="Normal"/>
-    <w:next w:val="Normal"/>
-    <w:autoRedefine/>
-    <w:uiPriority w:val="39"/>
-    <w:semiHidden/>
-    <w:unhideWhenUsed/>
-    <w:rsid w:val="00325698"/>
-    <w:pPr>
-      <w:tabs>
-        <w:tab w:val="left" w:pos="1872"/>
-        <w:tab w:val="right" w:leader="dot" w:pos="8827"/>
-      </w:tabs>
-      <w:spacing w:after="0"/>
-      <w:ind w:left="994"/>
-    </w:pPr>
-    <w:rPr>
-      <w:iCs/>
-    </w:rPr>
-  </w:style>
-  <w:style w:type="paragraph" w:customStyle="1" w:styleId="NormalH">
-    <w:name w:val="NormalH"/>
-    <w:basedOn w:val="Normal"/>
-    <w:rsid w:val="00325698"/>
-    <w:pPr>
-      <w:pageBreakBefore/>
-      <w:tabs>
-        <w:tab w:val="left" w:pos="2160"/>
-        <w:tab w:val="right" w:pos="5040"/>
-        <w:tab w:val="left" w:pos="5760"/>
-        <w:tab w:val="right" w:pos="8640"/>
-      </w:tabs>
-      <w:spacing w:before="360" w:after="240" w:line="360" w:lineRule="auto"/>
-      <w:jc w:val="center"/>
-    </w:pPr>
-    <w:rPr>
-      <w:rFonts w:ascii="Verdana" w:hAnsi="Verdana" w:cs="Tahoma"/>
-      <w:b/>
-      <w:bCs/>
-      <w:caps/>
-      <w:color w:val="548DD4"/>
-      <w:sz w:val="24"/>
-      <w:lang w:eastAsia="ar-SA" w:bidi="ar-SA"/>
-    </w:rPr>
-  </w:style>
-  <w:style w:type="table" w:customStyle="1" w:styleId="GridTable1LightAccent2">
-    <w:name w:val="Grid Table 1 Light Accent 2"/>
+  <w:style w:type="table" w:customStyle="1" w:styleId="GridTable1Light-Accent21">
+    <w:name w:val="Grid Table 1 Light - Accent 21"/>
     <w:basedOn w:val="TableNormal"/>
     <w:uiPriority w:val="46"/>
     <w:rsid w:val="00325698"/>
@@ -17989,8 +17751,20 @@
   <a:extraClrSchemeLst/>
   <a:extLst>
     <a:ext uri="{05A4C25C-085E-4340-85A3-A5531E510DB2}">
-      <thm15:themeFamily xmlns="" xmlns:thm15="http://schemas.microsoft.com/office/thememl/2012/main" name="Office Theme" id="{62F939B6-93AF-4DB8-9C6B-D6C7DFDC589F}" vid="{4A3C46E8-61CC-4603-A589-7422A47A8E4A}"/>
+      <thm15:themeFamily xmlns:thm15="http://schemas.microsoft.com/office/thememl/2012/main" name="Office Theme" id="{62F939B6-93AF-4DB8-9C6B-D6C7DFDC589F}" vid="{4A3C46E8-61CC-4603-A589-7422A47A8E4A}"/>
     </a:ext>
   </a:extLst>
 </a:theme>
+</file>
+
+<file path=customXml/item1.xml><?xml version="1.0" encoding="utf-8"?>
+<b:Sources xmlns:b="http://schemas.openxmlformats.org/officeDocument/2006/bibliography" xmlns="http://schemas.openxmlformats.org/officeDocument/2006/bibliography" SelectedStyle="\APASixthEditionOfficeOnline.xsl" StyleName="APA" Version="6"/>
+</file>
+
+<file path=customXml/itemProps1.xml><?xml version="1.0" encoding="utf-8"?>
+<ds:datastoreItem xmlns:ds="http://schemas.openxmlformats.org/officeDocument/2006/customXml" ds:itemID="{5E0D745D-01E9-4B2B-BFF3-82327D2AE399}">
+  <ds:schemaRefs>
+    <ds:schemaRef ds:uri="http://schemas.openxmlformats.org/officeDocument/2006/bibliography"/>
+  </ds:schemaRefs>
+</ds:datastoreItem>
 </file>
</xml_diff>

<commit_message>
Khảo sát dự án
3.1 yêu cầu khách hàng
3.2 mô hình hoạt động hiện thời-nghiệp vụ
3.3 mô hình hoạt động dự kiến sau khi áp dụng sản phẩm mới
</commit_message>
<xml_diff>
--- a/KEEPERHOUSE.docx
+++ b/KEEPERHOUSE.docx
@@ -4944,7 +4944,23 @@
           <w:sz w:val="24"/>
           <w:szCs w:val="24"/>
         </w:rPr>
-        <w:t xml:space="preserve">Tất cả đều được diễn ra trên giao diện thân thiện, và cung cấp các mức độ, chức năng khác nhau tùy theo nhu cầu và tính năng thiết bị nhà thông minh. </w:t>
+        <w:t xml:space="preserve">Tất cả đều được diễn ra trên giao diện thân thiện, và cung cấp các mức độ, chức năng khác nhau tùy </w:t>
+      </w:r>
+      <w:proofErr w:type="gramStart"/>
+      <w:r>
+        <w:rPr>
+          <w:sz w:val="24"/>
+          <w:szCs w:val="24"/>
+        </w:rPr>
+        <w:t>theo</w:t>
+      </w:r>
+      <w:proofErr w:type="gramEnd"/>
+      <w:r>
+        <w:rPr>
+          <w:sz w:val="24"/>
+          <w:szCs w:val="24"/>
+        </w:rPr>
+        <w:t xml:space="preserve"> nhu cầu và tính năng thiết bị nhà thông minh. </w:t>
       </w:r>
     </w:p>
     <w:p>
@@ -5769,8 +5785,6 @@
         </w:rPr>
         <w:t xml:space="preserve"> </w:t>
       </w:r>
-      <w:bookmarkStart w:id="5" w:name="_GoBack"/>
-      <w:bookmarkEnd w:id="5"/>
       <w:r>
         <w:rPr>
           <w:sz w:val="24"/>
@@ -5783,21 +5797,21 @@
       <w:pPr>
         <w:pStyle w:val="Heading1"/>
       </w:pPr>
-      <w:bookmarkStart w:id="6" w:name="_Toc527975130"/>
+      <w:bookmarkStart w:id="5" w:name="_Toc527975130"/>
       <w:r>
         <w:t>Khảo sát dự án</w:t>
       </w:r>
+      <w:bookmarkEnd w:id="5"/>
+    </w:p>
+    <w:p>
+      <w:pPr>
+        <w:pStyle w:val="Heading2"/>
+      </w:pPr>
+      <w:bookmarkStart w:id="6" w:name="_Toc527975131"/>
+      <w:r>
+        <w:t>Yêu cầu khách hàng</w:t>
+      </w:r>
       <w:bookmarkEnd w:id="6"/>
-    </w:p>
-    <w:p>
-      <w:pPr>
-        <w:pStyle w:val="Heading2"/>
-      </w:pPr>
-      <w:bookmarkStart w:id="7" w:name="_Toc527975131"/>
-      <w:r>
-        <w:t>Yêu cầu khách hàng</w:t>
-      </w:r>
-      <w:bookmarkEnd w:id="7"/>
     </w:p>
     <w:p>
       <w:pPr>
@@ -5851,11 +5865,11 @@
       <w:pPr>
         <w:pStyle w:val="Heading2"/>
       </w:pPr>
-      <w:bookmarkStart w:id="8" w:name="_Toc527975132"/>
+      <w:bookmarkStart w:id="7" w:name="_Toc527975132"/>
       <w:r>
         <w:t>Mô hình hoạt động hiện thời – nghiệp vụ</w:t>
       </w:r>
-      <w:bookmarkEnd w:id="8"/>
+      <w:bookmarkEnd w:id="7"/>
     </w:p>
     <w:p>
       <w:pPr>
@@ -5870,7 +5884,37 @@
           <w:sz w:val="24"/>
           <w:szCs w:val="24"/>
         </w:rPr>
-        <w:t>Các thiết bị trong căn hộ( như camera, tủ lạnh, ti vi, điều hòa, bể nước…) đã được đánh địa chỉ IP, có thể kết nối wifi và gửi nhận dữ liệu.</w:t>
+        <w:t>Các thiết bị trong căn hộ</w:t>
+      </w:r>
+      <w:r>
+        <w:rPr>
+          <w:sz w:val="24"/>
+          <w:szCs w:val="24"/>
+        </w:rPr>
+        <w:t xml:space="preserve"> (</w:t>
+      </w:r>
+      <w:r>
+        <w:rPr>
+          <w:sz w:val="24"/>
+          <w:szCs w:val="24"/>
+        </w:rPr>
+        <w:t xml:space="preserve">như camera, tủ lạnh, ti </w:t>
+      </w:r>
+      <w:proofErr w:type="gramStart"/>
+      <w:r>
+        <w:rPr>
+          <w:sz w:val="24"/>
+          <w:szCs w:val="24"/>
+        </w:rPr>
+        <w:t>vi</w:t>
+      </w:r>
+      <w:proofErr w:type="gramEnd"/>
+      <w:r>
+        <w:rPr>
+          <w:sz w:val="24"/>
+          <w:szCs w:val="24"/>
+        </w:rPr>
+        <w:t>, điều hòa, bể nước…) đã được đánh địa chỉ IP, có thể kết nối wifi và gửi nhận dữ liệu.</w:t>
       </w:r>
     </w:p>
     <w:p>
@@ -5915,12 +5959,12 @@
       <w:pPr>
         <w:pStyle w:val="Heading2"/>
       </w:pPr>
-      <w:bookmarkStart w:id="9" w:name="_Toc527975133"/>
+      <w:bookmarkStart w:id="8" w:name="_Toc527975133"/>
       <w:r>
         <w:lastRenderedPageBreak/>
         <w:t>Mô hình hoạt động dự kiến sau khi áp dụng sản phẩm mới</w:t>
       </w:r>
-      <w:bookmarkEnd w:id="9"/>
+      <w:bookmarkEnd w:id="8"/>
     </w:p>
     <w:p>
       <w:pPr>
@@ -6003,7 +6047,23 @@
           <w:sz w:val="24"/>
           <w:szCs w:val="24"/>
         </w:rPr>
-        <w:t>Các thiết bị quản lý là những thiết bị thông minh được lắp đặt trong các căn hộ smart home, các thiết bị này sẽ gửi,nhận dữ liệu với server của căn hộ.</w:t>
+        <w:t>Các thiết bị quản lý là những thiết bị thông minh được lắp đặt trong các căn hộ smart home, các thiết bị này sẽ gửi</w:t>
+      </w:r>
+      <w:proofErr w:type="gramStart"/>
+      <w:r>
+        <w:rPr>
+          <w:sz w:val="24"/>
+          <w:szCs w:val="24"/>
+        </w:rPr>
+        <w:t>,nhận</w:t>
+      </w:r>
+      <w:proofErr w:type="gramEnd"/>
+      <w:r>
+        <w:rPr>
+          <w:sz w:val="24"/>
+          <w:szCs w:val="24"/>
+        </w:rPr>
+        <w:t xml:space="preserve"> dữ liệu với server của căn hộ.</w:t>
       </w:r>
     </w:p>
     <w:p>
@@ -6023,7 +6083,39 @@
           <w:sz w:val="24"/>
           <w:szCs w:val="24"/>
         </w:rPr>
-        <w:t>Server của các căn hộ là những server ảo được quản lý bởi server chung của cả tòa nhà. Các server này chịu trách nhiệm quản lý, xử lý dữ liệu từ các thiết bị trong căn hộ đó và gửi nhận dữ liệu với server chung của tòa nhà.</w:t>
+        <w:t xml:space="preserve">Server của các căn hộ là những server ảo được quản lý bởi server </w:t>
+      </w:r>
+      <w:proofErr w:type="gramStart"/>
+      <w:r>
+        <w:rPr>
+          <w:sz w:val="24"/>
+          <w:szCs w:val="24"/>
+        </w:rPr>
+        <w:t>chung</w:t>
+      </w:r>
+      <w:proofErr w:type="gramEnd"/>
+      <w:r>
+        <w:rPr>
+          <w:sz w:val="24"/>
+          <w:szCs w:val="24"/>
+        </w:rPr>
+        <w:t xml:space="preserve"> của cả tòa nhà. Các server này chịu trách nhiệm quản lý, xử lý dữ liệu từ các thiết bị trong căn hộ đó và gửi nhận dữ liệu với server </w:t>
+      </w:r>
+      <w:proofErr w:type="gramStart"/>
+      <w:r>
+        <w:rPr>
+          <w:sz w:val="24"/>
+          <w:szCs w:val="24"/>
+        </w:rPr>
+        <w:t>chung</w:t>
+      </w:r>
+      <w:proofErr w:type="gramEnd"/>
+      <w:r>
+        <w:rPr>
+          <w:sz w:val="24"/>
+          <w:szCs w:val="24"/>
+        </w:rPr>
+        <w:t xml:space="preserve"> của tòa nhà.</w:t>
       </w:r>
     </w:p>
     <w:p>
@@ -6058,135 +6150,54 @@
           <w:szCs w:val="24"/>
         </w:rPr>
       </w:pPr>
+      <w:proofErr w:type="gramStart"/>
       <w:r>
         <w:rPr>
           <w:sz w:val="24"/>
           <w:szCs w:val="24"/>
         </w:rPr>
-        <w:t>Các  thiết bị điều khiển người dùng là những chiếc điện thoại được cài đặt ứng dụng quản lý nhà thông minh được kết nối mạng internet.</w:t>
-      </w:r>
-    </w:p>
-    <w:p>
-      <w:pPr>
-        <w:pStyle w:val="Heading2"/>
-      </w:pPr>
-      <w:bookmarkStart w:id="10" w:name="_Toc527975134"/>
-      <w:r>
-        <w:t>Phân tích ưu điểm/nhược điểm/lợi ích khách hàng</w:t>
-      </w:r>
-      <w:bookmarkEnd w:id="10"/>
-    </w:p>
-    <w:p>
-      <w:pPr>
-        <w:pStyle w:val="ListParagraph"/>
-        <w:numPr>
-          <w:ilvl w:val="0"/>
-          <w:numId w:val="6"/>
-        </w:numPr>
-      </w:pPr>
+        <w:t>Các  thiết</w:t>
+      </w:r>
+      <w:proofErr w:type="gramEnd"/>
       <w:r>
         <w:rPr>
           <w:sz w:val="24"/>
           <w:szCs w:val="24"/>
         </w:rPr>
-        <w:t>Ưu điểm:</w:t>
-      </w:r>
-    </w:p>
-    <w:p>
-      <w:pPr>
-        <w:pStyle w:val="ListParagraph"/>
-        <w:numPr>
-          <w:ilvl w:val="1"/>
-          <w:numId w:val="6"/>
-        </w:numPr>
-      </w:pPr>
-      <w:r>
-        <w:rPr>
-          <w:sz w:val="24"/>
-          <w:szCs w:val="24"/>
-        </w:rPr>
-        <w:t>Tiện lợi</w:t>
-      </w:r>
-    </w:p>
-    <w:p>
-      <w:pPr>
-        <w:pStyle w:val="ListParagraph"/>
-        <w:numPr>
-          <w:ilvl w:val="1"/>
-          <w:numId w:val="6"/>
-        </w:numPr>
-      </w:pPr>
-      <w:r>
-        <w:rPr>
-          <w:sz w:val="24"/>
-          <w:szCs w:val="24"/>
-        </w:rPr>
-        <w:t>Giao diện dễ sử dụng</w:t>
-      </w:r>
-    </w:p>
-    <w:p>
-      <w:pPr>
-        <w:pStyle w:val="ListParagraph"/>
-        <w:numPr>
-          <w:ilvl w:val="1"/>
-          <w:numId w:val="6"/>
-        </w:numPr>
-      </w:pPr>
-      <w:r>
-        <w:rPr>
-          <w:sz w:val="24"/>
-          <w:szCs w:val="24"/>
-        </w:rPr>
-        <w:t>Một tài khoản người dùng có thể đăng nhập được trên nhiều thiết bị( các thiết bị được đăng ký với server của tòa nhà bằng địa chỉ MAC)</w:t>
-      </w:r>
-    </w:p>
-    <w:p>
-      <w:pPr>
-        <w:pStyle w:val="ListParagraph"/>
-        <w:numPr>
-          <w:ilvl w:val="0"/>
-          <w:numId w:val="6"/>
-        </w:numPr>
-      </w:pPr>
-      <w:r>
-        <w:rPr>
-          <w:sz w:val="24"/>
-          <w:szCs w:val="24"/>
-        </w:rPr>
-        <w:t>Nhược điểm:</w:t>
-      </w:r>
-    </w:p>
-    <w:p>
-      <w:pPr>
-        <w:pStyle w:val="ListParagraph"/>
-        <w:numPr>
-          <w:ilvl w:val="1"/>
-          <w:numId w:val="6"/>
-        </w:numPr>
-      </w:pPr>
-      <w:r>
-        <w:rPr>
-          <w:sz w:val="24"/>
-          <w:szCs w:val="24"/>
-        </w:rPr>
-        <w:t>Thiết bị điều khiển người dùng phải được kết nối internet</w:t>
-      </w:r>
-    </w:p>
-    <w:p>
-      <w:pPr>
-        <w:pStyle w:val="ListParagraph"/>
-        <w:numPr>
-          <w:ilvl w:val="1"/>
-          <w:numId w:val="6"/>
-        </w:numPr>
-      </w:pPr>
-      <w:r>
-        <w:rPr>
-          <w:sz w:val="24"/>
-          <w:szCs w:val="24"/>
-        </w:rPr>
-        <w:t>ứng dụng điều khiển nhà thông minh chỉ chạy được trên android và ios</w:t>
-      </w:r>
+        <w:t xml:space="preserve"> bị điều khiển người dùng là những chiếc điện thoại được cài đặt ứng dụng quản lý nhà thông minh được kết nối mạng internet.</w:t>
+      </w:r>
+    </w:p>
+    <w:p>
+      <w:pPr>
+        <w:pStyle w:val="Heading2"/>
+      </w:pPr>
+      <w:bookmarkStart w:id="9" w:name="_Toc527975134"/>
+      <w:r>
+        <w:t>Phân tích ưu điểm/nhược điểm/lợi ích khách hàng</w:t>
+      </w:r>
+      <w:bookmarkEnd w:id="9"/>
+    </w:p>
+    <w:p>
+      <w:pPr>
+        <w:pStyle w:val="Heading1"/>
+      </w:pPr>
+      <w:bookmarkStart w:id="10" w:name="_Toc527975135"/>
+      <w:bookmarkStart w:id="11" w:name="_GoBack"/>
+      <w:bookmarkEnd w:id="11"/>
+      <w:r>
+        <w:t>Ước lượng</w:t>
+      </w:r>
+      <w:bookmarkEnd w:id="10"/>
+    </w:p>
+    <w:p>
+      <w:pPr>
+        <w:pStyle w:val="Heading2"/>
+      </w:pPr>
+      <w:bookmarkStart w:id="12" w:name="_Toc527975136"/>
+      <w:r>
+        <w:t>Ước lượng tính năng</w:t>
+      </w:r>
+      <w:bookmarkEnd w:id="12"/>
     </w:p>
     <w:p>
       <w:pPr>
@@ -6195,17 +6206,13 @@
           <w:ilvl w:val="0"/>
           <w:numId w:val="7"/>
         </w:numPr>
+      </w:pPr>
+      <w:r>
         <w:rPr>
           <w:sz w:val="24"/>
           <w:szCs w:val="24"/>
         </w:rPr>
-      </w:pPr>
-      <w:r>
-        <w:rPr>
-          <w:sz w:val="24"/>
-          <w:szCs w:val="24"/>
-        </w:rPr>
-        <w:t>Lợi ích người dùng:</w:t>
+        <w:t>Ứng dụng điều khiển nhà thông minh:</w:t>
       </w:r>
     </w:p>
     <w:p>
@@ -6215,18 +6222,13 @@
           <w:ilvl w:val="1"/>
           <w:numId w:val="7"/>
         </w:numPr>
+      </w:pPr>
+      <w:r>
         <w:rPr>
           <w:sz w:val="24"/>
           <w:szCs w:val="24"/>
         </w:rPr>
-      </w:pPr>
-      <w:r>
-        <w:rPr>
-          <w:sz w:val="24"/>
-          <w:szCs w:val="24"/>
-        </w:rPr>
-        <w:lastRenderedPageBreak/>
-        <w:t>Tiết kiệm thời gian, công sức</w:t>
+        <w:t>Đăng nhập</w:t>
       </w:r>
     </w:p>
     <w:p>
@@ -6236,17 +6238,13 @@
           <w:ilvl w:val="1"/>
           <w:numId w:val="7"/>
         </w:numPr>
+      </w:pPr>
+      <w:r>
         <w:rPr>
           <w:sz w:val="24"/>
           <w:szCs w:val="24"/>
         </w:rPr>
-      </w:pPr>
-      <w:r>
-        <w:rPr>
-          <w:sz w:val="24"/>
-          <w:szCs w:val="24"/>
-        </w:rPr>
-        <w:t>Dễ dàng quản lý ngôi nhà của minh</w:t>
+        <w:t>Tích hợp các thiết bị và hệ thông quản lý của nhà thông minh: như gia nhập thiết bị, hủy bỏ thiết bị với hệ thống)</w:t>
       </w:r>
     </w:p>
     <w:p>
@@ -6256,38 +6254,39 @@
           <w:ilvl w:val="1"/>
           <w:numId w:val="7"/>
         </w:numPr>
+      </w:pPr>
+      <w:r>
         <w:rPr>
           <w:sz w:val="24"/>
           <w:szCs w:val="24"/>
         </w:rPr>
+        <w:t>Hỗ trợ đa ngôn ngữ</w:t>
+      </w:r>
+    </w:p>
+    <w:p>
+      <w:pPr>
+        <w:pStyle w:val="ListParagraph"/>
+        <w:numPr>
+          <w:ilvl w:val="1"/>
+          <w:numId w:val="7"/>
+        </w:numPr>
       </w:pPr>
       <w:r>
         <w:rPr>
           <w:sz w:val="24"/>
           <w:szCs w:val="24"/>
         </w:rPr>
-        <w:t>Nâng tầm giá trị ngôi nhà</w:t>
-      </w:r>
-    </w:p>
-    <w:p>
-      <w:pPr>
-        <w:pStyle w:val="Heading1"/>
-      </w:pPr>
-      <w:bookmarkStart w:id="11" w:name="_Toc527975135"/>
-      <w:r>
-        <w:t>Ước lượng</w:t>
-      </w:r>
-      <w:bookmarkEnd w:id="11"/>
-    </w:p>
-    <w:p>
-      <w:pPr>
-        <w:pStyle w:val="Heading2"/>
-      </w:pPr>
-      <w:bookmarkStart w:id="12" w:name="_Toc527975136"/>
-      <w:r>
-        <w:t>Ước lượng tính năng</w:t>
-      </w:r>
-      <w:bookmarkEnd w:id="12"/>
+        <w:t>Điều khiển các thiết bị trong căn hộ như: đèn, điều hòa, hệ thống tưới nước, bình nóng lạnh, cửa, camera</w:t>
+      </w:r>
+      <w:proofErr w:type="gramStart"/>
+      <w:r>
+        <w:rPr>
+          <w:sz w:val="24"/>
+          <w:szCs w:val="24"/>
+        </w:rPr>
+        <w:t>,…</w:t>
+      </w:r>
+      <w:proofErr w:type="gramEnd"/>
     </w:p>
     <w:p>
       <w:pPr>
@@ -6302,86 +6301,7 @@
           <w:sz w:val="24"/>
           <w:szCs w:val="24"/>
         </w:rPr>
-        <w:t>Ứng dụng điều khiển nhà thông minh:</w:t>
-      </w:r>
-    </w:p>
-    <w:p>
-      <w:pPr>
-        <w:pStyle w:val="ListParagraph"/>
-        <w:numPr>
-          <w:ilvl w:val="1"/>
-          <w:numId w:val="7"/>
-        </w:numPr>
-      </w:pPr>
-      <w:r>
-        <w:rPr>
-          <w:sz w:val="24"/>
-          <w:szCs w:val="24"/>
-        </w:rPr>
-        <w:t>Đăng nhập</w:t>
-      </w:r>
-    </w:p>
-    <w:p>
-      <w:pPr>
-        <w:pStyle w:val="ListParagraph"/>
-        <w:numPr>
-          <w:ilvl w:val="1"/>
-          <w:numId w:val="7"/>
-        </w:numPr>
-      </w:pPr>
-      <w:r>
-        <w:rPr>
-          <w:sz w:val="24"/>
-          <w:szCs w:val="24"/>
-        </w:rPr>
-        <w:t>Tích hợp các thiết bị và hệ thông quản lý của nhà thông minh: như gia nhập thiết bị, hủy bỏ thiết bị với hệ thống)</w:t>
-      </w:r>
-    </w:p>
-    <w:p>
-      <w:pPr>
-        <w:pStyle w:val="ListParagraph"/>
-        <w:numPr>
-          <w:ilvl w:val="1"/>
-          <w:numId w:val="7"/>
-        </w:numPr>
-      </w:pPr>
-      <w:r>
-        <w:rPr>
-          <w:sz w:val="24"/>
-          <w:szCs w:val="24"/>
-        </w:rPr>
-        <w:t>Hỗ trợ đa ngôn ngữ</w:t>
-      </w:r>
-    </w:p>
-    <w:p>
-      <w:pPr>
-        <w:pStyle w:val="ListParagraph"/>
-        <w:numPr>
-          <w:ilvl w:val="1"/>
-          <w:numId w:val="7"/>
-        </w:numPr>
-      </w:pPr>
-      <w:r>
-        <w:rPr>
-          <w:sz w:val="24"/>
-          <w:szCs w:val="24"/>
-        </w:rPr>
-        <w:t>Điều khiển các thiết bị trong căn hộ như: đèn, điều hòa, hệ thống tưới nước, bình nóng lạnh, cửa, camera,…</w:t>
-      </w:r>
-    </w:p>
-    <w:p>
-      <w:pPr>
-        <w:pStyle w:val="ListParagraph"/>
-        <w:numPr>
-          <w:ilvl w:val="0"/>
-          <w:numId w:val="7"/>
-        </w:numPr>
-      </w:pPr>
-      <w:r>
-        <w:rPr>
-          <w:sz w:val="24"/>
-          <w:szCs w:val="24"/>
-        </w:rPr>
+        <w:lastRenderedPageBreak/>
         <w:t>Server chung cho tòa nhà:</w:t>
       </w:r>
     </w:p>
@@ -6946,7 +6866,6 @@
           <w:sz w:val="24"/>
           <w:szCs w:val="24"/>
         </w:rPr>
-        <w:lastRenderedPageBreak/>
         <w:t>Số lượng thiết bị cùng sử dụng 1 tài khoản bị hạn chế(6 người)</w:t>
       </w:r>
     </w:p>
@@ -7242,6 +7161,7 @@
                 <w:sz w:val="24"/>
                 <w:szCs w:val="24"/>
               </w:rPr>
+              <w:lastRenderedPageBreak/>
               <w:t>Server chung của tòa nhà</w:t>
             </w:r>
           </w:p>
@@ -7276,6 +7196,7 @@
                 <w:sz w:val="24"/>
                 <w:szCs w:val="24"/>
               </w:rPr>
+              <w:lastRenderedPageBreak/>
               <w:t>Server chung của căn hộ</w:t>
             </w:r>
           </w:p>
@@ -7952,7 +7873,6 @@
                 <w:sz w:val="24"/>
                 <w:szCs w:val="24"/>
               </w:rPr>
-              <w:lastRenderedPageBreak/>
               <w:t>Tổng</w:t>
             </w:r>
           </w:p>
@@ -8373,7 +8293,15 @@
                 <w:sz w:val="24"/>
                 <w:szCs w:val="24"/>
               </w:rPr>
-              <w:t>Phát triển ứng dụng điều khiển nhà thông minh, tích hợp demo 1 số thiết bị trong 1 căn hộ</w:t>
+              <w:t xml:space="preserve">Phát triển ứng dụng điều khiển nhà thông minh, tích hợp demo 1 số thiết </w:t>
+            </w:r>
+            <w:r>
+              <w:rPr>
+                <w:sz w:val="24"/>
+                <w:szCs w:val="24"/>
+              </w:rPr>
+              <w:lastRenderedPageBreak/>
+              <w:t>bị trong 1 căn hộ</w:t>
             </w:r>
           </w:p>
         </w:tc>
@@ -8400,6 +8328,7 @@
                 <w:sz w:val="24"/>
                 <w:szCs w:val="24"/>
               </w:rPr>
+              <w:lastRenderedPageBreak/>
               <w:t>Đưa ra được ứng dụng và chạy demo thử</w:t>
             </w:r>
           </w:p>
@@ -8456,6 +8385,7 @@
                 <w:sz w:val="24"/>
                 <w:szCs w:val="24"/>
               </w:rPr>
+              <w:lastRenderedPageBreak/>
               <w:t>3</w:t>
             </w:r>
           </w:p>
@@ -9536,7 +9466,7 @@
           </mc:Choice>
           <mc:Fallback>
             <w:pict>
-              <v:shapetype w14:anchorId="13CC4F9B" id="_x0000_t13" coordsize="21600,21600" o:spt="13" adj="16200,5400" path="m@0,l@0@1,0@1,0@2@0@2@0,21600,21600,10800xe">
+              <v:shapetype w14:anchorId="3890C245" id="_x0000_t13" coordsize="21600,21600" o:spt="13" adj="16200,5400" path="m@0,l@0@1,0@1,0@2@0@2@0,21600,21600,10800xe">
                 <v:stroke joinstyle="miter"/>
                 <v:formulas>
                   <v:f eqn="val #0"/>
@@ -9617,7 +9547,7 @@
           </mc:Choice>
           <mc:Fallback>
             <w:pict>
-              <v:shape w14:anchorId="2B036913" id="Right Arrow 21" o:spid="_x0000_s1026" type="#_x0000_t13" style="position:absolute;margin-left:234.4pt;margin-top:7.05pt;width:35.25pt;height:3.6pt;z-index:251676672;visibility:visible;mso-wrap-style:square;mso-wrap-distance-left:9pt;mso-wrap-distance-top:0;mso-wrap-distance-right:9pt;mso-wrap-distance-bottom:0;mso-position-horizontal:absolute;mso-position-horizontal-relative:text;mso-position-vertical:absolute;mso-position-vertical-relative:text;v-text-anchor:middle" o:gfxdata="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" adj="20497" fillcolor="#4f81bd" strokecolor="#385d8a" strokeweight="2pt"/>
+              <v:shape w14:anchorId="69294B14" id="Right Arrow 21" o:spid="_x0000_s1026" type="#_x0000_t13" style="position:absolute;margin-left:234.4pt;margin-top:7.05pt;width:35.25pt;height:3.6pt;z-index:251676672;visibility:visible;mso-wrap-style:square;mso-wrap-distance-left:9pt;mso-wrap-distance-top:0;mso-wrap-distance-right:9pt;mso-wrap-distance-bottom:0;mso-position-horizontal:absolute;mso-position-horizontal-relative:text;mso-position-vertical:absolute;mso-position-vertical-relative:text;v-text-anchor:middle" o:gfxdata="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" adj="20497" fillcolor="#4f81bd" strokecolor="#385d8a" strokeweight="2pt"/>
             </w:pict>
           </mc:Fallback>
         </mc:AlternateContent>
@@ -9689,7 +9619,7 @@
           </mc:Choice>
           <mc:Fallback>
             <w:pict>
-              <v:shapetype w14:anchorId="7D708411" id="_x0000_t68" coordsize="21600,21600" o:spt="68" adj="5400,5400" path="m0@0l@1@0@1,21600@2,21600@2@0,21600@0,10800,xe">
+              <v:shapetype w14:anchorId="52C72C81" id="_x0000_t68" coordsize="21600,21600" o:spt="68" adj="5400,5400" path="m0@0l@1@0@1,21600@2,21600@2@0,21600@0,10800,xe">
                 <v:stroke joinstyle="miter"/>
                 <v:formulas>
                   <v:f eqn="val #0"/>
@@ -9900,7 +9830,7 @@
           </mc:Choice>
           <mc:Fallback>
             <w:pict>
-              <v:shape w14:anchorId="363FF7F6" id="Up Arrow 16" o:spid="_x0000_s1026" type="#_x0000_t68" style="position:absolute;margin-left:189.4pt;margin-top:3.65pt;width:3.6pt;height:42pt;z-index:251671552;visibility:visible;mso-wrap-style:square;mso-wrap-distance-left:9pt;mso-wrap-distance-top:0;mso-wrap-distance-right:9pt;mso-wrap-distance-bottom:0;mso-position-horizontal:absolute;mso-position-horizontal-relative:text;mso-position-vertical:absolute;mso-position-vertical-relative:text;v-text-anchor:middle" o:gfxdata="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" adj="926" fillcolor="#4f81bd" strokecolor="#385d8a" strokeweight="2pt"/>
+              <v:shape w14:anchorId="69D8E42F" id="Up Arrow 16" o:spid="_x0000_s1026" type="#_x0000_t68" style="position:absolute;margin-left:189.4pt;margin-top:3.65pt;width:3.6pt;height:42pt;z-index:251671552;visibility:visible;mso-wrap-style:square;mso-wrap-distance-left:9pt;mso-wrap-distance-top:0;mso-wrap-distance-right:9pt;mso-wrap-distance-bottom:0;mso-position-horizontal:absolute;mso-position-horizontal-relative:text;mso-position-vertical:absolute;mso-position-vertical-relative:text;v-text-anchor:middle" o:gfxdata="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" adj="926" fillcolor="#4f81bd" strokecolor="#385d8a" strokeweight="2pt"/>
             </w:pict>
           </mc:Fallback>
         </mc:AlternateContent>
@@ -10262,7 +10192,7 @@
           </mc:Choice>
           <mc:Fallback>
             <w:pict>
-              <v:shape w14:anchorId="56403F96" id="Right Arrow 12" o:spid="_x0000_s1026" type="#_x0000_t13" style="position:absolute;margin-left:259.9pt;margin-top:16.75pt;width:96.75pt;height:7.5pt;z-index:251667456;visibility:visible;mso-wrap-style:square;mso-wrap-distance-left:9pt;mso-wrap-distance-top:0;mso-wrap-distance-right:9pt;mso-wrap-distance-bottom:0;mso-position-horizontal:absolute;mso-position-horizontal-relative:text;mso-position-vertical:absolute;mso-position-vertical-relative:text;v-text-anchor:middle" o:gfxdata="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" adj="20763" fillcolor="#4f81bd" strokecolor="#385d8a" strokeweight="2pt"/>
+              <v:shape w14:anchorId="6294DC83" id="Right Arrow 12" o:spid="_x0000_s1026" type="#_x0000_t13" style="position:absolute;margin-left:259.9pt;margin-top:16.75pt;width:96.75pt;height:7.5pt;z-index:251667456;visibility:visible;mso-wrap-style:square;mso-wrap-distance-left:9pt;mso-wrap-distance-top:0;mso-wrap-distance-right:9pt;mso-wrap-distance-bottom:0;mso-position-horizontal:absolute;mso-position-horizontal-relative:text;mso-position-vertical:absolute;mso-position-vertical-relative:text;v-text-anchor:middle" o:gfxdata="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" adj="20763" fillcolor="#4f81bd" strokecolor="#385d8a" strokeweight="2pt"/>
             </w:pict>
           </mc:Fallback>
         </mc:AlternateContent>
@@ -10330,7 +10260,7 @@
           </mc:Choice>
           <mc:Fallback>
             <w:pict>
-              <v:shape w14:anchorId="651EA4F2" id="Right Arrow 13" o:spid="_x0000_s1026" type="#_x0000_t13" style="position:absolute;margin-left:46.9pt;margin-top:16.7pt;width:72.75pt;height:3.6pt;z-index:251663360;visibility:visible;mso-wrap-style:square;mso-width-percent:0;mso-wrap-distance-left:9pt;mso-wrap-distance-top:0;mso-wrap-distance-right:9pt;mso-wrap-distance-bottom:0;mso-position-horizontal:absolute;mso-position-horizontal-relative:text;mso-position-vertical:absolute;mso-position-vertical-relative:text;mso-width-percent:0;mso-width-relative:margin;v-text-anchor:middle" o:gfxdata="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" adj="21066" fillcolor="#4f81bd" strokecolor="#385d8a" strokeweight="2pt"/>
+              <v:shape w14:anchorId="39D1BD75" id="Right Arrow 13" o:spid="_x0000_s1026" type="#_x0000_t13" style="position:absolute;margin-left:46.9pt;margin-top:16.7pt;width:72.75pt;height:3.6pt;z-index:251663360;visibility:visible;mso-wrap-style:square;mso-width-percent:0;mso-wrap-distance-left:9pt;mso-wrap-distance-top:0;mso-wrap-distance-right:9pt;mso-wrap-distance-bottom:0;mso-position-horizontal:absolute;mso-position-horizontal-relative:text;mso-position-vertical:absolute;mso-position-vertical-relative:text;mso-width-percent:0;mso-width-relative:margin;v-text-anchor:middle" o:gfxdata="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" adj="21066" fillcolor="#4f81bd" strokecolor="#385d8a" strokeweight="2pt"/>
             </w:pict>
           </mc:Fallback>
         </mc:AlternateContent>
@@ -10409,7 +10339,7 @@
           </mc:Choice>
           <mc:Fallback>
             <w:pict>
-              <v:shape w14:anchorId="7AD3AEEA" id="Up Arrow 14" o:spid="_x0000_s1026" type="#_x0000_t68" style="position:absolute;margin-left:.4pt;margin-top:19pt;width:3.6pt;height:71.25pt;z-index:251665408;visibility:visible;mso-wrap-style:square;mso-wrap-distance-left:9pt;mso-wrap-distance-top:0;mso-wrap-distance-right:9pt;mso-wrap-distance-bottom:0;mso-position-horizontal:absolute;mso-position-horizontal-relative:text;mso-position-vertical:absolute;mso-position-vertical-relative:text;v-text-anchor:middle" o:gfxdata="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" adj="546" fillcolor="#4f81bd" strokecolor="#385d8a" strokeweight="2pt"/>
+              <v:shape w14:anchorId="2A03D643" id="Up Arrow 14" o:spid="_x0000_s1026" type="#_x0000_t68" style="position:absolute;margin-left:.4pt;margin-top:19pt;width:3.6pt;height:71.25pt;z-index:251665408;visibility:visible;mso-wrap-style:square;mso-wrap-distance-left:9pt;mso-wrap-distance-top:0;mso-wrap-distance-right:9pt;mso-wrap-distance-bottom:0;mso-position-horizontal:absolute;mso-position-horizontal-relative:text;mso-position-vertical:absolute;mso-position-vertical-relative:text;v-text-anchor:middle" o:gfxdata="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" adj="546" fillcolor="#4f81bd" strokecolor="#385d8a" strokeweight="2pt"/>
             </w:pict>
           </mc:Fallback>
         </mc:AlternateContent>
@@ -10481,7 +10411,7 @@
           </mc:Choice>
           <mc:Fallback>
             <w:pict>
-              <v:shape w14:anchorId="4D1BC8E2" id="Up Arrow 23" o:spid="_x0000_s1026" type="#_x0000_t68" style="position:absolute;margin-left:394.9pt;margin-top:1.35pt;width:3.75pt;height:69pt;z-index:251669504;visibility:visible;mso-wrap-style:square;mso-wrap-distance-left:9pt;mso-wrap-distance-top:0;mso-wrap-distance-right:9pt;mso-wrap-distance-bottom:0;mso-position-horizontal:absolute;mso-position-horizontal-relative:text;mso-position-vertical:absolute;mso-position-vertical-relative:text;v-text-anchor:middle" o:gfxdata="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" adj="587" fillcolor="#4f81bd" strokecolor="#385d8a" strokeweight="2pt"/>
+              <v:shape w14:anchorId="79DFF208" id="Up Arrow 23" o:spid="_x0000_s1026" type="#_x0000_t68" style="position:absolute;margin-left:394.9pt;margin-top:1.35pt;width:3.75pt;height:69pt;z-index:251669504;visibility:visible;mso-wrap-style:square;mso-wrap-distance-left:9pt;mso-wrap-distance-top:0;mso-wrap-distance-right:9pt;mso-wrap-distance-bottom:0;mso-position-horizontal:absolute;mso-position-horizontal-relative:text;mso-position-vertical:absolute;mso-position-vertical-relative:text;v-text-anchor:middle" o:gfxdata="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" adj="587" fillcolor="#4f81bd" strokecolor="#385d8a" strokeweight="2pt"/>
             </w:pict>
           </mc:Fallback>
         </mc:AlternateContent>
@@ -11845,7 +11775,7 @@
           </mc:Choice>
           <mc:Fallback>
             <w:pict>
-              <v:line w14:anchorId="049697D0" id="Straight Connector 66" o:spid="_x0000_s1026" style="position:absolute;flip:x;z-index:251707392;visibility:visible;mso-wrap-style:square;mso-wrap-distance-left:9pt;mso-wrap-distance-top:0;mso-wrap-distance-right:9pt;mso-wrap-distance-bottom:0;mso-position-horizontal:absolute;mso-position-horizontal-relative:text;mso-position-vertical:absolute;mso-position-vertical-relative:text" from="313.9pt,7.55pt" to="314.65pt,36.05pt" o:gfxdata="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" strokecolor="black [3200]" strokeweight=".5pt">
+              <v:line w14:anchorId="61C69BDD" id="Straight Connector 66" o:spid="_x0000_s1026" style="position:absolute;flip:x;z-index:251707392;visibility:visible;mso-wrap-style:square;mso-wrap-distance-left:9pt;mso-wrap-distance-top:0;mso-wrap-distance-right:9pt;mso-wrap-distance-bottom:0;mso-position-horizontal:absolute;mso-position-horizontal-relative:text;mso-position-vertical:absolute;mso-position-vertical-relative:text" from="313.9pt,7.55pt" to="314.65pt,36.05pt" o:gfxdata="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" strokecolor="black [3200]" strokeweight=".5pt">
                 <v:stroke joinstyle="miter"/>
               </v:line>
             </w:pict>
@@ -11909,7 +11839,7 @@
           </mc:Choice>
           <mc:Fallback>
             <w:pict>
-              <v:line w14:anchorId="42235E30" id="Straight Connector 65" o:spid="_x0000_s1026" style="position:absolute;z-index:251706368;visibility:visible;mso-wrap-style:square;mso-wrap-distance-left:9pt;mso-wrap-distance-top:0;mso-wrap-distance-right:9pt;mso-wrap-distance-bottom:0;mso-position-horizontal:absolute;mso-position-horizontal-relative:text;mso-position-vertical:absolute;mso-position-vertical-relative:text" from="240.4pt,16.55pt" to="266.65pt,36.05pt" o:gfxdata="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" strokecolor="black [3200]" strokeweight=".5pt">
+              <v:line w14:anchorId="18B58183" id="Straight Connector 65" o:spid="_x0000_s1026" style="position:absolute;z-index:251706368;visibility:visible;mso-wrap-style:square;mso-wrap-distance-left:9pt;mso-wrap-distance-top:0;mso-wrap-distance-right:9pt;mso-wrap-distance-bottom:0;mso-position-horizontal:absolute;mso-position-horizontal-relative:text;mso-position-vertical:absolute;mso-position-vertical-relative:text" from="240.4pt,16.55pt" to="266.65pt,36.05pt" o:gfxdata="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" strokecolor="black [3200]" strokeweight=".5pt">
                 <v:stroke joinstyle="miter"/>
               </v:line>
             </w:pict>
@@ -11973,7 +11903,7 @@
           </mc:Choice>
           <mc:Fallback>
             <w:pict>
-              <v:line w14:anchorId="2A606FF8" id="Straight Connector 29" o:spid="_x0000_s1026" style="position:absolute;z-index:251683840;visibility:visible;mso-wrap-style:square;mso-wrap-distance-left:9pt;mso-wrap-distance-top:0;mso-wrap-distance-right:9pt;mso-wrap-distance-bottom:0;mso-position-horizontal:absolute;mso-position-horizontal-relative:text;mso-position-vertical:absolute;mso-position-vertical-relative:text" from="79.9pt,16.55pt" to="80.65pt,40.55pt" o:gfxdata="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" strokecolor="black [3200]" strokeweight=".5pt">
+              <v:line w14:anchorId="2FEB5924" id="Straight Connector 29" o:spid="_x0000_s1026" style="position:absolute;z-index:251683840;visibility:visible;mso-wrap-style:square;mso-wrap-distance-left:9pt;mso-wrap-distance-top:0;mso-wrap-distance-right:9pt;mso-wrap-distance-bottom:0;mso-position-horizontal:absolute;mso-position-horizontal-relative:text;mso-position-vertical:absolute;mso-position-vertical-relative:text" from="79.9pt,16.55pt" to="80.65pt,40.55pt" o:gfxdata="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" strokecolor="black [3200]" strokeweight=".5pt">
                 <v:stroke joinstyle="miter"/>
               </v:line>
             </w:pict>
@@ -12044,7 +11974,7 @@
           </mc:Choice>
           <mc:Fallback>
             <w:pict>
-              <v:line w14:anchorId="5B61A606" id="Straight Connector 67" o:spid="_x0000_s1026" style="position:absolute;flip:x;z-index:251708416;visibility:visible;mso-wrap-style:square;mso-wrap-distance-left:9pt;mso-wrap-distance-top:0;mso-wrap-distance-right:9pt;mso-wrap-distance-bottom:0;mso-position-horizontal:absolute;mso-position-horizontal-relative:text;mso-position-vertical:absolute;mso-position-vertical-relative:text" from="364.9pt,8.65pt" to="377.65pt,20.65pt" o:gfxdata="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" strokecolor="black [3200]" strokeweight=".5pt">
+              <v:line w14:anchorId="6A4B8300" id="Straight Connector 67" o:spid="_x0000_s1026" style="position:absolute;flip:x;z-index:251708416;visibility:visible;mso-wrap-style:square;mso-wrap-distance-left:9pt;mso-wrap-distance-top:0;mso-wrap-distance-right:9pt;mso-wrap-distance-bottom:0;mso-position-horizontal:absolute;mso-position-horizontal-relative:text;mso-position-vertical:absolute;mso-position-vertical-relative:text" from="364.9pt,8.65pt" to="377.65pt,20.65pt" o:gfxdata="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" strokecolor="black [3200]" strokeweight=".5pt">
                 <v:stroke joinstyle="miter"/>
               </v:line>
             </w:pict>
@@ -12208,7 +12138,7 @@
           </mc:Choice>
           <mc:Fallback>
             <w:pict>
-              <v:line w14:anchorId="49FE244D" id="Straight Connector 32" o:spid="_x0000_s1026" style="position:absolute;flip:x y;z-index:251684864;visibility:visible;mso-wrap-style:square;mso-wrap-distance-left:9pt;mso-wrap-distance-top:0;mso-wrap-distance-right:9pt;mso-wrap-distance-bottom:0;mso-position-horizontal:absolute;mso-position-horizontal-relative:text;mso-position-vertical:absolute;mso-position-vertical-relative:text" from="1.9pt,3.4pt" to="16.9pt,20.65pt" o:gfxdata="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" strokecolor="black [3200]" strokeweight=".5pt">
+              <v:line w14:anchorId="4E39E591" id="Straight Connector 32" o:spid="_x0000_s1026" style="position:absolute;flip:x y;z-index:251684864;visibility:visible;mso-wrap-style:square;mso-wrap-distance-left:9pt;mso-wrap-distance-top:0;mso-wrap-distance-right:9pt;mso-wrap-distance-bottom:0;mso-position-horizontal:absolute;mso-position-horizontal-relative:text;mso-position-vertical:absolute;mso-position-vertical-relative:text" from="1.9pt,3.4pt" to="16.9pt,20.65pt" o:gfxdata="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" strokecolor="black [3200]" strokeweight=".5pt">
                 <v:stroke joinstyle="miter"/>
               </v:line>
             </w:pict>
@@ -12608,7 +12538,7 @@
           </mc:Choice>
           <mc:Fallback>
             <w:pict>
-              <v:line w14:anchorId="06A40826" id="Straight Connector 80" o:spid="_x0000_s1026" style="position:absolute;z-index:251719680;visibility:visible;mso-wrap-style:square;mso-width-percent:0;mso-wrap-distance-left:9pt;mso-wrap-distance-top:0;mso-wrap-distance-right:9pt;mso-wrap-distance-bottom:0;mso-position-horizontal:absolute;mso-position-horizontal-relative:text;mso-position-vertical:absolute;mso-position-vertical-relative:text;mso-width-percent:0;mso-width-relative:margin" from="218.65pt,13.9pt" to="266.65pt,13.9pt" o:gfxdata="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" strokecolor="#4472c4 [3204]" strokeweight=".5pt">
+              <v:line w14:anchorId="37F30B22" id="Straight Connector 80" o:spid="_x0000_s1026" style="position:absolute;z-index:251719680;visibility:visible;mso-wrap-style:square;mso-width-percent:0;mso-wrap-distance-left:9pt;mso-wrap-distance-top:0;mso-wrap-distance-right:9pt;mso-wrap-distance-bottom:0;mso-position-horizontal:absolute;mso-position-horizontal-relative:text;mso-position-vertical:absolute;mso-position-vertical-relative:text;mso-width-percent:0;mso-width-relative:margin" from="218.65pt,13.9pt" to="266.65pt,13.9pt" o:gfxdata="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" strokecolor="#4472c4 [3204]" strokeweight=".5pt">
                 <v:stroke joinstyle="miter"/>
               </v:line>
             </w:pict>
@@ -12675,7 +12605,7 @@
           </mc:Choice>
           <mc:Fallback>
             <w:pict>
-              <v:line w14:anchorId="3788588F" id="Straight Connector 79" o:spid="_x0000_s1026" style="position:absolute;z-index:251718656;visibility:visible;mso-wrap-style:square;mso-width-percent:0;mso-wrap-distance-left:9pt;mso-wrap-distance-top:0;mso-wrap-distance-right:9pt;mso-wrap-distance-bottom:0;mso-position-horizontal:absolute;mso-position-horizontal-relative:text;mso-position-vertical:absolute;mso-position-vertical-relative:text;mso-width-percent:0;mso-width-relative:margin" from="118.9pt,13.9pt" to="166.9pt,13.9pt" o:gfxdata="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" strokecolor="#4472c4 [3204]" strokeweight=".5pt">
+              <v:line w14:anchorId="53904206" id="Straight Connector 79" o:spid="_x0000_s1026" style="position:absolute;z-index:251718656;visibility:visible;mso-wrap-style:square;mso-width-percent:0;mso-wrap-distance-left:9pt;mso-wrap-distance-top:0;mso-wrap-distance-right:9pt;mso-wrap-distance-bottom:0;mso-position-horizontal:absolute;mso-position-horizontal-relative:text;mso-position-vertical:absolute;mso-position-vertical-relative:text;mso-width-percent:0;mso-width-relative:margin" from="118.9pt,13.9pt" to="166.9pt,13.9pt" o:gfxdata="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" strokecolor="#4472c4 [3204]" strokeweight=".5pt">
                 <v:stroke joinstyle="miter"/>
               </v:line>
             </w:pict>
@@ -12739,7 +12669,7 @@
           </mc:Choice>
           <mc:Fallback>
             <w:pict>
-              <v:line w14:anchorId="1A427C53" id="Straight Connector 68" o:spid="_x0000_s1026" style="position:absolute;flip:x y;z-index:251709440;visibility:visible;mso-wrap-style:square;mso-wrap-distance-left:9pt;mso-wrap-distance-top:0;mso-wrap-distance-right:9pt;mso-wrap-distance-bottom:0;mso-position-horizontal:absolute;mso-position-horizontal-relative:text;mso-position-vertical:absolute;mso-position-vertical-relative:text" from="364.9pt,3.4pt" to="397.15pt,26.65pt" o:gfxdata="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" strokecolor="black [3200]" strokeweight=".5pt">
+              <v:line w14:anchorId="2EC702AC" id="Straight Connector 68" o:spid="_x0000_s1026" style="position:absolute;flip:x y;z-index:251709440;visibility:visible;mso-wrap-style:square;mso-wrap-distance-left:9pt;mso-wrap-distance-top:0;mso-wrap-distance-right:9pt;mso-wrap-distance-bottom:0;mso-position-horizontal:absolute;mso-position-horizontal-relative:text;mso-position-vertical:absolute;mso-position-vertical-relative:text" from="364.9pt,3.4pt" to="397.15pt,26.65pt" o:gfxdata="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" strokecolor="black [3200]" strokeweight=".5pt">
                 <v:stroke joinstyle="miter"/>
               </v:line>
             </w:pict>
@@ -12803,7 +12733,7 @@
           </mc:Choice>
           <mc:Fallback>
             <w:pict>
-              <v:line w14:anchorId="6CE1B673" id="Straight Connector 36" o:spid="_x0000_s1026" style="position:absolute;z-index:251685888;visibility:visible;mso-wrap-style:square;mso-wrap-distance-left:9pt;mso-wrap-distance-top:0;mso-wrap-distance-right:9pt;mso-wrap-distance-bottom:0;mso-position-horizontal:absolute;mso-position-horizontal-relative:text;mso-position-vertical:absolute;mso-position-vertical-relative:text" from="-7pt,9.4pt" to="16.9pt,9.4pt" o:gfxdata="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" strokecolor="black [3200]" strokeweight=".5pt">
+              <v:line w14:anchorId="228A7B46" id="Straight Connector 36" o:spid="_x0000_s1026" style="position:absolute;z-index:251685888;visibility:visible;mso-wrap-style:square;mso-wrap-distance-left:9pt;mso-wrap-distance-top:0;mso-wrap-distance-right:9pt;mso-wrap-distance-bottom:0;mso-position-horizontal:absolute;mso-position-horizontal-relative:text;mso-position-vertical:absolute;mso-position-vertical-relative:text" from="-7pt,9.4pt" to="16.9pt,9.4pt" o:gfxdata="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" strokecolor="black [3200]" strokeweight=".5pt">
                 <v:stroke joinstyle="miter"/>
               </v:line>
             </w:pict>
@@ -12815,7 +12745,21 @@
           <w:lang w:eastAsia="en-US" w:bidi="ar-SA"/>
         </w:rPr>
         <w:tab/>
-        <w:t>[1,1]                           [1,n]</w:t>
+        <w:t>[1</w:t>
+      </w:r>
+      <w:proofErr w:type="gramStart"/>
+      <w:r>
+        <w:rPr>
+          <w:lang w:eastAsia="en-US" w:bidi="ar-SA"/>
+        </w:rPr>
+        <w:t>,1</w:t>
+      </w:r>
+      <w:proofErr w:type="gramEnd"/>
+      <w:r>
+        <w:rPr>
+          <w:lang w:eastAsia="en-US" w:bidi="ar-SA"/>
+        </w:rPr>
+        <w:t>]                           [1,n]</w:t>
       </w:r>
     </w:p>
     <w:p>
@@ -12881,7 +12825,7 @@
           </mc:Choice>
           <mc:Fallback>
             <w:pict>
-              <v:line w14:anchorId="3F3059D1" id="Straight Connector 92" o:spid="_x0000_s1026" style="position:absolute;flip:y;z-index:251725824;visibility:visible;mso-wrap-style:square;mso-wrap-distance-left:9pt;mso-wrap-distance-top:0;mso-wrap-distance-right:9pt;mso-wrap-distance-bottom:0;mso-position-horizontal:absolute;mso-position-horizontal-relative:text;mso-position-vertical:absolute;mso-position-vertical-relative:text" from="193.9pt,12pt" to="266.65pt,49.5pt" o:gfxdata="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" strokecolor="#4472c4 [3204]" strokeweight=".5pt">
+              <v:line w14:anchorId="07BAE153" id="Straight Connector 92" o:spid="_x0000_s1026" style="position:absolute;flip:y;z-index:251725824;visibility:visible;mso-wrap-style:square;mso-wrap-distance-left:9pt;mso-wrap-distance-top:0;mso-wrap-distance-right:9pt;mso-wrap-distance-bottom:0;mso-position-horizontal:absolute;mso-position-horizontal-relative:text;mso-position-vertical:absolute;mso-position-vertical-relative:text" from="193.9pt,12pt" to="266.65pt,49.5pt" o:gfxdata="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" strokecolor="#4472c4 [3204]" strokeweight=".5pt">
                 <v:stroke joinstyle="miter"/>
               </v:line>
             </w:pict>
@@ -12945,7 +12889,7 @@
           </mc:Choice>
           <mc:Fallback>
             <w:pict>
-              <v:line w14:anchorId="20D4890C" id="Straight Connector 89" o:spid="_x0000_s1026" style="position:absolute;flip:y;z-index:251722752;visibility:visible;mso-wrap-style:square;mso-wrap-distance-left:9pt;mso-wrap-distance-top:0;mso-wrap-distance-right:9pt;mso-wrap-distance-bottom:0;mso-position-horizontal:absolute;mso-position-horizontal-relative:text;mso-position-vertical:absolute;mso-position-vertical-relative:text" from="68.65pt,16.5pt" to="69.4pt,49.5pt" o:gfxdata="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" strokecolor="#4472c4 [3204]" strokeweight=".5pt">
+              <v:line w14:anchorId="48BBE3C7" id="Straight Connector 89" o:spid="_x0000_s1026" style="position:absolute;flip:y;z-index:251722752;visibility:visible;mso-wrap-style:square;mso-wrap-distance-left:9pt;mso-wrap-distance-top:0;mso-wrap-distance-right:9pt;mso-wrap-distance-bottom:0;mso-position-horizontal:absolute;mso-position-horizontal-relative:text;mso-position-vertical:absolute;mso-position-vertical-relative:text" from="68.65pt,16.5pt" to="69.4pt,49.5pt" o:gfxdata="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" strokecolor="#4472c4 [3204]" strokeweight=".5pt">
                 <v:stroke joinstyle="miter"/>
               </v:line>
             </w:pict>
@@ -13009,7 +12953,7 @@
           </mc:Choice>
           <mc:Fallback>
             <w:pict>
-              <v:line w14:anchorId="43CCA940" id="Straight Connector 86" o:spid="_x0000_s1026" style="position:absolute;flip:y;z-index:251720704;visibility:visible;mso-wrap-style:square;mso-wrap-distance-left:9pt;mso-wrap-distance-top:0;mso-wrap-distance-right:9pt;mso-wrap-distance-bottom:0;mso-position-horizontal:absolute;mso-position-horizontal-relative:text;mso-position-vertical:absolute;mso-position-vertical-relative:text" from="313.9pt,12pt" to="313.9pt,46.5pt" o:gfxdata="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" strokecolor="#4472c4 [3204]" strokeweight=".5pt">
+              <v:line w14:anchorId="467B9D40" id="Straight Connector 86" o:spid="_x0000_s1026" style="position:absolute;flip:y;z-index:251720704;visibility:visible;mso-wrap-style:square;mso-wrap-distance-left:9pt;mso-wrap-distance-top:0;mso-wrap-distance-right:9pt;mso-wrap-distance-bottom:0;mso-position-horizontal:absolute;mso-position-horizontal-relative:text;mso-position-vertical:absolute;mso-position-vertical-relative:text" from="313.9pt,12pt" to="313.9pt,46.5pt" o:gfxdata="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" strokecolor="#4472c4 [3204]" strokeweight=".5pt">
                 <v:stroke joinstyle="miter"/>
               </v:line>
             </w:pict>
@@ -13227,7 +13171,49 @@
         <w:rPr>
           <w:lang w:eastAsia="en-US" w:bidi="ar-SA"/>
         </w:rPr>
-        <w:t xml:space="preserve">               [1,n]                                                    [1,n]                 [1,1]</w:t>
+        <w:t xml:space="preserve">               [1</w:t>
+      </w:r>
+      <w:proofErr w:type="gramStart"/>
+      <w:r>
+        <w:rPr>
+          <w:lang w:eastAsia="en-US" w:bidi="ar-SA"/>
+        </w:rPr>
+        <w:t>,n</w:t>
+      </w:r>
+      <w:proofErr w:type="gramEnd"/>
+      <w:r>
+        <w:rPr>
+          <w:lang w:eastAsia="en-US" w:bidi="ar-SA"/>
+        </w:rPr>
+        <w:t>]                                                    [1</w:t>
+      </w:r>
+      <w:proofErr w:type="gramStart"/>
+      <w:r>
+        <w:rPr>
+          <w:lang w:eastAsia="en-US" w:bidi="ar-SA"/>
+        </w:rPr>
+        <w:t>,n</w:t>
+      </w:r>
+      <w:proofErr w:type="gramEnd"/>
+      <w:r>
+        <w:rPr>
+          <w:lang w:eastAsia="en-US" w:bidi="ar-SA"/>
+        </w:rPr>
+        <w:t>]                 [1</w:t>
+      </w:r>
+      <w:proofErr w:type="gramStart"/>
+      <w:r>
+        <w:rPr>
+          <w:lang w:eastAsia="en-US" w:bidi="ar-SA"/>
+        </w:rPr>
+        <w:t>,1</w:t>
+      </w:r>
+      <w:proofErr w:type="gramEnd"/>
+      <w:r>
+        <w:rPr>
+          <w:lang w:eastAsia="en-US" w:bidi="ar-SA"/>
+        </w:rPr>
+        <w:t>]</w:t>
       </w:r>
     </w:p>
     <w:p>
@@ -13512,7 +13498,7 @@
           </mc:Choice>
           <mc:Fallback>
             <w:pict>
-              <v:line w14:anchorId="61571E0B" id="Straight Connector 90" o:spid="_x0000_s1026" style="position:absolute;z-index:251723776;visibility:visible;mso-wrap-style:square;mso-wrap-distance-left:9pt;mso-wrap-distance-top:0;mso-wrap-distance-right:9pt;mso-wrap-distance-bottom:0;mso-position-horizontal:absolute;mso-position-horizontal-relative:text;mso-position-vertical:absolute;mso-position-vertical-relative:text" from="68.65pt,16.1pt" to="68.65pt,62.6pt" o:gfxdata="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" strokecolor="#4472c4 [3204]" strokeweight=".5pt">
+              <v:line w14:anchorId="13CD13F4" id="Straight Connector 90" o:spid="_x0000_s1026" style="position:absolute;z-index:251723776;visibility:visible;mso-wrap-style:square;mso-wrap-distance-left:9pt;mso-wrap-distance-top:0;mso-wrap-distance-right:9pt;mso-wrap-distance-bottom:0;mso-position-horizontal:absolute;mso-position-horizontal-relative:text;mso-position-vertical:absolute;mso-position-vertical-relative:text" from="68.65pt,16.1pt" to="68.65pt,62.6pt" o:gfxdata="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" strokecolor="#4472c4 [3204]" strokeweight=".5pt">
                 <v:stroke joinstyle="miter"/>
               </v:line>
             </w:pict>
@@ -13576,7 +13562,7 @@
           </mc:Choice>
           <mc:Fallback>
             <w:pict>
-              <v:line w14:anchorId="35DA2E92" id="Straight Connector 87" o:spid="_x0000_s1026" style="position:absolute;z-index:251721728;visibility:visible;mso-wrap-style:square;mso-wrap-distance-left:9pt;mso-wrap-distance-top:0;mso-wrap-distance-right:9pt;mso-wrap-distance-bottom:0;mso-position-horizontal:absolute;mso-position-horizontal-relative:text;mso-position-vertical:absolute;mso-position-vertical-relative:text" from="313.9pt,14.6pt" to="313.9pt,62.6pt" o:gfxdata="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" strokecolor="#4472c4 [3204]" strokeweight=".5pt">
+              <v:line w14:anchorId="70BD4A5D" id="Straight Connector 87" o:spid="_x0000_s1026" style="position:absolute;z-index:251721728;visibility:visible;mso-wrap-style:square;mso-wrap-distance-left:9pt;mso-wrap-distance-top:0;mso-wrap-distance-right:9pt;mso-wrap-distance-bottom:0;mso-position-horizontal:absolute;mso-position-horizontal-relative:text;mso-position-vertical:absolute;mso-position-vertical-relative:text" from="313.9pt,14.6pt" to="313.9pt,62.6pt" o:gfxdata="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" strokecolor="#4472c4 [3204]" strokeweight=".5pt">
                 <v:stroke joinstyle="miter"/>
               </v:line>
             </w:pict>
@@ -13756,9 +13742,11 @@
                             <w:pPr>
                               <w:jc w:val="center"/>
                             </w:pPr>
+                            <w:proofErr w:type="gramStart"/>
                             <w:r>
                               <w:t>user</w:t>
                             </w:r>
+                            <w:proofErr w:type="gramEnd"/>
                           </w:p>
                         </w:txbxContent>
                       </wps:txbx>
@@ -13789,9 +13777,11 @@
                       <w:pPr>
                         <w:jc w:val="center"/>
                       </w:pPr>
+                      <w:proofErr w:type="gramStart"/>
                       <w:r>
                         <w:t>user</w:t>
                       </w:r>
+                      <w:proofErr w:type="gramEnd"/>
                     </w:p>
                   </w:txbxContent>
                 </v:textbox>
@@ -13856,9 +13846,11 @@
                             <w:pPr>
                               <w:jc w:val="center"/>
                             </w:pPr>
+                            <w:proofErr w:type="gramStart"/>
                             <w:r>
                               <w:t>tên</w:t>
                             </w:r>
+                            <w:proofErr w:type="gramEnd"/>
                           </w:p>
                         </w:txbxContent>
                       </wps:txbx>
@@ -13890,9 +13882,11 @@
                       <w:pPr>
                         <w:jc w:val="center"/>
                       </w:pPr>
+                      <w:proofErr w:type="gramStart"/>
                       <w:r>
                         <w:t>tên</w:t>
                       </w:r>
+                      <w:proofErr w:type="gramEnd"/>
                     </w:p>
                   </w:txbxContent>
                 </v:textbox>
@@ -13968,7 +13962,7 @@
           </mc:Choice>
           <mc:Fallback>
             <w:pict>
-              <v:line w14:anchorId="3E1940EE" id="Straight Connector 91" o:spid="_x0000_s1026" style="position:absolute;flip:x;z-index:251724800;visibility:visible;mso-wrap-style:square;mso-wrap-distance-left:9pt;mso-wrap-distance-top:0;mso-wrap-distance-right:9pt;mso-wrap-distance-bottom:0;mso-position-horizontal:absolute;mso-position-horizontal-relative:text;mso-position-vertical:absolute;mso-position-vertical-relative:text" from="104.65pt,4.5pt" to="154.9pt,40.5pt" o:gfxdata="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" strokecolor="#4472c4 [3204]" strokeweight=".5pt">
+              <v:line w14:anchorId="7833250F" id="Straight Connector 91" o:spid="_x0000_s1026" style="position:absolute;flip:x;z-index:251724800;visibility:visible;mso-wrap-style:square;mso-wrap-distance-left:9pt;mso-wrap-distance-top:0;mso-wrap-distance-right:9pt;mso-wrap-distance-bottom:0;mso-position-horizontal:absolute;mso-position-horizontal-relative:text;mso-position-vertical:absolute;mso-position-vertical-relative:text" from="104.65pt,4.5pt" to="154.9pt,40.5pt" o:gfxdata="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" strokecolor="#4472c4 [3204]" strokeweight=".5pt">
                 <v:stroke joinstyle="miter"/>
               </v:line>
             </w:pict>
@@ -14042,7 +14036,7 @@
           </mc:Choice>
           <mc:Fallback>
             <w:pict>
-              <v:line w14:anchorId="34D569DB" id="Straight Connector 60" o:spid="_x0000_s1026" style="position:absolute;z-index:251702272;visibility:visible;mso-wrap-style:square;mso-wrap-distance-left:9pt;mso-wrap-distance-top:0;mso-wrap-distance-right:9pt;mso-wrap-distance-bottom:0;mso-position-horizontal:absolute;mso-position-horizontal-relative:text;mso-position-vertical:absolute;mso-position-vertical-relative:text" from="-7.1pt,13.1pt" to="6.4pt,31.1pt" o:gfxdata="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" strokecolor="black [3200]" strokeweight=".5pt">
+              <v:line w14:anchorId="0E6C9954" id="Straight Connector 60" o:spid="_x0000_s1026" style="position:absolute;z-index:251702272;visibility:visible;mso-wrap-style:square;mso-wrap-distance-left:9pt;mso-wrap-distance-top:0;mso-wrap-distance-right:9pt;mso-wrap-distance-bottom:0;mso-position-horizontal:absolute;mso-position-horizontal-relative:text;mso-position-vertical:absolute;mso-position-vertical-relative:text" from="-7.1pt,13.1pt" to="6.4pt,31.1pt" o:gfxdata="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" strokecolor="black [3200]" strokeweight=".5pt">
                 <v:stroke joinstyle="miter"/>
               </v:line>
             </w:pict>
@@ -14053,7 +14047,49 @@
         <w:rPr>
           <w:lang w:eastAsia="en-US" w:bidi="ar-SA"/>
         </w:rPr>
-        <w:t xml:space="preserve">               [1,n]              [1,n]                                                       [1,n]</w:t>
+        <w:t xml:space="preserve">               [1</w:t>
+      </w:r>
+      <w:proofErr w:type="gramStart"/>
+      <w:r>
+        <w:rPr>
+          <w:lang w:eastAsia="en-US" w:bidi="ar-SA"/>
+        </w:rPr>
+        <w:t>,n</w:t>
+      </w:r>
+      <w:proofErr w:type="gramEnd"/>
+      <w:r>
+        <w:rPr>
+          <w:lang w:eastAsia="en-US" w:bidi="ar-SA"/>
+        </w:rPr>
+        <w:t>]              [1</w:t>
+      </w:r>
+      <w:proofErr w:type="gramStart"/>
+      <w:r>
+        <w:rPr>
+          <w:lang w:eastAsia="en-US" w:bidi="ar-SA"/>
+        </w:rPr>
+        <w:t>,n</w:t>
+      </w:r>
+      <w:proofErr w:type="gramEnd"/>
+      <w:r>
+        <w:rPr>
+          <w:lang w:eastAsia="en-US" w:bidi="ar-SA"/>
+        </w:rPr>
+        <w:t>]                                                       [1</w:t>
+      </w:r>
+      <w:proofErr w:type="gramStart"/>
+      <w:r>
+        <w:rPr>
+          <w:lang w:eastAsia="en-US" w:bidi="ar-SA"/>
+        </w:rPr>
+        <w:t>,n</w:t>
+      </w:r>
+      <w:proofErr w:type="gramEnd"/>
+      <w:r>
+        <w:rPr>
+          <w:lang w:eastAsia="en-US" w:bidi="ar-SA"/>
+        </w:rPr>
+        <w:t>]</w:t>
       </w:r>
     </w:p>
     <w:p>
@@ -14122,7 +14158,7 @@
           </mc:Choice>
           <mc:Fallback>
             <w:pict>
-              <v:line w14:anchorId="4DED7F49" id="Straight Connector 72" o:spid="_x0000_s1026" style="position:absolute;flip:x;z-index:251713536;visibility:visible;mso-wrap-style:square;mso-wrap-distance-left:9pt;mso-wrap-distance-top:0;mso-wrap-distance-right:9pt;mso-wrap-distance-bottom:0;mso-position-horizontal:absolute;mso-position-horizontal-relative:text;mso-position-vertical:absolute;mso-position-vertical-relative:text" from="361.15pt,2.95pt" to="382.15pt,24.7pt" o:gfxdata="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" strokecolor="black [3200]" strokeweight=".5pt">
+              <v:line w14:anchorId="591F766C" id="Straight Connector 72" o:spid="_x0000_s1026" style="position:absolute;flip:x;z-index:251713536;visibility:visible;mso-wrap-style:square;mso-wrap-distance-left:9pt;mso-wrap-distance-top:0;mso-wrap-distance-right:9pt;mso-wrap-distance-bottom:0;mso-position-horizontal:absolute;mso-position-horizontal-relative:text;mso-position-vertical:absolute;mso-position-vertical-relative:text" from="361.15pt,2.95pt" to="382.15pt,24.7pt" o:gfxdata="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" strokecolor="black [3200]" strokeweight=".5pt">
                 <v:stroke joinstyle="miter"/>
               </v:line>
             </w:pict>
@@ -14196,7 +14232,7 @@
           </mc:Choice>
           <mc:Fallback>
             <w:pict>
-              <v:line w14:anchorId="4E61B2B2" id="Straight Connector 71" o:spid="_x0000_s1026" style="position:absolute;flip:x y;z-index:251712512;visibility:visible;mso-wrap-style:square;mso-wrap-distance-left:9pt;mso-wrap-distance-top:0;mso-wrap-distance-right:9pt;mso-wrap-distance-bottom:0;mso-position-horizontal:absolute;mso-position-horizontal-relative:text;mso-position-vertical:absolute;mso-position-vertical-relative:text" from="361.15pt,19.1pt" to="406.15pt,36.35pt" o:gfxdata="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" strokecolor="black [3200]" strokeweight=".5pt">
+              <v:line w14:anchorId="4CF406D2" id="Straight Connector 71" o:spid="_x0000_s1026" style="position:absolute;flip:x y;z-index:251712512;visibility:visible;mso-wrap-style:square;mso-wrap-distance-left:9pt;mso-wrap-distance-top:0;mso-wrap-distance-right:9pt;mso-wrap-distance-bottom:0;mso-position-horizontal:absolute;mso-position-horizontal-relative:text;mso-position-vertical:absolute;mso-position-vertical-relative:text" from="361.15pt,19.1pt" to="406.15pt,36.35pt" o:gfxdata="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" strokecolor="black [3200]" strokeweight=".5pt">
                 <v:stroke joinstyle="miter"/>
               </v:line>
             </w:pict>
@@ -14260,7 +14296,7 @@
           </mc:Choice>
           <mc:Fallback>
             <w:pict>
-              <v:line w14:anchorId="5D986374" id="Straight Connector 61" o:spid="_x0000_s1026" style="position:absolute;flip:y;z-index:251703296;visibility:visible;mso-wrap-style:square;mso-wrap-distance-left:9pt;mso-wrap-distance-top:0;mso-wrap-distance-right:9pt;mso-wrap-distance-bottom:0;mso-position-horizontal:absolute;mso-position-horizontal-relative:text;mso-position-vertical:absolute;mso-position-vertical-relative:text" from="-20.6pt,11.6pt" to="6.4pt,19.1pt" o:gfxdata="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" strokecolor="black [3200]" strokeweight=".5pt">
+              <v:line w14:anchorId="43A12C69" id="Straight Connector 61" o:spid="_x0000_s1026" style="position:absolute;flip:y;z-index:251703296;visibility:visible;mso-wrap-style:square;mso-wrap-distance-left:9pt;mso-wrap-distance-top:0;mso-wrap-distance-right:9pt;mso-wrap-distance-bottom:0;mso-position-horizontal:absolute;mso-position-horizontal-relative:text;mso-position-vertical:absolute;mso-position-vertical-relative:text" from="-20.6pt,11.6pt" to="6.4pt,19.1pt" o:gfxdata="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" strokecolor="black [3200]" strokeweight=".5pt">
                 <v:stroke joinstyle="miter"/>
               </v:line>
             </w:pict>
@@ -14552,7 +14588,7 @@
           </mc:Choice>
           <mc:Fallback>
             <w:pict>
-              <v:line w14:anchorId="0038C0A6" id="Straight Connector 70" o:spid="_x0000_s1026" style="position:absolute;flip:x y;z-index:251711488;visibility:visible;mso-wrap-style:square;mso-wrap-distance-left:9pt;mso-wrap-distance-top:0;mso-wrap-distance-right:9pt;mso-wrap-distance-bottom:0;mso-position-horizontal:absolute;mso-position-horizontal-relative:text;mso-position-vertical:absolute;mso-position-vertical-relative:text" from="329.65pt,16.45pt" to="361.15pt,36.7pt" o:gfxdata="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" strokecolor="black [3200]" strokeweight=".5pt">
+              <v:line w14:anchorId="0873050E" id="Straight Connector 70" o:spid="_x0000_s1026" style="position:absolute;flip:x y;z-index:251711488;visibility:visible;mso-wrap-style:square;mso-wrap-distance-left:9pt;mso-wrap-distance-top:0;mso-wrap-distance-right:9pt;mso-wrap-distance-bottom:0;mso-position-horizontal:absolute;mso-position-horizontal-relative:text;mso-position-vertical:absolute;mso-position-vertical-relative:text" from="329.65pt,16.45pt" to="361.15pt,36.7pt" o:gfxdata="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" strokecolor="black [3200]" strokeweight=".5pt">
                 <v:stroke joinstyle="miter"/>
               </v:line>
             </w:pict>
@@ -14616,7 +14652,7 @@
           </mc:Choice>
           <mc:Fallback>
             <w:pict>
-              <v:line w14:anchorId="1DF5C172" id="Straight Connector 69" o:spid="_x0000_s1026" style="position:absolute;flip:x y;z-index:251710464;visibility:visible;mso-wrap-style:square;mso-wrap-distance-left:9pt;mso-wrap-distance-top:0;mso-wrap-distance-right:9pt;mso-wrap-distance-bottom:0;mso-position-horizontal:absolute;mso-position-horizontal-relative:text;mso-position-vertical:absolute;mso-position-vertical-relative:text" from="292.9pt,16.45pt" to="293.65pt,36.7pt" o:gfxdata="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" strokecolor="black [3200]" strokeweight=".5pt">
+              <v:line w14:anchorId="600038AA" id="Straight Connector 69" o:spid="_x0000_s1026" style="position:absolute;flip:x y;z-index:251710464;visibility:visible;mso-wrap-style:square;mso-wrap-distance-left:9pt;mso-wrap-distance-top:0;mso-wrap-distance-right:9pt;mso-wrap-distance-bottom:0;mso-position-horizontal:absolute;mso-position-horizontal-relative:text;mso-position-vertical:absolute;mso-position-vertical-relative:text" from="292.9pt,16.45pt" to="293.65pt,36.7pt" o:gfxdata="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" strokecolor="black [3200]" strokeweight=".5pt">
                 <v:stroke joinstyle="miter"/>
               </v:line>
             </w:pict>
@@ -14680,7 +14716,7 @@
           </mc:Choice>
           <mc:Fallback>
             <w:pict>
-              <v:line w14:anchorId="67E7E360" id="Straight Connector 63" o:spid="_x0000_s1026" style="position:absolute;flip:x y;z-index:251705344;visibility:visible;mso-wrap-style:square;mso-wrap-distance-left:9pt;mso-wrap-distance-top:0;mso-wrap-distance-right:9pt;mso-wrap-distance-bottom:0;mso-position-horizontal:absolute;mso-position-horizontal-relative:text;mso-position-vertical:absolute;mso-position-vertical-relative:text" from="61.15pt,16.45pt" to="94.15pt,36.7pt" o:gfxdata="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" strokecolor="black [3200]" strokeweight=".5pt">
+              <v:line w14:anchorId="49828C7C" id="Straight Connector 63" o:spid="_x0000_s1026" style="position:absolute;flip:x y;z-index:251705344;visibility:visible;mso-wrap-style:square;mso-wrap-distance-left:9pt;mso-wrap-distance-top:0;mso-wrap-distance-right:9pt;mso-wrap-distance-bottom:0;mso-position-horizontal:absolute;mso-position-horizontal-relative:text;mso-position-vertical:absolute;mso-position-vertical-relative:text" from="61.15pt,16.45pt" to="94.15pt,36.7pt" o:gfxdata="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" strokecolor="black [3200]" strokeweight=".5pt">
                 <v:stroke joinstyle="miter"/>
               </v:line>
             </w:pict>
@@ -14744,7 +14780,7 @@
           </mc:Choice>
           <mc:Fallback>
             <w:pict>
-              <v:line w14:anchorId="6EF7B912" id="Straight Connector 62" o:spid="_x0000_s1026" style="position:absolute;flip:y;z-index:251704320;visibility:visible;mso-wrap-style:square;mso-wrap-distance-left:9pt;mso-wrap-distance-top:0;mso-wrap-distance-right:9pt;mso-wrap-distance-bottom:0;mso-position-horizontal:absolute;mso-position-horizontal-relative:text;mso-position-vertical:absolute;mso-position-vertical-relative:text" from="22.9pt,16.45pt" to="34.15pt,32.95pt" o:gfxdata="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" strokecolor="black [3200]" strokeweight=".5pt">
+              <v:line w14:anchorId="5C1C82C1" id="Straight Connector 62" o:spid="_x0000_s1026" style="position:absolute;flip:y;z-index:251704320;visibility:visible;mso-wrap-style:square;mso-wrap-distance-left:9pt;mso-wrap-distance-top:0;mso-wrap-distance-right:9pt;mso-wrap-distance-bottom:0;mso-position-horizontal:absolute;mso-position-horizontal-relative:text;mso-position-vertical:absolute;mso-position-vertical-relative:text" from="22.9pt,16.45pt" to="34.15pt,32.95pt" o:gfxdata="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" strokecolor="black [3200]" strokeweight=".5pt">
                 <v:stroke joinstyle="miter"/>
               </v:line>
             </w:pict>
@@ -17762,7 +17798,7 @@
 </file>
 
 <file path=customXml/itemProps1.xml><?xml version="1.0" encoding="utf-8"?>
-<ds:datastoreItem xmlns:ds="http://schemas.openxmlformats.org/officeDocument/2006/customXml" ds:itemID="{5E0D745D-01E9-4B2B-BFF3-82327D2AE399}">
+<ds:datastoreItem xmlns:ds="http://schemas.openxmlformats.org/officeDocument/2006/customXml" ds:itemID="{9129AD98-0135-45A4-94BF-C6D944374A84}">
   <ds:schemaRefs>
     <ds:schemaRef ds:uri="http://schemas.openxmlformats.org/officeDocument/2006/bibliography"/>
   </ds:schemaRefs>

</xml_diff>

<commit_message>
căn chỉnh font,chú thích
</commit_message>
<xml_diff>
--- a/KEEPERHOUSE.docx
+++ b/KEEPERHOUSE.docx
@@ -67,11 +67,44 @@
                             </w:pPr>
                             <w:r>
                               <w:rPr>
-                                <w:b/>
-                                <w:i/>
-                                <w:color w:val="C00000"/>
+                                <w:noProof/>
+                                <w:lang w:eastAsia="en-US" w:bidi="ar-SA"/>
                               </w:rPr>
-                              <w:t>My Company Logo</w:t>
+                              <w:drawing>
+                                <wp:inline distT="0" distB="0" distL="0" distR="0" wp14:anchorId="2B8EDECE" wp14:editId="05E2A494">
+                                  <wp:extent cx="1456006" cy="474980"/>
+                                  <wp:effectExtent l="0" t="0" r="0" b="1270"/>
+                                  <wp:docPr id="38" name="Picture 38"/>
+                                  <wp:cNvGraphicFramePr>
+                                    <a:graphicFrameLocks xmlns:a="http://schemas.openxmlformats.org/drawingml/2006/main" noChangeAspect="1"/>
+                                  </wp:cNvGraphicFramePr>
+                                  <a:graphic xmlns:a="http://schemas.openxmlformats.org/drawingml/2006/main">
+                                    <a:graphicData uri="http://schemas.openxmlformats.org/drawingml/2006/picture">
+                                      <pic:pic xmlns:pic="http://schemas.openxmlformats.org/drawingml/2006/picture">
+                                        <pic:nvPicPr>
+                                          <pic:cNvPr id="1" name=""/>
+                                          <pic:cNvPicPr/>
+                                        </pic:nvPicPr>
+                                        <pic:blipFill>
+                                          <a:blip r:embed="rId8"/>
+                                          <a:stretch>
+                                            <a:fillRect/>
+                                          </a:stretch>
+                                        </pic:blipFill>
+                                        <pic:spPr>
+                                          <a:xfrm>
+                                            <a:off x="0" y="0"/>
+                                            <a:ext cx="1470448" cy="479691"/>
+                                          </a:xfrm>
+                                          <a:prstGeom prst="rect">
+                                            <a:avLst/>
+                                          </a:prstGeom>
+                                        </pic:spPr>
+                                      </pic:pic>
+                                    </a:graphicData>
+                                  </a:graphic>
+                                </wp:inline>
+                              </w:drawing>
                             </w:r>
                           </w:p>
                         </w:txbxContent>
@@ -113,11 +146,44 @@
                       </w:pPr>
                       <w:r>
                         <w:rPr>
-                          <w:b/>
-                          <w:i/>
-                          <w:color w:val="C00000"/>
+                          <w:noProof/>
+                          <w:lang w:eastAsia="en-US" w:bidi="ar-SA"/>
                         </w:rPr>
-                        <w:t>My Company Logo</w:t>
+                        <w:drawing>
+                          <wp:inline distT="0" distB="0" distL="0" distR="0" wp14:anchorId="2B8EDECE" wp14:editId="05E2A494">
+                            <wp:extent cx="1456006" cy="474980"/>
+                            <wp:effectExtent l="0" t="0" r="0" b="1270"/>
+                            <wp:docPr id="38" name="Picture 38"/>
+                            <wp:cNvGraphicFramePr>
+                              <a:graphicFrameLocks xmlns:a="http://schemas.openxmlformats.org/drawingml/2006/main" noChangeAspect="1"/>
+                            </wp:cNvGraphicFramePr>
+                            <a:graphic xmlns:a="http://schemas.openxmlformats.org/drawingml/2006/main">
+                              <a:graphicData uri="http://schemas.openxmlformats.org/drawingml/2006/picture">
+                                <pic:pic xmlns:pic="http://schemas.openxmlformats.org/drawingml/2006/picture">
+                                  <pic:nvPicPr>
+                                    <pic:cNvPr id="1" name=""/>
+                                    <pic:cNvPicPr/>
+                                  </pic:nvPicPr>
+                                  <pic:blipFill>
+                                    <a:blip r:embed="rId8"/>
+                                    <a:stretch>
+                                      <a:fillRect/>
+                                    </a:stretch>
+                                  </pic:blipFill>
+                                  <pic:spPr>
+                                    <a:xfrm>
+                                      <a:off x="0" y="0"/>
+                                      <a:ext cx="1470448" cy="479691"/>
+                                    </a:xfrm>
+                                    <a:prstGeom prst="rect">
+                                      <a:avLst/>
+                                    </a:prstGeom>
+                                  </pic:spPr>
+                                </pic:pic>
+                              </a:graphicData>
+                            </a:graphic>
+                          </wp:inline>
+                        </w:drawing>
                       </w:r>
                     </w:p>
                   </w:txbxContent>
@@ -335,7 +401,7 @@
         </w:rPr>
         <w:fldChar w:fldCharType="separate"/>
       </w:r>
-      <w:hyperlink r:id="rId6" w:anchor="_Toc527975125" w:history="1">
+      <w:hyperlink r:id="rId9" w:anchor="_Toc527975125" w:history="1">
         <w:r>
           <w:rPr>
             <w:rStyle w:val="Hyperlink"/>
@@ -451,7 +517,7 @@
           <w:lang w:eastAsia="en-US" w:bidi="ar-SA"/>
         </w:rPr>
       </w:pPr>
-      <w:hyperlink r:id="rId7" w:anchor="_Toc527975126" w:history="1">
+      <w:hyperlink r:id="rId10" w:anchor="_Toc527975126" w:history="1">
         <w:r>
           <w:rPr>
             <w:rStyle w:val="Hyperlink"/>
@@ -564,7 +630,7 @@
           <w:lang w:eastAsia="en-US" w:bidi="ar-SA"/>
         </w:rPr>
       </w:pPr>
-      <w:hyperlink r:id="rId8" w:anchor="_Toc527975127" w:history="1">
+      <w:hyperlink r:id="rId11" w:anchor="_Toc527975127" w:history="1">
         <w:r>
           <w:rPr>
             <w:rStyle w:val="Hyperlink"/>
@@ -675,7 +741,7 @@
           <w:lang w:eastAsia="en-US" w:bidi="ar-SA"/>
         </w:rPr>
       </w:pPr>
-      <w:hyperlink r:id="rId9" w:anchor="_Toc527975128" w:history="1">
+      <w:hyperlink r:id="rId12" w:anchor="_Toc527975128" w:history="1">
         <w:r>
           <w:rPr>
             <w:rStyle w:val="Hyperlink"/>
@@ -786,7 +852,7 @@
           <w:lang w:eastAsia="en-US" w:bidi="ar-SA"/>
         </w:rPr>
       </w:pPr>
-      <w:hyperlink r:id="rId10" w:anchor="_Toc527975129" w:history="1">
+      <w:hyperlink r:id="rId13" w:anchor="_Toc527975129" w:history="1">
         <w:r>
           <w:rPr>
             <w:rStyle w:val="Hyperlink"/>
@@ -900,7 +966,7 @@
           <w:lang w:eastAsia="en-US" w:bidi="ar-SA"/>
         </w:rPr>
       </w:pPr>
-      <w:hyperlink r:id="rId11" w:anchor="_Toc527975130" w:history="1">
+      <w:hyperlink r:id="rId14" w:anchor="_Toc527975130" w:history="1">
         <w:r>
           <w:rPr>
             <w:rStyle w:val="Hyperlink"/>
@@ -1013,7 +1079,7 @@
           <w:lang w:eastAsia="en-US" w:bidi="ar-SA"/>
         </w:rPr>
       </w:pPr>
-      <w:hyperlink r:id="rId12" w:anchor="_Toc527975131" w:history="1">
+      <w:hyperlink r:id="rId15" w:anchor="_Toc527975131" w:history="1">
         <w:r>
           <w:rPr>
             <w:rStyle w:val="Hyperlink"/>
@@ -1124,7 +1190,7 @@
           <w:lang w:eastAsia="en-US" w:bidi="ar-SA"/>
         </w:rPr>
       </w:pPr>
-      <w:hyperlink r:id="rId13" w:anchor="_Toc527975132" w:history="1">
+      <w:hyperlink r:id="rId16" w:anchor="_Toc527975132" w:history="1">
         <w:r>
           <w:rPr>
             <w:rStyle w:val="Hyperlink"/>
@@ -1235,7 +1301,7 @@
           <w:lang w:eastAsia="en-US" w:bidi="ar-SA"/>
         </w:rPr>
       </w:pPr>
-      <w:hyperlink r:id="rId14" w:anchor="_Toc527975133" w:history="1">
+      <w:hyperlink r:id="rId17" w:anchor="_Toc527975133" w:history="1">
         <w:r>
           <w:rPr>
             <w:rStyle w:val="Hyperlink"/>
@@ -1346,7 +1412,7 @@
           <w:lang w:eastAsia="en-US" w:bidi="ar-SA"/>
         </w:rPr>
       </w:pPr>
-      <w:hyperlink r:id="rId15" w:anchor="_Toc527975134" w:history="1">
+      <w:hyperlink r:id="rId18" w:anchor="_Toc527975134" w:history="1">
         <w:r>
           <w:rPr>
             <w:rStyle w:val="Hyperlink"/>
@@ -1460,7 +1526,7 @@
           <w:lang w:eastAsia="en-US" w:bidi="ar-SA"/>
         </w:rPr>
       </w:pPr>
-      <w:hyperlink r:id="rId16" w:anchor="_Toc527975135" w:history="1">
+      <w:hyperlink r:id="rId19" w:anchor="_Toc527975135" w:history="1">
         <w:r>
           <w:rPr>
             <w:rStyle w:val="Hyperlink"/>
@@ -1573,7 +1639,7 @@
           <w:lang w:eastAsia="en-US" w:bidi="ar-SA"/>
         </w:rPr>
       </w:pPr>
-      <w:hyperlink r:id="rId17" w:anchor="_Toc527975136" w:history="1">
+      <w:hyperlink r:id="rId20" w:anchor="_Toc527975136" w:history="1">
         <w:r>
           <w:rPr>
             <w:rStyle w:val="Hyperlink"/>
@@ -1684,7 +1750,7 @@
           <w:lang w:eastAsia="en-US" w:bidi="ar-SA"/>
         </w:rPr>
       </w:pPr>
-      <w:hyperlink r:id="rId18" w:anchor="_Toc527975137" w:history="1">
+      <w:hyperlink r:id="rId21" w:anchor="_Toc527975137" w:history="1">
         <w:r>
           <w:rPr>
             <w:rStyle w:val="Hyperlink"/>
@@ -1795,7 +1861,7 @@
           <w:lang w:eastAsia="en-US" w:bidi="ar-SA"/>
         </w:rPr>
       </w:pPr>
-      <w:hyperlink r:id="rId19" w:anchor="_Toc527975138" w:history="1">
+      <w:hyperlink r:id="rId22" w:anchor="_Toc527975138" w:history="1">
         <w:r>
           <w:rPr>
             <w:rStyle w:val="Hyperlink"/>
@@ -1906,7 +1972,7 @@
           <w:lang w:eastAsia="en-US" w:bidi="ar-SA"/>
         </w:rPr>
       </w:pPr>
-      <w:hyperlink r:id="rId20" w:anchor="_Toc527975139" w:history="1">
+      <w:hyperlink r:id="rId23" w:anchor="_Toc527975139" w:history="1">
         <w:r>
           <w:rPr>
             <w:rStyle w:val="Hyperlink"/>
@@ -2017,7 +2083,7 @@
           <w:lang w:eastAsia="en-US" w:bidi="ar-SA"/>
         </w:rPr>
       </w:pPr>
-      <w:hyperlink r:id="rId21" w:anchor="_Toc527975140" w:history="1">
+      <w:hyperlink r:id="rId24" w:anchor="_Toc527975140" w:history="1">
         <w:r>
           <w:rPr>
             <w:rStyle w:val="Hyperlink"/>
@@ -2128,7 +2194,7 @@
           <w:lang w:eastAsia="en-US" w:bidi="ar-SA"/>
         </w:rPr>
       </w:pPr>
-      <w:hyperlink r:id="rId22" w:anchor="_Toc527975141" w:history="1">
+      <w:hyperlink r:id="rId25" w:anchor="_Toc527975141" w:history="1">
         <w:r>
           <w:rPr>
             <w:rStyle w:val="Hyperlink"/>
@@ -2242,7 +2308,7 @@
           <w:lang w:eastAsia="en-US" w:bidi="ar-SA"/>
         </w:rPr>
       </w:pPr>
-      <w:hyperlink r:id="rId23" w:anchor="_Toc527975142" w:history="1">
+      <w:hyperlink r:id="rId26" w:anchor="_Toc527975142" w:history="1">
         <w:r>
           <w:rPr>
             <w:rStyle w:val="Hyperlink"/>
@@ -2358,7 +2424,7 @@
           <w:lang w:eastAsia="en-US" w:bidi="ar-SA"/>
         </w:rPr>
       </w:pPr>
-      <w:hyperlink r:id="rId24" w:anchor="_Toc527975143" w:history="1">
+      <w:hyperlink r:id="rId27" w:anchor="_Toc527975143" w:history="1">
         <w:r>
           <w:rPr>
             <w:rStyle w:val="Hyperlink"/>
@@ -2474,7 +2540,7 @@
           <w:lang w:eastAsia="en-US" w:bidi="ar-SA"/>
         </w:rPr>
       </w:pPr>
-      <w:hyperlink r:id="rId25" w:anchor="_Toc527975144" w:history="1">
+      <w:hyperlink r:id="rId28" w:anchor="_Toc527975144" w:history="1">
         <w:r>
           <w:rPr>
             <w:rStyle w:val="Hyperlink"/>
@@ -2587,7 +2653,7 @@
           <w:lang w:eastAsia="en-US" w:bidi="ar-SA"/>
         </w:rPr>
       </w:pPr>
-      <w:hyperlink r:id="rId26" w:anchor="_Toc527975145" w:history="1">
+      <w:hyperlink r:id="rId29" w:anchor="_Toc527975145" w:history="1">
         <w:r>
           <w:rPr>
             <w:rStyle w:val="Hyperlink"/>
@@ -2700,7 +2766,7 @@
           <w:lang w:eastAsia="en-US" w:bidi="ar-SA"/>
         </w:rPr>
       </w:pPr>
-      <w:hyperlink r:id="rId27" w:anchor="_Toc527975146" w:history="1">
+      <w:hyperlink r:id="rId30" w:anchor="_Toc527975146" w:history="1">
         <w:r>
           <w:rPr>
             <w:rStyle w:val="Hyperlink"/>
@@ -2813,7 +2879,7 @@
           <w:lang w:eastAsia="en-US" w:bidi="ar-SA"/>
         </w:rPr>
       </w:pPr>
-      <w:hyperlink r:id="rId28" w:anchor="_Toc527975147" w:history="1">
+      <w:hyperlink r:id="rId31" w:anchor="_Toc527975147" w:history="1">
         <w:r>
           <w:rPr>
             <w:rStyle w:val="Hyperlink"/>
@@ -2926,7 +2992,7 @@
           <w:lang w:eastAsia="en-US" w:bidi="ar-SA"/>
         </w:rPr>
       </w:pPr>
-      <w:hyperlink r:id="rId29" w:anchor="_Toc527975148" w:history="1">
+      <w:hyperlink r:id="rId32" w:anchor="_Toc527975148" w:history="1">
         <w:r>
           <w:rPr>
             <w:rStyle w:val="Hyperlink"/>
@@ -3039,7 +3105,7 @@
           <w:lang w:eastAsia="en-US" w:bidi="ar-SA"/>
         </w:rPr>
       </w:pPr>
-      <w:hyperlink r:id="rId30" w:anchor="_Toc527975149" w:history="1">
+      <w:hyperlink r:id="rId33" w:anchor="_Toc527975149" w:history="1">
         <w:r>
           <w:rPr>
             <w:rStyle w:val="Hyperlink"/>
@@ -3152,7 +3218,7 @@
           <w:lang w:eastAsia="en-US" w:bidi="ar-SA"/>
         </w:rPr>
       </w:pPr>
-      <w:hyperlink r:id="rId31" w:anchor="_Toc527975150" w:history="1">
+      <w:hyperlink r:id="rId34" w:anchor="_Toc527975150" w:history="1">
         <w:r>
           <w:rPr>
             <w:rStyle w:val="Hyperlink"/>
@@ -3265,7 +3331,7 @@
           <w:lang w:eastAsia="en-US" w:bidi="ar-SA"/>
         </w:rPr>
       </w:pPr>
-      <w:hyperlink r:id="rId32" w:anchor="_Toc527975151" w:history="1">
+      <w:hyperlink r:id="rId35" w:anchor="_Toc527975151" w:history="1">
         <w:r>
           <w:rPr>
             <w:rStyle w:val="Hyperlink"/>
@@ -3378,7 +3444,7 @@
           <w:lang w:eastAsia="en-US" w:bidi="ar-SA"/>
         </w:rPr>
       </w:pPr>
-      <w:hyperlink r:id="rId33" w:anchor="_Toc527975152" w:history="1">
+      <w:hyperlink r:id="rId36" w:anchor="_Toc527975152" w:history="1">
         <w:r>
           <w:rPr>
             <w:rStyle w:val="Hyperlink"/>
@@ -3491,7 +3557,7 @@
           <w:lang w:eastAsia="en-US" w:bidi="ar-SA"/>
         </w:rPr>
       </w:pPr>
-      <w:hyperlink r:id="rId34" w:anchor="_Toc527975153" w:history="1">
+      <w:hyperlink r:id="rId37" w:anchor="_Toc527975153" w:history="1">
         <w:r>
           <w:rPr>
             <w:rStyle w:val="Hyperlink"/>
@@ -3607,7 +3673,7 @@
           <w:lang w:eastAsia="en-US" w:bidi="ar-SA"/>
         </w:rPr>
       </w:pPr>
-      <w:hyperlink r:id="rId35" w:anchor="_Toc527975154" w:history="1">
+      <w:hyperlink r:id="rId38" w:anchor="_Toc527975154" w:history="1">
         <w:r>
           <w:rPr>
             <w:rStyle w:val="Hyperlink"/>
@@ -4928,7 +4994,16 @@
           <w:sz w:val="24"/>
           <w:szCs w:val="24"/>
         </w:rPr>
-        <w:t>Keeperhouse là hệ thống kết nối tất cả các thiết bị điện thông thường và biến “Nhà thường” thành “ Nhà thông minh”. Keeperhouse giúp bạn giám sát và điều khiển tất cả các thiết bị điện trong ngôi nhà thông minh từ xa qua smartphone.</w:t>
+        <w:t>Keeperhouse là hệ thống kết nối tất cả các thiết bị điện thông thường và biến “Nhà thường” thành “ Nhà thông minh”. K</w:t>
+      </w:r>
+      <w:bookmarkStart w:id="1" w:name="_GoBack"/>
+      <w:bookmarkEnd w:id="1"/>
+      <w:r>
+        <w:rPr>
+          <w:sz w:val="24"/>
+          <w:szCs w:val="24"/>
+        </w:rPr>
+        <w:t>eeperhouse giúp bạn giám sát và điều khiển tất cả các thiết bị điện trong ngôi nhà thông minh từ xa qua smartphone.</w:t>
       </w:r>
     </w:p>
     <w:p>
@@ -4944,7 +5019,23 @@
           <w:sz w:val="24"/>
           <w:szCs w:val="24"/>
         </w:rPr>
-        <w:t xml:space="preserve">Tất cả đều được diễn ra trên giao diện thân thiện, và cung cấp các mức độ, chức năng khác nhau tùy theo nhu cầu và tính năng thiết bị nhà thông minh. </w:t>
+        <w:t xml:space="preserve">Tất cả đều được diễn ra trên giao diện thân thiện, và cung cấp các mức độ, chức năng khác nhau tùy </w:t>
+      </w:r>
+      <w:proofErr w:type="gramStart"/>
+      <w:r>
+        <w:rPr>
+          <w:sz w:val="24"/>
+          <w:szCs w:val="24"/>
+        </w:rPr>
+        <w:t>theo</w:t>
+      </w:r>
+      <w:proofErr w:type="gramEnd"/>
+      <w:r>
+        <w:rPr>
+          <w:sz w:val="24"/>
+          <w:szCs w:val="24"/>
+        </w:rPr>
+        <w:t xml:space="preserve"> nhu cầu và tính năng thiết bị nhà thông minh. </w:t>
       </w:r>
     </w:p>
     <w:p>
@@ -5152,21 +5243,21 @@
       <w:pPr>
         <w:pStyle w:val="Heading1"/>
       </w:pPr>
-      <w:bookmarkStart w:id="1" w:name="_Toc527975126"/>
+      <w:bookmarkStart w:id="2" w:name="_Toc527975126"/>
       <w:r>
         <w:t>Các nhân sự tham gia dự án</w:t>
       </w:r>
-      <w:bookmarkEnd w:id="1"/>
+      <w:bookmarkEnd w:id="2"/>
     </w:p>
     <w:p>
       <w:pPr>
         <w:pStyle w:val="Heading2"/>
       </w:pPr>
-      <w:bookmarkStart w:id="2" w:name="_Toc527975127"/>
+      <w:bookmarkStart w:id="3" w:name="_Toc527975127"/>
       <w:r>
         <w:t>Thông tin liên hệ phía khách hàng</w:t>
       </w:r>
-      <w:bookmarkEnd w:id="2"/>
+      <w:bookmarkEnd w:id="3"/>
     </w:p>
     <w:p>
       <w:pPr>
@@ -5312,11 +5403,11 @@
       <w:pPr>
         <w:pStyle w:val="Heading2"/>
       </w:pPr>
-      <w:bookmarkStart w:id="3" w:name="_Toc527975128"/>
+      <w:bookmarkStart w:id="4" w:name="_Toc527975128"/>
       <w:r>
         <w:t>Thông tin liên hệ phía công ty</w:t>
       </w:r>
-      <w:bookmarkEnd w:id="3"/>
+      <w:bookmarkEnd w:id="4"/>
     </w:p>
     <w:p>
       <w:pPr>
@@ -5372,7 +5463,7 @@
         <w:lastRenderedPageBreak/>
         <w:t xml:space="preserve">Email: </w:t>
       </w:r>
-      <w:hyperlink r:id="rId36" w:history="1">
+      <w:hyperlink r:id="rId39" w:history="1">
         <w:r>
           <w:rPr>
             <w:rStyle w:val="Hyperlink"/>
@@ -5444,7 +5535,7 @@
         </w:rPr>
         <w:t xml:space="preserve">Email: </w:t>
       </w:r>
-      <w:hyperlink r:id="rId37" w:history="1">
+      <w:hyperlink r:id="rId40" w:history="1">
         <w:r>
           <w:rPr>
             <w:rStyle w:val="Hyperlink"/>
@@ -5467,11 +5558,11 @@
       <w:pPr>
         <w:pStyle w:val="Heading2"/>
       </w:pPr>
-      <w:bookmarkStart w:id="4" w:name="_Toc527975129"/>
+      <w:bookmarkStart w:id="5" w:name="_Toc527975129"/>
       <w:r>
         <w:t>Phân chia vai trò của thành viên dự án và khách hàng</w:t>
       </w:r>
-      <w:bookmarkEnd w:id="4"/>
+      <w:bookmarkEnd w:id="5"/>
     </w:p>
     <w:p>
       <w:pPr>
@@ -5781,21 +5872,21 @@
       <w:pPr>
         <w:pStyle w:val="Heading1"/>
       </w:pPr>
-      <w:bookmarkStart w:id="5" w:name="_Toc527975130"/>
+      <w:bookmarkStart w:id="6" w:name="_Toc527975130"/>
       <w:r>
         <w:t>Khảo sát dự án</w:t>
       </w:r>
-      <w:bookmarkEnd w:id="5"/>
+      <w:bookmarkEnd w:id="6"/>
     </w:p>
     <w:p>
       <w:pPr>
         <w:pStyle w:val="Heading2"/>
       </w:pPr>
-      <w:bookmarkStart w:id="6" w:name="_Toc527975131"/>
+      <w:bookmarkStart w:id="7" w:name="_Toc527975131"/>
       <w:r>
         <w:t>Yêu cầu khách hàng</w:t>
       </w:r>
-      <w:bookmarkEnd w:id="6"/>
+      <w:bookmarkEnd w:id="7"/>
     </w:p>
     <w:p>
       <w:pPr>
@@ -5849,11 +5940,11 @@
       <w:pPr>
         <w:pStyle w:val="Heading2"/>
       </w:pPr>
-      <w:bookmarkStart w:id="7" w:name="_Toc527975132"/>
+      <w:bookmarkStart w:id="8" w:name="_Toc527975132"/>
       <w:r>
         <w:t>Mô hình hoạt động hiện thời – nghiệp vụ</w:t>
       </w:r>
-      <w:bookmarkEnd w:id="7"/>
+      <w:bookmarkEnd w:id="8"/>
     </w:p>
     <w:p>
       <w:pPr>
@@ -5882,7 +5973,23 @@
           <w:sz w:val="24"/>
           <w:szCs w:val="24"/>
         </w:rPr>
-        <w:t>như camera, tủ lạnh, ti vi, điều hòa, bể nước…) đã được đánh địa chỉ IP, có thể kết nối wifi và gửi nhận dữ liệu.</w:t>
+        <w:t xml:space="preserve">như camera, tủ lạnh, ti </w:t>
+      </w:r>
+      <w:proofErr w:type="gramStart"/>
+      <w:r>
+        <w:rPr>
+          <w:sz w:val="24"/>
+          <w:szCs w:val="24"/>
+        </w:rPr>
+        <w:t>vi</w:t>
+      </w:r>
+      <w:proofErr w:type="gramEnd"/>
+      <w:r>
+        <w:rPr>
+          <w:sz w:val="24"/>
+          <w:szCs w:val="24"/>
+        </w:rPr>
+        <w:t>, điều hòa, bể nước…) đã được đánh địa chỉ IP, có thể kết nối wifi và gửi nhận dữ liệu.</w:t>
       </w:r>
     </w:p>
     <w:p>
@@ -5927,12 +6034,12 @@
       <w:pPr>
         <w:pStyle w:val="Heading2"/>
       </w:pPr>
-      <w:bookmarkStart w:id="8" w:name="_Toc527975133"/>
+      <w:bookmarkStart w:id="9" w:name="_Toc527975133"/>
       <w:r>
         <w:lastRenderedPageBreak/>
         <w:t>Mô hình hoạt động dự kiến sau khi áp dụng sản phẩm mới</w:t>
       </w:r>
-      <w:bookmarkEnd w:id="8"/>
+      <w:bookmarkEnd w:id="9"/>
     </w:p>
     <w:p>
       <w:pPr>
@@ -5966,7 +6073,7 @@
                     </pic:cNvPicPr>
                   </pic:nvPicPr>
                   <pic:blipFill>
-                    <a:blip r:embed="rId38">
+                    <a:blip r:embed="rId41">
                       <a:extLst>
                         <a:ext uri="{28A0092B-C50C-407E-A947-70E740481C1C}">
                           <a14:useLocalDpi xmlns:a14="http://schemas.microsoft.com/office/drawing/2010/main" val="0"/>
@@ -6000,6 +6107,31 @@
     </w:p>
     <w:p>
       <w:pPr>
+        <w:jc w:val="center"/>
+        <w:rPr>
+          <w:sz w:val="24"/>
+          <w:szCs w:val="24"/>
+        </w:rPr>
+      </w:pPr>
+      <w:r>
+        <w:rPr>
+          <w:sz w:val="24"/>
+          <w:szCs w:val="24"/>
+        </w:rPr>
+        <w:t>Hình 1: Mô hình hoạt động dự kiến</w:t>
+      </w:r>
+    </w:p>
+    <w:p>
+      <w:pPr>
+        <w:jc w:val="center"/>
+        <w:rPr>
+          <w:sz w:val="24"/>
+          <w:szCs w:val="24"/>
+        </w:rPr>
+      </w:pPr>
+    </w:p>
+    <w:p>
+      <w:pPr>
         <w:pStyle w:val="ListParagraph"/>
         <w:numPr>
           <w:ilvl w:val="0"/>
@@ -6015,7 +6147,23 @@
           <w:sz w:val="24"/>
           <w:szCs w:val="24"/>
         </w:rPr>
-        <w:t>Các thiết bị quản lý là những thiết bị thông minh được lắp đặt trong các căn hộ smart home, các thiết bị này sẽ gửi,nhận dữ liệu với server của căn hộ.</w:t>
+        <w:t>Các thiết bị quản lý là những thiết bị thông minh được lắp đặt trong các căn hộ smart home, các thiết bị này sẽ gửi</w:t>
+      </w:r>
+      <w:proofErr w:type="gramStart"/>
+      <w:r>
+        <w:rPr>
+          <w:sz w:val="24"/>
+          <w:szCs w:val="24"/>
+        </w:rPr>
+        <w:t>,nhận</w:t>
+      </w:r>
+      <w:proofErr w:type="gramEnd"/>
+      <w:r>
+        <w:rPr>
+          <w:sz w:val="24"/>
+          <w:szCs w:val="24"/>
+        </w:rPr>
+        <w:t xml:space="preserve"> dữ liệu với server của căn hộ.</w:t>
       </w:r>
     </w:p>
     <w:p>
@@ -6035,7 +6183,39 @@
           <w:sz w:val="24"/>
           <w:szCs w:val="24"/>
         </w:rPr>
-        <w:t>Server của các căn hộ là những server ảo được quản lý bởi server chung của cả tòa nhà. Các server này chịu trách nhiệm quản lý, xử lý dữ liệu từ các thiết bị trong căn hộ đó và gửi nhận dữ liệu với server chung của tòa nhà.</w:t>
+        <w:t xml:space="preserve">Server của các căn hộ là những server ảo được quản lý bởi server </w:t>
+      </w:r>
+      <w:proofErr w:type="gramStart"/>
+      <w:r>
+        <w:rPr>
+          <w:sz w:val="24"/>
+          <w:szCs w:val="24"/>
+        </w:rPr>
+        <w:t>chung</w:t>
+      </w:r>
+      <w:proofErr w:type="gramEnd"/>
+      <w:r>
+        <w:rPr>
+          <w:sz w:val="24"/>
+          <w:szCs w:val="24"/>
+        </w:rPr>
+        <w:t xml:space="preserve"> của cả tòa nhà. Các server này chịu trách nhiệm quản lý, xử lý dữ liệu từ các thiết bị trong căn hộ đó và gửi nhận dữ liệu với server </w:t>
+      </w:r>
+      <w:proofErr w:type="gramStart"/>
+      <w:r>
+        <w:rPr>
+          <w:sz w:val="24"/>
+          <w:szCs w:val="24"/>
+        </w:rPr>
+        <w:t>chung</w:t>
+      </w:r>
+      <w:proofErr w:type="gramEnd"/>
+      <w:r>
+        <w:rPr>
+          <w:sz w:val="24"/>
+          <w:szCs w:val="24"/>
+        </w:rPr>
+        <w:t xml:space="preserve"> của tòa nhà.</w:t>
       </w:r>
     </w:p>
     <w:p>
@@ -6070,23 +6250,32 @@
           <w:szCs w:val="24"/>
         </w:rPr>
       </w:pPr>
-      <w:r>
-        <w:rPr>
-          <w:sz w:val="24"/>
-          <w:szCs w:val="24"/>
-        </w:rPr>
-        <w:t>Các  thiết bị điều khiển người dùng là những chiếc điện thoại được cài đặt ứng dụng quản lý nhà thông minh được kết nối mạng internet.</w:t>
+      <w:proofErr w:type="gramStart"/>
+      <w:r>
+        <w:rPr>
+          <w:sz w:val="24"/>
+          <w:szCs w:val="24"/>
+        </w:rPr>
+        <w:t>Các  thiết</w:t>
+      </w:r>
+      <w:proofErr w:type="gramEnd"/>
+      <w:r>
+        <w:rPr>
+          <w:sz w:val="24"/>
+          <w:szCs w:val="24"/>
+        </w:rPr>
+        <w:t xml:space="preserve"> bị điều khiển người dùng là những chiếc điện thoại được cài đặt ứng dụng quản lý nhà thông minh được kết nối mạng internet.</w:t>
       </w:r>
     </w:p>
     <w:p>
       <w:pPr>
         <w:pStyle w:val="Heading2"/>
       </w:pPr>
-      <w:bookmarkStart w:id="9" w:name="_Toc527975134"/>
+      <w:bookmarkStart w:id="10" w:name="_Toc527975134"/>
       <w:r>
         <w:t>Phân tích ưu điểm/nhược điểm/lợi ích khách hàng</w:t>
       </w:r>
-      <w:bookmarkEnd w:id="9"/>
+      <w:bookmarkEnd w:id="10"/>
     </w:p>
     <w:p>
       <w:pPr>
@@ -6197,6 +6386,7 @@
           <w:sz w:val="24"/>
           <w:szCs w:val="24"/>
         </w:rPr>
+        <w:lastRenderedPageBreak/>
         <w:t>ứng dụng điều khiển nhà thông minh chỉ chạy được trên android và ios</w:t>
       </w:r>
     </w:p>
@@ -6237,7 +6427,6 @@
           <w:sz w:val="24"/>
           <w:szCs w:val="24"/>
         </w:rPr>
-        <w:lastRenderedPageBreak/>
         <w:t>Tiết kiệm thời gian, công sức</w:t>
       </w:r>
     </w:p>
@@ -6281,10 +6470,7 @@
         <w:t>Nâng tầm giá trị ngôi nhà</w:t>
       </w:r>
     </w:p>
-    <w:p>
-      <w:bookmarkStart w:id="10" w:name="_GoBack"/>
-      <w:bookmarkEnd w:id="10"/>
-    </w:p>
+    <w:p/>
     <w:p>
       <w:pPr>
         <w:pStyle w:val="Heading1"/>
@@ -6382,8 +6568,17 @@
           <w:sz w:val="24"/>
           <w:szCs w:val="24"/>
         </w:rPr>
-        <w:t>Điều khiển các thiết bị trong căn hộ như: đèn, điều hòa, hệ thống tưới nước, bình nóng lạnh, cửa, camera,…</w:t>
-      </w:r>
+        <w:t>Điều khiển các thiết bị trong căn hộ như: đèn, điều hòa, hệ thống tưới nước, bình nóng lạnh, cửa, camera</w:t>
+      </w:r>
+      <w:proofErr w:type="gramStart"/>
+      <w:r>
+        <w:rPr>
+          <w:sz w:val="24"/>
+          <w:szCs w:val="24"/>
+        </w:rPr>
+        <w:t>,…</w:t>
+      </w:r>
+      <w:proofErr w:type="gramEnd"/>
     </w:p>
     <w:p>
       <w:pPr>
@@ -6858,6 +7053,7 @@
                 <w:sz w:val="24"/>
                 <w:szCs w:val="24"/>
               </w:rPr>
+              <w:lastRenderedPageBreak/>
               <w:t>3</w:t>
             </w:r>
           </w:p>
@@ -6929,7 +7125,6 @@
       </w:pPr>
       <w:bookmarkStart w:id="14" w:name="_Toc527975139"/>
       <w:r>
-        <w:lastRenderedPageBreak/>
         <w:t>Ước lượng rủi ro</w:t>
       </w:r>
       <w:bookmarkEnd w:id="14"/>
@@ -7776,6 +7971,7 @@
                 <w:sz w:val="24"/>
                 <w:szCs w:val="24"/>
               </w:rPr>
+              <w:lastRenderedPageBreak/>
               <w:t>Chi phí quản lý</w:t>
             </w:r>
           </w:p>
@@ -7904,7 +8100,6 @@
                 <w:sz w:val="24"/>
                 <w:szCs w:val="24"/>
               </w:rPr>
-              <w:lastRenderedPageBreak/>
               <w:t>Chi phí bảo hành và sửa chữa hàng năm</w:t>
             </w:r>
           </w:p>
@@ -8870,11 +9065,25 @@
     </w:p>
     <w:p>
       <w:pPr>
+        <w:rPr>
+          <w:sz w:val="24"/>
+          <w:szCs w:val="24"/>
+        </w:rPr>
+      </w:pPr>
+      <w:r>
+        <w:rPr>
+          <w:sz w:val="24"/>
+          <w:szCs w:val="24"/>
+        </w:rPr>
+        <w:br w:type="column"/>
+      </w:r>
+    </w:p>
+    <w:p>
+      <w:pPr>
         <w:pStyle w:val="Heading1"/>
       </w:pPr>
       <w:bookmarkStart w:id="19" w:name="_Toc527975144"/>
       <w:r>
-        <w:lastRenderedPageBreak/>
         <w:t>Phân tích thiết kế</w:t>
       </w:r>
       <w:bookmarkEnd w:id="19"/>
@@ -8894,270 +9103,6 @@
         </w:rPr>
       </w:pPr>
       <w:bookmarkStart w:id="20" w:name="_Toc527975145"/>
-    </w:p>
-    <w:p>
-      <w:pPr>
-        <w:pStyle w:val="Heading2"/>
-        <w:numPr>
-          <w:ilvl w:val="0"/>
-          <w:numId w:val="0"/>
-        </w:numPr>
-        <w:rPr>
-          <w:lang w:eastAsia="en-US" w:bidi="ar-SA"/>
-        </w:rPr>
-      </w:pPr>
-    </w:p>
-    <w:p>
-      <w:pPr>
-        <w:pStyle w:val="Heading2"/>
-        <w:numPr>
-          <w:ilvl w:val="0"/>
-          <w:numId w:val="0"/>
-        </w:numPr>
-        <w:rPr>
-          <w:lang w:eastAsia="en-US" w:bidi="ar-SA"/>
-        </w:rPr>
-      </w:pPr>
-    </w:p>
-    <w:p>
-      <w:pPr>
-        <w:pStyle w:val="Heading2"/>
-        <w:numPr>
-          <w:ilvl w:val="0"/>
-          <w:numId w:val="0"/>
-        </w:numPr>
-        <w:rPr>
-          <w:lang w:eastAsia="en-US" w:bidi="ar-SA"/>
-        </w:rPr>
-      </w:pPr>
-    </w:p>
-    <w:p>
-      <w:pPr>
-        <w:pStyle w:val="Heading2"/>
-        <w:numPr>
-          <w:ilvl w:val="0"/>
-          <w:numId w:val="0"/>
-        </w:numPr>
-        <w:rPr>
-          <w:lang w:eastAsia="en-US" w:bidi="ar-SA"/>
-        </w:rPr>
-      </w:pPr>
-    </w:p>
-    <w:p>
-      <w:pPr>
-        <w:pStyle w:val="Heading2"/>
-        <w:numPr>
-          <w:ilvl w:val="0"/>
-          <w:numId w:val="0"/>
-        </w:numPr>
-        <w:rPr>
-          <w:lang w:eastAsia="en-US" w:bidi="ar-SA"/>
-        </w:rPr>
-      </w:pPr>
-    </w:p>
-    <w:p>
-      <w:pPr>
-        <w:pStyle w:val="Heading2"/>
-        <w:numPr>
-          <w:ilvl w:val="0"/>
-          <w:numId w:val="0"/>
-        </w:numPr>
-        <w:rPr>
-          <w:lang w:eastAsia="en-US" w:bidi="ar-SA"/>
-        </w:rPr>
-      </w:pPr>
-    </w:p>
-    <w:p>
-      <w:pPr>
-        <w:pStyle w:val="Heading2"/>
-        <w:numPr>
-          <w:ilvl w:val="0"/>
-          <w:numId w:val="0"/>
-        </w:numPr>
-        <w:rPr>
-          <w:lang w:eastAsia="en-US" w:bidi="ar-SA"/>
-        </w:rPr>
-      </w:pPr>
-    </w:p>
-    <w:p>
-      <w:pPr>
-        <w:pStyle w:val="Heading2"/>
-        <w:numPr>
-          <w:ilvl w:val="0"/>
-          <w:numId w:val="0"/>
-        </w:numPr>
-        <w:rPr>
-          <w:lang w:eastAsia="en-US" w:bidi="ar-SA"/>
-        </w:rPr>
-      </w:pPr>
-    </w:p>
-    <w:p>
-      <w:pPr>
-        <w:pStyle w:val="Heading2"/>
-        <w:numPr>
-          <w:ilvl w:val="0"/>
-          <w:numId w:val="0"/>
-        </w:numPr>
-        <w:rPr>
-          <w:lang w:eastAsia="en-US" w:bidi="ar-SA"/>
-        </w:rPr>
-      </w:pPr>
-    </w:p>
-    <w:p>
-      <w:pPr>
-        <w:pStyle w:val="Heading2"/>
-        <w:numPr>
-          <w:ilvl w:val="0"/>
-          <w:numId w:val="0"/>
-        </w:numPr>
-        <w:rPr>
-          <w:lang w:eastAsia="en-US" w:bidi="ar-SA"/>
-        </w:rPr>
-      </w:pPr>
-    </w:p>
-    <w:p>
-      <w:pPr>
-        <w:pStyle w:val="Heading2"/>
-        <w:numPr>
-          <w:ilvl w:val="0"/>
-          <w:numId w:val="0"/>
-        </w:numPr>
-        <w:rPr>
-          <w:lang w:eastAsia="en-US" w:bidi="ar-SA"/>
-        </w:rPr>
-      </w:pPr>
-    </w:p>
-    <w:p>
-      <w:pPr>
-        <w:pStyle w:val="Heading2"/>
-        <w:numPr>
-          <w:ilvl w:val="0"/>
-          <w:numId w:val="0"/>
-        </w:numPr>
-        <w:rPr>
-          <w:lang w:eastAsia="en-US" w:bidi="ar-SA"/>
-        </w:rPr>
-      </w:pPr>
-    </w:p>
-    <w:p>
-      <w:pPr>
-        <w:pStyle w:val="Heading2"/>
-        <w:numPr>
-          <w:ilvl w:val="0"/>
-          <w:numId w:val="0"/>
-        </w:numPr>
-        <w:rPr>
-          <w:lang w:eastAsia="en-US" w:bidi="ar-SA"/>
-        </w:rPr>
-      </w:pPr>
-    </w:p>
-    <w:p>
-      <w:pPr>
-        <w:pStyle w:val="Heading2"/>
-        <w:numPr>
-          <w:ilvl w:val="0"/>
-          <w:numId w:val="0"/>
-        </w:numPr>
-        <w:rPr>
-          <w:lang w:eastAsia="en-US" w:bidi="ar-SA"/>
-        </w:rPr>
-      </w:pPr>
-    </w:p>
-    <w:p>
-      <w:pPr>
-        <w:pStyle w:val="Heading2"/>
-        <w:numPr>
-          <w:ilvl w:val="0"/>
-          <w:numId w:val="0"/>
-        </w:numPr>
-        <w:rPr>
-          <w:lang w:eastAsia="en-US" w:bidi="ar-SA"/>
-        </w:rPr>
-      </w:pPr>
-    </w:p>
-    <w:p>
-      <w:pPr>
-        <w:pStyle w:val="Heading2"/>
-        <w:numPr>
-          <w:ilvl w:val="0"/>
-          <w:numId w:val="0"/>
-        </w:numPr>
-        <w:rPr>
-          <w:lang w:eastAsia="en-US" w:bidi="ar-SA"/>
-        </w:rPr>
-      </w:pPr>
-    </w:p>
-    <w:p>
-      <w:pPr>
-        <w:pStyle w:val="Heading2"/>
-        <w:numPr>
-          <w:ilvl w:val="0"/>
-          <w:numId w:val="0"/>
-        </w:numPr>
-        <w:rPr>
-          <w:lang w:eastAsia="en-US" w:bidi="ar-SA"/>
-        </w:rPr>
-      </w:pPr>
-    </w:p>
-    <w:p>
-      <w:pPr>
-        <w:pStyle w:val="Heading2"/>
-        <w:numPr>
-          <w:ilvl w:val="0"/>
-          <w:numId w:val="0"/>
-        </w:numPr>
-        <w:rPr>
-          <w:lang w:eastAsia="en-US" w:bidi="ar-SA"/>
-        </w:rPr>
-      </w:pPr>
-    </w:p>
-    <w:p>
-      <w:pPr>
-        <w:pStyle w:val="Heading2"/>
-        <w:numPr>
-          <w:ilvl w:val="0"/>
-          <w:numId w:val="0"/>
-        </w:numPr>
-        <w:rPr>
-          <w:lang w:eastAsia="en-US" w:bidi="ar-SA"/>
-        </w:rPr>
-      </w:pPr>
-    </w:p>
-    <w:p>
-      <w:pPr>
-        <w:pStyle w:val="Heading2"/>
-        <w:numPr>
-          <w:ilvl w:val="0"/>
-          <w:numId w:val="0"/>
-        </w:numPr>
-        <w:rPr>
-          <w:lang w:eastAsia="en-US" w:bidi="ar-SA"/>
-        </w:rPr>
-      </w:pPr>
-    </w:p>
-    <w:p>
-      <w:pPr>
-        <w:pStyle w:val="Heading2"/>
-        <w:numPr>
-          <w:ilvl w:val="0"/>
-          <w:numId w:val="0"/>
-        </w:numPr>
-        <w:rPr>
-          <w:lang w:eastAsia="en-US" w:bidi="ar-SA"/>
-        </w:rPr>
-      </w:pPr>
-    </w:p>
-    <w:p>
-      <w:pPr>
-        <w:pStyle w:val="Heading2"/>
-        <w:numPr>
-          <w:ilvl w:val="0"/>
-          <w:numId w:val="0"/>
-        </w:numPr>
-        <w:rPr>
-          <w:lang w:eastAsia="en-US" w:bidi="ar-SA"/>
-        </w:rPr>
-      </w:pPr>
     </w:p>
     <w:bookmarkEnd w:id="20"/>
     <w:p>
@@ -9189,7 +9134,6 @@
           <w:szCs w:val="26"/>
           <w:lang w:eastAsia="en-US" w:bidi="ar-SA"/>
         </w:rPr>
-        <w:lastRenderedPageBreak/>
         <mc:AlternateContent>
           <mc:Choice Requires="wps">
             <w:drawing>
@@ -9552,7 +9496,7 @@
           </mc:Choice>
           <mc:Fallback>
             <w:pict>
-              <v:shapetype w14:anchorId="50C161E5" id="_x0000_t13" coordsize="21600,21600" o:spt="13" adj="16200,5400" path="m@0,l@0@1,0@1,0@2@0@2@0,21600,21600,10800xe">
+              <v:shapetype w14:anchorId="188EFDC5" id="_x0000_t13" coordsize="21600,21600" o:spt="13" adj="16200,5400" path="m@0,l@0@1,0@1,0@2@0@2@0,21600,21600,10800xe">
                 <v:stroke joinstyle="miter"/>
                 <v:formulas>
                   <v:f eqn="val #0"/>
@@ -9633,7 +9577,7 @@
           </mc:Choice>
           <mc:Fallback>
             <w:pict>
-              <v:shape w14:anchorId="47A7D383" id="Right Arrow 21" o:spid="_x0000_s1026" type="#_x0000_t13" style="position:absolute;margin-left:234.4pt;margin-top:7.05pt;width:35.25pt;height:3.6pt;z-index:251676672;visibility:visible;mso-wrap-style:square;mso-wrap-distance-left:9pt;mso-wrap-distance-top:0;mso-wrap-distance-right:9pt;mso-wrap-distance-bottom:0;mso-position-horizontal:absolute;mso-position-horizontal-relative:text;mso-position-vertical:absolute;mso-position-vertical-relative:text;v-text-anchor:middle" o:gfxdata="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" adj="20497" fillcolor="#4f81bd" strokecolor="#385d8a" strokeweight="2pt"/>
+              <v:shape w14:anchorId="167C475F" id="Right Arrow 21" o:spid="_x0000_s1026" type="#_x0000_t13" style="position:absolute;margin-left:234.4pt;margin-top:7.05pt;width:35.25pt;height:3.6pt;z-index:251676672;visibility:visible;mso-wrap-style:square;mso-wrap-distance-left:9pt;mso-wrap-distance-top:0;mso-wrap-distance-right:9pt;mso-wrap-distance-bottom:0;mso-position-horizontal:absolute;mso-position-horizontal-relative:text;mso-position-vertical:absolute;mso-position-vertical-relative:text;v-text-anchor:middle" o:gfxdata="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" adj="20497" fillcolor="#4f81bd" strokecolor="#385d8a" strokeweight="2pt"/>
             </w:pict>
           </mc:Fallback>
         </mc:AlternateContent>
@@ -9705,7 +9649,7 @@
           </mc:Choice>
           <mc:Fallback>
             <w:pict>
-              <v:shapetype w14:anchorId="3FFB54ED" id="_x0000_t68" coordsize="21600,21600" o:spt="68" adj="5400,5400" path="m0@0l@1@0@1,21600@2,21600@2@0,21600@0,10800,xe">
+              <v:shapetype w14:anchorId="260C3071" id="_x0000_t68" coordsize="21600,21600" o:spt="68" adj="5400,5400" path="m0@0l@1@0@1,21600@2,21600@2@0,21600@0,10800,xe">
                 <v:stroke joinstyle="miter"/>
                 <v:formulas>
                   <v:f eqn="val #0"/>
@@ -9916,7 +9860,7 @@
           </mc:Choice>
           <mc:Fallback>
             <w:pict>
-              <v:shape w14:anchorId="43E7ADD4" id="Up Arrow 16" o:spid="_x0000_s1026" type="#_x0000_t68" style="position:absolute;margin-left:189.4pt;margin-top:3.65pt;width:3.6pt;height:42pt;z-index:251671552;visibility:visible;mso-wrap-style:square;mso-wrap-distance-left:9pt;mso-wrap-distance-top:0;mso-wrap-distance-right:9pt;mso-wrap-distance-bottom:0;mso-position-horizontal:absolute;mso-position-horizontal-relative:text;mso-position-vertical:absolute;mso-position-vertical-relative:text;v-text-anchor:middle" o:gfxdata="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" adj="926" fillcolor="#4f81bd" strokecolor="#385d8a" strokeweight="2pt"/>
+              <v:shape w14:anchorId="63057075" id="Up Arrow 16" o:spid="_x0000_s1026" type="#_x0000_t68" style="position:absolute;margin-left:189.4pt;margin-top:3.65pt;width:3.6pt;height:42pt;z-index:251671552;visibility:visible;mso-wrap-style:square;mso-wrap-distance-left:9pt;mso-wrap-distance-top:0;mso-wrap-distance-right:9pt;mso-wrap-distance-bottom:0;mso-position-horizontal:absolute;mso-position-horizontal-relative:text;mso-position-vertical:absolute;mso-position-vertical-relative:text;v-text-anchor:middle" o:gfxdata="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" adj="926" fillcolor="#4f81bd" strokecolor="#385d8a" strokeweight="2pt"/>
             </w:pict>
           </mc:Fallback>
         </mc:AlternateContent>
@@ -10278,7 +10222,7 @@
           </mc:Choice>
           <mc:Fallback>
             <w:pict>
-              <v:shape w14:anchorId="284954A2" id="Right Arrow 12" o:spid="_x0000_s1026" type="#_x0000_t13" style="position:absolute;margin-left:259.9pt;margin-top:16.75pt;width:96.75pt;height:7.5pt;z-index:251667456;visibility:visible;mso-wrap-style:square;mso-wrap-distance-left:9pt;mso-wrap-distance-top:0;mso-wrap-distance-right:9pt;mso-wrap-distance-bottom:0;mso-position-horizontal:absolute;mso-position-horizontal-relative:text;mso-position-vertical:absolute;mso-position-vertical-relative:text;v-text-anchor:middle" o:gfxdata="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" adj="20763" fillcolor="#4f81bd" strokecolor="#385d8a" strokeweight="2pt"/>
+              <v:shape w14:anchorId="29AD61AD" id="Right Arrow 12" o:spid="_x0000_s1026" type="#_x0000_t13" style="position:absolute;margin-left:259.9pt;margin-top:16.75pt;width:96.75pt;height:7.5pt;z-index:251667456;visibility:visible;mso-wrap-style:square;mso-wrap-distance-left:9pt;mso-wrap-distance-top:0;mso-wrap-distance-right:9pt;mso-wrap-distance-bottom:0;mso-position-horizontal:absolute;mso-position-horizontal-relative:text;mso-position-vertical:absolute;mso-position-vertical-relative:text;v-text-anchor:middle" o:gfxdata="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" adj="20763" fillcolor="#4f81bd" strokecolor="#385d8a" strokeweight="2pt"/>
             </w:pict>
           </mc:Fallback>
         </mc:AlternateContent>
@@ -10346,7 +10290,7 @@
           </mc:Choice>
           <mc:Fallback>
             <w:pict>
-              <v:shape w14:anchorId="7EEEE9CB" id="Right Arrow 13" o:spid="_x0000_s1026" type="#_x0000_t13" style="position:absolute;margin-left:46.9pt;margin-top:16.7pt;width:72.75pt;height:3.6pt;z-index:251663360;visibility:visible;mso-wrap-style:square;mso-width-percent:0;mso-wrap-distance-left:9pt;mso-wrap-distance-top:0;mso-wrap-distance-right:9pt;mso-wrap-distance-bottom:0;mso-position-horizontal:absolute;mso-position-horizontal-relative:text;mso-position-vertical:absolute;mso-position-vertical-relative:text;mso-width-percent:0;mso-width-relative:margin;v-text-anchor:middle" o:gfxdata="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" adj="21066" fillcolor="#4f81bd" strokecolor="#385d8a" strokeweight="2pt"/>
+              <v:shape w14:anchorId="1879607C" id="Right Arrow 13" o:spid="_x0000_s1026" type="#_x0000_t13" style="position:absolute;margin-left:46.9pt;margin-top:16.7pt;width:72.75pt;height:3.6pt;z-index:251663360;visibility:visible;mso-wrap-style:square;mso-width-percent:0;mso-wrap-distance-left:9pt;mso-wrap-distance-top:0;mso-wrap-distance-right:9pt;mso-wrap-distance-bottom:0;mso-position-horizontal:absolute;mso-position-horizontal-relative:text;mso-position-vertical:absolute;mso-position-vertical-relative:text;mso-width-percent:0;mso-width-relative:margin;v-text-anchor:middle" o:gfxdata="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" adj="21066" fillcolor="#4f81bd" strokecolor="#385d8a" strokeweight="2pt"/>
             </w:pict>
           </mc:Fallback>
         </mc:AlternateContent>
@@ -10425,7 +10369,7 @@
           </mc:Choice>
           <mc:Fallback>
             <w:pict>
-              <v:shape w14:anchorId="6E878753" id="Up Arrow 14" o:spid="_x0000_s1026" type="#_x0000_t68" style="position:absolute;margin-left:.4pt;margin-top:19pt;width:3.6pt;height:71.25pt;z-index:251665408;visibility:visible;mso-wrap-style:square;mso-wrap-distance-left:9pt;mso-wrap-distance-top:0;mso-wrap-distance-right:9pt;mso-wrap-distance-bottom:0;mso-position-horizontal:absolute;mso-position-horizontal-relative:text;mso-position-vertical:absolute;mso-position-vertical-relative:text;v-text-anchor:middle" o:gfxdata="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" adj="546" fillcolor="#4f81bd" strokecolor="#385d8a" strokeweight="2pt"/>
+              <v:shape w14:anchorId="2ABEDEB2" id="Up Arrow 14" o:spid="_x0000_s1026" type="#_x0000_t68" style="position:absolute;margin-left:.4pt;margin-top:19pt;width:3.6pt;height:71.25pt;z-index:251665408;visibility:visible;mso-wrap-style:square;mso-wrap-distance-left:9pt;mso-wrap-distance-top:0;mso-wrap-distance-right:9pt;mso-wrap-distance-bottom:0;mso-position-horizontal:absolute;mso-position-horizontal-relative:text;mso-position-vertical:absolute;mso-position-vertical-relative:text;v-text-anchor:middle" o:gfxdata="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" adj="546" fillcolor="#4f81bd" strokecolor="#385d8a" strokeweight="2pt"/>
             </w:pict>
           </mc:Fallback>
         </mc:AlternateContent>
@@ -10497,7 +10441,7 @@
           </mc:Choice>
           <mc:Fallback>
             <w:pict>
-              <v:shape w14:anchorId="7E4A37D7" id="Up Arrow 23" o:spid="_x0000_s1026" type="#_x0000_t68" style="position:absolute;margin-left:394.9pt;margin-top:1.35pt;width:3.75pt;height:69pt;z-index:251669504;visibility:visible;mso-wrap-style:square;mso-wrap-distance-left:9pt;mso-wrap-distance-top:0;mso-wrap-distance-right:9pt;mso-wrap-distance-bottom:0;mso-position-horizontal:absolute;mso-position-horizontal-relative:text;mso-position-vertical:absolute;mso-position-vertical-relative:text;v-text-anchor:middle" o:gfxdata="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" adj="587" fillcolor="#4f81bd" strokecolor="#385d8a" strokeweight="2pt"/>
+              <v:shape w14:anchorId="551D7856" id="Up Arrow 23" o:spid="_x0000_s1026" type="#_x0000_t68" style="position:absolute;margin-left:394.9pt;margin-top:1.35pt;width:3.75pt;height:69pt;z-index:251669504;visibility:visible;mso-wrap-style:square;mso-wrap-distance-left:9pt;mso-wrap-distance-top:0;mso-wrap-distance-right:9pt;mso-wrap-distance-bottom:0;mso-position-horizontal:absolute;mso-position-horizontal-relative:text;mso-position-vertical:absolute;mso-position-vertical-relative:text;v-text-anchor:middle" o:gfxdata="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" adj="587" fillcolor="#4f81bd" strokecolor="#385d8a" strokeweight="2pt"/>
             </w:pict>
           </mc:Fallback>
         </mc:AlternateContent>
@@ -10734,17 +10678,30 @@
     </w:p>
     <w:p>
       <w:pPr>
-        <w:rPr>
-          <w:lang w:eastAsia="en-US" w:bidi="ar-SA"/>
-        </w:rPr>
-      </w:pPr>
-    </w:p>
-    <w:p>
-      <w:pPr>
-        <w:rPr>
-          <w:lang w:eastAsia="en-US" w:bidi="ar-SA"/>
-        </w:rPr>
-      </w:pPr>
+        <w:jc w:val="center"/>
+        <w:rPr>
+          <w:lang w:eastAsia="en-US" w:bidi="ar-SA"/>
+        </w:rPr>
+      </w:pPr>
+      <w:r>
+        <w:rPr>
+          <w:lang w:eastAsia="en-US" w:bidi="ar-SA"/>
+        </w:rPr>
+        <w:t>Hình 2: Mô hình tích hợp phần cứng, phần mềm</w:t>
+      </w:r>
+    </w:p>
+    <w:p>
+      <w:pPr>
+        <w:rPr>
+          <w:lang w:eastAsia="en-US" w:bidi="ar-SA"/>
+        </w:rPr>
+      </w:pPr>
+      <w:r>
+        <w:rPr>
+          <w:lang w:eastAsia="en-US" w:bidi="ar-SA"/>
+        </w:rPr>
+        <w:br w:type="column"/>
+      </w:r>
     </w:p>
     <w:p>
       <w:pPr>
@@ -10779,9 +10736,99 @@
         </w:rPr>
         <w:t>Giao diện ứng dụng Keeperhous</w:t>
       </w:r>
-    </w:p>
-    <w:p>
-      <w:pPr>
+      <w:r>
+        <w:rPr>
+          <w:sz w:val="24"/>
+          <w:szCs w:val="24"/>
+          <w:lang w:eastAsia="en-US" w:bidi="ar-SA"/>
+        </w:rPr>
+        <w:t>:</w:t>
+      </w:r>
+    </w:p>
+    <w:p>
+      <w:pPr>
+        <w:ind w:left="576"/>
+        <w:rPr>
+          <w:sz w:val="24"/>
+          <w:szCs w:val="24"/>
+          <w:lang w:eastAsia="en-US" w:bidi="ar-SA"/>
+        </w:rPr>
+      </w:pPr>
+    </w:p>
+    <w:p>
+      <w:pPr>
+        <w:ind w:left="576"/>
+        <w:jc w:val="center"/>
+        <w:rPr>
+          <w:sz w:val="24"/>
+          <w:szCs w:val="24"/>
+          <w:lang w:eastAsia="en-US" w:bidi="ar-SA"/>
+        </w:rPr>
+      </w:pPr>
+      <w:r>
+        <w:rPr>
+          <w:noProof/>
+          <w:lang w:eastAsia="en-US" w:bidi="ar-SA"/>
+        </w:rPr>
+        <w:drawing>
+          <wp:inline distT="0" distB="0" distL="0" distR="0" wp14:anchorId="4B39C4CA" wp14:editId="0872F61F">
+            <wp:extent cx="3171825" cy="5962650"/>
+            <wp:effectExtent l="0" t="0" r="9525" b="0"/>
+            <wp:docPr id="37" name="Picture 37"/>
+            <wp:cNvGraphicFramePr>
+              <a:graphicFrameLocks xmlns:a="http://schemas.openxmlformats.org/drawingml/2006/main" noChangeAspect="1"/>
+            </wp:cNvGraphicFramePr>
+            <a:graphic xmlns:a="http://schemas.openxmlformats.org/drawingml/2006/main">
+              <a:graphicData uri="http://schemas.openxmlformats.org/drawingml/2006/picture">
+                <pic:pic xmlns:pic="http://schemas.openxmlformats.org/drawingml/2006/picture">
+                  <pic:nvPicPr>
+                    <pic:cNvPr id="1" name=""/>
+                    <pic:cNvPicPr/>
+                  </pic:nvPicPr>
+                  <pic:blipFill>
+                    <a:blip r:embed="rId42"/>
+                    <a:stretch>
+                      <a:fillRect/>
+                    </a:stretch>
+                  </pic:blipFill>
+                  <pic:spPr>
+                    <a:xfrm>
+                      <a:off x="0" y="0"/>
+                      <a:ext cx="3171825" cy="5962650"/>
+                    </a:xfrm>
+                    <a:prstGeom prst="rect">
+                      <a:avLst/>
+                    </a:prstGeom>
+                  </pic:spPr>
+                </pic:pic>
+              </a:graphicData>
+            </a:graphic>
+          </wp:inline>
+        </w:drawing>
+      </w:r>
+    </w:p>
+    <w:p>
+      <w:pPr>
+        <w:ind w:left="576"/>
+        <w:jc w:val="center"/>
+        <w:rPr>
+          <w:sz w:val="24"/>
+          <w:szCs w:val="24"/>
+          <w:lang w:eastAsia="en-US" w:bidi="ar-SA"/>
+        </w:rPr>
+      </w:pPr>
+      <w:r>
+        <w:rPr>
+          <w:sz w:val="24"/>
+          <w:szCs w:val="24"/>
+          <w:lang w:eastAsia="en-US" w:bidi="ar-SA"/>
+        </w:rPr>
+        <w:t>Hình 3: Màn hình đăng nhập App</w:t>
+      </w:r>
+    </w:p>
+    <w:p>
+      <w:pPr>
+        <w:jc w:val="center"/>
         <w:rPr>
           <w:sz w:val="24"/>
           <w:szCs w:val="24"/>
@@ -10814,7 +10861,7 @@
                     </pic:cNvPicPr>
                   </pic:nvPicPr>
                   <pic:blipFill>
-                    <a:blip r:embed="rId39">
+                    <a:blip r:embed="rId43">
                       <a:extLst>
                         <a:ext uri="{28A0092B-C50C-407E-A947-70E740481C1C}">
                           <a14:useLocalDpi xmlns:a14="http://schemas.microsoft.com/office/drawing/2010/main" val="0"/>
@@ -10845,6 +10892,46 @@
           </wp:inline>
         </w:drawing>
       </w:r>
+    </w:p>
+    <w:p>
+      <w:pPr>
+        <w:jc w:val="center"/>
+        <w:rPr>
+          <w:sz w:val="24"/>
+          <w:szCs w:val="24"/>
+          <w:lang w:eastAsia="en-US" w:bidi="ar-SA"/>
+        </w:rPr>
+      </w:pPr>
+    </w:p>
+    <w:p>
+      <w:pPr>
+        <w:ind w:firstLine="720"/>
+        <w:jc w:val="center"/>
+        <w:rPr>
+          <w:sz w:val="24"/>
+          <w:szCs w:val="24"/>
+          <w:lang w:eastAsia="en-US" w:bidi="ar-SA"/>
+        </w:rPr>
+      </w:pPr>
+      <w:r>
+        <w:rPr>
+          <w:sz w:val="24"/>
+          <w:szCs w:val="24"/>
+          <w:lang w:eastAsia="en-US" w:bidi="ar-SA"/>
+        </w:rPr>
+        <w:t>Hình 4: Chức năng điều khiển điều hòa</w:t>
+      </w:r>
+    </w:p>
+    <w:p>
+      <w:pPr>
+        <w:ind w:firstLine="720"/>
+        <w:jc w:val="center"/>
+        <w:rPr>
+          <w:sz w:val="24"/>
+          <w:szCs w:val="24"/>
+          <w:lang w:eastAsia="en-US" w:bidi="ar-SA"/>
+        </w:rPr>
+      </w:pPr>
       <w:r>
         <w:rPr>
           <w:noProof/>
@@ -10854,8 +10941,8 @@
         </w:rPr>
         <w:lastRenderedPageBreak/>
         <w:drawing>
-          <wp:inline distT="0" distB="0" distL="0" distR="0">
-            <wp:extent cx="3286125" cy="5829300"/>
+          <wp:inline distT="0" distB="0" distL="0" distR="0" wp14:anchorId="4D33AE9E" wp14:editId="52BEB8E4">
+            <wp:extent cx="3286125" cy="4991100"/>
             <wp:effectExtent l="0" t="0" r="9525" b="0"/>
             <wp:docPr id="7" name="Picture 7"/>
             <wp:cNvGraphicFramePr>
@@ -10871,7 +10958,7 @@
                     </pic:cNvPicPr>
                   </pic:nvPicPr>
                   <pic:blipFill>
-                    <a:blip r:embed="rId40">
+                    <a:blip r:embed="rId44">
                       <a:extLst>
                         <a:ext uri="{28A0092B-C50C-407E-A947-70E740481C1C}">
                           <a14:useLocalDpi xmlns:a14="http://schemas.microsoft.com/office/drawing/2010/main" val="0"/>
@@ -10886,7 +10973,7 @@
                   <pic:spPr bwMode="auto">
                     <a:xfrm>
                       <a:off x="0" y="0"/>
-                      <a:ext cx="3286125" cy="5829300"/>
+                      <a:ext cx="3286125" cy="4991100"/>
                     </a:xfrm>
                     <a:prstGeom prst="rect">
                       <a:avLst/>
@@ -10902,6 +10989,36 @@
           </wp:inline>
         </w:drawing>
       </w:r>
+    </w:p>
+    <w:p>
+      <w:pPr>
+        <w:ind w:firstLine="720"/>
+        <w:jc w:val="center"/>
+        <w:rPr>
+          <w:sz w:val="24"/>
+          <w:szCs w:val="24"/>
+          <w:lang w:eastAsia="en-US" w:bidi="ar-SA"/>
+        </w:rPr>
+      </w:pPr>
+      <w:r>
+        <w:rPr>
+          <w:sz w:val="24"/>
+          <w:szCs w:val="24"/>
+          <w:lang w:eastAsia="en-US" w:bidi="ar-SA"/>
+        </w:rPr>
+        <w:t>Hình 5: Chức năng điều khiển tivi 1</w:t>
+      </w:r>
+    </w:p>
+    <w:p>
+      <w:pPr>
+        <w:ind w:firstLine="720"/>
+        <w:jc w:val="center"/>
+        <w:rPr>
+          <w:sz w:val="24"/>
+          <w:szCs w:val="24"/>
+          <w:lang w:eastAsia="en-US" w:bidi="ar-SA"/>
+        </w:rPr>
+      </w:pPr>
       <w:r>
         <w:rPr>
           <w:noProof/>
@@ -10911,7 +11028,7 @@
         </w:rPr>
         <w:lastRenderedPageBreak/>
         <w:drawing>
-          <wp:inline distT="0" distB="0" distL="0" distR="0">
+          <wp:inline distT="0" distB="0" distL="0" distR="0" wp14:anchorId="0DBB6A1C" wp14:editId="69E26CF7">
             <wp:extent cx="3295650" cy="5848350"/>
             <wp:effectExtent l="0" t="0" r="0" b="0"/>
             <wp:docPr id="5" name="Picture 5"/>
@@ -10928,7 +11045,7 @@
                     </pic:cNvPicPr>
                   </pic:nvPicPr>
                   <pic:blipFill>
-                    <a:blip r:embed="rId41">
+                    <a:blip r:embed="rId45">
                       <a:extLst>
                         <a:ext uri="{28A0092B-C50C-407E-A947-70E740481C1C}">
                           <a14:useLocalDpi xmlns:a14="http://schemas.microsoft.com/office/drawing/2010/main" val="0"/>
@@ -10959,6 +11076,36 @@
           </wp:inline>
         </w:drawing>
       </w:r>
+    </w:p>
+    <w:p>
+      <w:pPr>
+        <w:ind w:firstLine="720"/>
+        <w:jc w:val="center"/>
+        <w:rPr>
+          <w:sz w:val="24"/>
+          <w:szCs w:val="24"/>
+          <w:lang w:eastAsia="en-US" w:bidi="ar-SA"/>
+        </w:rPr>
+      </w:pPr>
+      <w:r>
+        <w:rPr>
+          <w:sz w:val="24"/>
+          <w:szCs w:val="24"/>
+          <w:lang w:eastAsia="en-US" w:bidi="ar-SA"/>
+        </w:rPr>
+        <w:t>Hình 6: Chức năng điều khiển tivi 2</w:t>
+      </w:r>
+    </w:p>
+    <w:p>
+      <w:pPr>
+        <w:ind w:firstLine="720"/>
+        <w:jc w:val="center"/>
+        <w:rPr>
+          <w:sz w:val="24"/>
+          <w:szCs w:val="24"/>
+          <w:lang w:eastAsia="en-US" w:bidi="ar-SA"/>
+        </w:rPr>
+      </w:pPr>
       <w:r>
         <w:rPr>
           <w:noProof/>
@@ -10968,7 +11115,7 @@
         </w:rPr>
         <w:lastRenderedPageBreak/>
         <w:drawing>
-          <wp:inline distT="0" distB="0" distL="0" distR="0">
+          <wp:inline distT="0" distB="0" distL="0" distR="0" wp14:anchorId="688F303D" wp14:editId="583A726B">
             <wp:extent cx="3324225" cy="5638800"/>
             <wp:effectExtent l="0" t="0" r="9525" b="0"/>
             <wp:docPr id="4" name="Picture 4"/>
@@ -10985,7 +11132,7 @@
                     </pic:cNvPicPr>
                   </pic:nvPicPr>
                   <pic:blipFill>
-                    <a:blip r:embed="rId42">
+                    <a:blip r:embed="rId46">
                       <a:extLst>
                         <a:ext uri="{28A0092B-C50C-407E-A947-70E740481C1C}">
                           <a14:useLocalDpi xmlns:a14="http://schemas.microsoft.com/office/drawing/2010/main" val="0"/>
@@ -11016,6 +11163,167 @@
           </wp:inline>
         </w:drawing>
       </w:r>
+    </w:p>
+    <w:p>
+      <w:pPr>
+        <w:ind w:firstLine="720"/>
+        <w:jc w:val="center"/>
+        <w:rPr>
+          <w:sz w:val="24"/>
+          <w:szCs w:val="24"/>
+          <w:lang w:eastAsia="en-US" w:bidi="ar-SA"/>
+        </w:rPr>
+      </w:pPr>
+      <w:r>
+        <w:rPr>
+          <w:sz w:val="24"/>
+          <w:szCs w:val="24"/>
+          <w:lang w:eastAsia="en-US" w:bidi="ar-SA"/>
+        </w:rPr>
+        <w:t>Hình 7: Màn hình điều khiển các thiết bị thông minh</w:t>
+      </w:r>
+    </w:p>
+    <w:p>
+      <w:pPr>
+        <w:ind w:firstLine="720"/>
+        <w:jc w:val="center"/>
+        <w:rPr>
+          <w:sz w:val="24"/>
+          <w:szCs w:val="24"/>
+          <w:lang w:eastAsia="en-US" w:bidi="ar-SA"/>
+        </w:rPr>
+      </w:pPr>
+    </w:p>
+    <w:p>
+      <w:pPr>
+        <w:ind w:firstLine="720"/>
+        <w:jc w:val="center"/>
+        <w:rPr>
+          <w:sz w:val="24"/>
+          <w:szCs w:val="24"/>
+          <w:lang w:eastAsia="en-US" w:bidi="ar-SA"/>
+        </w:rPr>
+      </w:pPr>
+    </w:p>
+    <w:p>
+      <w:pPr>
+        <w:ind w:firstLine="720"/>
+        <w:jc w:val="center"/>
+        <w:rPr>
+          <w:noProof/>
+          <w:sz w:val="24"/>
+          <w:szCs w:val="24"/>
+          <w:lang w:eastAsia="en-US" w:bidi="ar-SA"/>
+        </w:rPr>
+      </w:pPr>
+    </w:p>
+    <w:p>
+      <w:pPr>
+        <w:ind w:firstLine="720"/>
+        <w:jc w:val="center"/>
+        <w:rPr>
+          <w:noProof/>
+          <w:sz w:val="24"/>
+          <w:szCs w:val="24"/>
+          <w:lang w:eastAsia="en-US" w:bidi="ar-SA"/>
+        </w:rPr>
+      </w:pPr>
+    </w:p>
+    <w:p>
+      <w:pPr>
+        <w:ind w:firstLine="720"/>
+        <w:jc w:val="center"/>
+        <w:rPr>
+          <w:noProof/>
+          <w:sz w:val="24"/>
+          <w:szCs w:val="24"/>
+          <w:lang w:eastAsia="en-US" w:bidi="ar-SA"/>
+        </w:rPr>
+      </w:pPr>
+    </w:p>
+    <w:p>
+      <w:pPr>
+        <w:ind w:firstLine="720"/>
+        <w:jc w:val="center"/>
+        <w:rPr>
+          <w:noProof/>
+          <w:sz w:val="24"/>
+          <w:szCs w:val="24"/>
+          <w:lang w:eastAsia="en-US" w:bidi="ar-SA"/>
+        </w:rPr>
+      </w:pPr>
+    </w:p>
+    <w:p>
+      <w:pPr>
+        <w:ind w:firstLine="720"/>
+        <w:jc w:val="center"/>
+        <w:rPr>
+          <w:noProof/>
+          <w:sz w:val="24"/>
+          <w:szCs w:val="24"/>
+          <w:lang w:eastAsia="en-US" w:bidi="ar-SA"/>
+        </w:rPr>
+      </w:pPr>
+    </w:p>
+    <w:p>
+      <w:pPr>
+        <w:ind w:firstLine="720"/>
+        <w:jc w:val="center"/>
+        <w:rPr>
+          <w:noProof/>
+          <w:sz w:val="24"/>
+          <w:szCs w:val="24"/>
+          <w:lang w:eastAsia="en-US" w:bidi="ar-SA"/>
+        </w:rPr>
+      </w:pPr>
+    </w:p>
+    <w:p>
+      <w:pPr>
+        <w:ind w:firstLine="720"/>
+        <w:jc w:val="center"/>
+        <w:rPr>
+          <w:noProof/>
+          <w:sz w:val="24"/>
+          <w:szCs w:val="24"/>
+          <w:lang w:eastAsia="en-US" w:bidi="ar-SA"/>
+        </w:rPr>
+      </w:pPr>
+    </w:p>
+    <w:p>
+      <w:pPr>
+        <w:ind w:firstLine="720"/>
+        <w:jc w:val="center"/>
+        <w:rPr>
+          <w:noProof/>
+          <w:sz w:val="24"/>
+          <w:szCs w:val="24"/>
+          <w:lang w:eastAsia="en-US" w:bidi="ar-SA"/>
+        </w:rPr>
+      </w:pPr>
+    </w:p>
+    <w:p>
+      <w:pPr>
+        <w:ind w:firstLine="720"/>
+        <w:jc w:val="center"/>
+        <w:rPr>
+          <w:noProof/>
+          <w:sz w:val="24"/>
+          <w:szCs w:val="24"/>
+          <w:lang w:eastAsia="en-US" w:bidi="ar-SA"/>
+        </w:rPr>
+      </w:pPr>
+    </w:p>
+    <w:p>
+      <w:pPr>
+        <w:ind w:firstLine="720"/>
+        <w:jc w:val="center"/>
+        <w:rPr>
+          <w:noProof/>
+          <w:sz w:val="24"/>
+          <w:szCs w:val="24"/>
+          <w:lang w:eastAsia="en-US" w:bidi="ar-SA"/>
+        </w:rPr>
+      </w:pPr>
       <w:r>
         <w:rPr>
           <w:noProof/>
@@ -11025,13 +11333,13 @@
         </w:rPr>
         <w:lastRenderedPageBreak/>
         <w:drawing>
-          <wp:anchor distT="0" distB="0" distL="114300" distR="114300" simplePos="0" relativeHeight="251659264" behindDoc="0" locked="0" layoutInCell="1" allowOverlap="1">
-            <wp:simplePos x="1257300" y="723900"/>
+          <wp:anchor distT="0" distB="0" distL="114300" distR="114300" simplePos="0" relativeHeight="251727872" behindDoc="0" locked="0" layoutInCell="1" allowOverlap="1" wp14:anchorId="67CD367C" wp14:editId="46B00F6F">
+            <wp:simplePos x="0" y="0"/>
             <wp:positionH relativeFrom="column">
-              <wp:align>left</wp:align>
+              <wp:posOffset>0</wp:posOffset>
             </wp:positionH>
             <wp:positionV relativeFrom="paragraph">
-              <wp:align>top</wp:align>
+              <wp:posOffset>287655</wp:posOffset>
             </wp:positionV>
             <wp:extent cx="5572125" cy="3295650"/>
             <wp:effectExtent l="0" t="0" r="9525" b="0"/>
@@ -11050,7 +11358,7 @@
                     </pic:cNvPicPr>
                   </pic:nvPicPr>
                   <pic:blipFill>
-                    <a:blip r:embed="rId43">
+                    <a:blip r:embed="rId47">
                       <a:extLst>
                         <a:ext uri="{28A0092B-C50C-407E-A947-70E740481C1C}">
                           <a14:useLocalDpi xmlns:a14="http://schemas.microsoft.com/office/drawing/2010/main" val="0"/>
@@ -11078,6 +11386,12 @@
                 </pic:pic>
               </a:graphicData>
             </a:graphic>
+            <wp14:sizeRelH relativeFrom="margin">
+              <wp14:pctWidth>0</wp14:pctWidth>
+            </wp14:sizeRelH>
+            <wp14:sizeRelV relativeFrom="margin">
+              <wp14:pctHeight>0</wp14:pctHeight>
+            </wp14:sizeRelV>
           </wp:anchor>
         </w:drawing>
       </w:r>
@@ -11088,8 +11402,40 @@
           <w:szCs w:val="24"/>
           <w:lang w:eastAsia="en-US" w:bidi="ar-SA"/>
         </w:rPr>
+        <w:t>Hình 8: giao diện cài đặt, quản lý tài khoản</w:t>
+      </w:r>
+    </w:p>
+    <w:p>
+      <w:pPr>
+        <w:ind w:firstLine="720"/>
+        <w:rPr>
+          <w:noProof/>
+          <w:sz w:val="24"/>
+          <w:szCs w:val="24"/>
+          <w:lang w:eastAsia="en-US" w:bidi="ar-SA"/>
+        </w:rPr>
+      </w:pPr>
+    </w:p>
+    <w:p>
+      <w:pPr>
+        <w:ind w:firstLine="720"/>
+        <w:jc w:val="center"/>
+        <w:rPr>
+          <w:sz w:val="24"/>
+          <w:szCs w:val="24"/>
+          <w:lang w:eastAsia="en-US" w:bidi="ar-SA"/>
+        </w:rPr>
+      </w:pPr>
+      <w:r>
+        <w:rPr>
+          <w:noProof/>
+          <w:sz w:val="24"/>
+          <w:szCs w:val="24"/>
+          <w:lang w:eastAsia="en-US" w:bidi="ar-SA"/>
+        </w:rPr>
+        <w:lastRenderedPageBreak/>
         <w:drawing>
-          <wp:inline distT="0" distB="0" distL="0" distR="0">
+          <wp:inline distT="0" distB="0" distL="0" distR="0" wp14:anchorId="74EA7B00" wp14:editId="627DA370">
             <wp:extent cx="3305175" cy="5953125"/>
             <wp:effectExtent l="0" t="0" r="9525" b="9525"/>
             <wp:docPr id="6" name="Picture 6"/>
@@ -11106,7 +11452,7 @@
                     </pic:cNvPicPr>
                   </pic:nvPicPr>
                   <pic:blipFill>
-                    <a:blip r:embed="rId44">
+                    <a:blip r:embed="rId48">
                       <a:extLst>
                         <a:ext uri="{28A0092B-C50C-407E-A947-70E740481C1C}">
                           <a14:useLocalDpi xmlns:a14="http://schemas.microsoft.com/office/drawing/2010/main" val="0"/>
@@ -11140,12 +11486,47 @@
     </w:p>
     <w:p>
       <w:pPr>
+        <w:ind w:firstLine="720"/>
+        <w:jc w:val="center"/>
+        <w:rPr>
+          <w:sz w:val="24"/>
+          <w:szCs w:val="24"/>
+          <w:lang w:eastAsia="en-US" w:bidi="ar-SA"/>
+        </w:rPr>
+      </w:pPr>
+      <w:r>
+        <w:rPr>
+          <w:sz w:val="24"/>
+          <w:szCs w:val="24"/>
+          <w:lang w:eastAsia="en-US" w:bidi="ar-SA"/>
+        </w:rPr>
+        <w:t>Hình 9: Chức năng điều khiển quạt</w:t>
+      </w:r>
+    </w:p>
+    <w:p>
+      <w:pPr>
+        <w:jc w:val="center"/>
+        <w:rPr>
+          <w:sz w:val="24"/>
+          <w:szCs w:val="24"/>
+          <w:lang w:eastAsia="en-US" w:bidi="ar-SA"/>
+        </w:rPr>
+      </w:pPr>
+    </w:p>
+    <w:p>
+      <w:pPr>
         <w:pStyle w:val="Heading2"/>
         <w:rPr>
           <w:lang w:eastAsia="en-US" w:bidi="ar-SA"/>
         </w:rPr>
       </w:pPr>
       <w:bookmarkStart w:id="22" w:name="_Toc527975147"/>
+      <w:r>
+        <w:rPr>
+          <w:lang w:eastAsia="en-US" w:bidi="ar-SA"/>
+        </w:rPr>
+        <w:br w:type="column"/>
+      </w:r>
       <w:r>
         <w:rPr>
           <w:lang w:eastAsia="en-US" w:bidi="ar-SA"/>
@@ -11861,7 +12242,7 @@
           </mc:Choice>
           <mc:Fallback>
             <w:pict>
-              <v:line w14:anchorId="2A6F816C" id="Straight Connector 66" o:spid="_x0000_s1026" style="position:absolute;flip:x;z-index:251707392;visibility:visible;mso-wrap-style:square;mso-wrap-distance-left:9pt;mso-wrap-distance-top:0;mso-wrap-distance-right:9pt;mso-wrap-distance-bottom:0;mso-position-horizontal:absolute;mso-position-horizontal-relative:text;mso-position-vertical:absolute;mso-position-vertical-relative:text" from="313.9pt,7.55pt" to="314.65pt,36.05pt" o:gfxdata="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" strokecolor="black [3200]" strokeweight=".5pt">
+              <v:line w14:anchorId="28EA5EEA" id="Straight Connector 66" o:spid="_x0000_s1026" style="position:absolute;flip:x;z-index:251707392;visibility:visible;mso-wrap-style:square;mso-wrap-distance-left:9pt;mso-wrap-distance-top:0;mso-wrap-distance-right:9pt;mso-wrap-distance-bottom:0;mso-position-horizontal:absolute;mso-position-horizontal-relative:text;mso-position-vertical:absolute;mso-position-vertical-relative:text" from="313.9pt,7.55pt" to="314.65pt,36.05pt" o:gfxdata="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" strokecolor="black [3200]" strokeweight=".5pt">
                 <v:stroke joinstyle="miter"/>
               </v:line>
             </w:pict>
@@ -11925,7 +12306,7 @@
           </mc:Choice>
           <mc:Fallback>
             <w:pict>
-              <v:line w14:anchorId="3C7258A4" id="Straight Connector 65" o:spid="_x0000_s1026" style="position:absolute;z-index:251706368;visibility:visible;mso-wrap-style:square;mso-wrap-distance-left:9pt;mso-wrap-distance-top:0;mso-wrap-distance-right:9pt;mso-wrap-distance-bottom:0;mso-position-horizontal:absolute;mso-position-horizontal-relative:text;mso-position-vertical:absolute;mso-position-vertical-relative:text" from="240.4pt,16.55pt" to="266.65pt,36.05pt" o:gfxdata="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" strokecolor="black [3200]" strokeweight=".5pt">
+              <v:line w14:anchorId="5E4392CF" id="Straight Connector 65" o:spid="_x0000_s1026" style="position:absolute;z-index:251706368;visibility:visible;mso-wrap-style:square;mso-wrap-distance-left:9pt;mso-wrap-distance-top:0;mso-wrap-distance-right:9pt;mso-wrap-distance-bottom:0;mso-position-horizontal:absolute;mso-position-horizontal-relative:text;mso-position-vertical:absolute;mso-position-vertical-relative:text" from="240.4pt,16.55pt" to="266.65pt,36.05pt" o:gfxdata="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" strokecolor="black [3200]" strokeweight=".5pt">
                 <v:stroke joinstyle="miter"/>
               </v:line>
             </w:pict>
@@ -11989,7 +12370,7 @@
           </mc:Choice>
           <mc:Fallback>
             <w:pict>
-              <v:line w14:anchorId="44397A1E" id="Straight Connector 29" o:spid="_x0000_s1026" style="position:absolute;z-index:251683840;visibility:visible;mso-wrap-style:square;mso-wrap-distance-left:9pt;mso-wrap-distance-top:0;mso-wrap-distance-right:9pt;mso-wrap-distance-bottom:0;mso-position-horizontal:absolute;mso-position-horizontal-relative:text;mso-position-vertical:absolute;mso-position-vertical-relative:text" from="79.9pt,16.55pt" to="80.65pt,40.55pt" o:gfxdata="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" strokecolor="black [3200]" strokeweight=".5pt">
+              <v:line w14:anchorId="469B8E58" id="Straight Connector 29" o:spid="_x0000_s1026" style="position:absolute;z-index:251683840;visibility:visible;mso-wrap-style:square;mso-wrap-distance-left:9pt;mso-wrap-distance-top:0;mso-wrap-distance-right:9pt;mso-wrap-distance-bottom:0;mso-position-horizontal:absolute;mso-position-horizontal-relative:text;mso-position-vertical:absolute;mso-position-vertical-relative:text" from="79.9pt,16.55pt" to="80.65pt,40.55pt" o:gfxdata="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" strokecolor="black [3200]" strokeweight=".5pt">
                 <v:stroke joinstyle="miter"/>
               </v:line>
             </w:pict>
@@ -12060,7 +12441,7 @@
           </mc:Choice>
           <mc:Fallback>
             <w:pict>
-              <v:line w14:anchorId="06A4FA37" id="Straight Connector 67" o:spid="_x0000_s1026" style="position:absolute;flip:x;z-index:251708416;visibility:visible;mso-wrap-style:square;mso-wrap-distance-left:9pt;mso-wrap-distance-top:0;mso-wrap-distance-right:9pt;mso-wrap-distance-bottom:0;mso-position-horizontal:absolute;mso-position-horizontal-relative:text;mso-position-vertical:absolute;mso-position-vertical-relative:text" from="364.9pt,8.65pt" to="377.65pt,20.65pt" o:gfxdata="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" strokecolor="black [3200]" strokeweight=".5pt">
+              <v:line w14:anchorId="2A676B91" id="Straight Connector 67" o:spid="_x0000_s1026" style="position:absolute;flip:x;z-index:251708416;visibility:visible;mso-wrap-style:square;mso-wrap-distance-left:9pt;mso-wrap-distance-top:0;mso-wrap-distance-right:9pt;mso-wrap-distance-bottom:0;mso-position-horizontal:absolute;mso-position-horizontal-relative:text;mso-position-vertical:absolute;mso-position-vertical-relative:text" from="364.9pt,8.65pt" to="377.65pt,20.65pt" o:gfxdata="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" strokecolor="black [3200]" strokeweight=".5pt">
                 <v:stroke joinstyle="miter"/>
               </v:line>
             </w:pict>
@@ -12224,7 +12605,7 @@
           </mc:Choice>
           <mc:Fallback>
             <w:pict>
-              <v:line w14:anchorId="5D0F110B" id="Straight Connector 32" o:spid="_x0000_s1026" style="position:absolute;flip:x y;z-index:251684864;visibility:visible;mso-wrap-style:square;mso-wrap-distance-left:9pt;mso-wrap-distance-top:0;mso-wrap-distance-right:9pt;mso-wrap-distance-bottom:0;mso-position-horizontal:absolute;mso-position-horizontal-relative:text;mso-position-vertical:absolute;mso-position-vertical-relative:text" from="1.9pt,3.4pt" to="16.9pt,20.65pt" o:gfxdata="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" strokecolor="black [3200]" strokeweight=".5pt">
+              <v:line w14:anchorId="41519296" id="Straight Connector 32" o:spid="_x0000_s1026" style="position:absolute;flip:x y;z-index:251684864;visibility:visible;mso-wrap-style:square;mso-wrap-distance-left:9pt;mso-wrap-distance-top:0;mso-wrap-distance-right:9pt;mso-wrap-distance-bottom:0;mso-position-horizontal:absolute;mso-position-horizontal-relative:text;mso-position-vertical:absolute;mso-position-vertical-relative:text" from="1.9pt,3.4pt" to="16.9pt,20.65pt" o:gfxdata="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" strokecolor="black [3200]" strokeweight=".5pt">
                 <v:stroke joinstyle="miter"/>
               </v:line>
             </w:pict>
@@ -12624,7 +13005,7 @@
           </mc:Choice>
           <mc:Fallback>
             <w:pict>
-              <v:line w14:anchorId="0CE3732B" id="Straight Connector 80" o:spid="_x0000_s1026" style="position:absolute;z-index:251719680;visibility:visible;mso-wrap-style:square;mso-width-percent:0;mso-wrap-distance-left:9pt;mso-wrap-distance-top:0;mso-wrap-distance-right:9pt;mso-wrap-distance-bottom:0;mso-position-horizontal:absolute;mso-position-horizontal-relative:text;mso-position-vertical:absolute;mso-position-vertical-relative:text;mso-width-percent:0;mso-width-relative:margin" from="218.65pt,13.9pt" to="266.65pt,13.9pt" o:gfxdata="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" strokecolor="#4472c4 [3204]" strokeweight=".5pt">
+              <v:line w14:anchorId="02D4F56B" id="Straight Connector 80" o:spid="_x0000_s1026" style="position:absolute;z-index:251719680;visibility:visible;mso-wrap-style:square;mso-width-percent:0;mso-wrap-distance-left:9pt;mso-wrap-distance-top:0;mso-wrap-distance-right:9pt;mso-wrap-distance-bottom:0;mso-position-horizontal:absolute;mso-position-horizontal-relative:text;mso-position-vertical:absolute;mso-position-vertical-relative:text;mso-width-percent:0;mso-width-relative:margin" from="218.65pt,13.9pt" to="266.65pt,13.9pt" o:gfxdata="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" strokecolor="#4472c4 [3204]" strokeweight=".5pt">
                 <v:stroke joinstyle="miter"/>
               </v:line>
             </w:pict>
@@ -12691,7 +13072,7 @@
           </mc:Choice>
           <mc:Fallback>
             <w:pict>
-              <v:line w14:anchorId="3B68C0BB" id="Straight Connector 79" o:spid="_x0000_s1026" style="position:absolute;z-index:251718656;visibility:visible;mso-wrap-style:square;mso-width-percent:0;mso-wrap-distance-left:9pt;mso-wrap-distance-top:0;mso-wrap-distance-right:9pt;mso-wrap-distance-bottom:0;mso-position-horizontal:absolute;mso-position-horizontal-relative:text;mso-position-vertical:absolute;mso-position-vertical-relative:text;mso-width-percent:0;mso-width-relative:margin" from="118.9pt,13.9pt" to="166.9pt,13.9pt" o:gfxdata="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" strokecolor="#4472c4 [3204]" strokeweight=".5pt">
+              <v:line w14:anchorId="3643C9BE" id="Straight Connector 79" o:spid="_x0000_s1026" style="position:absolute;z-index:251718656;visibility:visible;mso-wrap-style:square;mso-width-percent:0;mso-wrap-distance-left:9pt;mso-wrap-distance-top:0;mso-wrap-distance-right:9pt;mso-wrap-distance-bottom:0;mso-position-horizontal:absolute;mso-position-horizontal-relative:text;mso-position-vertical:absolute;mso-position-vertical-relative:text;mso-width-percent:0;mso-width-relative:margin" from="118.9pt,13.9pt" to="166.9pt,13.9pt" o:gfxdata="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" strokecolor="#4472c4 [3204]" strokeweight=".5pt">
                 <v:stroke joinstyle="miter"/>
               </v:line>
             </w:pict>
@@ -12755,7 +13136,7 @@
           </mc:Choice>
           <mc:Fallback>
             <w:pict>
-              <v:line w14:anchorId="2F8D44C4" id="Straight Connector 68" o:spid="_x0000_s1026" style="position:absolute;flip:x y;z-index:251709440;visibility:visible;mso-wrap-style:square;mso-wrap-distance-left:9pt;mso-wrap-distance-top:0;mso-wrap-distance-right:9pt;mso-wrap-distance-bottom:0;mso-position-horizontal:absolute;mso-position-horizontal-relative:text;mso-position-vertical:absolute;mso-position-vertical-relative:text" from="364.9pt,3.4pt" to="397.15pt,26.65pt" o:gfxdata="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" strokecolor="black [3200]" strokeweight=".5pt">
+              <v:line w14:anchorId="5BAE04EF" id="Straight Connector 68" o:spid="_x0000_s1026" style="position:absolute;flip:x y;z-index:251709440;visibility:visible;mso-wrap-style:square;mso-wrap-distance-left:9pt;mso-wrap-distance-top:0;mso-wrap-distance-right:9pt;mso-wrap-distance-bottom:0;mso-position-horizontal:absolute;mso-position-horizontal-relative:text;mso-position-vertical:absolute;mso-position-vertical-relative:text" from="364.9pt,3.4pt" to="397.15pt,26.65pt" o:gfxdata="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" strokecolor="black [3200]" strokeweight=".5pt">
                 <v:stroke joinstyle="miter"/>
               </v:line>
             </w:pict>
@@ -12819,7 +13200,7 @@
           </mc:Choice>
           <mc:Fallback>
             <w:pict>
-              <v:line w14:anchorId="6571E8DC" id="Straight Connector 36" o:spid="_x0000_s1026" style="position:absolute;z-index:251685888;visibility:visible;mso-wrap-style:square;mso-wrap-distance-left:9pt;mso-wrap-distance-top:0;mso-wrap-distance-right:9pt;mso-wrap-distance-bottom:0;mso-position-horizontal:absolute;mso-position-horizontal-relative:text;mso-position-vertical:absolute;mso-position-vertical-relative:text" from="-7pt,9.4pt" to="16.9pt,9.4pt" o:gfxdata="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" strokecolor="black [3200]" strokeweight=".5pt">
+              <v:line w14:anchorId="460EB156" id="Straight Connector 36" o:spid="_x0000_s1026" style="position:absolute;z-index:251685888;visibility:visible;mso-wrap-style:square;mso-wrap-distance-left:9pt;mso-wrap-distance-top:0;mso-wrap-distance-right:9pt;mso-wrap-distance-bottom:0;mso-position-horizontal:absolute;mso-position-horizontal-relative:text;mso-position-vertical:absolute;mso-position-vertical-relative:text" from="-7pt,9.4pt" to="16.9pt,9.4pt" o:gfxdata="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" strokecolor="black [3200]" strokeweight=".5pt">
                 <v:stroke joinstyle="miter"/>
               </v:line>
             </w:pict>
@@ -12831,7 +13212,21 @@
           <w:lang w:eastAsia="en-US" w:bidi="ar-SA"/>
         </w:rPr>
         <w:tab/>
-        <w:t>[1,1]                           [1,n]</w:t>
+        <w:t>[1</w:t>
+      </w:r>
+      <w:proofErr w:type="gramStart"/>
+      <w:r>
+        <w:rPr>
+          <w:lang w:eastAsia="en-US" w:bidi="ar-SA"/>
+        </w:rPr>
+        <w:t>,1</w:t>
+      </w:r>
+      <w:proofErr w:type="gramEnd"/>
+      <w:r>
+        <w:rPr>
+          <w:lang w:eastAsia="en-US" w:bidi="ar-SA"/>
+        </w:rPr>
+        <w:t>]                           [1,n]</w:t>
       </w:r>
     </w:p>
     <w:p>
@@ -12897,7 +13292,7 @@
           </mc:Choice>
           <mc:Fallback>
             <w:pict>
-              <v:line w14:anchorId="113D7500" id="Straight Connector 92" o:spid="_x0000_s1026" style="position:absolute;flip:y;z-index:251725824;visibility:visible;mso-wrap-style:square;mso-wrap-distance-left:9pt;mso-wrap-distance-top:0;mso-wrap-distance-right:9pt;mso-wrap-distance-bottom:0;mso-position-horizontal:absolute;mso-position-horizontal-relative:text;mso-position-vertical:absolute;mso-position-vertical-relative:text" from="193.9pt,12pt" to="266.65pt,49.5pt" o:gfxdata="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" strokecolor="#4472c4 [3204]" strokeweight=".5pt">
+              <v:line w14:anchorId="39C3D354" id="Straight Connector 92" o:spid="_x0000_s1026" style="position:absolute;flip:y;z-index:251725824;visibility:visible;mso-wrap-style:square;mso-wrap-distance-left:9pt;mso-wrap-distance-top:0;mso-wrap-distance-right:9pt;mso-wrap-distance-bottom:0;mso-position-horizontal:absolute;mso-position-horizontal-relative:text;mso-position-vertical:absolute;mso-position-vertical-relative:text" from="193.9pt,12pt" to="266.65pt,49.5pt" o:gfxdata="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" strokecolor="#4472c4 [3204]" strokeweight=".5pt">
                 <v:stroke joinstyle="miter"/>
               </v:line>
             </w:pict>
@@ -12961,7 +13356,7 @@
           </mc:Choice>
           <mc:Fallback>
             <w:pict>
-              <v:line w14:anchorId="07CA5361" id="Straight Connector 89" o:spid="_x0000_s1026" style="position:absolute;flip:y;z-index:251722752;visibility:visible;mso-wrap-style:square;mso-wrap-distance-left:9pt;mso-wrap-distance-top:0;mso-wrap-distance-right:9pt;mso-wrap-distance-bottom:0;mso-position-horizontal:absolute;mso-position-horizontal-relative:text;mso-position-vertical:absolute;mso-position-vertical-relative:text" from="68.65pt,16.5pt" to="69.4pt,49.5pt" o:gfxdata="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" strokecolor="#4472c4 [3204]" strokeweight=".5pt">
+              <v:line w14:anchorId="4920490A" id="Straight Connector 89" o:spid="_x0000_s1026" style="position:absolute;flip:y;z-index:251722752;visibility:visible;mso-wrap-style:square;mso-wrap-distance-left:9pt;mso-wrap-distance-top:0;mso-wrap-distance-right:9pt;mso-wrap-distance-bottom:0;mso-position-horizontal:absolute;mso-position-horizontal-relative:text;mso-position-vertical:absolute;mso-position-vertical-relative:text" from="68.65pt,16.5pt" to="69.4pt,49.5pt" o:gfxdata="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" strokecolor="#4472c4 [3204]" strokeweight=".5pt">
                 <v:stroke joinstyle="miter"/>
               </v:line>
             </w:pict>
@@ -13025,7 +13420,7 @@
           </mc:Choice>
           <mc:Fallback>
             <w:pict>
-              <v:line w14:anchorId="45B109BF" id="Straight Connector 86" o:spid="_x0000_s1026" style="position:absolute;flip:y;z-index:251720704;visibility:visible;mso-wrap-style:square;mso-wrap-distance-left:9pt;mso-wrap-distance-top:0;mso-wrap-distance-right:9pt;mso-wrap-distance-bottom:0;mso-position-horizontal:absolute;mso-position-horizontal-relative:text;mso-position-vertical:absolute;mso-position-vertical-relative:text" from="313.9pt,12pt" to="313.9pt,46.5pt" o:gfxdata="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" strokecolor="#4472c4 [3204]" strokeweight=".5pt">
+              <v:line w14:anchorId="7F2B7530" id="Straight Connector 86" o:spid="_x0000_s1026" style="position:absolute;flip:y;z-index:251720704;visibility:visible;mso-wrap-style:square;mso-wrap-distance-left:9pt;mso-wrap-distance-top:0;mso-wrap-distance-right:9pt;mso-wrap-distance-bottom:0;mso-position-horizontal:absolute;mso-position-horizontal-relative:text;mso-position-vertical:absolute;mso-position-vertical-relative:text" from="313.9pt,12pt" to="313.9pt,46.5pt" o:gfxdata="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" strokecolor="#4472c4 [3204]" strokeweight=".5pt">
                 <v:stroke joinstyle="miter"/>
               </v:line>
             </w:pict>
@@ -13243,7 +13638,49 @@
         <w:rPr>
           <w:lang w:eastAsia="en-US" w:bidi="ar-SA"/>
         </w:rPr>
-        <w:t xml:space="preserve">               [1,n]                                                    [1,n]                 [1,1]</w:t>
+        <w:t xml:space="preserve">               [1</w:t>
+      </w:r>
+      <w:proofErr w:type="gramStart"/>
+      <w:r>
+        <w:rPr>
+          <w:lang w:eastAsia="en-US" w:bidi="ar-SA"/>
+        </w:rPr>
+        <w:t>,n</w:t>
+      </w:r>
+      <w:proofErr w:type="gramEnd"/>
+      <w:r>
+        <w:rPr>
+          <w:lang w:eastAsia="en-US" w:bidi="ar-SA"/>
+        </w:rPr>
+        <w:t>]                                                    [1</w:t>
+      </w:r>
+      <w:proofErr w:type="gramStart"/>
+      <w:r>
+        <w:rPr>
+          <w:lang w:eastAsia="en-US" w:bidi="ar-SA"/>
+        </w:rPr>
+        <w:t>,n</w:t>
+      </w:r>
+      <w:proofErr w:type="gramEnd"/>
+      <w:r>
+        <w:rPr>
+          <w:lang w:eastAsia="en-US" w:bidi="ar-SA"/>
+        </w:rPr>
+        <w:t>]                 [1</w:t>
+      </w:r>
+      <w:proofErr w:type="gramStart"/>
+      <w:r>
+        <w:rPr>
+          <w:lang w:eastAsia="en-US" w:bidi="ar-SA"/>
+        </w:rPr>
+        <w:t>,1</w:t>
+      </w:r>
+      <w:proofErr w:type="gramEnd"/>
+      <w:r>
+        <w:rPr>
+          <w:lang w:eastAsia="en-US" w:bidi="ar-SA"/>
+        </w:rPr>
+        <w:t>]</w:t>
       </w:r>
     </w:p>
     <w:p>
@@ -13528,7 +13965,7 @@
           </mc:Choice>
           <mc:Fallback>
             <w:pict>
-              <v:line w14:anchorId="341BDEC0" id="Straight Connector 90" o:spid="_x0000_s1026" style="position:absolute;z-index:251723776;visibility:visible;mso-wrap-style:square;mso-wrap-distance-left:9pt;mso-wrap-distance-top:0;mso-wrap-distance-right:9pt;mso-wrap-distance-bottom:0;mso-position-horizontal:absolute;mso-position-horizontal-relative:text;mso-position-vertical:absolute;mso-position-vertical-relative:text" from="68.65pt,16.1pt" to="68.65pt,62.6pt" o:gfxdata="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" strokecolor="#4472c4 [3204]" strokeweight=".5pt">
+              <v:line w14:anchorId="1D4F9344" id="Straight Connector 90" o:spid="_x0000_s1026" style="position:absolute;z-index:251723776;visibility:visible;mso-wrap-style:square;mso-wrap-distance-left:9pt;mso-wrap-distance-top:0;mso-wrap-distance-right:9pt;mso-wrap-distance-bottom:0;mso-position-horizontal:absolute;mso-position-horizontal-relative:text;mso-position-vertical:absolute;mso-position-vertical-relative:text" from="68.65pt,16.1pt" to="68.65pt,62.6pt" o:gfxdata="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" strokecolor="#4472c4 [3204]" strokeweight=".5pt">
                 <v:stroke joinstyle="miter"/>
               </v:line>
             </w:pict>
@@ -13592,7 +14029,7 @@
           </mc:Choice>
           <mc:Fallback>
             <w:pict>
-              <v:line w14:anchorId="4D7D4B59" id="Straight Connector 87" o:spid="_x0000_s1026" style="position:absolute;z-index:251721728;visibility:visible;mso-wrap-style:square;mso-wrap-distance-left:9pt;mso-wrap-distance-top:0;mso-wrap-distance-right:9pt;mso-wrap-distance-bottom:0;mso-position-horizontal:absolute;mso-position-horizontal-relative:text;mso-position-vertical:absolute;mso-position-vertical-relative:text" from="313.9pt,14.6pt" to="313.9pt,62.6pt" o:gfxdata="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" strokecolor="#4472c4 [3204]" strokeweight=".5pt">
+              <v:line w14:anchorId="78334A74" id="Straight Connector 87" o:spid="_x0000_s1026" style="position:absolute;z-index:251721728;visibility:visible;mso-wrap-style:square;mso-wrap-distance-left:9pt;mso-wrap-distance-top:0;mso-wrap-distance-right:9pt;mso-wrap-distance-bottom:0;mso-position-horizontal:absolute;mso-position-horizontal-relative:text;mso-position-vertical:absolute;mso-position-vertical-relative:text" from="313.9pt,14.6pt" to="313.9pt,62.6pt" o:gfxdata="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" strokecolor="#4472c4 [3204]" strokeweight=".5pt">
                 <v:stroke joinstyle="miter"/>
               </v:line>
             </w:pict>
@@ -13772,9 +14209,11 @@
                             <w:pPr>
                               <w:jc w:val="center"/>
                             </w:pPr>
+                            <w:proofErr w:type="gramStart"/>
                             <w:r>
                               <w:t>user</w:t>
                             </w:r>
+                            <w:proofErr w:type="gramEnd"/>
                           </w:p>
                         </w:txbxContent>
                       </wps:txbx>
@@ -13805,9 +14244,11 @@
                       <w:pPr>
                         <w:jc w:val="center"/>
                       </w:pPr>
+                      <w:proofErr w:type="gramStart"/>
                       <w:r>
                         <w:t>user</w:t>
                       </w:r>
+                      <w:proofErr w:type="gramEnd"/>
                     </w:p>
                   </w:txbxContent>
                 </v:textbox>
@@ -13872,9 +14313,11 @@
                             <w:pPr>
                               <w:jc w:val="center"/>
                             </w:pPr>
+                            <w:proofErr w:type="gramStart"/>
                             <w:r>
                               <w:t>tên</w:t>
                             </w:r>
+                            <w:proofErr w:type="gramEnd"/>
                           </w:p>
                         </w:txbxContent>
                       </wps:txbx>
@@ -13906,9 +14349,11 @@
                       <w:pPr>
                         <w:jc w:val="center"/>
                       </w:pPr>
+                      <w:proofErr w:type="gramStart"/>
                       <w:r>
                         <w:t>tên</w:t>
                       </w:r>
+                      <w:proofErr w:type="gramEnd"/>
                     </w:p>
                   </w:txbxContent>
                 </v:textbox>
@@ -13984,7 +14429,7 @@
           </mc:Choice>
           <mc:Fallback>
             <w:pict>
-              <v:line w14:anchorId="00F611C8" id="Straight Connector 91" o:spid="_x0000_s1026" style="position:absolute;flip:x;z-index:251724800;visibility:visible;mso-wrap-style:square;mso-wrap-distance-left:9pt;mso-wrap-distance-top:0;mso-wrap-distance-right:9pt;mso-wrap-distance-bottom:0;mso-position-horizontal:absolute;mso-position-horizontal-relative:text;mso-position-vertical:absolute;mso-position-vertical-relative:text" from="104.65pt,4.5pt" to="154.9pt,40.5pt" o:gfxdata="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" strokecolor="#4472c4 [3204]" strokeweight=".5pt">
+              <v:line w14:anchorId="1F9338AF" id="Straight Connector 91" o:spid="_x0000_s1026" style="position:absolute;flip:x;z-index:251724800;visibility:visible;mso-wrap-style:square;mso-wrap-distance-left:9pt;mso-wrap-distance-top:0;mso-wrap-distance-right:9pt;mso-wrap-distance-bottom:0;mso-position-horizontal:absolute;mso-position-horizontal-relative:text;mso-position-vertical:absolute;mso-position-vertical-relative:text" from="104.65pt,4.5pt" to="154.9pt,40.5pt" o:gfxdata="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" strokecolor="#4472c4 [3204]" strokeweight=".5pt">
                 <v:stroke joinstyle="miter"/>
               </v:line>
             </w:pict>
@@ -14058,7 +14503,7 @@
           </mc:Choice>
           <mc:Fallback>
             <w:pict>
-              <v:line w14:anchorId="1484A3F5" id="Straight Connector 60" o:spid="_x0000_s1026" style="position:absolute;z-index:251702272;visibility:visible;mso-wrap-style:square;mso-wrap-distance-left:9pt;mso-wrap-distance-top:0;mso-wrap-distance-right:9pt;mso-wrap-distance-bottom:0;mso-position-horizontal:absolute;mso-position-horizontal-relative:text;mso-position-vertical:absolute;mso-position-vertical-relative:text" from="-7.1pt,13.1pt" to="6.4pt,31.1pt" o:gfxdata="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" strokecolor="black [3200]" strokeweight=".5pt">
+              <v:line w14:anchorId="753A3C77" id="Straight Connector 60" o:spid="_x0000_s1026" style="position:absolute;z-index:251702272;visibility:visible;mso-wrap-style:square;mso-wrap-distance-left:9pt;mso-wrap-distance-top:0;mso-wrap-distance-right:9pt;mso-wrap-distance-bottom:0;mso-position-horizontal:absolute;mso-position-horizontal-relative:text;mso-position-vertical:absolute;mso-position-vertical-relative:text" from="-7.1pt,13.1pt" to="6.4pt,31.1pt" o:gfxdata="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" strokecolor="black [3200]" strokeweight=".5pt">
                 <v:stroke joinstyle="miter"/>
               </v:line>
             </w:pict>
@@ -14069,7 +14514,49 @@
         <w:rPr>
           <w:lang w:eastAsia="en-US" w:bidi="ar-SA"/>
         </w:rPr>
-        <w:t xml:space="preserve">               [1,n]              [1,n]                                                       [1,n]</w:t>
+        <w:t xml:space="preserve">               [1</w:t>
+      </w:r>
+      <w:proofErr w:type="gramStart"/>
+      <w:r>
+        <w:rPr>
+          <w:lang w:eastAsia="en-US" w:bidi="ar-SA"/>
+        </w:rPr>
+        <w:t>,n</w:t>
+      </w:r>
+      <w:proofErr w:type="gramEnd"/>
+      <w:r>
+        <w:rPr>
+          <w:lang w:eastAsia="en-US" w:bidi="ar-SA"/>
+        </w:rPr>
+        <w:t>]              [1</w:t>
+      </w:r>
+      <w:proofErr w:type="gramStart"/>
+      <w:r>
+        <w:rPr>
+          <w:lang w:eastAsia="en-US" w:bidi="ar-SA"/>
+        </w:rPr>
+        <w:t>,n</w:t>
+      </w:r>
+      <w:proofErr w:type="gramEnd"/>
+      <w:r>
+        <w:rPr>
+          <w:lang w:eastAsia="en-US" w:bidi="ar-SA"/>
+        </w:rPr>
+        <w:t>]                                                       [1</w:t>
+      </w:r>
+      <w:proofErr w:type="gramStart"/>
+      <w:r>
+        <w:rPr>
+          <w:lang w:eastAsia="en-US" w:bidi="ar-SA"/>
+        </w:rPr>
+        <w:t>,n</w:t>
+      </w:r>
+      <w:proofErr w:type="gramEnd"/>
+      <w:r>
+        <w:rPr>
+          <w:lang w:eastAsia="en-US" w:bidi="ar-SA"/>
+        </w:rPr>
+        <w:t>]</w:t>
       </w:r>
     </w:p>
     <w:p>
@@ -14138,7 +14625,7 @@
           </mc:Choice>
           <mc:Fallback>
             <w:pict>
-              <v:line w14:anchorId="6075C421" id="Straight Connector 72" o:spid="_x0000_s1026" style="position:absolute;flip:x;z-index:251713536;visibility:visible;mso-wrap-style:square;mso-wrap-distance-left:9pt;mso-wrap-distance-top:0;mso-wrap-distance-right:9pt;mso-wrap-distance-bottom:0;mso-position-horizontal:absolute;mso-position-horizontal-relative:text;mso-position-vertical:absolute;mso-position-vertical-relative:text" from="361.15pt,2.95pt" to="382.15pt,24.7pt" o:gfxdata="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" strokecolor="black [3200]" strokeweight=".5pt">
+              <v:line w14:anchorId="0A17BA03" id="Straight Connector 72" o:spid="_x0000_s1026" style="position:absolute;flip:x;z-index:251713536;visibility:visible;mso-wrap-style:square;mso-wrap-distance-left:9pt;mso-wrap-distance-top:0;mso-wrap-distance-right:9pt;mso-wrap-distance-bottom:0;mso-position-horizontal:absolute;mso-position-horizontal-relative:text;mso-position-vertical:absolute;mso-position-vertical-relative:text" from="361.15pt,2.95pt" to="382.15pt,24.7pt" o:gfxdata="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" strokecolor="black [3200]" strokeweight=".5pt">
                 <v:stroke joinstyle="miter"/>
               </v:line>
             </w:pict>
@@ -14212,7 +14699,7 @@
           </mc:Choice>
           <mc:Fallback>
             <w:pict>
-              <v:line w14:anchorId="5C9FA2D0" id="Straight Connector 71" o:spid="_x0000_s1026" style="position:absolute;flip:x y;z-index:251712512;visibility:visible;mso-wrap-style:square;mso-wrap-distance-left:9pt;mso-wrap-distance-top:0;mso-wrap-distance-right:9pt;mso-wrap-distance-bottom:0;mso-position-horizontal:absolute;mso-position-horizontal-relative:text;mso-position-vertical:absolute;mso-position-vertical-relative:text" from="361.15pt,19.1pt" to="406.15pt,36.35pt" o:gfxdata="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" strokecolor="black [3200]" strokeweight=".5pt">
+              <v:line w14:anchorId="5AD4610D" id="Straight Connector 71" o:spid="_x0000_s1026" style="position:absolute;flip:x y;z-index:251712512;visibility:visible;mso-wrap-style:square;mso-wrap-distance-left:9pt;mso-wrap-distance-top:0;mso-wrap-distance-right:9pt;mso-wrap-distance-bottom:0;mso-position-horizontal:absolute;mso-position-horizontal-relative:text;mso-position-vertical:absolute;mso-position-vertical-relative:text" from="361.15pt,19.1pt" to="406.15pt,36.35pt" o:gfxdata="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" strokecolor="black [3200]" strokeweight=".5pt">
                 <v:stroke joinstyle="miter"/>
               </v:line>
             </w:pict>
@@ -14276,7 +14763,7 @@
           </mc:Choice>
           <mc:Fallback>
             <w:pict>
-              <v:line w14:anchorId="157FC331" id="Straight Connector 61" o:spid="_x0000_s1026" style="position:absolute;flip:y;z-index:251703296;visibility:visible;mso-wrap-style:square;mso-wrap-distance-left:9pt;mso-wrap-distance-top:0;mso-wrap-distance-right:9pt;mso-wrap-distance-bottom:0;mso-position-horizontal:absolute;mso-position-horizontal-relative:text;mso-position-vertical:absolute;mso-position-vertical-relative:text" from="-20.6pt,11.6pt" to="6.4pt,19.1pt" o:gfxdata="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" strokecolor="black [3200]" strokeweight=".5pt">
+              <v:line w14:anchorId="7CCF71EF" id="Straight Connector 61" o:spid="_x0000_s1026" style="position:absolute;flip:y;z-index:251703296;visibility:visible;mso-wrap-style:square;mso-wrap-distance-left:9pt;mso-wrap-distance-top:0;mso-wrap-distance-right:9pt;mso-wrap-distance-bottom:0;mso-position-horizontal:absolute;mso-position-horizontal-relative:text;mso-position-vertical:absolute;mso-position-vertical-relative:text" from="-20.6pt,11.6pt" to="6.4pt,19.1pt" o:gfxdata="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" strokecolor="black [3200]" strokeweight=".5pt">
                 <v:stroke joinstyle="miter"/>
               </v:line>
             </w:pict>
@@ -14568,7 +15055,7 @@
           </mc:Choice>
           <mc:Fallback>
             <w:pict>
-              <v:line w14:anchorId="073B57AE" id="Straight Connector 70" o:spid="_x0000_s1026" style="position:absolute;flip:x y;z-index:251711488;visibility:visible;mso-wrap-style:square;mso-wrap-distance-left:9pt;mso-wrap-distance-top:0;mso-wrap-distance-right:9pt;mso-wrap-distance-bottom:0;mso-position-horizontal:absolute;mso-position-horizontal-relative:text;mso-position-vertical:absolute;mso-position-vertical-relative:text" from="329.65pt,16.45pt" to="361.15pt,36.7pt" o:gfxdata="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" strokecolor="black [3200]" strokeweight=".5pt">
+              <v:line w14:anchorId="67DC7FA2" id="Straight Connector 70" o:spid="_x0000_s1026" style="position:absolute;flip:x y;z-index:251711488;visibility:visible;mso-wrap-style:square;mso-wrap-distance-left:9pt;mso-wrap-distance-top:0;mso-wrap-distance-right:9pt;mso-wrap-distance-bottom:0;mso-position-horizontal:absolute;mso-position-horizontal-relative:text;mso-position-vertical:absolute;mso-position-vertical-relative:text" from="329.65pt,16.45pt" to="361.15pt,36.7pt" o:gfxdata="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" strokecolor="black [3200]" strokeweight=".5pt">
                 <v:stroke joinstyle="miter"/>
               </v:line>
             </w:pict>
@@ -14632,7 +15119,7 @@
           </mc:Choice>
           <mc:Fallback>
             <w:pict>
-              <v:line w14:anchorId="1A93547F" id="Straight Connector 69" o:spid="_x0000_s1026" style="position:absolute;flip:x y;z-index:251710464;visibility:visible;mso-wrap-style:square;mso-wrap-distance-left:9pt;mso-wrap-distance-top:0;mso-wrap-distance-right:9pt;mso-wrap-distance-bottom:0;mso-position-horizontal:absolute;mso-position-horizontal-relative:text;mso-position-vertical:absolute;mso-position-vertical-relative:text" from="292.9pt,16.45pt" to="293.65pt,36.7pt" o:gfxdata="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" strokecolor="black [3200]" strokeweight=".5pt">
+              <v:line w14:anchorId="3D4155C1" id="Straight Connector 69" o:spid="_x0000_s1026" style="position:absolute;flip:x y;z-index:251710464;visibility:visible;mso-wrap-style:square;mso-wrap-distance-left:9pt;mso-wrap-distance-top:0;mso-wrap-distance-right:9pt;mso-wrap-distance-bottom:0;mso-position-horizontal:absolute;mso-position-horizontal-relative:text;mso-position-vertical:absolute;mso-position-vertical-relative:text" from="292.9pt,16.45pt" to="293.65pt,36.7pt" o:gfxdata="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" strokecolor="black [3200]" strokeweight=".5pt">
                 <v:stroke joinstyle="miter"/>
               </v:line>
             </w:pict>
@@ -14696,7 +15183,7 @@
           </mc:Choice>
           <mc:Fallback>
             <w:pict>
-              <v:line w14:anchorId="0FAD6487" id="Straight Connector 63" o:spid="_x0000_s1026" style="position:absolute;flip:x y;z-index:251705344;visibility:visible;mso-wrap-style:square;mso-wrap-distance-left:9pt;mso-wrap-distance-top:0;mso-wrap-distance-right:9pt;mso-wrap-distance-bottom:0;mso-position-horizontal:absolute;mso-position-horizontal-relative:text;mso-position-vertical:absolute;mso-position-vertical-relative:text" from="61.15pt,16.45pt" to="94.15pt,36.7pt" o:gfxdata="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" strokecolor="black [3200]" strokeweight=".5pt">
+              <v:line w14:anchorId="17426C44" id="Straight Connector 63" o:spid="_x0000_s1026" style="position:absolute;flip:x y;z-index:251705344;visibility:visible;mso-wrap-style:square;mso-wrap-distance-left:9pt;mso-wrap-distance-top:0;mso-wrap-distance-right:9pt;mso-wrap-distance-bottom:0;mso-position-horizontal:absolute;mso-position-horizontal-relative:text;mso-position-vertical:absolute;mso-position-vertical-relative:text" from="61.15pt,16.45pt" to="94.15pt,36.7pt" o:gfxdata="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" strokecolor="black [3200]" strokeweight=".5pt">
                 <v:stroke joinstyle="miter"/>
               </v:line>
             </w:pict>
@@ -14760,7 +15247,7 @@
           </mc:Choice>
           <mc:Fallback>
             <w:pict>
-              <v:line w14:anchorId="248194C6" id="Straight Connector 62" o:spid="_x0000_s1026" style="position:absolute;flip:y;z-index:251704320;visibility:visible;mso-wrap-style:square;mso-wrap-distance-left:9pt;mso-wrap-distance-top:0;mso-wrap-distance-right:9pt;mso-wrap-distance-bottom:0;mso-position-horizontal:absolute;mso-position-horizontal-relative:text;mso-position-vertical:absolute;mso-position-vertical-relative:text" from="22.9pt,16.45pt" to="34.15pt,32.95pt" o:gfxdata="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" strokecolor="black [3200]" strokeweight=".5pt">
+              <v:line w14:anchorId="37B06EA2" id="Straight Connector 62" o:spid="_x0000_s1026" style="position:absolute;flip:y;z-index:251704320;visibility:visible;mso-wrap-style:square;mso-wrap-distance-left:9pt;mso-wrap-distance-top:0;mso-wrap-distance-right:9pt;mso-wrap-distance-bottom:0;mso-position-horizontal:absolute;mso-position-horizontal-relative:text;mso-position-vertical:absolute;mso-position-vertical-relative:text" from="22.9pt,16.45pt" to="34.15pt,32.95pt" o:gfxdata="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" strokecolor="black [3200]" strokeweight=".5pt">
                 <v:stroke joinstyle="miter"/>
               </v:line>
             </w:pict>
@@ -15235,10 +15722,21 @@
     </w:p>
     <w:p>
       <w:pPr>
-        <w:rPr>
-          <w:lang w:eastAsia="en-US" w:bidi="ar-SA"/>
-        </w:rPr>
-      </w:pPr>
+        <w:jc w:val="center"/>
+        <w:rPr>
+          <w:sz w:val="24"/>
+          <w:szCs w:val="24"/>
+          <w:lang w:eastAsia="en-US" w:bidi="ar-SA"/>
+        </w:rPr>
+      </w:pPr>
+      <w:r>
+        <w:rPr>
+          <w:sz w:val="24"/>
+          <w:szCs w:val="24"/>
+          <w:lang w:eastAsia="en-US" w:bidi="ar-SA"/>
+        </w:rPr>
+        <w:t>Hình 10: cơ sở dữ liệu</w:t>
+      </w:r>
     </w:p>
     <w:p>
       <w:pPr>
@@ -15315,10 +15813,39 @@
         <w:rPr>
           <w:lang w:eastAsia="en-US" w:bidi="ar-SA"/>
         </w:rPr>
+        <w:t>Mạng</w:t>
+      </w:r>
+      <w:bookmarkEnd w:id="23"/>
+    </w:p>
+    <w:p>
+      <w:pPr>
+        <w:rPr>
+          <w:lang w:eastAsia="en-US" w:bidi="ar-SA"/>
+        </w:rPr>
+      </w:pPr>
+    </w:p>
+    <w:p>
+      <w:pPr>
+        <w:pStyle w:val="Heading2"/>
+        <w:rPr>
+          <w:lang w:eastAsia="en-US" w:bidi="ar-SA"/>
+        </w:rPr>
+      </w:pPr>
+      <w:bookmarkStart w:id="24" w:name="_Toc527975149"/>
+      <w:r>
+        <w:rPr>
+          <w:lang w:eastAsia="en-US" w:bidi="ar-SA"/>
+        </w:rPr>
+        <w:br w:type="column"/>
+      </w:r>
+      <w:r>
+        <w:rPr>
+          <w:lang w:eastAsia="en-US" w:bidi="ar-SA"/>
+        </w:rPr>
         <w:lastRenderedPageBreak/>
-        <w:t>Mạng</w:t>
-      </w:r>
-      <w:bookmarkEnd w:id="23"/>
+        <w:t>Tương tác người dùng</w:t>
+      </w:r>
+      <w:bookmarkEnd w:id="24"/>
     </w:p>
     <w:p>
       <w:pPr>
@@ -15327,14 +15854,21 @@
           <w:lang w:eastAsia="en-US" w:bidi="ar-SA"/>
         </w:rPr>
       </w:pPr>
-      <w:bookmarkStart w:id="24" w:name="_Toc527975149"/>
-      <w:r>
-        <w:rPr>
-          <w:lang w:eastAsia="en-US" w:bidi="ar-SA"/>
-        </w:rPr>
-        <w:t>Tương tác người dùng</w:t>
-      </w:r>
-      <w:bookmarkEnd w:id="24"/>
+      <w:bookmarkStart w:id="25" w:name="_Toc527975150"/>
+      <w:r>
+        <w:rPr>
+          <w:lang w:eastAsia="en-US" w:bidi="ar-SA"/>
+        </w:rPr>
+        <w:br w:type="column"/>
+      </w:r>
+      <w:r>
+        <w:rPr>
+          <w:lang w:eastAsia="en-US" w:bidi="ar-SA"/>
+        </w:rPr>
+        <w:lastRenderedPageBreak/>
+        <w:t>Đặc tả giao diện API (interface)</w:t>
+      </w:r>
+      <w:bookmarkEnd w:id="25"/>
     </w:p>
     <w:p>
       <w:pPr>
@@ -15343,14 +15877,21 @@
           <w:lang w:eastAsia="en-US" w:bidi="ar-SA"/>
         </w:rPr>
       </w:pPr>
-      <w:bookmarkStart w:id="25" w:name="_Toc527975150"/>
-      <w:r>
-        <w:rPr>
-          <w:lang w:eastAsia="en-US" w:bidi="ar-SA"/>
-        </w:rPr>
-        <w:t>Đặc tả giao diện API (interface)</w:t>
-      </w:r>
-      <w:bookmarkEnd w:id="25"/>
+      <w:bookmarkStart w:id="26" w:name="_Toc527975151"/>
+      <w:r>
+        <w:rPr>
+          <w:lang w:eastAsia="en-US" w:bidi="ar-SA"/>
+        </w:rPr>
+        <w:br w:type="column"/>
+      </w:r>
+      <w:r>
+        <w:rPr>
+          <w:lang w:eastAsia="en-US" w:bidi="ar-SA"/>
+        </w:rPr>
+        <w:lastRenderedPageBreak/>
+        <w:t>Bảo mật</w:t>
+      </w:r>
+      <w:bookmarkEnd w:id="26"/>
     </w:p>
     <w:p>
       <w:pPr>
@@ -15359,14 +15900,21 @@
           <w:lang w:eastAsia="en-US" w:bidi="ar-SA"/>
         </w:rPr>
       </w:pPr>
-      <w:bookmarkStart w:id="26" w:name="_Toc527975151"/>
-      <w:r>
-        <w:rPr>
-          <w:lang w:eastAsia="en-US" w:bidi="ar-SA"/>
-        </w:rPr>
-        <w:t>Bảo mật</w:t>
-      </w:r>
-      <w:bookmarkEnd w:id="26"/>
+      <w:bookmarkStart w:id="27" w:name="_Toc527975152"/>
+      <w:r>
+        <w:rPr>
+          <w:lang w:eastAsia="en-US" w:bidi="ar-SA"/>
+        </w:rPr>
+        <w:br w:type="column"/>
+      </w:r>
+      <w:r>
+        <w:rPr>
+          <w:lang w:eastAsia="en-US" w:bidi="ar-SA"/>
+        </w:rPr>
+        <w:lastRenderedPageBreak/>
+        <w:t>Sao lưu phục hồi</w:t>
+      </w:r>
+      <w:bookmarkEnd w:id="27"/>
     </w:p>
     <w:p>
       <w:pPr>
@@ -15375,27 +15923,18 @@
           <w:lang w:eastAsia="en-US" w:bidi="ar-SA"/>
         </w:rPr>
       </w:pPr>
-      <w:bookmarkStart w:id="27" w:name="_Toc527975152"/>
-      <w:r>
-        <w:rPr>
-          <w:lang w:eastAsia="en-US" w:bidi="ar-SA"/>
-        </w:rPr>
-        <w:t>Sao lưu phục hồi</w:t>
-      </w:r>
-      <w:bookmarkEnd w:id="27"/>
-    </w:p>
-    <w:p>
-      <w:pPr>
-        <w:pStyle w:val="Heading2"/>
-        <w:rPr>
-          <w:lang w:eastAsia="en-US" w:bidi="ar-SA"/>
-        </w:rPr>
-      </w:pPr>
       <w:bookmarkStart w:id="28" w:name="_Toc527975153"/>
       <w:r>
         <w:rPr>
           <w:lang w:eastAsia="en-US" w:bidi="ar-SA"/>
         </w:rPr>
+        <w:br w:type="column"/>
+      </w:r>
+      <w:r>
+        <w:rPr>
+          <w:lang w:eastAsia="en-US" w:bidi="ar-SA"/>
+        </w:rPr>
+        <w:lastRenderedPageBreak/>
         <w:t>Chuyển đổi dữ liệu</w:t>
       </w:r>
       <w:bookmarkEnd w:id="28"/>
@@ -15419,6 +15958,13 @@
         <w:rPr>
           <w:lang w:eastAsia="en-US" w:bidi="ar-SA"/>
         </w:rPr>
+        <w:br w:type="column"/>
+      </w:r>
+      <w:r>
+        <w:rPr>
+          <w:lang w:eastAsia="en-US" w:bidi="ar-SA"/>
+        </w:rPr>
+        <w:lastRenderedPageBreak/>
         <w:t>Danh mục tài liệu liên quan</w:t>
       </w:r>
       <w:bookmarkEnd w:id="29"/>
@@ -15458,12 +16004,13 @@
           <w:iCs/>
         </w:rPr>
         <w:sectPr>
+          <w:footerReference w:type="default" r:id="rId49"/>
           <w:footnotePr>
             <w:pos w:val="beneathText"/>
           </w:footnotePr>
           <w:pgSz w:w="11905" w:h="16837"/>
           <w:pgMar w:top="1138" w:right="1138" w:bottom="1138" w:left="1987" w:header="720" w:footer="720" w:gutter="0"/>
-          <w:pgNumType w:fmt="lowerRoman"/>
+          <w:pgNumType w:start="1"/>
           <w:cols w:space="720"/>
         </w:sectPr>
       </w:pPr>
@@ -15479,9 +16026,112 @@
 </w:document>
 </file>
 
+<file path=word/endnotes.xml><?xml version="1.0" encoding="utf-8"?>
+<w:endnotes xmlns:wpc="http://schemas.microsoft.com/office/word/2010/wordprocessingCanvas" xmlns:mc="http://schemas.openxmlformats.org/markup-compatibility/2006" xmlns:o="urn:schemas-microsoft-com:office:office" xmlns:r="http://schemas.openxmlformats.org/officeDocument/2006/relationships" xmlns:m="http://schemas.openxmlformats.org/officeDocument/2006/math" xmlns:v="urn:schemas-microsoft-com:vml" xmlns:wp14="http://schemas.microsoft.com/office/word/2010/wordprocessingDrawing" xmlns:wp="http://schemas.openxmlformats.org/drawingml/2006/wordprocessingDrawing" xmlns:w10="urn:schemas-microsoft-com:office:word" xmlns:w="http://schemas.openxmlformats.org/wordprocessingml/2006/main" xmlns:w14="http://schemas.microsoft.com/office/word/2010/wordml" xmlns:w15="http://schemas.microsoft.com/office/word/2012/wordml" xmlns:wpg="http://schemas.microsoft.com/office/word/2010/wordprocessingGroup" xmlns:wpi="http://schemas.microsoft.com/office/word/2010/wordprocessingInk" xmlns:wne="http://schemas.microsoft.com/office/word/2006/wordml" xmlns:wps="http://schemas.microsoft.com/office/word/2010/wordprocessingShape" mc:Ignorable="w14 w15 wp14">
+  <w:endnote w:type="separator" w:id="-1">
+    <w:p>
+      <w:pPr>
+        <w:spacing w:after="0" w:line="240" w:lineRule="auto"/>
+      </w:pPr>
+      <w:r>
+        <w:separator/>
+      </w:r>
+    </w:p>
+  </w:endnote>
+  <w:endnote w:type="continuationSeparator" w:id="0">
+    <w:p>
+      <w:pPr>
+        <w:spacing w:after="0" w:line="240" w:lineRule="auto"/>
+      </w:pPr>
+      <w:r>
+        <w:continuationSeparator/>
+      </w:r>
+    </w:p>
+  </w:endnote>
+</w:endnotes>
+</file>
+
+<file path=word/footer1.xml><?xml version="1.0" encoding="utf-8"?>
+<w:ftr xmlns:wpc="http://schemas.microsoft.com/office/word/2010/wordprocessingCanvas" xmlns:mc="http://schemas.openxmlformats.org/markup-compatibility/2006" xmlns:o="urn:schemas-microsoft-com:office:office" xmlns:r="http://schemas.openxmlformats.org/officeDocument/2006/relationships" xmlns:m="http://schemas.openxmlformats.org/officeDocument/2006/math" xmlns:v="urn:schemas-microsoft-com:vml" xmlns:wp14="http://schemas.microsoft.com/office/word/2010/wordprocessingDrawing" xmlns:wp="http://schemas.openxmlformats.org/drawingml/2006/wordprocessingDrawing" xmlns:w10="urn:schemas-microsoft-com:office:word" xmlns:w="http://schemas.openxmlformats.org/wordprocessingml/2006/main" xmlns:w14="http://schemas.microsoft.com/office/word/2010/wordml" xmlns:w15="http://schemas.microsoft.com/office/word/2012/wordml" xmlns:wpg="http://schemas.microsoft.com/office/word/2010/wordprocessingGroup" xmlns:wpi="http://schemas.microsoft.com/office/word/2010/wordprocessingInk" xmlns:wne="http://schemas.microsoft.com/office/word/2006/wordml" xmlns:wps="http://schemas.microsoft.com/office/word/2010/wordprocessingShape" mc:Ignorable="w14 w15 wp14">
+  <w:sdt>
+    <w:sdtPr>
+      <w:id w:val="-1904679226"/>
+      <w:docPartObj>
+        <w:docPartGallery w:val="Page Numbers (Bottom of Page)"/>
+        <w:docPartUnique/>
+      </w:docPartObj>
+    </w:sdtPr>
+    <w:sdtEndPr>
+      <w:rPr>
+        <w:noProof/>
+      </w:rPr>
+    </w:sdtEndPr>
+    <w:sdtContent>
+      <w:p>
+        <w:pPr>
+          <w:pStyle w:val="Footer"/>
+          <w:jc w:val="right"/>
+        </w:pPr>
+        <w:r>
+          <w:fldChar w:fldCharType="begin"/>
+        </w:r>
+        <w:r>
+          <w:instrText xml:space="preserve"> PAGE   \* MERGEFORMAT </w:instrText>
+        </w:r>
+        <w:r>
+          <w:fldChar w:fldCharType="separate"/>
+        </w:r>
+        <w:r>
+          <w:rPr>
+            <w:noProof/>
+          </w:rPr>
+          <w:t>23</w:t>
+        </w:r>
+        <w:r>
+          <w:rPr>
+            <w:noProof/>
+          </w:rPr>
+          <w:fldChar w:fldCharType="end"/>
+        </w:r>
+      </w:p>
+    </w:sdtContent>
+  </w:sdt>
+  <w:p>
+    <w:pPr>
+      <w:pStyle w:val="Footer"/>
+    </w:pPr>
+  </w:p>
+</w:ftr>
+</file>
+
+<file path=word/footnotes.xml><?xml version="1.0" encoding="utf-8"?>
+<w:footnotes xmlns:wpc="http://schemas.microsoft.com/office/word/2010/wordprocessingCanvas" xmlns:mc="http://schemas.openxmlformats.org/markup-compatibility/2006" xmlns:o="urn:schemas-microsoft-com:office:office" xmlns:r="http://schemas.openxmlformats.org/officeDocument/2006/relationships" xmlns:m="http://schemas.openxmlformats.org/officeDocument/2006/math" xmlns:v="urn:schemas-microsoft-com:vml" xmlns:wp14="http://schemas.microsoft.com/office/word/2010/wordprocessingDrawing" xmlns:wp="http://schemas.openxmlformats.org/drawingml/2006/wordprocessingDrawing" xmlns:w10="urn:schemas-microsoft-com:office:word" xmlns:w="http://schemas.openxmlformats.org/wordprocessingml/2006/main" xmlns:w14="http://schemas.microsoft.com/office/word/2010/wordml" xmlns:w15="http://schemas.microsoft.com/office/word/2012/wordml" xmlns:wpg="http://schemas.microsoft.com/office/word/2010/wordprocessingGroup" xmlns:wpi="http://schemas.microsoft.com/office/word/2010/wordprocessingInk" xmlns:wne="http://schemas.microsoft.com/office/word/2006/wordml" xmlns:wps="http://schemas.microsoft.com/office/word/2010/wordprocessingShape" mc:Ignorable="w14 w15 wp14">
+  <w:footnote w:type="separator" w:id="-1">
+    <w:p>
+      <w:pPr>
+        <w:spacing w:after="0" w:line="240" w:lineRule="auto"/>
+      </w:pPr>
+      <w:r>
+        <w:separator/>
+      </w:r>
+    </w:p>
+  </w:footnote>
+  <w:footnote w:type="continuationSeparator" w:id="0">
+    <w:p>
+      <w:pPr>
+        <w:spacing w:after="0" w:line="240" w:lineRule="auto"/>
+      </w:pPr>
+      <w:r>
+        <w:continuationSeparator/>
+      </w:r>
+    </w:p>
+  </w:footnote>
+</w:footnotes>
+</file>
+
 <file path=word/numbering.xml><?xml version="1.0" encoding="utf-8"?>
 <w:numbering xmlns:wpc="http://schemas.microsoft.com/office/word/2010/wordprocessingCanvas" xmlns:mc="http://schemas.openxmlformats.org/markup-compatibility/2006" xmlns:o="urn:schemas-microsoft-com:office:office" xmlns:r="http://schemas.openxmlformats.org/officeDocument/2006/relationships" xmlns:m="http://schemas.openxmlformats.org/officeDocument/2006/math" xmlns:v="urn:schemas-microsoft-com:vml" xmlns:wp14="http://schemas.microsoft.com/office/word/2010/wordprocessingDrawing" xmlns:wp="http://schemas.openxmlformats.org/drawingml/2006/wordprocessingDrawing" xmlns:w10="urn:schemas-microsoft-com:office:word" xmlns:w="http://schemas.openxmlformats.org/wordprocessingml/2006/main" xmlns:w14="http://schemas.microsoft.com/office/word/2010/wordml" xmlns:w15="http://schemas.microsoft.com/office/word/2012/wordml" xmlns:wpg="http://schemas.microsoft.com/office/word/2010/wordprocessingGroup" xmlns:wpi="http://schemas.microsoft.com/office/word/2010/wordprocessingInk" xmlns:wne="http://schemas.microsoft.com/office/word/2006/wordml" xmlns:wps="http://schemas.microsoft.com/office/word/2010/wordprocessingShape" mc:Ignorable="w14 w15 wp14">
-  <w:abstractNum w:abstractNumId="0">
+  <w:abstractNum w:abstractNumId="0" w15:restartNumberingAfterBreak="0">
     <w:nsid w:val="00000001"/>
     <w:multiLevelType w:val="multilevel"/>
     <w:tmpl w:val="AC12CE28"/>
@@ -15600,7 +16250,7 @@
       </w:pPr>
     </w:lvl>
   </w:abstractNum>
-  <w:abstractNum w:abstractNumId="1">
+  <w:abstractNum w:abstractNumId="1" w15:restartNumberingAfterBreak="0">
     <w:nsid w:val="087945C5"/>
     <w:multiLevelType w:val="hybridMultilevel"/>
     <w:tmpl w:val="99560C2C"/>
@@ -15713,7 +16363,7 @@
       </w:rPr>
     </w:lvl>
   </w:abstractNum>
-  <w:abstractNum w:abstractNumId="2">
+  <w:abstractNum w:abstractNumId="2" w15:restartNumberingAfterBreak="0">
     <w:nsid w:val="0D9F45BB"/>
     <w:multiLevelType w:val="hybridMultilevel"/>
     <w:tmpl w:val="0D282560"/>
@@ -15826,7 +16476,7 @@
       </w:rPr>
     </w:lvl>
   </w:abstractNum>
-  <w:abstractNum w:abstractNumId="3">
+  <w:abstractNum w:abstractNumId="3" w15:restartNumberingAfterBreak="0">
     <w:nsid w:val="316C297E"/>
     <w:multiLevelType w:val="hybridMultilevel"/>
     <w:tmpl w:val="0F0ECFE8"/>
@@ -15939,7 +16589,7 @@
       </w:rPr>
     </w:lvl>
   </w:abstractNum>
-  <w:abstractNum w:abstractNumId="4">
+  <w:abstractNum w:abstractNumId="4" w15:restartNumberingAfterBreak="0">
     <w:nsid w:val="358327AB"/>
     <w:multiLevelType w:val="hybridMultilevel"/>
     <w:tmpl w:val="225C985E"/>
@@ -16052,7 +16702,7 @@
       </w:rPr>
     </w:lvl>
   </w:abstractNum>
-  <w:abstractNum w:abstractNumId="5">
+  <w:abstractNum w:abstractNumId="5" w15:restartNumberingAfterBreak="0">
     <w:nsid w:val="4B8E40DC"/>
     <w:multiLevelType w:val="hybridMultilevel"/>
     <w:tmpl w:val="688C303A"/>
@@ -16165,7 +16815,7 @@
       </w:rPr>
     </w:lvl>
   </w:abstractNum>
-  <w:abstractNum w:abstractNumId="6">
+  <w:abstractNum w:abstractNumId="6" w15:restartNumberingAfterBreak="0">
     <w:nsid w:val="4C970DF3"/>
     <w:multiLevelType w:val="hybridMultilevel"/>
     <w:tmpl w:val="ECE23226"/>
@@ -16278,7 +16928,7 @@
       </w:rPr>
     </w:lvl>
   </w:abstractNum>
-  <w:abstractNum w:abstractNumId="7">
+  <w:abstractNum w:abstractNumId="7" w15:restartNumberingAfterBreak="0">
     <w:nsid w:val="534A09AA"/>
     <w:multiLevelType w:val="hybridMultilevel"/>
     <w:tmpl w:val="052487FA"/>
@@ -16391,7 +17041,7 @@
       </w:rPr>
     </w:lvl>
   </w:abstractNum>
-  <w:abstractNum w:abstractNumId="8">
+  <w:abstractNum w:abstractNumId="8" w15:restartNumberingAfterBreak="0">
     <w:nsid w:val="783847F7"/>
     <w:multiLevelType w:val="hybridMultilevel"/>
     <w:tmpl w:val="34085F20"/>
@@ -16504,7 +17154,7 @@
       </w:rPr>
     </w:lvl>
   </w:abstractNum>
-  <w:abstractNum w:abstractNumId="9">
+  <w:abstractNum w:abstractNumId="9" w15:restartNumberingAfterBreak="0">
     <w:nsid w:val="78A10629"/>
     <w:multiLevelType w:val="hybridMultilevel"/>
     <w:tmpl w:val="7BA29A7C"/>
@@ -17308,7 +17958,6 @@
     <w:tblPr>
       <w:tblStyleRowBandSize w:val="1"/>
       <w:tblStyleColBandSize w:val="1"/>
-      <w:tblInd w:w="0" w:type="dxa"/>
       <w:tblBorders>
         <w:top w:val="single" w:sz="4" w:space="0" w:color="F7CAAC" w:themeColor="accent2" w:themeTint="66"/>
         <w:left w:val="single" w:sz="4" w:space="0" w:color="F7CAAC" w:themeColor="accent2" w:themeTint="66"/>
@@ -17317,12 +17966,6 @@
         <w:insideH w:val="single" w:sz="4" w:space="0" w:color="F7CAAC" w:themeColor="accent2" w:themeTint="66"/>
         <w:insideV w:val="single" w:sz="4" w:space="0" w:color="F7CAAC" w:themeColor="accent2" w:themeTint="66"/>
       </w:tblBorders>
-      <w:tblCellMar>
-        <w:top w:w="0" w:type="dxa"/>
-        <w:left w:w="108" w:type="dxa"/>
-        <w:bottom w:w="0" w:type="dxa"/>
-        <w:right w:w="108" w:type="dxa"/>
-      </w:tblCellMar>
     </w:tblPr>
     <w:tblStylePr w:type="firstRow">
       <w:rPr>
@@ -17427,7 +18070,6 @@
       <w:szCs w:val="20"/>
     </w:rPr>
     <w:tblPr>
-      <w:tblInd w:w="0" w:type="dxa"/>
       <w:tblBorders>
         <w:top w:val="single" w:sz="4" w:space="0" w:color="auto"/>
         <w:left w:val="single" w:sz="4" w:space="0" w:color="auto"/>
@@ -17436,12 +18078,6 @@
         <w:insideH w:val="single" w:sz="4" w:space="0" w:color="auto"/>
         <w:insideV w:val="single" w:sz="4" w:space="0" w:color="auto"/>
       </w:tblBorders>
-      <w:tblCellMar>
-        <w:top w:w="0" w:type="dxa"/>
-        <w:left w:w="108" w:type="dxa"/>
-        <w:bottom w:w="0" w:type="dxa"/>
-        <w:right w:w="108" w:type="dxa"/>
-      </w:tblCellMar>
     </w:tblPr>
   </w:style>
   <w:style w:type="paragraph" w:styleId="BalloonText">
@@ -17472,6 +18108,70 @@
       <w:rFonts w:ascii="Tahoma" w:eastAsia="MS Mincho" w:hAnsi="Tahoma" w:cs="Mangal"/>
       <w:sz w:val="16"/>
       <w:szCs w:val="14"/>
+      <w:lang w:eastAsia="hi-IN" w:bidi="hi-IN"/>
+    </w:rPr>
+  </w:style>
+  <w:style w:type="paragraph" w:styleId="Header">
+    <w:name w:val="header"/>
+    <w:basedOn w:val="Normal"/>
+    <w:link w:val="HeaderChar"/>
+    <w:uiPriority w:val="99"/>
+    <w:unhideWhenUsed/>
+    <w:rsid w:val="00433B24"/>
+    <w:pPr>
+      <w:tabs>
+        <w:tab w:val="center" w:pos="4680"/>
+        <w:tab w:val="right" w:pos="9360"/>
+      </w:tabs>
+      <w:spacing w:after="0" w:line="240" w:lineRule="auto"/>
+    </w:pPr>
+    <w:rPr>
+      <w:rFonts w:cs="Mangal"/>
+      <w:szCs w:val="18"/>
+    </w:rPr>
+  </w:style>
+  <w:style w:type="character" w:customStyle="1" w:styleId="HeaderChar">
+    <w:name w:val="Header Char"/>
+    <w:basedOn w:val="DefaultParagraphFont"/>
+    <w:link w:val="Header"/>
+    <w:uiPriority w:val="99"/>
+    <w:rsid w:val="00433B24"/>
+    <w:rPr>
+      <w:rFonts w:ascii="Tahoma" w:eastAsia="MS Mincho" w:hAnsi="Tahoma" w:cs="Mangal"/>
+      <w:sz w:val="20"/>
+      <w:szCs w:val="18"/>
+      <w:lang w:eastAsia="hi-IN" w:bidi="hi-IN"/>
+    </w:rPr>
+  </w:style>
+  <w:style w:type="paragraph" w:styleId="Footer">
+    <w:name w:val="footer"/>
+    <w:basedOn w:val="Normal"/>
+    <w:link w:val="FooterChar"/>
+    <w:uiPriority w:val="99"/>
+    <w:unhideWhenUsed/>
+    <w:rsid w:val="00433B24"/>
+    <w:pPr>
+      <w:tabs>
+        <w:tab w:val="center" w:pos="4680"/>
+        <w:tab w:val="right" w:pos="9360"/>
+      </w:tabs>
+      <w:spacing w:after="0" w:line="240" w:lineRule="auto"/>
+    </w:pPr>
+    <w:rPr>
+      <w:rFonts w:cs="Mangal"/>
+      <w:szCs w:val="18"/>
+    </w:rPr>
+  </w:style>
+  <w:style w:type="character" w:customStyle="1" w:styleId="FooterChar">
+    <w:name w:val="Footer Char"/>
+    <w:basedOn w:val="DefaultParagraphFont"/>
+    <w:link w:val="Footer"/>
+    <w:uiPriority w:val="99"/>
+    <w:rsid w:val="00433B24"/>
+    <w:rPr>
+      <w:rFonts w:ascii="Tahoma" w:eastAsia="MS Mincho" w:hAnsi="Tahoma" w:cs="Mangal"/>
+      <w:sz w:val="20"/>
+      <w:szCs w:val="18"/>
       <w:lang w:eastAsia="hi-IN" w:bidi="hi-IN"/>
     </w:rPr>
   </w:style>
@@ -17778,7 +18478,7 @@
 </file>
 
 <file path=customXml/itemProps1.xml><?xml version="1.0" encoding="utf-8"?>
-<ds:datastoreItem xmlns:ds="http://schemas.openxmlformats.org/officeDocument/2006/customXml" ds:itemID="{7D44E7E0-1DE2-4D7D-8050-1F7723431333}">
+<ds:datastoreItem xmlns:ds="http://schemas.openxmlformats.org/officeDocument/2006/customXml" ds:itemID="{35CEBCEF-8443-4D3A-9E2F-9CE377243049}">
   <ds:schemaRefs>
     <ds:schemaRef ds:uri="http://schemas.openxmlformats.org/officeDocument/2006/bibliography"/>
   </ds:schemaRefs>

</xml_diff>

<commit_message>
7.8 phục hồi sao lưu
-	Hệ thống quản lý sẽ áp dụng giải pháp Zero Data Loss Recovery Appliance Oracle
</commit_message>
<xml_diff>
--- a/KEEPERHOUSE.docx
+++ b/KEEPERHOUSE.docx
@@ -4994,16 +4994,7 @@
           <w:sz w:val="24"/>
           <w:szCs w:val="24"/>
         </w:rPr>
-        <w:t>Keeperhouse là hệ thống kết nối tất cả các thiết bị điện thông thường và biến “Nhà thường” thành “ Nhà thông minh”. K</w:t>
-      </w:r>
-      <w:bookmarkStart w:id="1" w:name="_GoBack"/>
-      <w:bookmarkEnd w:id="1"/>
-      <w:r>
-        <w:rPr>
-          <w:sz w:val="24"/>
-          <w:szCs w:val="24"/>
-        </w:rPr>
-        <w:t>eeperhouse giúp bạn giám sát và điều khiển tất cả các thiết bị điện trong ngôi nhà thông minh từ xa qua smartphone.</w:t>
+        <w:t>Keeperhouse là hệ thống kết nối tất cả các thiết bị điện thông thường và biến “Nhà thường” thành “ Nhà thông minh”. Keeperhouse giúp bạn giám sát và điều khiển tất cả các thiết bị điện trong ngôi nhà thông minh từ xa qua smartphone.</w:t>
       </w:r>
     </w:p>
     <w:p>
@@ -5243,21 +5234,21 @@
       <w:pPr>
         <w:pStyle w:val="Heading1"/>
       </w:pPr>
-      <w:bookmarkStart w:id="2" w:name="_Toc527975126"/>
+      <w:bookmarkStart w:id="1" w:name="_Toc527975126"/>
       <w:r>
         <w:t>Các nhân sự tham gia dự án</w:t>
       </w:r>
+      <w:bookmarkEnd w:id="1"/>
+    </w:p>
+    <w:p>
+      <w:pPr>
+        <w:pStyle w:val="Heading2"/>
+      </w:pPr>
+      <w:bookmarkStart w:id="2" w:name="_Toc527975127"/>
+      <w:r>
+        <w:t>Thông tin liên hệ phía khách hàng</w:t>
+      </w:r>
       <w:bookmarkEnd w:id="2"/>
-    </w:p>
-    <w:p>
-      <w:pPr>
-        <w:pStyle w:val="Heading2"/>
-      </w:pPr>
-      <w:bookmarkStart w:id="3" w:name="_Toc527975127"/>
-      <w:r>
-        <w:t>Thông tin liên hệ phía khách hàng</w:t>
-      </w:r>
-      <w:bookmarkEnd w:id="3"/>
     </w:p>
     <w:p>
       <w:pPr>
@@ -5403,11 +5394,11 @@
       <w:pPr>
         <w:pStyle w:val="Heading2"/>
       </w:pPr>
-      <w:bookmarkStart w:id="4" w:name="_Toc527975128"/>
+      <w:bookmarkStart w:id="3" w:name="_Toc527975128"/>
       <w:r>
         <w:t>Thông tin liên hệ phía công ty</w:t>
       </w:r>
-      <w:bookmarkEnd w:id="4"/>
+      <w:bookmarkEnd w:id="3"/>
     </w:p>
     <w:p>
       <w:pPr>
@@ -5558,11 +5549,11 @@
       <w:pPr>
         <w:pStyle w:val="Heading2"/>
       </w:pPr>
-      <w:bookmarkStart w:id="5" w:name="_Toc527975129"/>
+      <w:bookmarkStart w:id="4" w:name="_Toc527975129"/>
       <w:r>
         <w:t>Phân chia vai trò của thành viên dự án và khách hàng</w:t>
       </w:r>
-      <w:bookmarkEnd w:id="5"/>
+      <w:bookmarkEnd w:id="4"/>
     </w:p>
     <w:p>
       <w:pPr>
@@ -5872,21 +5863,21 @@
       <w:pPr>
         <w:pStyle w:val="Heading1"/>
       </w:pPr>
-      <w:bookmarkStart w:id="6" w:name="_Toc527975130"/>
+      <w:bookmarkStart w:id="5" w:name="_Toc527975130"/>
       <w:r>
         <w:t>Khảo sát dự án</w:t>
       </w:r>
+      <w:bookmarkEnd w:id="5"/>
+    </w:p>
+    <w:p>
+      <w:pPr>
+        <w:pStyle w:val="Heading2"/>
+      </w:pPr>
+      <w:bookmarkStart w:id="6" w:name="_Toc527975131"/>
+      <w:r>
+        <w:t>Yêu cầu khách hàng</w:t>
+      </w:r>
       <w:bookmarkEnd w:id="6"/>
-    </w:p>
-    <w:p>
-      <w:pPr>
-        <w:pStyle w:val="Heading2"/>
-      </w:pPr>
-      <w:bookmarkStart w:id="7" w:name="_Toc527975131"/>
-      <w:r>
-        <w:t>Yêu cầu khách hàng</w:t>
-      </w:r>
-      <w:bookmarkEnd w:id="7"/>
     </w:p>
     <w:p>
       <w:pPr>
@@ -5940,11 +5931,11 @@
       <w:pPr>
         <w:pStyle w:val="Heading2"/>
       </w:pPr>
-      <w:bookmarkStart w:id="8" w:name="_Toc527975132"/>
+      <w:bookmarkStart w:id="7" w:name="_Toc527975132"/>
       <w:r>
         <w:t>Mô hình hoạt động hiện thời – nghiệp vụ</w:t>
       </w:r>
-      <w:bookmarkEnd w:id="8"/>
+      <w:bookmarkEnd w:id="7"/>
     </w:p>
     <w:p>
       <w:pPr>
@@ -6034,12 +6025,12 @@
       <w:pPr>
         <w:pStyle w:val="Heading2"/>
       </w:pPr>
-      <w:bookmarkStart w:id="9" w:name="_Toc527975133"/>
+      <w:bookmarkStart w:id="8" w:name="_Toc527975133"/>
       <w:r>
         <w:lastRenderedPageBreak/>
         <w:t>Mô hình hoạt động dự kiến sau khi áp dụng sản phẩm mới</w:t>
       </w:r>
-      <w:bookmarkEnd w:id="9"/>
+      <w:bookmarkEnd w:id="8"/>
     </w:p>
     <w:p>
       <w:pPr>
@@ -6271,11 +6262,11 @@
       <w:pPr>
         <w:pStyle w:val="Heading2"/>
       </w:pPr>
-      <w:bookmarkStart w:id="10" w:name="_Toc527975134"/>
+      <w:bookmarkStart w:id="9" w:name="_Toc527975134"/>
       <w:r>
         <w:t>Phân tích ưu điểm/nhược điểm/lợi ích khách hàng</w:t>
       </w:r>
-      <w:bookmarkEnd w:id="10"/>
+      <w:bookmarkEnd w:id="9"/>
     </w:p>
     <w:p>
       <w:pPr>
@@ -6475,21 +6466,21 @@
       <w:pPr>
         <w:pStyle w:val="Heading1"/>
       </w:pPr>
-      <w:bookmarkStart w:id="11" w:name="_Toc527975135"/>
+      <w:bookmarkStart w:id="10" w:name="_Toc527975135"/>
       <w:r>
         <w:t>Ước lượng</w:t>
       </w:r>
+      <w:bookmarkEnd w:id="10"/>
+    </w:p>
+    <w:p>
+      <w:pPr>
+        <w:pStyle w:val="Heading2"/>
+      </w:pPr>
+      <w:bookmarkStart w:id="11" w:name="_Toc527975136"/>
+      <w:r>
+        <w:t>Ước lượng tính năng</w:t>
+      </w:r>
       <w:bookmarkEnd w:id="11"/>
-    </w:p>
-    <w:p>
-      <w:pPr>
-        <w:pStyle w:val="Heading2"/>
-      </w:pPr>
-      <w:bookmarkStart w:id="12" w:name="_Toc527975136"/>
-      <w:r>
-        <w:t>Ước lượng tính năng</w:t>
-      </w:r>
-      <w:bookmarkEnd w:id="12"/>
     </w:p>
     <w:p>
       <w:pPr>
@@ -6744,11 +6735,11 @@
       <w:pPr>
         <w:pStyle w:val="Heading2"/>
       </w:pPr>
-      <w:bookmarkStart w:id="13" w:name="_Toc527975138"/>
+      <w:bookmarkStart w:id="12" w:name="_Toc527975138"/>
       <w:r>
         <w:t>Ước lượng thời gian</w:t>
       </w:r>
-      <w:bookmarkEnd w:id="13"/>
+      <w:bookmarkEnd w:id="12"/>
     </w:p>
     <w:tbl>
       <w:tblPr>
@@ -7123,11 +7114,11 @@
       <w:pPr>
         <w:pStyle w:val="Heading2"/>
       </w:pPr>
-      <w:bookmarkStart w:id="14" w:name="_Toc527975139"/>
+      <w:bookmarkStart w:id="13" w:name="_Toc527975139"/>
       <w:r>
         <w:t>Ước lượng rủi ro</w:t>
       </w:r>
-      <w:bookmarkEnd w:id="14"/>
+      <w:bookmarkEnd w:id="13"/>
     </w:p>
     <w:p>
       <w:pPr>
@@ -7181,11 +7172,11 @@
       <w:pPr>
         <w:pStyle w:val="Heading2"/>
       </w:pPr>
-      <w:bookmarkStart w:id="15" w:name="_Toc527975140"/>
+      <w:bookmarkStart w:id="14" w:name="_Toc527975140"/>
       <w:r>
         <w:t>Xác định các hạng mục kiểm thử</w:t>
       </w:r>
-      <w:bookmarkEnd w:id="15"/>
+      <w:bookmarkEnd w:id="14"/>
     </w:p>
     <w:p>
       <w:pPr>
@@ -7239,11 +7230,11 @@
       <w:pPr>
         <w:pStyle w:val="Heading2"/>
       </w:pPr>
-      <w:bookmarkStart w:id="16" w:name="_Toc527975141"/>
+      <w:bookmarkStart w:id="15" w:name="_Toc527975141"/>
       <w:r>
         <w:t>Ước lượng cách thức triển khai/cài đặt</w:t>
       </w:r>
-      <w:bookmarkEnd w:id="16"/>
+      <w:bookmarkEnd w:id="15"/>
     </w:p>
     <w:tbl>
       <w:tblPr>
@@ -7604,11 +7595,11 @@
       <w:pPr>
         <w:pStyle w:val="Heading1"/>
       </w:pPr>
-      <w:bookmarkStart w:id="17" w:name="_Toc527975142"/>
+      <w:bookmarkStart w:id="16" w:name="_Toc527975142"/>
       <w:r>
         <w:t>Ước lượng giá thành</w:t>
       </w:r>
-      <w:bookmarkEnd w:id="17"/>
+      <w:bookmarkEnd w:id="16"/>
     </w:p>
     <w:tbl>
       <w:tblPr>
@@ -8206,11 +8197,11 @@
       <w:pPr>
         <w:pStyle w:val="Heading1"/>
       </w:pPr>
-      <w:bookmarkStart w:id="18" w:name="_Toc527975143"/>
+      <w:bookmarkStart w:id="17" w:name="_Toc527975143"/>
       <w:r>
         <w:t>Phân chia các giai đoạn chính</w:t>
       </w:r>
-      <w:bookmarkEnd w:id="18"/>
+      <w:bookmarkEnd w:id="17"/>
     </w:p>
     <w:p>
       <w:pPr>
@@ -9082,11 +9073,11 @@
       <w:pPr>
         <w:pStyle w:val="Heading1"/>
       </w:pPr>
-      <w:bookmarkStart w:id="19" w:name="_Toc527975144"/>
+      <w:bookmarkStart w:id="18" w:name="_Toc527975144"/>
       <w:r>
         <w:t>Phân tích thiết kế</w:t>
       </w:r>
-      <w:bookmarkEnd w:id="19"/>
+      <w:bookmarkEnd w:id="18"/>
       <w:r>
         <w:t xml:space="preserve"> </w:t>
       </w:r>
@@ -9102,9 +9093,9 @@
           <w:lang w:eastAsia="en-US" w:bidi="ar-SA"/>
         </w:rPr>
       </w:pPr>
-      <w:bookmarkStart w:id="20" w:name="_Toc527975145"/>
-    </w:p>
-    <w:bookmarkEnd w:id="20"/>
+      <w:bookmarkStart w:id="19" w:name="_Toc527975145"/>
+    </w:p>
+    <w:bookmarkEnd w:id="19"/>
     <w:p>
       <w:pPr>
         <w:keepNext/>
@@ -9496,7 +9487,7 @@
           </mc:Choice>
           <mc:Fallback>
             <w:pict>
-              <v:shapetype w14:anchorId="188EFDC5" id="_x0000_t13" coordsize="21600,21600" o:spt="13" adj="16200,5400" path="m@0,l@0@1,0@1,0@2@0@2@0,21600,21600,10800xe">
+              <v:shapetype w14:anchorId="64A05C46" id="_x0000_t13" coordsize="21600,21600" o:spt="13" adj="16200,5400" path="m@0,l@0@1,0@1,0@2@0@2@0,21600,21600,10800xe">
                 <v:stroke joinstyle="miter"/>
                 <v:formulas>
                   <v:f eqn="val #0"/>
@@ -9577,7 +9568,7 @@
           </mc:Choice>
           <mc:Fallback>
             <w:pict>
-              <v:shape w14:anchorId="167C475F" id="Right Arrow 21" o:spid="_x0000_s1026" type="#_x0000_t13" style="position:absolute;margin-left:234.4pt;margin-top:7.05pt;width:35.25pt;height:3.6pt;z-index:251676672;visibility:visible;mso-wrap-style:square;mso-wrap-distance-left:9pt;mso-wrap-distance-top:0;mso-wrap-distance-right:9pt;mso-wrap-distance-bottom:0;mso-position-horizontal:absolute;mso-position-horizontal-relative:text;mso-position-vertical:absolute;mso-position-vertical-relative:text;v-text-anchor:middle" o:gfxdata="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" adj="20497" fillcolor="#4f81bd" strokecolor="#385d8a" strokeweight="2pt"/>
+              <v:shape w14:anchorId="64B7C2E9" id="Right Arrow 21" o:spid="_x0000_s1026" type="#_x0000_t13" style="position:absolute;margin-left:234.4pt;margin-top:7.05pt;width:35.25pt;height:3.6pt;z-index:251676672;visibility:visible;mso-wrap-style:square;mso-wrap-distance-left:9pt;mso-wrap-distance-top:0;mso-wrap-distance-right:9pt;mso-wrap-distance-bottom:0;mso-position-horizontal:absolute;mso-position-horizontal-relative:text;mso-position-vertical:absolute;mso-position-vertical-relative:text;v-text-anchor:middle" o:gfxdata="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" adj="20497" fillcolor="#4f81bd" strokecolor="#385d8a" strokeweight="2pt"/>
             </w:pict>
           </mc:Fallback>
         </mc:AlternateContent>
@@ -9649,7 +9640,7 @@
           </mc:Choice>
           <mc:Fallback>
             <w:pict>
-              <v:shapetype w14:anchorId="260C3071" id="_x0000_t68" coordsize="21600,21600" o:spt="68" adj="5400,5400" path="m0@0l@1@0@1,21600@2,21600@2@0,21600@0,10800,xe">
+              <v:shapetype w14:anchorId="02278D33" id="_x0000_t68" coordsize="21600,21600" o:spt="68" adj="5400,5400" path="m0@0l@1@0@1,21600@2,21600@2@0,21600@0,10800,xe">
                 <v:stroke joinstyle="miter"/>
                 <v:formulas>
                   <v:f eqn="val #0"/>
@@ -9860,7 +9851,7 @@
           </mc:Choice>
           <mc:Fallback>
             <w:pict>
-              <v:shape w14:anchorId="63057075" id="Up Arrow 16" o:spid="_x0000_s1026" type="#_x0000_t68" style="position:absolute;margin-left:189.4pt;margin-top:3.65pt;width:3.6pt;height:42pt;z-index:251671552;visibility:visible;mso-wrap-style:square;mso-wrap-distance-left:9pt;mso-wrap-distance-top:0;mso-wrap-distance-right:9pt;mso-wrap-distance-bottom:0;mso-position-horizontal:absolute;mso-position-horizontal-relative:text;mso-position-vertical:absolute;mso-position-vertical-relative:text;v-text-anchor:middle" o:gfxdata="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" adj="926" fillcolor="#4f81bd" strokecolor="#385d8a" strokeweight="2pt"/>
+              <v:shape w14:anchorId="1D78A340" id="Up Arrow 16" o:spid="_x0000_s1026" type="#_x0000_t68" style="position:absolute;margin-left:189.4pt;margin-top:3.65pt;width:3.6pt;height:42pt;z-index:251671552;visibility:visible;mso-wrap-style:square;mso-wrap-distance-left:9pt;mso-wrap-distance-top:0;mso-wrap-distance-right:9pt;mso-wrap-distance-bottom:0;mso-position-horizontal:absolute;mso-position-horizontal-relative:text;mso-position-vertical:absolute;mso-position-vertical-relative:text;v-text-anchor:middle" o:gfxdata="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" adj="926" fillcolor="#4f81bd" strokecolor="#385d8a" strokeweight="2pt"/>
             </w:pict>
           </mc:Fallback>
         </mc:AlternateContent>
@@ -10222,7 +10213,7 @@
           </mc:Choice>
           <mc:Fallback>
             <w:pict>
-              <v:shape w14:anchorId="29AD61AD" id="Right Arrow 12" o:spid="_x0000_s1026" type="#_x0000_t13" style="position:absolute;margin-left:259.9pt;margin-top:16.75pt;width:96.75pt;height:7.5pt;z-index:251667456;visibility:visible;mso-wrap-style:square;mso-wrap-distance-left:9pt;mso-wrap-distance-top:0;mso-wrap-distance-right:9pt;mso-wrap-distance-bottom:0;mso-position-horizontal:absolute;mso-position-horizontal-relative:text;mso-position-vertical:absolute;mso-position-vertical-relative:text;v-text-anchor:middle" o:gfxdata="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" adj="20763" fillcolor="#4f81bd" strokecolor="#385d8a" strokeweight="2pt"/>
+              <v:shape w14:anchorId="0F4EE5A1" id="Right Arrow 12" o:spid="_x0000_s1026" type="#_x0000_t13" style="position:absolute;margin-left:259.9pt;margin-top:16.75pt;width:96.75pt;height:7.5pt;z-index:251667456;visibility:visible;mso-wrap-style:square;mso-wrap-distance-left:9pt;mso-wrap-distance-top:0;mso-wrap-distance-right:9pt;mso-wrap-distance-bottom:0;mso-position-horizontal:absolute;mso-position-horizontal-relative:text;mso-position-vertical:absolute;mso-position-vertical-relative:text;v-text-anchor:middle" o:gfxdata="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" adj="20763" fillcolor="#4f81bd" strokecolor="#385d8a" strokeweight="2pt"/>
             </w:pict>
           </mc:Fallback>
         </mc:AlternateContent>
@@ -10290,7 +10281,7 @@
           </mc:Choice>
           <mc:Fallback>
             <w:pict>
-              <v:shape w14:anchorId="1879607C" id="Right Arrow 13" o:spid="_x0000_s1026" type="#_x0000_t13" style="position:absolute;margin-left:46.9pt;margin-top:16.7pt;width:72.75pt;height:3.6pt;z-index:251663360;visibility:visible;mso-wrap-style:square;mso-width-percent:0;mso-wrap-distance-left:9pt;mso-wrap-distance-top:0;mso-wrap-distance-right:9pt;mso-wrap-distance-bottom:0;mso-position-horizontal:absolute;mso-position-horizontal-relative:text;mso-position-vertical:absolute;mso-position-vertical-relative:text;mso-width-percent:0;mso-width-relative:margin;v-text-anchor:middle" o:gfxdata="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" adj="21066" fillcolor="#4f81bd" strokecolor="#385d8a" strokeweight="2pt"/>
+              <v:shape w14:anchorId="057D62A3" id="Right Arrow 13" o:spid="_x0000_s1026" type="#_x0000_t13" style="position:absolute;margin-left:46.9pt;margin-top:16.7pt;width:72.75pt;height:3.6pt;z-index:251663360;visibility:visible;mso-wrap-style:square;mso-width-percent:0;mso-wrap-distance-left:9pt;mso-wrap-distance-top:0;mso-wrap-distance-right:9pt;mso-wrap-distance-bottom:0;mso-position-horizontal:absolute;mso-position-horizontal-relative:text;mso-position-vertical:absolute;mso-position-vertical-relative:text;mso-width-percent:0;mso-width-relative:margin;v-text-anchor:middle" o:gfxdata="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" adj="21066" fillcolor="#4f81bd" strokecolor="#385d8a" strokeweight="2pt"/>
             </w:pict>
           </mc:Fallback>
         </mc:AlternateContent>
@@ -10369,7 +10360,7 @@
           </mc:Choice>
           <mc:Fallback>
             <w:pict>
-              <v:shape w14:anchorId="2ABEDEB2" id="Up Arrow 14" o:spid="_x0000_s1026" type="#_x0000_t68" style="position:absolute;margin-left:.4pt;margin-top:19pt;width:3.6pt;height:71.25pt;z-index:251665408;visibility:visible;mso-wrap-style:square;mso-wrap-distance-left:9pt;mso-wrap-distance-top:0;mso-wrap-distance-right:9pt;mso-wrap-distance-bottom:0;mso-position-horizontal:absolute;mso-position-horizontal-relative:text;mso-position-vertical:absolute;mso-position-vertical-relative:text;v-text-anchor:middle" o:gfxdata="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" adj="546" fillcolor="#4f81bd" strokecolor="#385d8a" strokeweight="2pt"/>
+              <v:shape w14:anchorId="72F4F433" id="Up Arrow 14" o:spid="_x0000_s1026" type="#_x0000_t68" style="position:absolute;margin-left:.4pt;margin-top:19pt;width:3.6pt;height:71.25pt;z-index:251665408;visibility:visible;mso-wrap-style:square;mso-wrap-distance-left:9pt;mso-wrap-distance-top:0;mso-wrap-distance-right:9pt;mso-wrap-distance-bottom:0;mso-position-horizontal:absolute;mso-position-horizontal-relative:text;mso-position-vertical:absolute;mso-position-vertical-relative:text;v-text-anchor:middle" o:gfxdata="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" adj="546" fillcolor="#4f81bd" strokecolor="#385d8a" strokeweight="2pt"/>
             </w:pict>
           </mc:Fallback>
         </mc:AlternateContent>
@@ -10441,7 +10432,7 @@
           </mc:Choice>
           <mc:Fallback>
             <w:pict>
-              <v:shape w14:anchorId="551D7856" id="Up Arrow 23" o:spid="_x0000_s1026" type="#_x0000_t68" style="position:absolute;margin-left:394.9pt;margin-top:1.35pt;width:3.75pt;height:69pt;z-index:251669504;visibility:visible;mso-wrap-style:square;mso-wrap-distance-left:9pt;mso-wrap-distance-top:0;mso-wrap-distance-right:9pt;mso-wrap-distance-bottom:0;mso-position-horizontal:absolute;mso-position-horizontal-relative:text;mso-position-vertical:absolute;mso-position-vertical-relative:text;v-text-anchor:middle" o:gfxdata="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" adj="587" fillcolor="#4f81bd" strokecolor="#385d8a" strokeweight="2pt"/>
+              <v:shape w14:anchorId="5CB5456A" id="Up Arrow 23" o:spid="_x0000_s1026" type="#_x0000_t68" style="position:absolute;margin-left:394.9pt;margin-top:1.35pt;width:3.75pt;height:69pt;z-index:251669504;visibility:visible;mso-wrap-style:square;mso-wrap-distance-left:9pt;mso-wrap-distance-top:0;mso-wrap-distance-right:9pt;mso-wrap-distance-bottom:0;mso-position-horizontal:absolute;mso-position-horizontal-relative:text;mso-position-vertical:absolute;mso-position-vertical-relative:text;v-text-anchor:middle" o:gfxdata="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" adj="587" fillcolor="#4f81bd" strokecolor="#385d8a" strokeweight="2pt"/>
             </w:pict>
           </mc:Fallback>
         </mc:AlternateContent>
@@ -10710,14 +10701,14 @@
           <w:lang w:eastAsia="en-US" w:bidi="ar-SA"/>
         </w:rPr>
       </w:pPr>
-      <w:bookmarkStart w:id="21" w:name="_Toc527975146"/>
+      <w:bookmarkStart w:id="20" w:name="_Toc527975146"/>
       <w:r>
         <w:rPr>
           <w:lang w:eastAsia="en-US" w:bidi="ar-SA"/>
         </w:rPr>
         <w:t>Giao diện</w:t>
       </w:r>
-      <w:bookmarkEnd w:id="21"/>
+      <w:bookmarkEnd w:id="20"/>
     </w:p>
     <w:p>
       <w:pPr>
@@ -11520,7 +11511,7 @@
           <w:lang w:eastAsia="en-US" w:bidi="ar-SA"/>
         </w:rPr>
       </w:pPr>
-      <w:bookmarkStart w:id="22" w:name="_Toc527975147"/>
+      <w:bookmarkStart w:id="21" w:name="_Toc527975147"/>
       <w:r>
         <w:rPr>
           <w:lang w:eastAsia="en-US" w:bidi="ar-SA"/>
@@ -11534,7 +11525,7 @@
         <w:lastRenderedPageBreak/>
         <w:t>Cơ sở dữ liệu</w:t>
       </w:r>
-      <w:bookmarkEnd w:id="22"/>
+      <w:bookmarkEnd w:id="21"/>
     </w:p>
     <w:p>
       <w:pPr>
@@ -12242,7 +12233,7 @@
           </mc:Choice>
           <mc:Fallback>
             <w:pict>
-              <v:line w14:anchorId="28EA5EEA" id="Straight Connector 66" o:spid="_x0000_s1026" style="position:absolute;flip:x;z-index:251707392;visibility:visible;mso-wrap-style:square;mso-wrap-distance-left:9pt;mso-wrap-distance-top:0;mso-wrap-distance-right:9pt;mso-wrap-distance-bottom:0;mso-position-horizontal:absolute;mso-position-horizontal-relative:text;mso-position-vertical:absolute;mso-position-vertical-relative:text" from="313.9pt,7.55pt" to="314.65pt,36.05pt" o:gfxdata="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" strokecolor="black [3200]" strokeweight=".5pt">
+              <v:line w14:anchorId="314C8166" id="Straight Connector 66" o:spid="_x0000_s1026" style="position:absolute;flip:x;z-index:251707392;visibility:visible;mso-wrap-style:square;mso-wrap-distance-left:9pt;mso-wrap-distance-top:0;mso-wrap-distance-right:9pt;mso-wrap-distance-bottom:0;mso-position-horizontal:absolute;mso-position-horizontal-relative:text;mso-position-vertical:absolute;mso-position-vertical-relative:text" from="313.9pt,7.55pt" to="314.65pt,36.05pt" o:gfxdata="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" strokecolor="black [3200]" strokeweight=".5pt">
                 <v:stroke joinstyle="miter"/>
               </v:line>
             </w:pict>
@@ -12306,7 +12297,7 @@
           </mc:Choice>
           <mc:Fallback>
             <w:pict>
-              <v:line w14:anchorId="5E4392CF" id="Straight Connector 65" o:spid="_x0000_s1026" style="position:absolute;z-index:251706368;visibility:visible;mso-wrap-style:square;mso-wrap-distance-left:9pt;mso-wrap-distance-top:0;mso-wrap-distance-right:9pt;mso-wrap-distance-bottom:0;mso-position-horizontal:absolute;mso-position-horizontal-relative:text;mso-position-vertical:absolute;mso-position-vertical-relative:text" from="240.4pt,16.55pt" to="266.65pt,36.05pt" o:gfxdata="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" strokecolor="black [3200]" strokeweight=".5pt">
+              <v:line w14:anchorId="7CB66F97" id="Straight Connector 65" o:spid="_x0000_s1026" style="position:absolute;z-index:251706368;visibility:visible;mso-wrap-style:square;mso-wrap-distance-left:9pt;mso-wrap-distance-top:0;mso-wrap-distance-right:9pt;mso-wrap-distance-bottom:0;mso-position-horizontal:absolute;mso-position-horizontal-relative:text;mso-position-vertical:absolute;mso-position-vertical-relative:text" from="240.4pt,16.55pt" to="266.65pt,36.05pt" o:gfxdata="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" strokecolor="black [3200]" strokeweight=".5pt">
                 <v:stroke joinstyle="miter"/>
               </v:line>
             </w:pict>
@@ -12370,7 +12361,7 @@
           </mc:Choice>
           <mc:Fallback>
             <w:pict>
-              <v:line w14:anchorId="469B8E58" id="Straight Connector 29" o:spid="_x0000_s1026" style="position:absolute;z-index:251683840;visibility:visible;mso-wrap-style:square;mso-wrap-distance-left:9pt;mso-wrap-distance-top:0;mso-wrap-distance-right:9pt;mso-wrap-distance-bottom:0;mso-position-horizontal:absolute;mso-position-horizontal-relative:text;mso-position-vertical:absolute;mso-position-vertical-relative:text" from="79.9pt,16.55pt" to="80.65pt,40.55pt" o:gfxdata="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" strokecolor="black [3200]" strokeweight=".5pt">
+              <v:line w14:anchorId="314F7961" id="Straight Connector 29" o:spid="_x0000_s1026" style="position:absolute;z-index:251683840;visibility:visible;mso-wrap-style:square;mso-wrap-distance-left:9pt;mso-wrap-distance-top:0;mso-wrap-distance-right:9pt;mso-wrap-distance-bottom:0;mso-position-horizontal:absolute;mso-position-horizontal-relative:text;mso-position-vertical:absolute;mso-position-vertical-relative:text" from="79.9pt,16.55pt" to="80.65pt,40.55pt" o:gfxdata="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" strokecolor="black [3200]" strokeweight=".5pt">
                 <v:stroke joinstyle="miter"/>
               </v:line>
             </w:pict>
@@ -12441,7 +12432,7 @@
           </mc:Choice>
           <mc:Fallback>
             <w:pict>
-              <v:line w14:anchorId="2A676B91" id="Straight Connector 67" o:spid="_x0000_s1026" style="position:absolute;flip:x;z-index:251708416;visibility:visible;mso-wrap-style:square;mso-wrap-distance-left:9pt;mso-wrap-distance-top:0;mso-wrap-distance-right:9pt;mso-wrap-distance-bottom:0;mso-position-horizontal:absolute;mso-position-horizontal-relative:text;mso-position-vertical:absolute;mso-position-vertical-relative:text" from="364.9pt,8.65pt" to="377.65pt,20.65pt" o:gfxdata="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" strokecolor="black [3200]" strokeweight=".5pt">
+              <v:line w14:anchorId="61632DCA" id="Straight Connector 67" o:spid="_x0000_s1026" style="position:absolute;flip:x;z-index:251708416;visibility:visible;mso-wrap-style:square;mso-wrap-distance-left:9pt;mso-wrap-distance-top:0;mso-wrap-distance-right:9pt;mso-wrap-distance-bottom:0;mso-position-horizontal:absolute;mso-position-horizontal-relative:text;mso-position-vertical:absolute;mso-position-vertical-relative:text" from="364.9pt,8.65pt" to="377.65pt,20.65pt" o:gfxdata="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" strokecolor="black [3200]" strokeweight=".5pt">
                 <v:stroke joinstyle="miter"/>
               </v:line>
             </w:pict>
@@ -12605,7 +12596,7 @@
           </mc:Choice>
           <mc:Fallback>
             <w:pict>
-              <v:line w14:anchorId="41519296" id="Straight Connector 32" o:spid="_x0000_s1026" style="position:absolute;flip:x y;z-index:251684864;visibility:visible;mso-wrap-style:square;mso-wrap-distance-left:9pt;mso-wrap-distance-top:0;mso-wrap-distance-right:9pt;mso-wrap-distance-bottom:0;mso-position-horizontal:absolute;mso-position-horizontal-relative:text;mso-position-vertical:absolute;mso-position-vertical-relative:text" from="1.9pt,3.4pt" to="16.9pt,20.65pt" o:gfxdata="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" strokecolor="black [3200]" strokeweight=".5pt">
+              <v:line w14:anchorId="293E9A66" id="Straight Connector 32" o:spid="_x0000_s1026" style="position:absolute;flip:x y;z-index:251684864;visibility:visible;mso-wrap-style:square;mso-wrap-distance-left:9pt;mso-wrap-distance-top:0;mso-wrap-distance-right:9pt;mso-wrap-distance-bottom:0;mso-position-horizontal:absolute;mso-position-horizontal-relative:text;mso-position-vertical:absolute;mso-position-vertical-relative:text" from="1.9pt,3.4pt" to="16.9pt,20.65pt" o:gfxdata="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" strokecolor="black [3200]" strokeweight=".5pt">
                 <v:stroke joinstyle="miter"/>
               </v:line>
             </w:pict>
@@ -13005,7 +12996,7 @@
           </mc:Choice>
           <mc:Fallback>
             <w:pict>
-              <v:line w14:anchorId="02D4F56B" id="Straight Connector 80" o:spid="_x0000_s1026" style="position:absolute;z-index:251719680;visibility:visible;mso-wrap-style:square;mso-width-percent:0;mso-wrap-distance-left:9pt;mso-wrap-distance-top:0;mso-wrap-distance-right:9pt;mso-wrap-distance-bottom:0;mso-position-horizontal:absolute;mso-position-horizontal-relative:text;mso-position-vertical:absolute;mso-position-vertical-relative:text;mso-width-percent:0;mso-width-relative:margin" from="218.65pt,13.9pt" to="266.65pt,13.9pt" o:gfxdata="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" strokecolor="#4472c4 [3204]" strokeweight=".5pt">
+              <v:line w14:anchorId="158E0167" id="Straight Connector 80" o:spid="_x0000_s1026" style="position:absolute;z-index:251719680;visibility:visible;mso-wrap-style:square;mso-width-percent:0;mso-wrap-distance-left:9pt;mso-wrap-distance-top:0;mso-wrap-distance-right:9pt;mso-wrap-distance-bottom:0;mso-position-horizontal:absolute;mso-position-horizontal-relative:text;mso-position-vertical:absolute;mso-position-vertical-relative:text;mso-width-percent:0;mso-width-relative:margin" from="218.65pt,13.9pt" to="266.65pt,13.9pt" o:gfxdata="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" strokecolor="#4472c4 [3204]" strokeweight=".5pt">
                 <v:stroke joinstyle="miter"/>
               </v:line>
             </w:pict>
@@ -13072,7 +13063,7 @@
           </mc:Choice>
           <mc:Fallback>
             <w:pict>
-              <v:line w14:anchorId="3643C9BE" id="Straight Connector 79" o:spid="_x0000_s1026" style="position:absolute;z-index:251718656;visibility:visible;mso-wrap-style:square;mso-width-percent:0;mso-wrap-distance-left:9pt;mso-wrap-distance-top:0;mso-wrap-distance-right:9pt;mso-wrap-distance-bottom:0;mso-position-horizontal:absolute;mso-position-horizontal-relative:text;mso-position-vertical:absolute;mso-position-vertical-relative:text;mso-width-percent:0;mso-width-relative:margin" from="118.9pt,13.9pt" to="166.9pt,13.9pt" o:gfxdata="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" strokecolor="#4472c4 [3204]" strokeweight=".5pt">
+              <v:line w14:anchorId="3F0AC5A5" id="Straight Connector 79" o:spid="_x0000_s1026" style="position:absolute;z-index:251718656;visibility:visible;mso-wrap-style:square;mso-width-percent:0;mso-wrap-distance-left:9pt;mso-wrap-distance-top:0;mso-wrap-distance-right:9pt;mso-wrap-distance-bottom:0;mso-position-horizontal:absolute;mso-position-horizontal-relative:text;mso-position-vertical:absolute;mso-position-vertical-relative:text;mso-width-percent:0;mso-width-relative:margin" from="118.9pt,13.9pt" to="166.9pt,13.9pt" o:gfxdata="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" strokecolor="#4472c4 [3204]" strokeweight=".5pt">
                 <v:stroke joinstyle="miter"/>
               </v:line>
             </w:pict>
@@ -13136,7 +13127,7 @@
           </mc:Choice>
           <mc:Fallback>
             <w:pict>
-              <v:line w14:anchorId="5BAE04EF" id="Straight Connector 68" o:spid="_x0000_s1026" style="position:absolute;flip:x y;z-index:251709440;visibility:visible;mso-wrap-style:square;mso-wrap-distance-left:9pt;mso-wrap-distance-top:0;mso-wrap-distance-right:9pt;mso-wrap-distance-bottom:0;mso-position-horizontal:absolute;mso-position-horizontal-relative:text;mso-position-vertical:absolute;mso-position-vertical-relative:text" from="364.9pt,3.4pt" to="397.15pt,26.65pt" o:gfxdata="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" strokecolor="black [3200]" strokeweight=".5pt">
+              <v:line w14:anchorId="189C4F6A" id="Straight Connector 68" o:spid="_x0000_s1026" style="position:absolute;flip:x y;z-index:251709440;visibility:visible;mso-wrap-style:square;mso-wrap-distance-left:9pt;mso-wrap-distance-top:0;mso-wrap-distance-right:9pt;mso-wrap-distance-bottom:0;mso-position-horizontal:absolute;mso-position-horizontal-relative:text;mso-position-vertical:absolute;mso-position-vertical-relative:text" from="364.9pt,3.4pt" to="397.15pt,26.65pt" o:gfxdata="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" strokecolor="black [3200]" strokeweight=".5pt">
                 <v:stroke joinstyle="miter"/>
               </v:line>
             </w:pict>
@@ -13200,7 +13191,7 @@
           </mc:Choice>
           <mc:Fallback>
             <w:pict>
-              <v:line w14:anchorId="460EB156" id="Straight Connector 36" o:spid="_x0000_s1026" style="position:absolute;z-index:251685888;visibility:visible;mso-wrap-style:square;mso-wrap-distance-left:9pt;mso-wrap-distance-top:0;mso-wrap-distance-right:9pt;mso-wrap-distance-bottom:0;mso-position-horizontal:absolute;mso-position-horizontal-relative:text;mso-position-vertical:absolute;mso-position-vertical-relative:text" from="-7pt,9.4pt" to="16.9pt,9.4pt" o:gfxdata="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" strokecolor="black [3200]" strokeweight=".5pt">
+              <v:line w14:anchorId="17771FE8" id="Straight Connector 36" o:spid="_x0000_s1026" style="position:absolute;z-index:251685888;visibility:visible;mso-wrap-style:square;mso-wrap-distance-left:9pt;mso-wrap-distance-top:0;mso-wrap-distance-right:9pt;mso-wrap-distance-bottom:0;mso-position-horizontal:absolute;mso-position-horizontal-relative:text;mso-position-vertical:absolute;mso-position-vertical-relative:text" from="-7pt,9.4pt" to="16.9pt,9.4pt" o:gfxdata="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" strokecolor="black [3200]" strokeweight=".5pt">
                 <v:stroke joinstyle="miter"/>
               </v:line>
             </w:pict>
@@ -13292,7 +13283,7 @@
           </mc:Choice>
           <mc:Fallback>
             <w:pict>
-              <v:line w14:anchorId="39C3D354" id="Straight Connector 92" o:spid="_x0000_s1026" style="position:absolute;flip:y;z-index:251725824;visibility:visible;mso-wrap-style:square;mso-wrap-distance-left:9pt;mso-wrap-distance-top:0;mso-wrap-distance-right:9pt;mso-wrap-distance-bottom:0;mso-position-horizontal:absolute;mso-position-horizontal-relative:text;mso-position-vertical:absolute;mso-position-vertical-relative:text" from="193.9pt,12pt" to="266.65pt,49.5pt" o:gfxdata="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" strokecolor="#4472c4 [3204]" strokeweight=".5pt">
+              <v:line w14:anchorId="6DC2E12E" id="Straight Connector 92" o:spid="_x0000_s1026" style="position:absolute;flip:y;z-index:251725824;visibility:visible;mso-wrap-style:square;mso-wrap-distance-left:9pt;mso-wrap-distance-top:0;mso-wrap-distance-right:9pt;mso-wrap-distance-bottom:0;mso-position-horizontal:absolute;mso-position-horizontal-relative:text;mso-position-vertical:absolute;mso-position-vertical-relative:text" from="193.9pt,12pt" to="266.65pt,49.5pt" o:gfxdata="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" strokecolor="#4472c4 [3204]" strokeweight=".5pt">
                 <v:stroke joinstyle="miter"/>
               </v:line>
             </w:pict>
@@ -13356,7 +13347,7 @@
           </mc:Choice>
           <mc:Fallback>
             <w:pict>
-              <v:line w14:anchorId="4920490A" id="Straight Connector 89" o:spid="_x0000_s1026" style="position:absolute;flip:y;z-index:251722752;visibility:visible;mso-wrap-style:square;mso-wrap-distance-left:9pt;mso-wrap-distance-top:0;mso-wrap-distance-right:9pt;mso-wrap-distance-bottom:0;mso-position-horizontal:absolute;mso-position-horizontal-relative:text;mso-position-vertical:absolute;mso-position-vertical-relative:text" from="68.65pt,16.5pt" to="69.4pt,49.5pt" o:gfxdata="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" strokecolor="#4472c4 [3204]" strokeweight=".5pt">
+              <v:line w14:anchorId="4F455DF2" id="Straight Connector 89" o:spid="_x0000_s1026" style="position:absolute;flip:y;z-index:251722752;visibility:visible;mso-wrap-style:square;mso-wrap-distance-left:9pt;mso-wrap-distance-top:0;mso-wrap-distance-right:9pt;mso-wrap-distance-bottom:0;mso-position-horizontal:absolute;mso-position-horizontal-relative:text;mso-position-vertical:absolute;mso-position-vertical-relative:text" from="68.65pt,16.5pt" to="69.4pt,49.5pt" o:gfxdata="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" strokecolor="#4472c4 [3204]" strokeweight=".5pt">
                 <v:stroke joinstyle="miter"/>
               </v:line>
             </w:pict>
@@ -13420,7 +13411,7 @@
           </mc:Choice>
           <mc:Fallback>
             <w:pict>
-              <v:line w14:anchorId="7F2B7530" id="Straight Connector 86" o:spid="_x0000_s1026" style="position:absolute;flip:y;z-index:251720704;visibility:visible;mso-wrap-style:square;mso-wrap-distance-left:9pt;mso-wrap-distance-top:0;mso-wrap-distance-right:9pt;mso-wrap-distance-bottom:0;mso-position-horizontal:absolute;mso-position-horizontal-relative:text;mso-position-vertical:absolute;mso-position-vertical-relative:text" from="313.9pt,12pt" to="313.9pt,46.5pt" o:gfxdata="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" strokecolor="#4472c4 [3204]" strokeweight=".5pt">
+              <v:line w14:anchorId="32C8CCC0" id="Straight Connector 86" o:spid="_x0000_s1026" style="position:absolute;flip:y;z-index:251720704;visibility:visible;mso-wrap-style:square;mso-wrap-distance-left:9pt;mso-wrap-distance-top:0;mso-wrap-distance-right:9pt;mso-wrap-distance-bottom:0;mso-position-horizontal:absolute;mso-position-horizontal-relative:text;mso-position-vertical:absolute;mso-position-vertical-relative:text" from="313.9pt,12pt" to="313.9pt,46.5pt" o:gfxdata="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" strokecolor="#4472c4 [3204]" strokeweight=".5pt">
                 <v:stroke joinstyle="miter"/>
               </v:line>
             </w:pict>
@@ -13965,7 +13956,7 @@
           </mc:Choice>
           <mc:Fallback>
             <w:pict>
-              <v:line w14:anchorId="1D4F9344" id="Straight Connector 90" o:spid="_x0000_s1026" style="position:absolute;z-index:251723776;visibility:visible;mso-wrap-style:square;mso-wrap-distance-left:9pt;mso-wrap-distance-top:0;mso-wrap-distance-right:9pt;mso-wrap-distance-bottom:0;mso-position-horizontal:absolute;mso-position-horizontal-relative:text;mso-position-vertical:absolute;mso-position-vertical-relative:text" from="68.65pt,16.1pt" to="68.65pt,62.6pt" o:gfxdata="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" strokecolor="#4472c4 [3204]" strokeweight=".5pt">
+              <v:line w14:anchorId="2FD11929" id="Straight Connector 90" o:spid="_x0000_s1026" style="position:absolute;z-index:251723776;visibility:visible;mso-wrap-style:square;mso-wrap-distance-left:9pt;mso-wrap-distance-top:0;mso-wrap-distance-right:9pt;mso-wrap-distance-bottom:0;mso-position-horizontal:absolute;mso-position-horizontal-relative:text;mso-position-vertical:absolute;mso-position-vertical-relative:text" from="68.65pt,16.1pt" to="68.65pt,62.6pt" o:gfxdata="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" strokecolor="#4472c4 [3204]" strokeweight=".5pt">
                 <v:stroke joinstyle="miter"/>
               </v:line>
             </w:pict>
@@ -14029,7 +14020,7 @@
           </mc:Choice>
           <mc:Fallback>
             <w:pict>
-              <v:line w14:anchorId="78334A74" id="Straight Connector 87" o:spid="_x0000_s1026" style="position:absolute;z-index:251721728;visibility:visible;mso-wrap-style:square;mso-wrap-distance-left:9pt;mso-wrap-distance-top:0;mso-wrap-distance-right:9pt;mso-wrap-distance-bottom:0;mso-position-horizontal:absolute;mso-position-horizontal-relative:text;mso-position-vertical:absolute;mso-position-vertical-relative:text" from="313.9pt,14.6pt" to="313.9pt,62.6pt" o:gfxdata="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" strokecolor="#4472c4 [3204]" strokeweight=".5pt">
+              <v:line w14:anchorId="61219978" id="Straight Connector 87" o:spid="_x0000_s1026" style="position:absolute;z-index:251721728;visibility:visible;mso-wrap-style:square;mso-wrap-distance-left:9pt;mso-wrap-distance-top:0;mso-wrap-distance-right:9pt;mso-wrap-distance-bottom:0;mso-position-horizontal:absolute;mso-position-horizontal-relative:text;mso-position-vertical:absolute;mso-position-vertical-relative:text" from="313.9pt,14.6pt" to="313.9pt,62.6pt" o:gfxdata="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" strokecolor="#4472c4 [3204]" strokeweight=".5pt">
                 <v:stroke joinstyle="miter"/>
               </v:line>
             </w:pict>
@@ -14429,7 +14420,7 @@
           </mc:Choice>
           <mc:Fallback>
             <w:pict>
-              <v:line w14:anchorId="1F9338AF" id="Straight Connector 91" o:spid="_x0000_s1026" style="position:absolute;flip:x;z-index:251724800;visibility:visible;mso-wrap-style:square;mso-wrap-distance-left:9pt;mso-wrap-distance-top:0;mso-wrap-distance-right:9pt;mso-wrap-distance-bottom:0;mso-position-horizontal:absolute;mso-position-horizontal-relative:text;mso-position-vertical:absolute;mso-position-vertical-relative:text" from="104.65pt,4.5pt" to="154.9pt,40.5pt" o:gfxdata="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" strokecolor="#4472c4 [3204]" strokeweight=".5pt">
+              <v:line w14:anchorId="6502D942" id="Straight Connector 91" o:spid="_x0000_s1026" style="position:absolute;flip:x;z-index:251724800;visibility:visible;mso-wrap-style:square;mso-wrap-distance-left:9pt;mso-wrap-distance-top:0;mso-wrap-distance-right:9pt;mso-wrap-distance-bottom:0;mso-position-horizontal:absolute;mso-position-horizontal-relative:text;mso-position-vertical:absolute;mso-position-vertical-relative:text" from="104.65pt,4.5pt" to="154.9pt,40.5pt" o:gfxdata="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" strokecolor="#4472c4 [3204]" strokeweight=".5pt">
                 <v:stroke joinstyle="miter"/>
               </v:line>
             </w:pict>
@@ -14503,7 +14494,7 @@
           </mc:Choice>
           <mc:Fallback>
             <w:pict>
-              <v:line w14:anchorId="753A3C77" id="Straight Connector 60" o:spid="_x0000_s1026" style="position:absolute;z-index:251702272;visibility:visible;mso-wrap-style:square;mso-wrap-distance-left:9pt;mso-wrap-distance-top:0;mso-wrap-distance-right:9pt;mso-wrap-distance-bottom:0;mso-position-horizontal:absolute;mso-position-horizontal-relative:text;mso-position-vertical:absolute;mso-position-vertical-relative:text" from="-7.1pt,13.1pt" to="6.4pt,31.1pt" o:gfxdata="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" strokecolor="black [3200]" strokeweight=".5pt">
+              <v:line w14:anchorId="2DB0D77A" id="Straight Connector 60" o:spid="_x0000_s1026" style="position:absolute;z-index:251702272;visibility:visible;mso-wrap-style:square;mso-wrap-distance-left:9pt;mso-wrap-distance-top:0;mso-wrap-distance-right:9pt;mso-wrap-distance-bottom:0;mso-position-horizontal:absolute;mso-position-horizontal-relative:text;mso-position-vertical:absolute;mso-position-vertical-relative:text" from="-7.1pt,13.1pt" to="6.4pt,31.1pt" o:gfxdata="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" strokecolor="black [3200]" strokeweight=".5pt">
                 <v:stroke joinstyle="miter"/>
               </v:line>
             </w:pict>
@@ -14625,7 +14616,7 @@
           </mc:Choice>
           <mc:Fallback>
             <w:pict>
-              <v:line w14:anchorId="0A17BA03" id="Straight Connector 72" o:spid="_x0000_s1026" style="position:absolute;flip:x;z-index:251713536;visibility:visible;mso-wrap-style:square;mso-wrap-distance-left:9pt;mso-wrap-distance-top:0;mso-wrap-distance-right:9pt;mso-wrap-distance-bottom:0;mso-position-horizontal:absolute;mso-position-horizontal-relative:text;mso-position-vertical:absolute;mso-position-vertical-relative:text" from="361.15pt,2.95pt" to="382.15pt,24.7pt" o:gfxdata="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" strokecolor="black [3200]" strokeweight=".5pt">
+              <v:line w14:anchorId="551040FB" id="Straight Connector 72" o:spid="_x0000_s1026" style="position:absolute;flip:x;z-index:251713536;visibility:visible;mso-wrap-style:square;mso-wrap-distance-left:9pt;mso-wrap-distance-top:0;mso-wrap-distance-right:9pt;mso-wrap-distance-bottom:0;mso-position-horizontal:absolute;mso-position-horizontal-relative:text;mso-position-vertical:absolute;mso-position-vertical-relative:text" from="361.15pt,2.95pt" to="382.15pt,24.7pt" o:gfxdata="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" strokecolor="black [3200]" strokeweight=".5pt">
                 <v:stroke joinstyle="miter"/>
               </v:line>
             </w:pict>
@@ -14699,7 +14690,7 @@
           </mc:Choice>
           <mc:Fallback>
             <w:pict>
-              <v:line w14:anchorId="5AD4610D" id="Straight Connector 71" o:spid="_x0000_s1026" style="position:absolute;flip:x y;z-index:251712512;visibility:visible;mso-wrap-style:square;mso-wrap-distance-left:9pt;mso-wrap-distance-top:0;mso-wrap-distance-right:9pt;mso-wrap-distance-bottom:0;mso-position-horizontal:absolute;mso-position-horizontal-relative:text;mso-position-vertical:absolute;mso-position-vertical-relative:text" from="361.15pt,19.1pt" to="406.15pt,36.35pt" o:gfxdata="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" strokecolor="black [3200]" strokeweight=".5pt">
+              <v:line w14:anchorId="513A60D1" id="Straight Connector 71" o:spid="_x0000_s1026" style="position:absolute;flip:x y;z-index:251712512;visibility:visible;mso-wrap-style:square;mso-wrap-distance-left:9pt;mso-wrap-distance-top:0;mso-wrap-distance-right:9pt;mso-wrap-distance-bottom:0;mso-position-horizontal:absolute;mso-position-horizontal-relative:text;mso-position-vertical:absolute;mso-position-vertical-relative:text" from="361.15pt,19.1pt" to="406.15pt,36.35pt" o:gfxdata="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" strokecolor="black [3200]" strokeweight=".5pt">
                 <v:stroke joinstyle="miter"/>
               </v:line>
             </w:pict>
@@ -14763,7 +14754,7 @@
           </mc:Choice>
           <mc:Fallback>
             <w:pict>
-              <v:line w14:anchorId="7CCF71EF" id="Straight Connector 61" o:spid="_x0000_s1026" style="position:absolute;flip:y;z-index:251703296;visibility:visible;mso-wrap-style:square;mso-wrap-distance-left:9pt;mso-wrap-distance-top:0;mso-wrap-distance-right:9pt;mso-wrap-distance-bottom:0;mso-position-horizontal:absolute;mso-position-horizontal-relative:text;mso-position-vertical:absolute;mso-position-vertical-relative:text" from="-20.6pt,11.6pt" to="6.4pt,19.1pt" o:gfxdata="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" strokecolor="black [3200]" strokeweight=".5pt">
+              <v:line w14:anchorId="2636F0FE" id="Straight Connector 61" o:spid="_x0000_s1026" style="position:absolute;flip:y;z-index:251703296;visibility:visible;mso-wrap-style:square;mso-wrap-distance-left:9pt;mso-wrap-distance-top:0;mso-wrap-distance-right:9pt;mso-wrap-distance-bottom:0;mso-position-horizontal:absolute;mso-position-horizontal-relative:text;mso-position-vertical:absolute;mso-position-vertical-relative:text" from="-20.6pt,11.6pt" to="6.4pt,19.1pt" o:gfxdata="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" strokecolor="black [3200]" strokeweight=".5pt">
                 <v:stroke joinstyle="miter"/>
               </v:line>
             </w:pict>
@@ -15055,7 +15046,7 @@
           </mc:Choice>
           <mc:Fallback>
             <w:pict>
-              <v:line w14:anchorId="67DC7FA2" id="Straight Connector 70" o:spid="_x0000_s1026" style="position:absolute;flip:x y;z-index:251711488;visibility:visible;mso-wrap-style:square;mso-wrap-distance-left:9pt;mso-wrap-distance-top:0;mso-wrap-distance-right:9pt;mso-wrap-distance-bottom:0;mso-position-horizontal:absolute;mso-position-horizontal-relative:text;mso-position-vertical:absolute;mso-position-vertical-relative:text" from="329.65pt,16.45pt" to="361.15pt,36.7pt" o:gfxdata="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" strokecolor="black [3200]" strokeweight=".5pt">
+              <v:line w14:anchorId="47F624A9" id="Straight Connector 70" o:spid="_x0000_s1026" style="position:absolute;flip:x y;z-index:251711488;visibility:visible;mso-wrap-style:square;mso-wrap-distance-left:9pt;mso-wrap-distance-top:0;mso-wrap-distance-right:9pt;mso-wrap-distance-bottom:0;mso-position-horizontal:absolute;mso-position-horizontal-relative:text;mso-position-vertical:absolute;mso-position-vertical-relative:text" from="329.65pt,16.45pt" to="361.15pt,36.7pt" o:gfxdata="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" strokecolor="black [3200]" strokeweight=".5pt">
                 <v:stroke joinstyle="miter"/>
               </v:line>
             </w:pict>
@@ -15119,7 +15110,7 @@
           </mc:Choice>
           <mc:Fallback>
             <w:pict>
-              <v:line w14:anchorId="3D4155C1" id="Straight Connector 69" o:spid="_x0000_s1026" style="position:absolute;flip:x y;z-index:251710464;visibility:visible;mso-wrap-style:square;mso-wrap-distance-left:9pt;mso-wrap-distance-top:0;mso-wrap-distance-right:9pt;mso-wrap-distance-bottom:0;mso-position-horizontal:absolute;mso-position-horizontal-relative:text;mso-position-vertical:absolute;mso-position-vertical-relative:text" from="292.9pt,16.45pt" to="293.65pt,36.7pt" o:gfxdata="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" strokecolor="black [3200]" strokeweight=".5pt">
+              <v:line w14:anchorId="2AB3A5A9" id="Straight Connector 69" o:spid="_x0000_s1026" style="position:absolute;flip:x y;z-index:251710464;visibility:visible;mso-wrap-style:square;mso-wrap-distance-left:9pt;mso-wrap-distance-top:0;mso-wrap-distance-right:9pt;mso-wrap-distance-bottom:0;mso-position-horizontal:absolute;mso-position-horizontal-relative:text;mso-position-vertical:absolute;mso-position-vertical-relative:text" from="292.9pt,16.45pt" to="293.65pt,36.7pt" o:gfxdata="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" strokecolor="black [3200]" strokeweight=".5pt">
                 <v:stroke joinstyle="miter"/>
               </v:line>
             </w:pict>
@@ -15183,7 +15174,7 @@
           </mc:Choice>
           <mc:Fallback>
             <w:pict>
-              <v:line w14:anchorId="17426C44" id="Straight Connector 63" o:spid="_x0000_s1026" style="position:absolute;flip:x y;z-index:251705344;visibility:visible;mso-wrap-style:square;mso-wrap-distance-left:9pt;mso-wrap-distance-top:0;mso-wrap-distance-right:9pt;mso-wrap-distance-bottom:0;mso-position-horizontal:absolute;mso-position-horizontal-relative:text;mso-position-vertical:absolute;mso-position-vertical-relative:text" from="61.15pt,16.45pt" to="94.15pt,36.7pt" o:gfxdata="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" strokecolor="black [3200]" strokeweight=".5pt">
+              <v:line w14:anchorId="3F2FAA77" id="Straight Connector 63" o:spid="_x0000_s1026" style="position:absolute;flip:x y;z-index:251705344;visibility:visible;mso-wrap-style:square;mso-wrap-distance-left:9pt;mso-wrap-distance-top:0;mso-wrap-distance-right:9pt;mso-wrap-distance-bottom:0;mso-position-horizontal:absolute;mso-position-horizontal-relative:text;mso-position-vertical:absolute;mso-position-vertical-relative:text" from="61.15pt,16.45pt" to="94.15pt,36.7pt" o:gfxdata="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" strokecolor="black [3200]" strokeweight=".5pt">
                 <v:stroke joinstyle="miter"/>
               </v:line>
             </w:pict>
@@ -15247,7 +15238,7 @@
           </mc:Choice>
           <mc:Fallback>
             <w:pict>
-              <v:line w14:anchorId="37B06EA2" id="Straight Connector 62" o:spid="_x0000_s1026" style="position:absolute;flip:y;z-index:251704320;visibility:visible;mso-wrap-style:square;mso-wrap-distance-left:9pt;mso-wrap-distance-top:0;mso-wrap-distance-right:9pt;mso-wrap-distance-bottom:0;mso-position-horizontal:absolute;mso-position-horizontal-relative:text;mso-position-vertical:absolute;mso-position-vertical-relative:text" from="22.9pt,16.45pt" to="34.15pt,32.95pt" o:gfxdata="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" strokecolor="black [3200]" strokeweight=".5pt">
+              <v:line w14:anchorId="10F841CA" id="Straight Connector 62" o:spid="_x0000_s1026" style="position:absolute;flip:y;z-index:251704320;visibility:visible;mso-wrap-style:square;mso-wrap-distance-left:9pt;mso-wrap-distance-top:0;mso-wrap-distance-right:9pt;mso-wrap-distance-bottom:0;mso-position-horizontal:absolute;mso-position-horizontal-relative:text;mso-position-vertical:absolute;mso-position-vertical-relative:text" from="22.9pt,16.45pt" to="34.15pt,32.95pt" o:gfxdata="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" strokecolor="black [3200]" strokeweight=".5pt">
                 <v:stroke joinstyle="miter"/>
               </v:line>
             </w:pict>
@@ -15808,14 +15799,14 @@
           <w:lang w:eastAsia="en-US" w:bidi="ar-SA"/>
         </w:rPr>
       </w:pPr>
-      <w:bookmarkStart w:id="23" w:name="_Toc527975148"/>
+      <w:bookmarkStart w:id="22" w:name="_Toc527975148"/>
       <w:r>
         <w:rPr>
           <w:lang w:eastAsia="en-US" w:bidi="ar-SA"/>
         </w:rPr>
         <w:t>Mạng</w:t>
       </w:r>
-      <w:bookmarkEnd w:id="23"/>
+      <w:bookmarkEnd w:id="22"/>
     </w:p>
     <w:p>
       <w:pPr>
@@ -15831,7 +15822,7 @@
           <w:lang w:eastAsia="en-US" w:bidi="ar-SA"/>
         </w:rPr>
       </w:pPr>
-      <w:bookmarkStart w:id="24" w:name="_Toc527975149"/>
+      <w:bookmarkStart w:id="23" w:name="_Toc527975149"/>
       <w:r>
         <w:rPr>
           <w:lang w:eastAsia="en-US" w:bidi="ar-SA"/>
@@ -15845,7 +15836,7 @@
         <w:lastRenderedPageBreak/>
         <w:t>Tương tác người dùng</w:t>
       </w:r>
-      <w:bookmarkEnd w:id="24"/>
+      <w:bookmarkEnd w:id="23"/>
     </w:p>
     <w:p>
       <w:pPr>
@@ -15854,7 +15845,7 @@
           <w:lang w:eastAsia="en-US" w:bidi="ar-SA"/>
         </w:rPr>
       </w:pPr>
-      <w:bookmarkStart w:id="25" w:name="_Toc527975150"/>
+      <w:bookmarkStart w:id="24" w:name="_Toc527975150"/>
       <w:r>
         <w:rPr>
           <w:lang w:eastAsia="en-US" w:bidi="ar-SA"/>
@@ -15868,7 +15859,7 @@
         <w:lastRenderedPageBreak/>
         <w:t>Đặc tả giao diện API (interface)</w:t>
       </w:r>
-      <w:bookmarkEnd w:id="25"/>
+      <w:bookmarkEnd w:id="24"/>
     </w:p>
     <w:p>
       <w:pPr>
@@ -15877,7 +15868,7 @@
           <w:lang w:eastAsia="en-US" w:bidi="ar-SA"/>
         </w:rPr>
       </w:pPr>
-      <w:bookmarkStart w:id="26" w:name="_Toc527975151"/>
+      <w:bookmarkStart w:id="25" w:name="_Toc527975151"/>
       <w:r>
         <w:rPr>
           <w:lang w:eastAsia="en-US" w:bidi="ar-SA"/>
@@ -15891,7 +15882,7 @@
         <w:lastRenderedPageBreak/>
         <w:t>Bảo mật</w:t>
       </w:r>
-      <w:bookmarkEnd w:id="26"/>
+      <w:bookmarkEnd w:id="25"/>
     </w:p>
     <w:p>
       <w:pPr>
@@ -15900,7 +15891,7 @@
           <w:lang w:eastAsia="en-US" w:bidi="ar-SA"/>
         </w:rPr>
       </w:pPr>
-      <w:bookmarkStart w:id="27" w:name="_Toc527975152"/>
+      <w:bookmarkStart w:id="26" w:name="_Toc527975152"/>
       <w:r>
         <w:rPr>
           <w:lang w:eastAsia="en-US" w:bidi="ar-SA"/>
@@ -15914,7 +15905,328 @@
         <w:lastRenderedPageBreak/>
         <w:t>Sao lưu phục hồi</w:t>
       </w:r>
+      <w:bookmarkEnd w:id="26"/>
+    </w:p>
+    <w:p>
+      <w:pPr>
+        <w:pStyle w:val="ListParagraph"/>
+        <w:numPr>
+          <w:ilvl w:val="0"/>
+          <w:numId w:val="12"/>
+        </w:numPr>
+        <w:rPr>
+          <w:sz w:val="24"/>
+          <w:szCs w:val="24"/>
+          <w:lang w:eastAsia="en-US" w:bidi="ar-SA"/>
+        </w:rPr>
+      </w:pPr>
+      <w:r>
+        <w:rPr>
+          <w:sz w:val="24"/>
+          <w:szCs w:val="24"/>
+          <w:lang w:eastAsia="en-US" w:bidi="ar-SA"/>
+        </w:rPr>
+        <w:t xml:space="preserve">Hệ thống quản lý sẽ áp dụng giải pháp </w:t>
+      </w:r>
+      <w:r>
+        <w:rPr>
+          <w:rFonts w:ascii="Arial" w:hAnsi="Arial" w:cs="Arial"/>
+          <w:color w:val="000000" w:themeColor="text1"/>
+          <w:sz w:val="28"/>
+          <w:szCs w:val="28"/>
+          <w:shd w:val="clear" w:color="auto" w:fill="FCFCFC"/>
+        </w:rPr>
+        <w:t>Zero Data Loss Recovery Appliance Oracle</w:t>
+      </w:r>
+    </w:p>
+    <w:p>
+      <w:pPr>
+        <w:widowControl/>
+        <w:shd w:val="clear" w:color="auto" w:fill="FCFCFC"/>
+        <w:suppressAutoHyphens w:val="0"/>
+        <w:spacing w:after="225" w:line="240" w:lineRule="auto"/>
+        <w:textAlignment w:val="baseline"/>
+        <w:rPr>
+          <w:rFonts w:ascii="Arial" w:eastAsia="Times New Roman" w:hAnsi="Arial" w:cs="Arial"/>
+          <w:color w:val="000000" w:themeColor="text1"/>
+          <w:sz w:val="23"/>
+          <w:szCs w:val="23"/>
+          <w:lang w:eastAsia="en-US" w:bidi="ar-SA"/>
+        </w:rPr>
+      </w:pPr>
+      <w:r>
+        <w:rPr>
+          <w:rFonts w:ascii="Arial" w:eastAsia="Times New Roman" w:hAnsi="Arial" w:cs="Arial"/>
+          <w:color w:val="000000" w:themeColor="text1"/>
+          <w:sz w:val="23"/>
+          <w:szCs w:val="23"/>
+          <w:lang w:eastAsia="en-US" w:bidi="ar-SA"/>
+        </w:rPr>
+        <w:t>Tóm lại, sau đây là các ưu điểm nổi trội của giải pháp này:</w:t>
+      </w:r>
+    </w:p>
+    <w:p>
+      <w:pPr>
+        <w:widowControl/>
+        <w:numPr>
+          <w:ilvl w:val="0"/>
+          <w:numId w:val="12"/>
+        </w:numPr>
+        <w:shd w:val="clear" w:color="auto" w:fill="FCFCFC"/>
+        <w:suppressAutoHyphens w:val="0"/>
+        <w:spacing w:after="150" w:line="240" w:lineRule="auto"/>
+        <w:textAlignment w:val="baseline"/>
+        <w:rPr>
+          <w:rFonts w:ascii="Arial" w:eastAsia="Times New Roman" w:hAnsi="Arial" w:cs="Arial"/>
+          <w:color w:val="000000" w:themeColor="text1"/>
+          <w:sz w:val="23"/>
+          <w:szCs w:val="23"/>
+          <w:lang w:eastAsia="en-US" w:bidi="ar-SA"/>
+        </w:rPr>
+      </w:pPr>
+      <w:r>
+        <w:rPr>
+          <w:rFonts w:ascii="Arial" w:eastAsia="Times New Roman" w:hAnsi="Arial" w:cs="Arial"/>
+          <w:color w:val="000000" w:themeColor="text1"/>
+          <w:sz w:val="23"/>
+          <w:szCs w:val="23"/>
+          <w:lang w:eastAsia="en-US" w:bidi="ar-SA"/>
+        </w:rPr>
+        <w:t xml:space="preserve">Loại bỏ mất mát dữ </w:t>
+      </w:r>
+      <w:proofErr w:type="gramStart"/>
+      <w:r>
+        <w:rPr>
+          <w:rFonts w:ascii="Arial" w:eastAsia="Times New Roman" w:hAnsi="Arial" w:cs="Arial"/>
+          <w:color w:val="000000" w:themeColor="text1"/>
+          <w:sz w:val="23"/>
+          <w:szCs w:val="23"/>
+          <w:lang w:eastAsia="en-US" w:bidi="ar-SA"/>
+        </w:rPr>
+        <w:t>liệu :</w:t>
+      </w:r>
+      <w:proofErr w:type="gramEnd"/>
+      <w:r>
+        <w:rPr>
+          <w:rFonts w:ascii="Arial" w:eastAsia="Times New Roman" w:hAnsi="Arial" w:cs="Arial"/>
+          <w:color w:val="000000" w:themeColor="text1"/>
+          <w:sz w:val="23"/>
+          <w:szCs w:val="23"/>
+          <w:lang w:eastAsia="en-US" w:bidi="ar-SA"/>
+        </w:rPr>
+        <w:t xml:space="preserve"> Với Zero Data Loss Recovery Appliance, người dùng có thể yên tâm rằng họ sẽ không bị mất dữ liệu ngay cả đối với các giao dịch gần nhất. Bởi vì thiết bị này cung cấp thời gian bảo vệ thực. Do đó, cơ sở dữ liệu có thể được phục hồi mà không mất mát.</w:t>
+      </w:r>
+    </w:p>
+    <w:p>
+      <w:pPr>
+        <w:widowControl/>
+        <w:numPr>
+          <w:ilvl w:val="0"/>
+          <w:numId w:val="12"/>
+        </w:numPr>
+        <w:shd w:val="clear" w:color="auto" w:fill="FCFCFC"/>
+        <w:suppressAutoHyphens w:val="0"/>
+        <w:spacing w:after="150" w:line="240" w:lineRule="auto"/>
+        <w:textAlignment w:val="baseline"/>
+        <w:rPr>
+          <w:rFonts w:ascii="Arial" w:eastAsia="Times New Roman" w:hAnsi="Arial" w:cs="Arial"/>
+          <w:color w:val="000000" w:themeColor="text1"/>
+          <w:sz w:val="23"/>
+          <w:szCs w:val="23"/>
+          <w:lang w:eastAsia="en-US" w:bidi="ar-SA"/>
+        </w:rPr>
+      </w:pPr>
+      <w:r>
+        <w:rPr>
+          <w:rFonts w:ascii="Arial" w:eastAsia="Times New Roman" w:hAnsi="Arial" w:cs="Arial"/>
+          <w:color w:val="000000" w:themeColor="text1"/>
+          <w:sz w:val="23"/>
+          <w:szCs w:val="23"/>
+          <w:lang w:eastAsia="en-US" w:bidi="ar-SA"/>
+        </w:rPr>
+        <w:t>Loại bỏ các tác động sản xuất: Đôi khi, những tác động của việc sao lưu cơ sở dữ liệu có thể ảnh hưởng đến việc sản xuất của cơ sở dữ liệu, bởi vì lưu lượng đầu vào/đầu ra cũng như tải mạng. Thiết bị này sẽ giúp giảm tải các xử lý sao lưu đắt tiền.</w:t>
+      </w:r>
+    </w:p>
+    <w:p>
+      <w:pPr>
+        <w:widowControl/>
+        <w:numPr>
+          <w:ilvl w:val="0"/>
+          <w:numId w:val="12"/>
+        </w:numPr>
+        <w:shd w:val="clear" w:color="auto" w:fill="FCFCFC"/>
+        <w:suppressAutoHyphens w:val="0"/>
+        <w:spacing w:after="150" w:line="240" w:lineRule="auto"/>
+        <w:textAlignment w:val="baseline"/>
+        <w:rPr>
+          <w:rFonts w:ascii="Arial" w:eastAsia="Times New Roman" w:hAnsi="Arial" w:cs="Arial"/>
+          <w:color w:val="000000" w:themeColor="text1"/>
+          <w:sz w:val="23"/>
+          <w:szCs w:val="23"/>
+          <w:lang w:eastAsia="en-US" w:bidi="ar-SA"/>
+        </w:rPr>
+      </w:pPr>
+      <w:r>
+        <w:rPr>
+          <w:rFonts w:ascii="Arial" w:eastAsia="Times New Roman" w:hAnsi="Arial" w:cs="Arial"/>
+          <w:color w:val="000000" w:themeColor="text1"/>
+          <w:sz w:val="23"/>
+          <w:szCs w:val="23"/>
+          <w:lang w:eastAsia="en-US" w:bidi="ar-SA"/>
+        </w:rPr>
+        <w:t>Bảo vệ dữ liệu khỏi các thảm họa: Thiết bị này giúp giảm thiểu các rủi ro liên quan đến t</w:t>
+      </w:r>
+      <w:r>
+        <w:rPr>
+          <w:rFonts w:ascii="Arial" w:eastAsia="Times New Roman" w:hAnsi="Arial" w:cs="Arial"/>
+          <w:color w:val="000000" w:themeColor="text1"/>
+          <w:sz w:val="23"/>
+          <w:szCs w:val="23"/>
+          <w:lang w:eastAsia="en-US" w:bidi="ar-SA"/>
+        </w:rPr>
+        <w:t>hảm họa từ môi trường báo nhận trạng thái của thiết bị thông minh</w:t>
+      </w:r>
+      <w:r>
+        <w:rPr>
+          <w:rFonts w:ascii="Arial" w:eastAsia="Times New Roman" w:hAnsi="Arial" w:cs="Arial"/>
+          <w:color w:val="000000" w:themeColor="text1"/>
+          <w:sz w:val="23"/>
+          <w:szCs w:val="23"/>
+          <w:lang w:eastAsia="en-US" w:bidi="ar-SA"/>
+        </w:rPr>
+        <w:t>.</w:t>
+      </w:r>
+    </w:p>
+    <w:p>
+      <w:pPr>
+        <w:widowControl/>
+        <w:numPr>
+          <w:ilvl w:val="0"/>
+          <w:numId w:val="12"/>
+        </w:numPr>
+        <w:shd w:val="clear" w:color="auto" w:fill="FCFCFC"/>
+        <w:suppressAutoHyphens w:val="0"/>
+        <w:spacing w:after="150" w:line="240" w:lineRule="auto"/>
+        <w:textAlignment w:val="baseline"/>
+        <w:rPr>
+          <w:rFonts w:ascii="Arial" w:eastAsia="Times New Roman" w:hAnsi="Arial" w:cs="Arial"/>
+          <w:color w:val="000000" w:themeColor="text1"/>
+          <w:sz w:val="23"/>
+          <w:szCs w:val="23"/>
+          <w:lang w:eastAsia="en-US" w:bidi="ar-SA"/>
+        </w:rPr>
+      </w:pPr>
+      <w:r>
+        <w:rPr>
+          <w:rFonts w:ascii="Arial" w:eastAsia="Times New Roman" w:hAnsi="Arial" w:cs="Arial"/>
+          <w:color w:val="000000" w:themeColor="text1"/>
+          <w:sz w:val="23"/>
+          <w:szCs w:val="23"/>
+          <w:lang w:eastAsia="en-US" w:bidi="ar-SA"/>
+        </w:rPr>
+        <w:t>Giảm chi phí quản lý dữ liệu và độ phức tạp: Thiết bị có thể lưu trữ các tập tin sao lưu để lưu trữ băng với chi phí rẻ hơn và giảm tải các máy chủ cơ sở dữ liệu sản xuất.</w:t>
+      </w:r>
+    </w:p>
+    <w:p>
+      <w:pPr>
+        <w:widowControl/>
+        <w:numPr>
+          <w:ilvl w:val="0"/>
+          <w:numId w:val="12"/>
+        </w:numPr>
+        <w:shd w:val="clear" w:color="auto" w:fill="FCFCFC"/>
+        <w:suppressAutoHyphens w:val="0"/>
+        <w:spacing w:after="150" w:line="240" w:lineRule="auto"/>
+        <w:textAlignment w:val="baseline"/>
+        <w:rPr>
+          <w:rFonts w:ascii="Arial" w:eastAsia="Times New Roman" w:hAnsi="Arial" w:cs="Arial"/>
+          <w:color w:val="000000" w:themeColor="text1"/>
+          <w:sz w:val="23"/>
+          <w:szCs w:val="23"/>
+          <w:lang w:eastAsia="en-US" w:bidi="ar-SA"/>
+        </w:rPr>
+      </w:pPr>
+      <w:r>
+        <w:rPr>
+          <w:rFonts w:ascii="Arial" w:eastAsia="Times New Roman" w:hAnsi="Arial" w:cs="Arial"/>
+          <w:color w:val="000000" w:themeColor="text1"/>
+          <w:sz w:val="23"/>
+          <w:szCs w:val="23"/>
+          <w:lang w:eastAsia="en-US" w:bidi="ar-SA"/>
+        </w:rPr>
+        <w:t>Khôi phục ở bất kỳ điểm nào trong thời gian sao lưu: Người dùng có thể chọn bất kỳ điểm nào trong thời gian mong muốn mà tại đó những thay đổi cơ sở dữ liệu có thể được nhắc đến và được sử dụng để tạo ra các bản sao của các tập tin cơ sở dữ liệu được lưu trữ.</w:t>
+      </w:r>
+    </w:p>
+    <w:p>
+      <w:pPr>
+        <w:widowControl/>
+        <w:shd w:val="clear" w:color="auto" w:fill="FCFCFC"/>
+        <w:suppressAutoHyphens w:val="0"/>
+        <w:spacing w:after="0" w:line="240" w:lineRule="auto"/>
+        <w:jc w:val="left"/>
+        <w:textAlignment w:val="baseline"/>
+        <w:rPr>
+          <w:rFonts w:ascii="Arial" w:eastAsia="Times New Roman" w:hAnsi="Arial" w:cs="Arial"/>
+          <w:color w:val="000000" w:themeColor="text1"/>
+          <w:sz w:val="23"/>
+          <w:szCs w:val="23"/>
+          <w:lang w:eastAsia="en-US" w:bidi="ar-SA"/>
+        </w:rPr>
+      </w:pPr>
+      <w:r>
+        <w:rPr>
+          <w:rFonts w:ascii="Arial" w:eastAsia="Times New Roman" w:hAnsi="Arial" w:cs="Arial"/>
+          <w:color w:val="000000" w:themeColor="text1"/>
+          <w:sz w:val="23"/>
+          <w:szCs w:val="23"/>
+          <w:lang w:eastAsia="en-US" w:bidi="ar-SA"/>
+        </w:rPr>
+        <w:t>Ưu điểm của giải pháp ZDLRA</w:t>
+      </w:r>
+    </w:p>
+    <w:p>
+      <w:pPr>
+        <w:widowControl/>
+        <w:numPr>
+          <w:ilvl w:val="0"/>
+          <w:numId w:val="12"/>
+        </w:numPr>
+        <w:shd w:val="clear" w:color="auto" w:fill="FCFCFC"/>
+        <w:suppressAutoHyphens w:val="0"/>
+        <w:spacing w:after="150" w:line="240" w:lineRule="auto"/>
+        <w:jc w:val="left"/>
+        <w:textAlignment w:val="baseline"/>
+        <w:rPr>
+          <w:rFonts w:ascii="Arial" w:eastAsia="Times New Roman" w:hAnsi="Arial" w:cs="Arial"/>
+          <w:color w:val="000000" w:themeColor="text1"/>
+          <w:sz w:val="23"/>
+          <w:szCs w:val="23"/>
+          <w:lang w:eastAsia="en-US" w:bidi="ar-SA"/>
+        </w:rPr>
+      </w:pPr>
+      <w:r>
+        <w:rPr>
+          <w:rFonts w:ascii="Arial" w:eastAsia="Times New Roman" w:hAnsi="Arial" w:cs="Arial"/>
+          <w:color w:val="000000" w:themeColor="text1"/>
+          <w:sz w:val="23"/>
+          <w:szCs w:val="23"/>
+          <w:lang w:eastAsia="en-US" w:bidi="ar-SA"/>
+        </w:rPr>
+        <w:t>Cải thiện hiệu quả: Giải pháp Zero Data Loss Recovery Appliance có thể làm việc với hàng ngàn cơ sở dữ liệu. Bảo vệ và quản lý tối ưu chúng thông qua hệ thống trung tâm dữ liệu. Hơn nữa có thể mở rộng khả năng điện toán đám mây, tùy thuộc vào yêu cầu không gian.</w:t>
+      </w:r>
+      <w:bookmarkStart w:id="27" w:name="_GoBack"/>
       <w:bookmarkEnd w:id="27"/>
+    </w:p>
+    <w:p>
+      <w:pPr>
+        <w:pStyle w:val="ListParagraph"/>
+        <w:ind w:left="720"/>
+        <w:rPr>
+          <w:sz w:val="24"/>
+          <w:szCs w:val="24"/>
+          <w:lang w:eastAsia="en-US" w:bidi="ar-SA"/>
+        </w:rPr>
+      </w:pPr>
     </w:p>
     <w:p>
       <w:pPr>
@@ -16477,6 +16789,267 @@
     </w:lvl>
   </w:abstractNum>
   <w:abstractNum w:abstractNumId="3" w15:restartNumberingAfterBreak="0">
+    <w:nsid w:val="1CB46DDF"/>
+    <w:multiLevelType w:val="multilevel"/>
+    <w:tmpl w:val="98686444"/>
+    <w:lvl w:ilvl="0">
+      <w:start w:val="1"/>
+      <w:numFmt w:val="bullet"/>
+      <w:lvlText w:val=""/>
+      <w:lvlJc w:val="left"/>
+      <w:pPr>
+        <w:tabs>
+          <w:tab w:val="num" w:pos="720"/>
+        </w:tabs>
+        <w:ind w:left="720" w:hanging="360"/>
+      </w:pPr>
+      <w:rPr>
+        <w:rFonts w:ascii="Symbol" w:hAnsi="Symbol" w:hint="default"/>
+        <w:sz w:val="20"/>
+      </w:rPr>
+    </w:lvl>
+    <w:lvl w:ilvl="1" w:tentative="1">
+      <w:start w:val="1"/>
+      <w:numFmt w:val="bullet"/>
+      <w:lvlText w:val="o"/>
+      <w:lvlJc w:val="left"/>
+      <w:pPr>
+        <w:tabs>
+          <w:tab w:val="num" w:pos="1440"/>
+        </w:tabs>
+        <w:ind w:left="1440" w:hanging="360"/>
+      </w:pPr>
+      <w:rPr>
+        <w:rFonts w:ascii="Courier New" w:hAnsi="Courier New" w:hint="default"/>
+        <w:sz w:val="20"/>
+      </w:rPr>
+    </w:lvl>
+    <w:lvl w:ilvl="2" w:tentative="1">
+      <w:start w:val="1"/>
+      <w:numFmt w:val="bullet"/>
+      <w:lvlText w:val=""/>
+      <w:lvlJc w:val="left"/>
+      <w:pPr>
+        <w:tabs>
+          <w:tab w:val="num" w:pos="2160"/>
+        </w:tabs>
+        <w:ind w:left="2160" w:hanging="360"/>
+      </w:pPr>
+      <w:rPr>
+        <w:rFonts w:ascii="Wingdings" w:hAnsi="Wingdings" w:hint="default"/>
+        <w:sz w:val="20"/>
+      </w:rPr>
+    </w:lvl>
+    <w:lvl w:ilvl="3" w:tentative="1">
+      <w:start w:val="1"/>
+      <w:numFmt w:val="bullet"/>
+      <w:lvlText w:val=""/>
+      <w:lvlJc w:val="left"/>
+      <w:pPr>
+        <w:tabs>
+          <w:tab w:val="num" w:pos="2880"/>
+        </w:tabs>
+        <w:ind w:left="2880" w:hanging="360"/>
+      </w:pPr>
+      <w:rPr>
+        <w:rFonts w:ascii="Wingdings" w:hAnsi="Wingdings" w:hint="default"/>
+        <w:sz w:val="20"/>
+      </w:rPr>
+    </w:lvl>
+    <w:lvl w:ilvl="4" w:tentative="1">
+      <w:start w:val="1"/>
+      <w:numFmt w:val="bullet"/>
+      <w:lvlText w:val=""/>
+      <w:lvlJc w:val="left"/>
+      <w:pPr>
+        <w:tabs>
+          <w:tab w:val="num" w:pos="3600"/>
+        </w:tabs>
+        <w:ind w:left="3600" w:hanging="360"/>
+      </w:pPr>
+      <w:rPr>
+        <w:rFonts w:ascii="Wingdings" w:hAnsi="Wingdings" w:hint="default"/>
+        <w:sz w:val="20"/>
+      </w:rPr>
+    </w:lvl>
+    <w:lvl w:ilvl="5" w:tentative="1">
+      <w:start w:val="1"/>
+      <w:numFmt w:val="bullet"/>
+      <w:lvlText w:val=""/>
+      <w:lvlJc w:val="left"/>
+      <w:pPr>
+        <w:tabs>
+          <w:tab w:val="num" w:pos="4320"/>
+        </w:tabs>
+        <w:ind w:left="4320" w:hanging="360"/>
+      </w:pPr>
+      <w:rPr>
+        <w:rFonts w:ascii="Wingdings" w:hAnsi="Wingdings" w:hint="default"/>
+        <w:sz w:val="20"/>
+      </w:rPr>
+    </w:lvl>
+    <w:lvl w:ilvl="6" w:tentative="1">
+      <w:start w:val="1"/>
+      <w:numFmt w:val="bullet"/>
+      <w:lvlText w:val=""/>
+      <w:lvlJc w:val="left"/>
+      <w:pPr>
+        <w:tabs>
+          <w:tab w:val="num" w:pos="5040"/>
+        </w:tabs>
+        <w:ind w:left="5040" w:hanging="360"/>
+      </w:pPr>
+      <w:rPr>
+        <w:rFonts w:ascii="Wingdings" w:hAnsi="Wingdings" w:hint="default"/>
+        <w:sz w:val="20"/>
+      </w:rPr>
+    </w:lvl>
+    <w:lvl w:ilvl="7" w:tentative="1">
+      <w:start w:val="1"/>
+      <w:numFmt w:val="bullet"/>
+      <w:lvlText w:val=""/>
+      <w:lvlJc w:val="left"/>
+      <w:pPr>
+        <w:tabs>
+          <w:tab w:val="num" w:pos="5760"/>
+        </w:tabs>
+        <w:ind w:left="5760" w:hanging="360"/>
+      </w:pPr>
+      <w:rPr>
+        <w:rFonts w:ascii="Wingdings" w:hAnsi="Wingdings" w:hint="default"/>
+        <w:sz w:val="20"/>
+      </w:rPr>
+    </w:lvl>
+    <w:lvl w:ilvl="8" w:tentative="1">
+      <w:start w:val="1"/>
+      <w:numFmt w:val="bullet"/>
+      <w:lvlText w:val=""/>
+      <w:lvlJc w:val="left"/>
+      <w:pPr>
+        <w:tabs>
+          <w:tab w:val="num" w:pos="6480"/>
+        </w:tabs>
+        <w:ind w:left="6480" w:hanging="360"/>
+      </w:pPr>
+      <w:rPr>
+        <w:rFonts w:ascii="Wingdings" w:hAnsi="Wingdings" w:hint="default"/>
+        <w:sz w:val="20"/>
+      </w:rPr>
+    </w:lvl>
+  </w:abstractNum>
+  <w:abstractNum w:abstractNumId="4" w15:restartNumberingAfterBreak="0">
+    <w:nsid w:val="2611204F"/>
+    <w:multiLevelType w:val="hybridMultilevel"/>
+    <w:tmpl w:val="4508BBB0"/>
+    <w:lvl w:ilvl="0" w:tplc="9FDAF95A">
+      <w:numFmt w:val="bullet"/>
+      <w:lvlText w:val="-"/>
+      <w:lvlJc w:val="left"/>
+      <w:pPr>
+        <w:ind w:left="720" w:hanging="360"/>
+      </w:pPr>
+      <w:rPr>
+        <w:rFonts w:ascii="Tahoma" w:eastAsia="MS Mincho" w:hAnsi="Tahoma" w:cs="Tahoma" w:hint="default"/>
+      </w:rPr>
+    </w:lvl>
+    <w:lvl w:ilvl="1" w:tplc="04090003" w:tentative="1">
+      <w:start w:val="1"/>
+      <w:numFmt w:val="bullet"/>
+      <w:lvlText w:val="o"/>
+      <w:lvlJc w:val="left"/>
+      <w:pPr>
+        <w:ind w:left="1440" w:hanging="360"/>
+      </w:pPr>
+      <w:rPr>
+        <w:rFonts w:ascii="Courier New" w:hAnsi="Courier New" w:cs="Courier New" w:hint="default"/>
+      </w:rPr>
+    </w:lvl>
+    <w:lvl w:ilvl="2" w:tplc="04090005" w:tentative="1">
+      <w:start w:val="1"/>
+      <w:numFmt w:val="bullet"/>
+      <w:lvlText w:val=""/>
+      <w:lvlJc w:val="left"/>
+      <w:pPr>
+        <w:ind w:left="2160" w:hanging="360"/>
+      </w:pPr>
+      <w:rPr>
+        <w:rFonts w:ascii="Wingdings" w:hAnsi="Wingdings" w:hint="default"/>
+      </w:rPr>
+    </w:lvl>
+    <w:lvl w:ilvl="3" w:tplc="04090001" w:tentative="1">
+      <w:start w:val="1"/>
+      <w:numFmt w:val="bullet"/>
+      <w:lvlText w:val=""/>
+      <w:lvlJc w:val="left"/>
+      <w:pPr>
+        <w:ind w:left="2880" w:hanging="360"/>
+      </w:pPr>
+      <w:rPr>
+        <w:rFonts w:ascii="Symbol" w:hAnsi="Symbol" w:hint="default"/>
+      </w:rPr>
+    </w:lvl>
+    <w:lvl w:ilvl="4" w:tplc="04090003" w:tentative="1">
+      <w:start w:val="1"/>
+      <w:numFmt w:val="bullet"/>
+      <w:lvlText w:val="o"/>
+      <w:lvlJc w:val="left"/>
+      <w:pPr>
+        <w:ind w:left="3600" w:hanging="360"/>
+      </w:pPr>
+      <w:rPr>
+        <w:rFonts w:ascii="Courier New" w:hAnsi="Courier New" w:cs="Courier New" w:hint="default"/>
+      </w:rPr>
+    </w:lvl>
+    <w:lvl w:ilvl="5" w:tplc="04090005" w:tentative="1">
+      <w:start w:val="1"/>
+      <w:numFmt w:val="bullet"/>
+      <w:lvlText w:val=""/>
+      <w:lvlJc w:val="left"/>
+      <w:pPr>
+        <w:ind w:left="4320" w:hanging="360"/>
+      </w:pPr>
+      <w:rPr>
+        <w:rFonts w:ascii="Wingdings" w:hAnsi="Wingdings" w:hint="default"/>
+      </w:rPr>
+    </w:lvl>
+    <w:lvl w:ilvl="6" w:tplc="04090001" w:tentative="1">
+      <w:start w:val="1"/>
+      <w:numFmt w:val="bullet"/>
+      <w:lvlText w:val=""/>
+      <w:lvlJc w:val="left"/>
+      <w:pPr>
+        <w:ind w:left="5040" w:hanging="360"/>
+      </w:pPr>
+      <w:rPr>
+        <w:rFonts w:ascii="Symbol" w:hAnsi="Symbol" w:hint="default"/>
+      </w:rPr>
+    </w:lvl>
+    <w:lvl w:ilvl="7" w:tplc="04090003" w:tentative="1">
+      <w:start w:val="1"/>
+      <w:numFmt w:val="bullet"/>
+      <w:lvlText w:val="o"/>
+      <w:lvlJc w:val="left"/>
+      <w:pPr>
+        <w:ind w:left="5760" w:hanging="360"/>
+      </w:pPr>
+      <w:rPr>
+        <w:rFonts w:ascii="Courier New" w:hAnsi="Courier New" w:cs="Courier New" w:hint="default"/>
+      </w:rPr>
+    </w:lvl>
+    <w:lvl w:ilvl="8" w:tplc="04090005" w:tentative="1">
+      <w:start w:val="1"/>
+      <w:numFmt w:val="bullet"/>
+      <w:lvlText w:val=""/>
+      <w:lvlJc w:val="left"/>
+      <w:pPr>
+        <w:ind w:left="6480" w:hanging="360"/>
+      </w:pPr>
+      <w:rPr>
+        <w:rFonts w:ascii="Wingdings" w:hAnsi="Wingdings" w:hint="default"/>
+      </w:rPr>
+    </w:lvl>
+  </w:abstractNum>
+  <w:abstractNum w:abstractNumId="5" w15:restartNumberingAfterBreak="0">
     <w:nsid w:val="316C297E"/>
     <w:multiLevelType w:val="hybridMultilevel"/>
     <w:tmpl w:val="0F0ECFE8"/>
@@ -16589,7 +17162,7 @@
       </w:rPr>
     </w:lvl>
   </w:abstractNum>
-  <w:abstractNum w:abstractNumId="4" w15:restartNumberingAfterBreak="0">
+  <w:abstractNum w:abstractNumId="6" w15:restartNumberingAfterBreak="0">
     <w:nsid w:val="358327AB"/>
     <w:multiLevelType w:val="hybridMultilevel"/>
     <w:tmpl w:val="225C985E"/>
@@ -16702,7 +17275,7 @@
       </w:rPr>
     </w:lvl>
   </w:abstractNum>
-  <w:abstractNum w:abstractNumId="5" w15:restartNumberingAfterBreak="0">
+  <w:abstractNum w:abstractNumId="7" w15:restartNumberingAfterBreak="0">
     <w:nsid w:val="4B8E40DC"/>
     <w:multiLevelType w:val="hybridMultilevel"/>
     <w:tmpl w:val="688C303A"/>
@@ -16815,7 +17388,7 @@
       </w:rPr>
     </w:lvl>
   </w:abstractNum>
-  <w:abstractNum w:abstractNumId="6" w15:restartNumberingAfterBreak="0">
+  <w:abstractNum w:abstractNumId="8" w15:restartNumberingAfterBreak="0">
     <w:nsid w:val="4C970DF3"/>
     <w:multiLevelType w:val="hybridMultilevel"/>
     <w:tmpl w:val="ECE23226"/>
@@ -16928,7 +17501,7 @@
       </w:rPr>
     </w:lvl>
   </w:abstractNum>
-  <w:abstractNum w:abstractNumId="7" w15:restartNumberingAfterBreak="0">
+  <w:abstractNum w:abstractNumId="9" w15:restartNumberingAfterBreak="0">
     <w:nsid w:val="534A09AA"/>
     <w:multiLevelType w:val="hybridMultilevel"/>
     <w:tmpl w:val="052487FA"/>
@@ -17041,7 +17614,156 @@
       </w:rPr>
     </w:lvl>
   </w:abstractNum>
-  <w:abstractNum w:abstractNumId="8" w15:restartNumberingAfterBreak="0">
+  <w:abstractNum w:abstractNumId="10" w15:restartNumberingAfterBreak="0">
+    <w:nsid w:val="6B9041F0"/>
+    <w:multiLevelType w:val="multilevel"/>
+    <w:tmpl w:val="9B048CA4"/>
+    <w:lvl w:ilvl="0">
+      <w:start w:val="1"/>
+      <w:numFmt w:val="bullet"/>
+      <w:lvlText w:val=""/>
+      <w:lvlJc w:val="left"/>
+      <w:pPr>
+        <w:tabs>
+          <w:tab w:val="num" w:pos="720"/>
+        </w:tabs>
+        <w:ind w:left="720" w:hanging="360"/>
+      </w:pPr>
+      <w:rPr>
+        <w:rFonts w:ascii="Symbol" w:hAnsi="Symbol" w:hint="default"/>
+        <w:sz w:val="20"/>
+      </w:rPr>
+    </w:lvl>
+    <w:lvl w:ilvl="1" w:tentative="1">
+      <w:start w:val="1"/>
+      <w:numFmt w:val="bullet"/>
+      <w:lvlText w:val="o"/>
+      <w:lvlJc w:val="left"/>
+      <w:pPr>
+        <w:tabs>
+          <w:tab w:val="num" w:pos="1440"/>
+        </w:tabs>
+        <w:ind w:left="1440" w:hanging="360"/>
+      </w:pPr>
+      <w:rPr>
+        <w:rFonts w:ascii="Courier New" w:hAnsi="Courier New" w:hint="default"/>
+        <w:sz w:val="20"/>
+      </w:rPr>
+    </w:lvl>
+    <w:lvl w:ilvl="2" w:tentative="1">
+      <w:start w:val="1"/>
+      <w:numFmt w:val="bullet"/>
+      <w:lvlText w:val=""/>
+      <w:lvlJc w:val="left"/>
+      <w:pPr>
+        <w:tabs>
+          <w:tab w:val="num" w:pos="2160"/>
+        </w:tabs>
+        <w:ind w:left="2160" w:hanging="360"/>
+      </w:pPr>
+      <w:rPr>
+        <w:rFonts w:ascii="Wingdings" w:hAnsi="Wingdings" w:hint="default"/>
+        <w:sz w:val="20"/>
+      </w:rPr>
+    </w:lvl>
+    <w:lvl w:ilvl="3" w:tentative="1">
+      <w:start w:val="1"/>
+      <w:numFmt w:val="bullet"/>
+      <w:lvlText w:val=""/>
+      <w:lvlJc w:val="left"/>
+      <w:pPr>
+        <w:tabs>
+          <w:tab w:val="num" w:pos="2880"/>
+        </w:tabs>
+        <w:ind w:left="2880" w:hanging="360"/>
+      </w:pPr>
+      <w:rPr>
+        <w:rFonts w:ascii="Wingdings" w:hAnsi="Wingdings" w:hint="default"/>
+        <w:sz w:val="20"/>
+      </w:rPr>
+    </w:lvl>
+    <w:lvl w:ilvl="4" w:tentative="1">
+      <w:start w:val="1"/>
+      <w:numFmt w:val="bullet"/>
+      <w:lvlText w:val=""/>
+      <w:lvlJc w:val="left"/>
+      <w:pPr>
+        <w:tabs>
+          <w:tab w:val="num" w:pos="3600"/>
+        </w:tabs>
+        <w:ind w:left="3600" w:hanging="360"/>
+      </w:pPr>
+      <w:rPr>
+        <w:rFonts w:ascii="Wingdings" w:hAnsi="Wingdings" w:hint="default"/>
+        <w:sz w:val="20"/>
+      </w:rPr>
+    </w:lvl>
+    <w:lvl w:ilvl="5" w:tentative="1">
+      <w:start w:val="1"/>
+      <w:numFmt w:val="bullet"/>
+      <w:lvlText w:val=""/>
+      <w:lvlJc w:val="left"/>
+      <w:pPr>
+        <w:tabs>
+          <w:tab w:val="num" w:pos="4320"/>
+        </w:tabs>
+        <w:ind w:left="4320" w:hanging="360"/>
+      </w:pPr>
+      <w:rPr>
+        <w:rFonts w:ascii="Wingdings" w:hAnsi="Wingdings" w:hint="default"/>
+        <w:sz w:val="20"/>
+      </w:rPr>
+    </w:lvl>
+    <w:lvl w:ilvl="6" w:tentative="1">
+      <w:start w:val="1"/>
+      <w:numFmt w:val="bullet"/>
+      <w:lvlText w:val=""/>
+      <w:lvlJc w:val="left"/>
+      <w:pPr>
+        <w:tabs>
+          <w:tab w:val="num" w:pos="5040"/>
+        </w:tabs>
+        <w:ind w:left="5040" w:hanging="360"/>
+      </w:pPr>
+      <w:rPr>
+        <w:rFonts w:ascii="Wingdings" w:hAnsi="Wingdings" w:hint="default"/>
+        <w:sz w:val="20"/>
+      </w:rPr>
+    </w:lvl>
+    <w:lvl w:ilvl="7" w:tentative="1">
+      <w:start w:val="1"/>
+      <w:numFmt w:val="bullet"/>
+      <w:lvlText w:val=""/>
+      <w:lvlJc w:val="left"/>
+      <w:pPr>
+        <w:tabs>
+          <w:tab w:val="num" w:pos="5760"/>
+        </w:tabs>
+        <w:ind w:left="5760" w:hanging="360"/>
+      </w:pPr>
+      <w:rPr>
+        <w:rFonts w:ascii="Wingdings" w:hAnsi="Wingdings" w:hint="default"/>
+        <w:sz w:val="20"/>
+      </w:rPr>
+    </w:lvl>
+    <w:lvl w:ilvl="8" w:tentative="1">
+      <w:start w:val="1"/>
+      <w:numFmt w:val="bullet"/>
+      <w:lvlText w:val=""/>
+      <w:lvlJc w:val="left"/>
+      <w:pPr>
+        <w:tabs>
+          <w:tab w:val="num" w:pos="6480"/>
+        </w:tabs>
+        <w:ind w:left="6480" w:hanging="360"/>
+      </w:pPr>
+      <w:rPr>
+        <w:rFonts w:ascii="Wingdings" w:hAnsi="Wingdings" w:hint="default"/>
+        <w:sz w:val="20"/>
+      </w:rPr>
+    </w:lvl>
+  </w:abstractNum>
+  <w:abstractNum w:abstractNumId="11" w15:restartNumberingAfterBreak="0">
     <w:nsid w:val="783847F7"/>
     <w:multiLevelType w:val="hybridMultilevel"/>
     <w:tmpl w:val="34085F20"/>
@@ -17154,7 +17876,7 @@
       </w:rPr>
     </w:lvl>
   </w:abstractNum>
-  <w:abstractNum w:abstractNumId="9" w15:restartNumberingAfterBreak="0">
+  <w:abstractNum w:abstractNumId="12" w15:restartNumberingAfterBreak="0">
     <w:nsid w:val="78A10629"/>
     <w:multiLevelType w:val="hybridMultilevel"/>
     <w:tmpl w:val="7BA29A7C"/>
@@ -17300,31 +18022,40 @@
     <w:abstractNumId w:val="2"/>
   </w:num>
   <w:num w:numId="3">
-    <w:abstractNumId w:val="3"/>
+    <w:abstractNumId w:val="5"/>
   </w:num>
   <w:num w:numId="4">
-    <w:abstractNumId w:val="4"/>
+    <w:abstractNumId w:val="6"/>
   </w:num>
   <w:num w:numId="5">
+    <w:abstractNumId w:val="9"/>
+  </w:num>
+  <w:num w:numId="6">
+    <w:abstractNumId w:val="8"/>
+  </w:num>
+  <w:num w:numId="7">
     <w:abstractNumId w:val="7"/>
   </w:num>
-  <w:num w:numId="6">
-    <w:abstractNumId w:val="6"/>
-  </w:num>
-  <w:num w:numId="7">
-    <w:abstractNumId w:val="5"/>
-  </w:num>
   <w:num w:numId="8">
-    <w:abstractNumId w:val="8"/>
+    <w:abstractNumId w:val="11"/>
   </w:num>
   <w:num w:numId="9">
     <w:abstractNumId w:val="1"/>
   </w:num>
   <w:num w:numId="10">
-    <w:abstractNumId w:val="9"/>
+    <w:abstractNumId w:val="12"/>
   </w:num>
   <w:num w:numId="11">
     <w:abstractNumId w:val="0"/>
+  </w:num>
+  <w:num w:numId="12">
+    <w:abstractNumId w:val="4"/>
+  </w:num>
+  <w:num w:numId="13">
+    <w:abstractNumId w:val="10"/>
+  </w:num>
+  <w:num w:numId="14">
+    <w:abstractNumId w:val="3"/>
   </w:num>
 </w:numbering>
 </file>
@@ -18175,6 +18906,26 @@
       <w:lang w:eastAsia="hi-IN" w:bidi="hi-IN"/>
     </w:rPr>
   </w:style>
+  <w:style w:type="paragraph" w:styleId="NormalWeb">
+    <w:name w:val="Normal (Web)"/>
+    <w:basedOn w:val="Normal"/>
+    <w:uiPriority w:val="99"/>
+    <w:semiHidden/>
+    <w:unhideWhenUsed/>
+    <w:rsid w:val="00485151"/>
+    <w:pPr>
+      <w:widowControl/>
+      <w:suppressAutoHyphens w:val="0"/>
+      <w:spacing w:before="100" w:beforeAutospacing="1" w:after="100" w:afterAutospacing="1" w:line="240" w:lineRule="auto"/>
+      <w:jc w:val="left"/>
+    </w:pPr>
+    <w:rPr>
+      <w:rFonts w:ascii="Times New Roman" w:eastAsia="Times New Roman" w:hAnsi="Times New Roman" w:cs="Times New Roman"/>
+      <w:sz w:val="24"/>
+      <w:szCs w:val="24"/>
+      <w:lang w:eastAsia="en-US" w:bidi="ar-SA"/>
+    </w:rPr>
+  </w:style>
 </w:styles>
 </file>
 
@@ -18478,7 +19229,7 @@
 </file>
 
 <file path=customXml/itemProps1.xml><?xml version="1.0" encoding="utf-8"?>
-<ds:datastoreItem xmlns:ds="http://schemas.openxmlformats.org/officeDocument/2006/customXml" ds:itemID="{35CEBCEF-8443-4D3A-9E2F-9CE377243049}">
+<ds:datastoreItem xmlns:ds="http://schemas.openxmlformats.org/officeDocument/2006/customXml" ds:itemID="{7A87975E-522D-422A-9684-1C489D3F6552}">
   <ds:schemaRefs>
     <ds:schemaRef ds:uri="http://schemas.openxmlformats.org/officeDocument/2006/bibliography"/>
   </ds:schemaRefs>

</xml_diff>

<commit_message>
7.5 tương tác người dùng
biểu đồ trình tự
</commit_message>
<xml_diff>
--- a/KEEPERHOUSE.docx
+++ b/KEEPERHOUSE.docx
@@ -9487,7 +9487,7 @@
           </mc:Choice>
           <mc:Fallback>
             <w:pict>
-              <v:shapetype w14:anchorId="64A05C46" id="_x0000_t13" coordsize="21600,21600" o:spt="13" adj="16200,5400" path="m@0,l@0@1,0@1,0@2@0@2@0,21600,21600,10800xe">
+              <v:shapetype w14:anchorId="52256461" id="_x0000_t13" coordsize="21600,21600" o:spt="13" adj="16200,5400" path="m@0,l@0@1,0@1,0@2@0@2@0,21600,21600,10800xe">
                 <v:stroke joinstyle="miter"/>
                 <v:formulas>
                   <v:f eqn="val #0"/>
@@ -9568,7 +9568,7 @@
           </mc:Choice>
           <mc:Fallback>
             <w:pict>
-              <v:shape w14:anchorId="64B7C2E9" id="Right Arrow 21" o:spid="_x0000_s1026" type="#_x0000_t13" style="position:absolute;margin-left:234.4pt;margin-top:7.05pt;width:35.25pt;height:3.6pt;z-index:251676672;visibility:visible;mso-wrap-style:square;mso-wrap-distance-left:9pt;mso-wrap-distance-top:0;mso-wrap-distance-right:9pt;mso-wrap-distance-bottom:0;mso-position-horizontal:absolute;mso-position-horizontal-relative:text;mso-position-vertical:absolute;mso-position-vertical-relative:text;v-text-anchor:middle" o:gfxdata="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" adj="20497" fillcolor="#4f81bd" strokecolor="#385d8a" strokeweight="2pt"/>
+              <v:shape w14:anchorId="6C0F4AE3" id="Right Arrow 21" o:spid="_x0000_s1026" type="#_x0000_t13" style="position:absolute;margin-left:234.4pt;margin-top:7.05pt;width:35.25pt;height:3.6pt;z-index:251676672;visibility:visible;mso-wrap-style:square;mso-wrap-distance-left:9pt;mso-wrap-distance-top:0;mso-wrap-distance-right:9pt;mso-wrap-distance-bottom:0;mso-position-horizontal:absolute;mso-position-horizontal-relative:text;mso-position-vertical:absolute;mso-position-vertical-relative:text;v-text-anchor:middle" o:gfxdata="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" adj="20497" fillcolor="#4f81bd" strokecolor="#385d8a" strokeweight="2pt"/>
             </w:pict>
           </mc:Fallback>
         </mc:AlternateContent>
@@ -9640,7 +9640,7 @@
           </mc:Choice>
           <mc:Fallback>
             <w:pict>
-              <v:shapetype w14:anchorId="02278D33" id="_x0000_t68" coordsize="21600,21600" o:spt="68" adj="5400,5400" path="m0@0l@1@0@1,21600@2,21600@2@0,21600@0,10800,xe">
+              <v:shapetype w14:anchorId="6DD8EF76" id="_x0000_t68" coordsize="21600,21600" o:spt="68" adj="5400,5400" path="m0@0l@1@0@1,21600@2,21600@2@0,21600@0,10800,xe">
                 <v:stroke joinstyle="miter"/>
                 <v:formulas>
                   <v:f eqn="val #0"/>
@@ -9851,7 +9851,7 @@
           </mc:Choice>
           <mc:Fallback>
             <w:pict>
-              <v:shape w14:anchorId="1D78A340" id="Up Arrow 16" o:spid="_x0000_s1026" type="#_x0000_t68" style="position:absolute;margin-left:189.4pt;margin-top:3.65pt;width:3.6pt;height:42pt;z-index:251671552;visibility:visible;mso-wrap-style:square;mso-wrap-distance-left:9pt;mso-wrap-distance-top:0;mso-wrap-distance-right:9pt;mso-wrap-distance-bottom:0;mso-position-horizontal:absolute;mso-position-horizontal-relative:text;mso-position-vertical:absolute;mso-position-vertical-relative:text;v-text-anchor:middle" o:gfxdata="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" adj="926" fillcolor="#4f81bd" strokecolor="#385d8a" strokeweight="2pt"/>
+              <v:shape w14:anchorId="472D19AC" id="Up Arrow 16" o:spid="_x0000_s1026" type="#_x0000_t68" style="position:absolute;margin-left:189.4pt;margin-top:3.65pt;width:3.6pt;height:42pt;z-index:251671552;visibility:visible;mso-wrap-style:square;mso-wrap-distance-left:9pt;mso-wrap-distance-top:0;mso-wrap-distance-right:9pt;mso-wrap-distance-bottom:0;mso-position-horizontal:absolute;mso-position-horizontal-relative:text;mso-position-vertical:absolute;mso-position-vertical-relative:text;v-text-anchor:middle" o:gfxdata="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" adj="926" fillcolor="#4f81bd" strokecolor="#385d8a" strokeweight="2pt"/>
             </w:pict>
           </mc:Fallback>
         </mc:AlternateContent>
@@ -10213,7 +10213,7 @@
           </mc:Choice>
           <mc:Fallback>
             <w:pict>
-              <v:shape w14:anchorId="0F4EE5A1" id="Right Arrow 12" o:spid="_x0000_s1026" type="#_x0000_t13" style="position:absolute;margin-left:259.9pt;margin-top:16.75pt;width:96.75pt;height:7.5pt;z-index:251667456;visibility:visible;mso-wrap-style:square;mso-wrap-distance-left:9pt;mso-wrap-distance-top:0;mso-wrap-distance-right:9pt;mso-wrap-distance-bottom:0;mso-position-horizontal:absolute;mso-position-horizontal-relative:text;mso-position-vertical:absolute;mso-position-vertical-relative:text;v-text-anchor:middle" o:gfxdata="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" adj="20763" fillcolor="#4f81bd" strokecolor="#385d8a" strokeweight="2pt"/>
+              <v:shape w14:anchorId="160D2672" id="Right Arrow 12" o:spid="_x0000_s1026" type="#_x0000_t13" style="position:absolute;margin-left:259.9pt;margin-top:16.75pt;width:96.75pt;height:7.5pt;z-index:251667456;visibility:visible;mso-wrap-style:square;mso-wrap-distance-left:9pt;mso-wrap-distance-top:0;mso-wrap-distance-right:9pt;mso-wrap-distance-bottom:0;mso-position-horizontal:absolute;mso-position-horizontal-relative:text;mso-position-vertical:absolute;mso-position-vertical-relative:text;v-text-anchor:middle" o:gfxdata="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" adj="20763" fillcolor="#4f81bd" strokecolor="#385d8a" strokeweight="2pt"/>
             </w:pict>
           </mc:Fallback>
         </mc:AlternateContent>
@@ -10281,7 +10281,7 @@
           </mc:Choice>
           <mc:Fallback>
             <w:pict>
-              <v:shape w14:anchorId="057D62A3" id="Right Arrow 13" o:spid="_x0000_s1026" type="#_x0000_t13" style="position:absolute;margin-left:46.9pt;margin-top:16.7pt;width:72.75pt;height:3.6pt;z-index:251663360;visibility:visible;mso-wrap-style:square;mso-width-percent:0;mso-wrap-distance-left:9pt;mso-wrap-distance-top:0;mso-wrap-distance-right:9pt;mso-wrap-distance-bottom:0;mso-position-horizontal:absolute;mso-position-horizontal-relative:text;mso-position-vertical:absolute;mso-position-vertical-relative:text;mso-width-percent:0;mso-width-relative:margin;v-text-anchor:middle" o:gfxdata="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" adj="21066" fillcolor="#4f81bd" strokecolor="#385d8a" strokeweight="2pt"/>
+              <v:shape w14:anchorId="36687467" id="Right Arrow 13" o:spid="_x0000_s1026" type="#_x0000_t13" style="position:absolute;margin-left:46.9pt;margin-top:16.7pt;width:72.75pt;height:3.6pt;z-index:251663360;visibility:visible;mso-wrap-style:square;mso-width-percent:0;mso-wrap-distance-left:9pt;mso-wrap-distance-top:0;mso-wrap-distance-right:9pt;mso-wrap-distance-bottom:0;mso-position-horizontal:absolute;mso-position-horizontal-relative:text;mso-position-vertical:absolute;mso-position-vertical-relative:text;mso-width-percent:0;mso-width-relative:margin;v-text-anchor:middle" o:gfxdata="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" adj="21066" fillcolor="#4f81bd" strokecolor="#385d8a" strokeweight="2pt"/>
             </w:pict>
           </mc:Fallback>
         </mc:AlternateContent>
@@ -10360,7 +10360,7 @@
           </mc:Choice>
           <mc:Fallback>
             <w:pict>
-              <v:shape w14:anchorId="72F4F433" id="Up Arrow 14" o:spid="_x0000_s1026" type="#_x0000_t68" style="position:absolute;margin-left:.4pt;margin-top:19pt;width:3.6pt;height:71.25pt;z-index:251665408;visibility:visible;mso-wrap-style:square;mso-wrap-distance-left:9pt;mso-wrap-distance-top:0;mso-wrap-distance-right:9pt;mso-wrap-distance-bottom:0;mso-position-horizontal:absolute;mso-position-horizontal-relative:text;mso-position-vertical:absolute;mso-position-vertical-relative:text;v-text-anchor:middle" o:gfxdata="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" adj="546" fillcolor="#4f81bd" strokecolor="#385d8a" strokeweight="2pt"/>
+              <v:shape w14:anchorId="545892CF" id="Up Arrow 14" o:spid="_x0000_s1026" type="#_x0000_t68" style="position:absolute;margin-left:.4pt;margin-top:19pt;width:3.6pt;height:71.25pt;z-index:251665408;visibility:visible;mso-wrap-style:square;mso-wrap-distance-left:9pt;mso-wrap-distance-top:0;mso-wrap-distance-right:9pt;mso-wrap-distance-bottom:0;mso-position-horizontal:absolute;mso-position-horizontal-relative:text;mso-position-vertical:absolute;mso-position-vertical-relative:text;v-text-anchor:middle" o:gfxdata="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" adj="546" fillcolor="#4f81bd" strokecolor="#385d8a" strokeweight="2pt"/>
             </w:pict>
           </mc:Fallback>
         </mc:AlternateContent>
@@ -10432,7 +10432,7 @@
           </mc:Choice>
           <mc:Fallback>
             <w:pict>
-              <v:shape w14:anchorId="5CB5456A" id="Up Arrow 23" o:spid="_x0000_s1026" type="#_x0000_t68" style="position:absolute;margin-left:394.9pt;margin-top:1.35pt;width:3.75pt;height:69pt;z-index:251669504;visibility:visible;mso-wrap-style:square;mso-wrap-distance-left:9pt;mso-wrap-distance-top:0;mso-wrap-distance-right:9pt;mso-wrap-distance-bottom:0;mso-position-horizontal:absolute;mso-position-horizontal-relative:text;mso-position-vertical:absolute;mso-position-vertical-relative:text;v-text-anchor:middle" o:gfxdata="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" adj="587" fillcolor="#4f81bd" strokecolor="#385d8a" strokeweight="2pt"/>
+              <v:shape w14:anchorId="0D48F964" id="Up Arrow 23" o:spid="_x0000_s1026" type="#_x0000_t68" style="position:absolute;margin-left:394.9pt;margin-top:1.35pt;width:3.75pt;height:69pt;z-index:251669504;visibility:visible;mso-wrap-style:square;mso-wrap-distance-left:9pt;mso-wrap-distance-top:0;mso-wrap-distance-right:9pt;mso-wrap-distance-bottom:0;mso-position-horizontal:absolute;mso-position-horizontal-relative:text;mso-position-vertical:absolute;mso-position-vertical-relative:text;v-text-anchor:middle" o:gfxdata="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" adj="587" fillcolor="#4f81bd" strokecolor="#385d8a" strokeweight="2pt"/>
             </w:pict>
           </mc:Fallback>
         </mc:AlternateContent>
@@ -12233,7 +12233,7 @@
           </mc:Choice>
           <mc:Fallback>
             <w:pict>
-              <v:line w14:anchorId="314C8166" id="Straight Connector 66" o:spid="_x0000_s1026" style="position:absolute;flip:x;z-index:251707392;visibility:visible;mso-wrap-style:square;mso-wrap-distance-left:9pt;mso-wrap-distance-top:0;mso-wrap-distance-right:9pt;mso-wrap-distance-bottom:0;mso-position-horizontal:absolute;mso-position-horizontal-relative:text;mso-position-vertical:absolute;mso-position-vertical-relative:text" from="313.9pt,7.55pt" to="314.65pt,36.05pt" o:gfxdata="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" strokecolor="black [3200]" strokeweight=".5pt">
+              <v:line w14:anchorId="3A609C8F" id="Straight Connector 66" o:spid="_x0000_s1026" style="position:absolute;flip:x;z-index:251707392;visibility:visible;mso-wrap-style:square;mso-wrap-distance-left:9pt;mso-wrap-distance-top:0;mso-wrap-distance-right:9pt;mso-wrap-distance-bottom:0;mso-position-horizontal:absolute;mso-position-horizontal-relative:text;mso-position-vertical:absolute;mso-position-vertical-relative:text" from="313.9pt,7.55pt" to="314.65pt,36.05pt" o:gfxdata="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" strokecolor="black [3200]" strokeweight=".5pt">
                 <v:stroke joinstyle="miter"/>
               </v:line>
             </w:pict>
@@ -12297,7 +12297,7 @@
           </mc:Choice>
           <mc:Fallback>
             <w:pict>
-              <v:line w14:anchorId="7CB66F97" id="Straight Connector 65" o:spid="_x0000_s1026" style="position:absolute;z-index:251706368;visibility:visible;mso-wrap-style:square;mso-wrap-distance-left:9pt;mso-wrap-distance-top:0;mso-wrap-distance-right:9pt;mso-wrap-distance-bottom:0;mso-position-horizontal:absolute;mso-position-horizontal-relative:text;mso-position-vertical:absolute;mso-position-vertical-relative:text" from="240.4pt,16.55pt" to="266.65pt,36.05pt" o:gfxdata="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" strokecolor="black [3200]" strokeweight=".5pt">
+              <v:line w14:anchorId="7669F497" id="Straight Connector 65" o:spid="_x0000_s1026" style="position:absolute;z-index:251706368;visibility:visible;mso-wrap-style:square;mso-wrap-distance-left:9pt;mso-wrap-distance-top:0;mso-wrap-distance-right:9pt;mso-wrap-distance-bottom:0;mso-position-horizontal:absolute;mso-position-horizontal-relative:text;mso-position-vertical:absolute;mso-position-vertical-relative:text" from="240.4pt,16.55pt" to="266.65pt,36.05pt" o:gfxdata="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" strokecolor="black [3200]" strokeweight=".5pt">
                 <v:stroke joinstyle="miter"/>
               </v:line>
             </w:pict>
@@ -12361,7 +12361,7 @@
           </mc:Choice>
           <mc:Fallback>
             <w:pict>
-              <v:line w14:anchorId="314F7961" id="Straight Connector 29" o:spid="_x0000_s1026" style="position:absolute;z-index:251683840;visibility:visible;mso-wrap-style:square;mso-wrap-distance-left:9pt;mso-wrap-distance-top:0;mso-wrap-distance-right:9pt;mso-wrap-distance-bottom:0;mso-position-horizontal:absolute;mso-position-horizontal-relative:text;mso-position-vertical:absolute;mso-position-vertical-relative:text" from="79.9pt,16.55pt" to="80.65pt,40.55pt" o:gfxdata="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" strokecolor="black [3200]" strokeweight=".5pt">
+              <v:line w14:anchorId="3D0401B5" id="Straight Connector 29" o:spid="_x0000_s1026" style="position:absolute;z-index:251683840;visibility:visible;mso-wrap-style:square;mso-wrap-distance-left:9pt;mso-wrap-distance-top:0;mso-wrap-distance-right:9pt;mso-wrap-distance-bottom:0;mso-position-horizontal:absolute;mso-position-horizontal-relative:text;mso-position-vertical:absolute;mso-position-vertical-relative:text" from="79.9pt,16.55pt" to="80.65pt,40.55pt" o:gfxdata="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" strokecolor="black [3200]" strokeweight=".5pt">
                 <v:stroke joinstyle="miter"/>
               </v:line>
             </w:pict>
@@ -12432,7 +12432,7 @@
           </mc:Choice>
           <mc:Fallback>
             <w:pict>
-              <v:line w14:anchorId="61632DCA" id="Straight Connector 67" o:spid="_x0000_s1026" style="position:absolute;flip:x;z-index:251708416;visibility:visible;mso-wrap-style:square;mso-wrap-distance-left:9pt;mso-wrap-distance-top:0;mso-wrap-distance-right:9pt;mso-wrap-distance-bottom:0;mso-position-horizontal:absolute;mso-position-horizontal-relative:text;mso-position-vertical:absolute;mso-position-vertical-relative:text" from="364.9pt,8.65pt" to="377.65pt,20.65pt" o:gfxdata="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" strokecolor="black [3200]" strokeweight=".5pt">
+              <v:line w14:anchorId="40338275" id="Straight Connector 67" o:spid="_x0000_s1026" style="position:absolute;flip:x;z-index:251708416;visibility:visible;mso-wrap-style:square;mso-wrap-distance-left:9pt;mso-wrap-distance-top:0;mso-wrap-distance-right:9pt;mso-wrap-distance-bottom:0;mso-position-horizontal:absolute;mso-position-horizontal-relative:text;mso-position-vertical:absolute;mso-position-vertical-relative:text" from="364.9pt,8.65pt" to="377.65pt,20.65pt" o:gfxdata="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" strokecolor="black [3200]" strokeweight=".5pt">
                 <v:stroke joinstyle="miter"/>
               </v:line>
             </w:pict>
@@ -12596,7 +12596,7 @@
           </mc:Choice>
           <mc:Fallback>
             <w:pict>
-              <v:line w14:anchorId="293E9A66" id="Straight Connector 32" o:spid="_x0000_s1026" style="position:absolute;flip:x y;z-index:251684864;visibility:visible;mso-wrap-style:square;mso-wrap-distance-left:9pt;mso-wrap-distance-top:0;mso-wrap-distance-right:9pt;mso-wrap-distance-bottom:0;mso-position-horizontal:absolute;mso-position-horizontal-relative:text;mso-position-vertical:absolute;mso-position-vertical-relative:text" from="1.9pt,3.4pt" to="16.9pt,20.65pt" o:gfxdata="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" strokecolor="black [3200]" strokeweight=".5pt">
+              <v:line w14:anchorId="41F59F69" id="Straight Connector 32" o:spid="_x0000_s1026" style="position:absolute;flip:x y;z-index:251684864;visibility:visible;mso-wrap-style:square;mso-wrap-distance-left:9pt;mso-wrap-distance-top:0;mso-wrap-distance-right:9pt;mso-wrap-distance-bottom:0;mso-position-horizontal:absolute;mso-position-horizontal-relative:text;mso-position-vertical:absolute;mso-position-vertical-relative:text" from="1.9pt,3.4pt" to="16.9pt,20.65pt" o:gfxdata="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" strokecolor="black [3200]" strokeweight=".5pt">
                 <v:stroke joinstyle="miter"/>
               </v:line>
             </w:pict>
@@ -12996,7 +12996,7 @@
           </mc:Choice>
           <mc:Fallback>
             <w:pict>
-              <v:line w14:anchorId="158E0167" id="Straight Connector 80" o:spid="_x0000_s1026" style="position:absolute;z-index:251719680;visibility:visible;mso-wrap-style:square;mso-width-percent:0;mso-wrap-distance-left:9pt;mso-wrap-distance-top:0;mso-wrap-distance-right:9pt;mso-wrap-distance-bottom:0;mso-position-horizontal:absolute;mso-position-horizontal-relative:text;mso-position-vertical:absolute;mso-position-vertical-relative:text;mso-width-percent:0;mso-width-relative:margin" from="218.65pt,13.9pt" to="266.65pt,13.9pt" o:gfxdata="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" strokecolor="#4472c4 [3204]" strokeweight=".5pt">
+              <v:line w14:anchorId="1E72CF97" id="Straight Connector 80" o:spid="_x0000_s1026" style="position:absolute;z-index:251719680;visibility:visible;mso-wrap-style:square;mso-width-percent:0;mso-wrap-distance-left:9pt;mso-wrap-distance-top:0;mso-wrap-distance-right:9pt;mso-wrap-distance-bottom:0;mso-position-horizontal:absolute;mso-position-horizontal-relative:text;mso-position-vertical:absolute;mso-position-vertical-relative:text;mso-width-percent:0;mso-width-relative:margin" from="218.65pt,13.9pt" to="266.65pt,13.9pt" o:gfxdata="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" strokecolor="#4472c4 [3204]" strokeweight=".5pt">
                 <v:stroke joinstyle="miter"/>
               </v:line>
             </w:pict>
@@ -13063,7 +13063,7 @@
           </mc:Choice>
           <mc:Fallback>
             <w:pict>
-              <v:line w14:anchorId="3F0AC5A5" id="Straight Connector 79" o:spid="_x0000_s1026" style="position:absolute;z-index:251718656;visibility:visible;mso-wrap-style:square;mso-width-percent:0;mso-wrap-distance-left:9pt;mso-wrap-distance-top:0;mso-wrap-distance-right:9pt;mso-wrap-distance-bottom:0;mso-position-horizontal:absolute;mso-position-horizontal-relative:text;mso-position-vertical:absolute;mso-position-vertical-relative:text;mso-width-percent:0;mso-width-relative:margin" from="118.9pt,13.9pt" to="166.9pt,13.9pt" o:gfxdata="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" strokecolor="#4472c4 [3204]" strokeweight=".5pt">
+              <v:line w14:anchorId="028F5516" id="Straight Connector 79" o:spid="_x0000_s1026" style="position:absolute;z-index:251718656;visibility:visible;mso-wrap-style:square;mso-width-percent:0;mso-wrap-distance-left:9pt;mso-wrap-distance-top:0;mso-wrap-distance-right:9pt;mso-wrap-distance-bottom:0;mso-position-horizontal:absolute;mso-position-horizontal-relative:text;mso-position-vertical:absolute;mso-position-vertical-relative:text;mso-width-percent:0;mso-width-relative:margin" from="118.9pt,13.9pt" to="166.9pt,13.9pt" o:gfxdata="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" strokecolor="#4472c4 [3204]" strokeweight=".5pt">
                 <v:stroke joinstyle="miter"/>
               </v:line>
             </w:pict>
@@ -13127,7 +13127,7 @@
           </mc:Choice>
           <mc:Fallback>
             <w:pict>
-              <v:line w14:anchorId="189C4F6A" id="Straight Connector 68" o:spid="_x0000_s1026" style="position:absolute;flip:x y;z-index:251709440;visibility:visible;mso-wrap-style:square;mso-wrap-distance-left:9pt;mso-wrap-distance-top:0;mso-wrap-distance-right:9pt;mso-wrap-distance-bottom:0;mso-position-horizontal:absolute;mso-position-horizontal-relative:text;mso-position-vertical:absolute;mso-position-vertical-relative:text" from="364.9pt,3.4pt" to="397.15pt,26.65pt" o:gfxdata="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" strokecolor="black [3200]" strokeweight=".5pt">
+              <v:line w14:anchorId="33681094" id="Straight Connector 68" o:spid="_x0000_s1026" style="position:absolute;flip:x y;z-index:251709440;visibility:visible;mso-wrap-style:square;mso-wrap-distance-left:9pt;mso-wrap-distance-top:0;mso-wrap-distance-right:9pt;mso-wrap-distance-bottom:0;mso-position-horizontal:absolute;mso-position-horizontal-relative:text;mso-position-vertical:absolute;mso-position-vertical-relative:text" from="364.9pt,3.4pt" to="397.15pt,26.65pt" o:gfxdata="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" strokecolor="black [3200]" strokeweight=".5pt">
                 <v:stroke joinstyle="miter"/>
               </v:line>
             </w:pict>
@@ -13191,7 +13191,7 @@
           </mc:Choice>
           <mc:Fallback>
             <w:pict>
-              <v:line w14:anchorId="17771FE8" id="Straight Connector 36" o:spid="_x0000_s1026" style="position:absolute;z-index:251685888;visibility:visible;mso-wrap-style:square;mso-wrap-distance-left:9pt;mso-wrap-distance-top:0;mso-wrap-distance-right:9pt;mso-wrap-distance-bottom:0;mso-position-horizontal:absolute;mso-position-horizontal-relative:text;mso-position-vertical:absolute;mso-position-vertical-relative:text" from="-7pt,9.4pt" to="16.9pt,9.4pt" o:gfxdata="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" strokecolor="black [3200]" strokeweight=".5pt">
+              <v:line w14:anchorId="48A7AD9B" id="Straight Connector 36" o:spid="_x0000_s1026" style="position:absolute;z-index:251685888;visibility:visible;mso-wrap-style:square;mso-wrap-distance-left:9pt;mso-wrap-distance-top:0;mso-wrap-distance-right:9pt;mso-wrap-distance-bottom:0;mso-position-horizontal:absolute;mso-position-horizontal-relative:text;mso-position-vertical:absolute;mso-position-vertical-relative:text" from="-7pt,9.4pt" to="16.9pt,9.4pt" o:gfxdata="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" strokecolor="black [3200]" strokeweight=".5pt">
                 <v:stroke joinstyle="miter"/>
               </v:line>
             </w:pict>
@@ -13283,7 +13283,7 @@
           </mc:Choice>
           <mc:Fallback>
             <w:pict>
-              <v:line w14:anchorId="6DC2E12E" id="Straight Connector 92" o:spid="_x0000_s1026" style="position:absolute;flip:y;z-index:251725824;visibility:visible;mso-wrap-style:square;mso-wrap-distance-left:9pt;mso-wrap-distance-top:0;mso-wrap-distance-right:9pt;mso-wrap-distance-bottom:0;mso-position-horizontal:absolute;mso-position-horizontal-relative:text;mso-position-vertical:absolute;mso-position-vertical-relative:text" from="193.9pt,12pt" to="266.65pt,49.5pt" o:gfxdata="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" strokecolor="#4472c4 [3204]" strokeweight=".5pt">
+              <v:line w14:anchorId="39C93AAD" id="Straight Connector 92" o:spid="_x0000_s1026" style="position:absolute;flip:y;z-index:251725824;visibility:visible;mso-wrap-style:square;mso-wrap-distance-left:9pt;mso-wrap-distance-top:0;mso-wrap-distance-right:9pt;mso-wrap-distance-bottom:0;mso-position-horizontal:absolute;mso-position-horizontal-relative:text;mso-position-vertical:absolute;mso-position-vertical-relative:text" from="193.9pt,12pt" to="266.65pt,49.5pt" o:gfxdata="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" strokecolor="#4472c4 [3204]" strokeweight=".5pt">
                 <v:stroke joinstyle="miter"/>
               </v:line>
             </w:pict>
@@ -13347,7 +13347,7 @@
           </mc:Choice>
           <mc:Fallback>
             <w:pict>
-              <v:line w14:anchorId="4F455DF2" id="Straight Connector 89" o:spid="_x0000_s1026" style="position:absolute;flip:y;z-index:251722752;visibility:visible;mso-wrap-style:square;mso-wrap-distance-left:9pt;mso-wrap-distance-top:0;mso-wrap-distance-right:9pt;mso-wrap-distance-bottom:0;mso-position-horizontal:absolute;mso-position-horizontal-relative:text;mso-position-vertical:absolute;mso-position-vertical-relative:text" from="68.65pt,16.5pt" to="69.4pt,49.5pt" o:gfxdata="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" strokecolor="#4472c4 [3204]" strokeweight=".5pt">
+              <v:line w14:anchorId="3B921621" id="Straight Connector 89" o:spid="_x0000_s1026" style="position:absolute;flip:y;z-index:251722752;visibility:visible;mso-wrap-style:square;mso-wrap-distance-left:9pt;mso-wrap-distance-top:0;mso-wrap-distance-right:9pt;mso-wrap-distance-bottom:0;mso-position-horizontal:absolute;mso-position-horizontal-relative:text;mso-position-vertical:absolute;mso-position-vertical-relative:text" from="68.65pt,16.5pt" to="69.4pt,49.5pt" o:gfxdata="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" strokecolor="#4472c4 [3204]" strokeweight=".5pt">
                 <v:stroke joinstyle="miter"/>
               </v:line>
             </w:pict>
@@ -13411,7 +13411,7 @@
           </mc:Choice>
           <mc:Fallback>
             <w:pict>
-              <v:line w14:anchorId="32C8CCC0" id="Straight Connector 86" o:spid="_x0000_s1026" style="position:absolute;flip:y;z-index:251720704;visibility:visible;mso-wrap-style:square;mso-wrap-distance-left:9pt;mso-wrap-distance-top:0;mso-wrap-distance-right:9pt;mso-wrap-distance-bottom:0;mso-position-horizontal:absolute;mso-position-horizontal-relative:text;mso-position-vertical:absolute;mso-position-vertical-relative:text" from="313.9pt,12pt" to="313.9pt,46.5pt" o:gfxdata="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" strokecolor="#4472c4 [3204]" strokeweight=".5pt">
+              <v:line w14:anchorId="14D61754" id="Straight Connector 86" o:spid="_x0000_s1026" style="position:absolute;flip:y;z-index:251720704;visibility:visible;mso-wrap-style:square;mso-wrap-distance-left:9pt;mso-wrap-distance-top:0;mso-wrap-distance-right:9pt;mso-wrap-distance-bottom:0;mso-position-horizontal:absolute;mso-position-horizontal-relative:text;mso-position-vertical:absolute;mso-position-vertical-relative:text" from="313.9pt,12pt" to="313.9pt,46.5pt" o:gfxdata="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" strokecolor="#4472c4 [3204]" strokeweight=".5pt">
                 <v:stroke joinstyle="miter"/>
               </v:line>
             </w:pict>
@@ -13956,7 +13956,7 @@
           </mc:Choice>
           <mc:Fallback>
             <w:pict>
-              <v:line w14:anchorId="2FD11929" id="Straight Connector 90" o:spid="_x0000_s1026" style="position:absolute;z-index:251723776;visibility:visible;mso-wrap-style:square;mso-wrap-distance-left:9pt;mso-wrap-distance-top:0;mso-wrap-distance-right:9pt;mso-wrap-distance-bottom:0;mso-position-horizontal:absolute;mso-position-horizontal-relative:text;mso-position-vertical:absolute;mso-position-vertical-relative:text" from="68.65pt,16.1pt" to="68.65pt,62.6pt" o:gfxdata="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" strokecolor="#4472c4 [3204]" strokeweight=".5pt">
+              <v:line w14:anchorId="1A8003CC" id="Straight Connector 90" o:spid="_x0000_s1026" style="position:absolute;z-index:251723776;visibility:visible;mso-wrap-style:square;mso-wrap-distance-left:9pt;mso-wrap-distance-top:0;mso-wrap-distance-right:9pt;mso-wrap-distance-bottom:0;mso-position-horizontal:absolute;mso-position-horizontal-relative:text;mso-position-vertical:absolute;mso-position-vertical-relative:text" from="68.65pt,16.1pt" to="68.65pt,62.6pt" o:gfxdata="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" strokecolor="#4472c4 [3204]" strokeweight=".5pt">
                 <v:stroke joinstyle="miter"/>
               </v:line>
             </w:pict>
@@ -14020,7 +14020,7 @@
           </mc:Choice>
           <mc:Fallback>
             <w:pict>
-              <v:line w14:anchorId="61219978" id="Straight Connector 87" o:spid="_x0000_s1026" style="position:absolute;z-index:251721728;visibility:visible;mso-wrap-style:square;mso-wrap-distance-left:9pt;mso-wrap-distance-top:0;mso-wrap-distance-right:9pt;mso-wrap-distance-bottom:0;mso-position-horizontal:absolute;mso-position-horizontal-relative:text;mso-position-vertical:absolute;mso-position-vertical-relative:text" from="313.9pt,14.6pt" to="313.9pt,62.6pt" o:gfxdata="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" strokecolor="#4472c4 [3204]" strokeweight=".5pt">
+              <v:line w14:anchorId="5392EE9C" id="Straight Connector 87" o:spid="_x0000_s1026" style="position:absolute;z-index:251721728;visibility:visible;mso-wrap-style:square;mso-wrap-distance-left:9pt;mso-wrap-distance-top:0;mso-wrap-distance-right:9pt;mso-wrap-distance-bottom:0;mso-position-horizontal:absolute;mso-position-horizontal-relative:text;mso-position-vertical:absolute;mso-position-vertical-relative:text" from="313.9pt,14.6pt" to="313.9pt,62.6pt" o:gfxdata="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" strokecolor="#4472c4 [3204]" strokeweight=".5pt">
                 <v:stroke joinstyle="miter"/>
               </v:line>
             </w:pict>
@@ -14420,7 +14420,7 @@
           </mc:Choice>
           <mc:Fallback>
             <w:pict>
-              <v:line w14:anchorId="6502D942" id="Straight Connector 91" o:spid="_x0000_s1026" style="position:absolute;flip:x;z-index:251724800;visibility:visible;mso-wrap-style:square;mso-wrap-distance-left:9pt;mso-wrap-distance-top:0;mso-wrap-distance-right:9pt;mso-wrap-distance-bottom:0;mso-position-horizontal:absolute;mso-position-horizontal-relative:text;mso-position-vertical:absolute;mso-position-vertical-relative:text" from="104.65pt,4.5pt" to="154.9pt,40.5pt" o:gfxdata="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" strokecolor="#4472c4 [3204]" strokeweight=".5pt">
+              <v:line w14:anchorId="2C567CC5" id="Straight Connector 91" o:spid="_x0000_s1026" style="position:absolute;flip:x;z-index:251724800;visibility:visible;mso-wrap-style:square;mso-wrap-distance-left:9pt;mso-wrap-distance-top:0;mso-wrap-distance-right:9pt;mso-wrap-distance-bottom:0;mso-position-horizontal:absolute;mso-position-horizontal-relative:text;mso-position-vertical:absolute;mso-position-vertical-relative:text" from="104.65pt,4.5pt" to="154.9pt,40.5pt" o:gfxdata="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" strokecolor="#4472c4 [3204]" strokeweight=".5pt">
                 <v:stroke joinstyle="miter"/>
               </v:line>
             </w:pict>
@@ -14494,7 +14494,7 @@
           </mc:Choice>
           <mc:Fallback>
             <w:pict>
-              <v:line w14:anchorId="2DB0D77A" id="Straight Connector 60" o:spid="_x0000_s1026" style="position:absolute;z-index:251702272;visibility:visible;mso-wrap-style:square;mso-wrap-distance-left:9pt;mso-wrap-distance-top:0;mso-wrap-distance-right:9pt;mso-wrap-distance-bottom:0;mso-position-horizontal:absolute;mso-position-horizontal-relative:text;mso-position-vertical:absolute;mso-position-vertical-relative:text" from="-7.1pt,13.1pt" to="6.4pt,31.1pt" o:gfxdata="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" strokecolor="black [3200]" strokeweight=".5pt">
+              <v:line w14:anchorId="45B75D0D" id="Straight Connector 60" o:spid="_x0000_s1026" style="position:absolute;z-index:251702272;visibility:visible;mso-wrap-style:square;mso-wrap-distance-left:9pt;mso-wrap-distance-top:0;mso-wrap-distance-right:9pt;mso-wrap-distance-bottom:0;mso-position-horizontal:absolute;mso-position-horizontal-relative:text;mso-position-vertical:absolute;mso-position-vertical-relative:text" from="-7.1pt,13.1pt" to="6.4pt,31.1pt" o:gfxdata="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" strokecolor="black [3200]" strokeweight=".5pt">
                 <v:stroke joinstyle="miter"/>
               </v:line>
             </w:pict>
@@ -14616,7 +14616,7 @@
           </mc:Choice>
           <mc:Fallback>
             <w:pict>
-              <v:line w14:anchorId="551040FB" id="Straight Connector 72" o:spid="_x0000_s1026" style="position:absolute;flip:x;z-index:251713536;visibility:visible;mso-wrap-style:square;mso-wrap-distance-left:9pt;mso-wrap-distance-top:0;mso-wrap-distance-right:9pt;mso-wrap-distance-bottom:0;mso-position-horizontal:absolute;mso-position-horizontal-relative:text;mso-position-vertical:absolute;mso-position-vertical-relative:text" from="361.15pt,2.95pt" to="382.15pt,24.7pt" o:gfxdata="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" strokecolor="black [3200]" strokeweight=".5pt">
+              <v:line w14:anchorId="49CF7B2A" id="Straight Connector 72" o:spid="_x0000_s1026" style="position:absolute;flip:x;z-index:251713536;visibility:visible;mso-wrap-style:square;mso-wrap-distance-left:9pt;mso-wrap-distance-top:0;mso-wrap-distance-right:9pt;mso-wrap-distance-bottom:0;mso-position-horizontal:absolute;mso-position-horizontal-relative:text;mso-position-vertical:absolute;mso-position-vertical-relative:text" from="361.15pt,2.95pt" to="382.15pt,24.7pt" o:gfxdata="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" strokecolor="black [3200]" strokeweight=".5pt">
                 <v:stroke joinstyle="miter"/>
               </v:line>
             </w:pict>
@@ -14690,7 +14690,7 @@
           </mc:Choice>
           <mc:Fallback>
             <w:pict>
-              <v:line w14:anchorId="513A60D1" id="Straight Connector 71" o:spid="_x0000_s1026" style="position:absolute;flip:x y;z-index:251712512;visibility:visible;mso-wrap-style:square;mso-wrap-distance-left:9pt;mso-wrap-distance-top:0;mso-wrap-distance-right:9pt;mso-wrap-distance-bottom:0;mso-position-horizontal:absolute;mso-position-horizontal-relative:text;mso-position-vertical:absolute;mso-position-vertical-relative:text" from="361.15pt,19.1pt" to="406.15pt,36.35pt" o:gfxdata="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" strokecolor="black [3200]" strokeweight=".5pt">
+              <v:line w14:anchorId="2AFED798" id="Straight Connector 71" o:spid="_x0000_s1026" style="position:absolute;flip:x y;z-index:251712512;visibility:visible;mso-wrap-style:square;mso-wrap-distance-left:9pt;mso-wrap-distance-top:0;mso-wrap-distance-right:9pt;mso-wrap-distance-bottom:0;mso-position-horizontal:absolute;mso-position-horizontal-relative:text;mso-position-vertical:absolute;mso-position-vertical-relative:text" from="361.15pt,19.1pt" to="406.15pt,36.35pt" o:gfxdata="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" strokecolor="black [3200]" strokeweight=".5pt">
                 <v:stroke joinstyle="miter"/>
               </v:line>
             </w:pict>
@@ -14754,7 +14754,7 @@
           </mc:Choice>
           <mc:Fallback>
             <w:pict>
-              <v:line w14:anchorId="2636F0FE" id="Straight Connector 61" o:spid="_x0000_s1026" style="position:absolute;flip:y;z-index:251703296;visibility:visible;mso-wrap-style:square;mso-wrap-distance-left:9pt;mso-wrap-distance-top:0;mso-wrap-distance-right:9pt;mso-wrap-distance-bottom:0;mso-position-horizontal:absolute;mso-position-horizontal-relative:text;mso-position-vertical:absolute;mso-position-vertical-relative:text" from="-20.6pt,11.6pt" to="6.4pt,19.1pt" o:gfxdata="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" strokecolor="black [3200]" strokeweight=".5pt">
+              <v:line w14:anchorId="19D088B3" id="Straight Connector 61" o:spid="_x0000_s1026" style="position:absolute;flip:y;z-index:251703296;visibility:visible;mso-wrap-style:square;mso-wrap-distance-left:9pt;mso-wrap-distance-top:0;mso-wrap-distance-right:9pt;mso-wrap-distance-bottom:0;mso-position-horizontal:absolute;mso-position-horizontal-relative:text;mso-position-vertical:absolute;mso-position-vertical-relative:text" from="-20.6pt,11.6pt" to="6.4pt,19.1pt" o:gfxdata="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" strokecolor="black [3200]" strokeweight=".5pt">
                 <v:stroke joinstyle="miter"/>
               </v:line>
             </w:pict>
@@ -15046,7 +15046,7 @@
           </mc:Choice>
           <mc:Fallback>
             <w:pict>
-              <v:line w14:anchorId="47F624A9" id="Straight Connector 70" o:spid="_x0000_s1026" style="position:absolute;flip:x y;z-index:251711488;visibility:visible;mso-wrap-style:square;mso-wrap-distance-left:9pt;mso-wrap-distance-top:0;mso-wrap-distance-right:9pt;mso-wrap-distance-bottom:0;mso-position-horizontal:absolute;mso-position-horizontal-relative:text;mso-position-vertical:absolute;mso-position-vertical-relative:text" from="329.65pt,16.45pt" to="361.15pt,36.7pt" o:gfxdata="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" strokecolor="black [3200]" strokeweight=".5pt">
+              <v:line w14:anchorId="25ADDCCB" id="Straight Connector 70" o:spid="_x0000_s1026" style="position:absolute;flip:x y;z-index:251711488;visibility:visible;mso-wrap-style:square;mso-wrap-distance-left:9pt;mso-wrap-distance-top:0;mso-wrap-distance-right:9pt;mso-wrap-distance-bottom:0;mso-position-horizontal:absolute;mso-position-horizontal-relative:text;mso-position-vertical:absolute;mso-position-vertical-relative:text" from="329.65pt,16.45pt" to="361.15pt,36.7pt" o:gfxdata="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" strokecolor="black [3200]" strokeweight=".5pt">
                 <v:stroke joinstyle="miter"/>
               </v:line>
             </w:pict>
@@ -15110,7 +15110,7 @@
           </mc:Choice>
           <mc:Fallback>
             <w:pict>
-              <v:line w14:anchorId="2AB3A5A9" id="Straight Connector 69" o:spid="_x0000_s1026" style="position:absolute;flip:x y;z-index:251710464;visibility:visible;mso-wrap-style:square;mso-wrap-distance-left:9pt;mso-wrap-distance-top:0;mso-wrap-distance-right:9pt;mso-wrap-distance-bottom:0;mso-position-horizontal:absolute;mso-position-horizontal-relative:text;mso-position-vertical:absolute;mso-position-vertical-relative:text" from="292.9pt,16.45pt" to="293.65pt,36.7pt" o:gfxdata="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" strokecolor="black [3200]" strokeweight=".5pt">
+              <v:line w14:anchorId="44C174DA" id="Straight Connector 69" o:spid="_x0000_s1026" style="position:absolute;flip:x y;z-index:251710464;visibility:visible;mso-wrap-style:square;mso-wrap-distance-left:9pt;mso-wrap-distance-top:0;mso-wrap-distance-right:9pt;mso-wrap-distance-bottom:0;mso-position-horizontal:absolute;mso-position-horizontal-relative:text;mso-position-vertical:absolute;mso-position-vertical-relative:text" from="292.9pt,16.45pt" to="293.65pt,36.7pt" o:gfxdata="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" strokecolor="black [3200]" strokeweight=".5pt">
                 <v:stroke joinstyle="miter"/>
               </v:line>
             </w:pict>
@@ -15174,7 +15174,7 @@
           </mc:Choice>
           <mc:Fallback>
             <w:pict>
-              <v:line w14:anchorId="3F2FAA77" id="Straight Connector 63" o:spid="_x0000_s1026" style="position:absolute;flip:x y;z-index:251705344;visibility:visible;mso-wrap-style:square;mso-wrap-distance-left:9pt;mso-wrap-distance-top:0;mso-wrap-distance-right:9pt;mso-wrap-distance-bottom:0;mso-position-horizontal:absolute;mso-position-horizontal-relative:text;mso-position-vertical:absolute;mso-position-vertical-relative:text" from="61.15pt,16.45pt" to="94.15pt,36.7pt" o:gfxdata="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" strokecolor="black [3200]" strokeweight=".5pt">
+              <v:line w14:anchorId="560E96BD" id="Straight Connector 63" o:spid="_x0000_s1026" style="position:absolute;flip:x y;z-index:251705344;visibility:visible;mso-wrap-style:square;mso-wrap-distance-left:9pt;mso-wrap-distance-top:0;mso-wrap-distance-right:9pt;mso-wrap-distance-bottom:0;mso-position-horizontal:absolute;mso-position-horizontal-relative:text;mso-position-vertical:absolute;mso-position-vertical-relative:text" from="61.15pt,16.45pt" to="94.15pt,36.7pt" o:gfxdata="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" strokecolor="black [3200]" strokeweight=".5pt">
                 <v:stroke joinstyle="miter"/>
               </v:line>
             </w:pict>
@@ -15238,7 +15238,7 @@
           </mc:Choice>
           <mc:Fallback>
             <w:pict>
-              <v:line w14:anchorId="10F841CA" id="Straight Connector 62" o:spid="_x0000_s1026" style="position:absolute;flip:y;z-index:251704320;visibility:visible;mso-wrap-style:square;mso-wrap-distance-left:9pt;mso-wrap-distance-top:0;mso-wrap-distance-right:9pt;mso-wrap-distance-bottom:0;mso-position-horizontal:absolute;mso-position-horizontal-relative:text;mso-position-vertical:absolute;mso-position-vertical-relative:text" from="22.9pt,16.45pt" to="34.15pt,32.95pt" o:gfxdata="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" strokecolor="black [3200]" strokeweight=".5pt">
+              <v:line w14:anchorId="3FDCC969" id="Straight Connector 62" o:spid="_x0000_s1026" style="position:absolute;flip:y;z-index:251704320;visibility:visible;mso-wrap-style:square;mso-wrap-distance-left:9pt;mso-wrap-distance-top:0;mso-wrap-distance-right:9pt;mso-wrap-distance-bottom:0;mso-position-horizontal:absolute;mso-position-horizontal-relative:text;mso-position-vertical:absolute;mso-position-vertical-relative:text" from="22.9pt,16.45pt" to="34.15pt,32.95pt" o:gfxdata="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" strokecolor="black [3200]" strokeweight=".5pt">
                 <v:stroke joinstyle="miter"/>
               </v:line>
             </w:pict>
@@ -15804,6 +15804,13 @@
         <w:rPr>
           <w:lang w:eastAsia="en-US" w:bidi="ar-SA"/>
         </w:rPr>
+        <w:br w:type="column"/>
+      </w:r>
+      <w:r>
+        <w:rPr>
+          <w:lang w:eastAsia="en-US" w:bidi="ar-SA"/>
+        </w:rPr>
+        <w:lastRenderedPageBreak/>
         <w:t>Mạng</w:t>
       </w:r>
       <w:bookmarkEnd w:id="22"/>
@@ -15834,18 +15841,126 @@
           <w:lang w:eastAsia="en-US" w:bidi="ar-SA"/>
         </w:rPr>
         <w:lastRenderedPageBreak/>
-        <w:t>Tương tác người dùng</w:t>
+        <w:t xml:space="preserve">Tương tác người </w:t>
+      </w:r>
+      <w:r>
+        <w:rPr>
+          <w:lang w:eastAsia="en-US" w:bidi="ar-SA"/>
+        </w:rPr>
+        <w:t>dung</w:t>
       </w:r>
       <w:bookmarkEnd w:id="23"/>
     </w:p>
     <w:p>
       <w:pPr>
+        <w:rPr>
+          <w:lang w:eastAsia="en-US" w:bidi="ar-SA"/>
+        </w:rPr>
+      </w:pPr>
+    </w:p>
+    <w:p>
+      <w:pPr>
+        <w:rPr>
+          <w:lang w:eastAsia="en-US" w:bidi="ar-SA"/>
+        </w:rPr>
+      </w:pPr>
+    </w:p>
+    <w:p>
+      <w:pPr>
+        <w:rPr>
+          <w:lang w:eastAsia="en-US" w:bidi="ar-SA"/>
+        </w:rPr>
+      </w:pPr>
+    </w:p>
+    <w:p>
+      <w:pPr>
+        <w:rPr>
+          <w:lang w:eastAsia="en-US" w:bidi="ar-SA"/>
+        </w:rPr>
+      </w:pPr>
+      <w:r>
+        <w:rPr>
+          <w:noProof/>
+          <w:lang w:eastAsia="en-US" w:bidi="ar-SA"/>
+        </w:rPr>
+        <w:drawing>
+          <wp:inline distT="0" distB="0" distL="0" distR="0" wp14:anchorId="7A280DFA" wp14:editId="6DAD34D1">
+            <wp:extent cx="5572125" cy="3505200"/>
+            <wp:effectExtent l="0" t="0" r="9525" b="0"/>
+            <wp:docPr id="94" name="Picture 94"/>
+            <wp:cNvGraphicFramePr>
+              <a:graphicFrameLocks xmlns:a="http://schemas.openxmlformats.org/drawingml/2006/main" noChangeAspect="1"/>
+            </wp:cNvGraphicFramePr>
+            <a:graphic xmlns:a="http://schemas.openxmlformats.org/drawingml/2006/main">
+              <a:graphicData uri="http://schemas.openxmlformats.org/drawingml/2006/picture">
+                <pic:pic xmlns:pic="http://schemas.openxmlformats.org/drawingml/2006/picture">
+                  <pic:nvPicPr>
+                    <pic:cNvPr id="0" name="Picture 1"/>
+                    <pic:cNvPicPr>
+                      <a:picLocks noChangeAspect="1" noChangeArrowheads="1"/>
+                    </pic:cNvPicPr>
+                  </pic:nvPicPr>
+                  <pic:blipFill>
+                    <a:blip r:embed="rId49">
+                      <a:extLst>
+                        <a:ext uri="{28A0092B-C50C-407E-A947-70E740481C1C}">
+                          <a14:useLocalDpi xmlns:a14="http://schemas.microsoft.com/office/drawing/2010/main" val="0"/>
+                        </a:ext>
+                      </a:extLst>
+                    </a:blip>
+                    <a:srcRect/>
+                    <a:stretch>
+                      <a:fillRect/>
+                    </a:stretch>
+                  </pic:blipFill>
+                  <pic:spPr bwMode="auto">
+                    <a:xfrm>
+                      <a:off x="0" y="0"/>
+                      <a:ext cx="5572125" cy="3505200"/>
+                    </a:xfrm>
+                    <a:prstGeom prst="rect">
+                      <a:avLst/>
+                    </a:prstGeom>
+                    <a:noFill/>
+                    <a:ln>
+                      <a:noFill/>
+                    </a:ln>
+                  </pic:spPr>
+                </pic:pic>
+              </a:graphicData>
+            </a:graphic>
+          </wp:inline>
+        </w:drawing>
+      </w:r>
+    </w:p>
+    <w:p>
+      <w:pPr>
+        <w:jc w:val="center"/>
+        <w:rPr>
+          <w:sz w:val="24"/>
+          <w:szCs w:val="24"/>
+          <w:lang w:eastAsia="en-US" w:bidi="ar-SA"/>
+        </w:rPr>
+      </w:pPr>
+      <w:r>
+        <w:rPr>
+          <w:sz w:val="24"/>
+          <w:szCs w:val="24"/>
+          <w:lang w:eastAsia="en-US" w:bidi="ar-SA"/>
+        </w:rPr>
+        <w:t>Hình 11:biểu đồ trình tự</w:t>
+      </w:r>
+      <w:bookmarkStart w:id="24" w:name="_GoBack"/>
+      <w:bookmarkEnd w:id="24"/>
+    </w:p>
+    <w:p>
+      <w:pPr>
         <w:pStyle w:val="Heading2"/>
         <w:rPr>
           <w:lang w:eastAsia="en-US" w:bidi="ar-SA"/>
         </w:rPr>
       </w:pPr>
-      <w:bookmarkStart w:id="24" w:name="_Toc527975150"/>
+      <w:bookmarkStart w:id="25" w:name="_Toc527975150"/>
       <w:r>
         <w:rPr>
           <w:lang w:eastAsia="en-US" w:bidi="ar-SA"/>
@@ -15859,7 +15974,7 @@
         <w:lastRenderedPageBreak/>
         <w:t>Đặc tả giao diện API (interface)</w:t>
       </w:r>
-      <w:bookmarkEnd w:id="24"/>
+      <w:bookmarkEnd w:id="25"/>
     </w:p>
     <w:p>
       <w:pPr>
@@ -15868,7 +15983,7 @@
           <w:lang w:eastAsia="en-US" w:bidi="ar-SA"/>
         </w:rPr>
       </w:pPr>
-      <w:bookmarkStart w:id="25" w:name="_Toc527975151"/>
+      <w:bookmarkStart w:id="26" w:name="_Toc527975151"/>
       <w:r>
         <w:rPr>
           <w:lang w:eastAsia="en-US" w:bidi="ar-SA"/>
@@ -15882,7 +15997,7 @@
         <w:lastRenderedPageBreak/>
         <w:t>Bảo mật</w:t>
       </w:r>
-      <w:bookmarkEnd w:id="25"/>
+      <w:bookmarkEnd w:id="26"/>
     </w:p>
     <w:p>
       <w:pPr>
@@ -15891,7 +16006,7 @@
           <w:lang w:eastAsia="en-US" w:bidi="ar-SA"/>
         </w:rPr>
       </w:pPr>
-      <w:bookmarkStart w:id="26" w:name="_Toc527975152"/>
+      <w:bookmarkStart w:id="27" w:name="_Toc527975152"/>
       <w:r>
         <w:rPr>
           <w:lang w:eastAsia="en-US" w:bidi="ar-SA"/>
@@ -15905,7 +16020,7 @@
         <w:lastRenderedPageBreak/>
         <w:t>Sao lưu phục hồi</w:t>
       </w:r>
-      <w:bookmarkEnd w:id="26"/>
+      <w:bookmarkEnd w:id="27"/>
     </w:p>
     <w:p>
       <w:pPr>
@@ -16214,8 +16329,6 @@
         </w:rPr>
         <w:t>Cải thiện hiệu quả: Giải pháp Zero Data Loss Recovery Appliance có thể làm việc với hàng ngàn cơ sở dữ liệu. Bảo vệ và quản lý tối ưu chúng thông qua hệ thống trung tâm dữ liệu. Hơn nữa có thể mở rộng khả năng điện toán đám mây, tùy thuộc vào yêu cầu không gian.</w:t>
       </w:r>
-      <w:bookmarkStart w:id="27" w:name="_GoBack"/>
-      <w:bookmarkEnd w:id="27"/>
     </w:p>
     <w:p>
       <w:pPr>
@@ -16316,7 +16429,7 @@
           <w:iCs/>
         </w:rPr>
         <w:sectPr>
-          <w:footerReference w:type="default" r:id="rId49"/>
+          <w:footerReference w:type="default" r:id="rId50"/>
           <w:footnotePr>
             <w:pos w:val="beneathText"/>
           </w:footnotePr>
@@ -16397,7 +16510,7 @@
           <w:rPr>
             <w:noProof/>
           </w:rPr>
-          <w:t>23</w:t>
+          <w:t>25</w:t>
         </w:r>
         <w:r>
           <w:rPr>
@@ -19229,7 +19342,7 @@
 </file>
 
 <file path=customXml/itemProps1.xml><?xml version="1.0" encoding="utf-8"?>
-<ds:datastoreItem xmlns:ds="http://schemas.openxmlformats.org/officeDocument/2006/customXml" ds:itemID="{7A87975E-522D-422A-9684-1C489D3F6552}">
+<ds:datastoreItem xmlns:ds="http://schemas.openxmlformats.org/officeDocument/2006/customXml" ds:itemID="{E824AF98-9E09-4845-8454-A9F08068F2C0}">
   <ds:schemaRefs>
     <ds:schemaRef ds:uri="http://schemas.openxmlformats.org/officeDocument/2006/bibliography"/>
   </ds:schemaRefs>

</xml_diff>